<commit_message>
edited protocol, added css padding
</commit_message>
<xml_diff>
--- a/documentation/Protokoll.docx
+++ b/documentation/Protokoll.docx
@@ -972,222 +972,1568 @@
     <w:p/>
     <w:p>
       <w:pPr>
+        <w:pStyle w:val="berschrift2"/>
+      </w:pPr>
+      <w:r>
+        <w:t>Datenmodell &amp; Generierung der Testdaten</w:t>
+      </w:r>
+    </w:p>
+    <w:p/>
+    <w:p>
+      <w:r>
+        <w:t>Als Datenmodell wurde ein JSON-Objekt definiert</w:t>
+      </w:r>
+      <w:r>
+        <w:t xml:space="preserve">, welches ein Attribut </w:t>
+      </w:r>
+      <w:proofErr w:type="spellStart"/>
+      <w:r>
+        <w:rPr>
+          <w:rFonts w:ascii="Consolas" w:hAnsi="Consolas"/>
+        </w:rPr>
+        <w:t>name</w:t>
+      </w:r>
+      <w:proofErr w:type="spellEnd"/>
+      <w:r>
+        <w:t xml:space="preserve"> und ein Attribut </w:t>
+      </w:r>
+      <w:proofErr w:type="spellStart"/>
+      <w:r>
+        <w:rPr>
+          <w:rFonts w:ascii="Consolas" w:hAnsi="Consolas"/>
+        </w:rPr>
+        <w:t>description</w:t>
+      </w:r>
+      <w:proofErr w:type="spellEnd"/>
+      <w:r>
+        <w:t xml:space="preserve"> enthält. Diese werden in einer dokumentenorientierten </w:t>
+      </w:r>
+      <w:proofErr w:type="spellStart"/>
+      <w:r>
+        <w:t>NoSQL</w:t>
+      </w:r>
+      <w:proofErr w:type="spellEnd"/>
+      <w:r>
+        <w:t xml:space="preserve"> Datenbank, </w:t>
+      </w:r>
+      <w:proofErr w:type="spellStart"/>
+      <w:r>
+        <w:t>MongoDB</w:t>
+      </w:r>
+      <w:proofErr w:type="spellEnd"/>
+      <w:r>
+        <w:t>, abgelegt.</w:t>
+      </w:r>
+    </w:p>
+    <w:p/>
+    <w:p>
+      <w:r>
+        <w:t>Um eine Million Testdaten zu generieren, wurde der Datengenerator der Seite "</w:t>
+      </w:r>
+      <w:proofErr w:type="spellStart"/>
+      <w:r>
+        <w:t>GenerateData</w:t>
+      </w:r>
+      <w:proofErr w:type="spellEnd"/>
+      <w:r>
+        <w:t>" verwendet. [1] Dieser muss allerdings heruntergeladen werden, da online maximal 100 Datensätze generiert werden können.</w:t>
+      </w:r>
+    </w:p>
+    <w:p/>
+    <w:p>
+      <w:r>
+        <w:t xml:space="preserve">Nach dem Herunterladen benötigt man einen funktionsfähigen Webserver, PHP &amp; MySQL Setup, um das </w:t>
+      </w:r>
+      <w:proofErr w:type="spellStart"/>
+      <w:r>
+        <w:t>Installationsscript</w:t>
+      </w:r>
+      <w:proofErr w:type="spellEnd"/>
+      <w:r>
+        <w:t xml:space="preserve"> auszuführen. Im ersten Schritt gibt man die Daten der Datenbank an. Falls noch kein User und keine Datenbank erstellt wurde, muss diese vorher noch erstellt werden. Danach baut das Script eine Datenbankverbindung auf. Nun werden die Testdaten in die Datenbank geladen. Im letzten Schritt gibt man Username &amp; Passwort zum Aufruf der Seite an. Danach kann man den </w:t>
+      </w:r>
+      <w:proofErr w:type="spellStart"/>
+      <w:r>
+        <w:t>DataGenerator</w:t>
+      </w:r>
+      <w:proofErr w:type="spellEnd"/>
+      <w:r>
+        <w:t xml:space="preserve"> wie bei der Online-Version verwenden.</w:t>
+      </w:r>
+    </w:p>
+    <w:p/>
+    <w:p>
+      <w:r>
+        <w:t>Um die oben erwähnten Daten zu generieren, gibt man nun bei der ersten Spalte als Bezeichnung "</w:t>
+      </w:r>
+      <w:proofErr w:type="spellStart"/>
+      <w:r>
+        <w:t>name</w:t>
+      </w:r>
+      <w:proofErr w:type="spellEnd"/>
+      <w:r>
+        <w:t xml:space="preserve">" ein. Als Datentyp wählt man Name. In die Optionsspalte schreibt man "Name Name </w:t>
+      </w:r>
+      <w:proofErr w:type="spellStart"/>
+      <w:r>
+        <w:t>Surname</w:t>
+      </w:r>
+      <w:proofErr w:type="spellEnd"/>
+      <w:r>
+        <w:t>". In der zweiten Spalte gibt man als Bezeichnung "</w:t>
+      </w:r>
+      <w:proofErr w:type="spellStart"/>
+      <w:r>
+        <w:t>description</w:t>
+      </w:r>
+      <w:proofErr w:type="spellEnd"/>
+      <w:r>
+        <w:t>" ein und wählt "</w:t>
+      </w:r>
+      <w:proofErr w:type="spellStart"/>
+      <w:r>
+        <w:t>random</w:t>
+      </w:r>
+      <w:proofErr w:type="spellEnd"/>
+      <w:r>
+        <w:t xml:space="preserve"> </w:t>
+      </w:r>
+      <w:proofErr w:type="spellStart"/>
+      <w:r>
+        <w:t>number</w:t>
+      </w:r>
+      <w:proofErr w:type="spellEnd"/>
+      <w:r>
+        <w:t xml:space="preserve"> </w:t>
+      </w:r>
+      <w:proofErr w:type="spellStart"/>
+      <w:r>
+        <w:t>of</w:t>
+      </w:r>
+      <w:proofErr w:type="spellEnd"/>
+      <w:r>
+        <w:t xml:space="preserve"> </w:t>
+      </w:r>
+      <w:proofErr w:type="spellStart"/>
+      <w:r>
+        <w:t>words</w:t>
+      </w:r>
+      <w:proofErr w:type="spellEnd"/>
+      <w:r>
+        <w:t>" aus. In der Optionsspalte stellt man zwischen 20 und 30 Wörter ein. Zuletzt stellt man 100.000 Datensätze (Maximum) und JSON (Sim</w:t>
+      </w:r>
+      <w:r>
+        <w:t>p</w:t>
+      </w:r>
+      <w:r>
+        <w:t xml:space="preserve">le) ein. Nun klickt man auf </w:t>
+      </w:r>
+      <w:proofErr w:type="spellStart"/>
+      <w:r>
+        <w:t>Generate</w:t>
+      </w:r>
+      <w:proofErr w:type="spellEnd"/>
+      <w:r>
+        <w:t xml:space="preserve"> und nach ein paar Sekunden lädt das generierte JSON-File herunter. Diesen Vorgang wiederholt man</w:t>
+      </w:r>
+      <w:r>
+        <w:t xml:space="preserve"> 10 Mal und fügt danach alle Daten zu einer JSON-Datei zusammen.</w:t>
+      </w:r>
+    </w:p>
+    <w:p/>
+    <w:p>
+      <w:r>
+        <w:t>Ein Datensatz sieht beispielsweise folgendermaßen aus:</w:t>
+      </w:r>
+    </w:p>
+    <w:p/>
+    <w:p>
+      <w:pPr>
+        <w:pBdr>
+          <w:top w:val="single" w:sz="4" w:space="1" w:color="auto"/>
+          <w:left w:val="single" w:sz="4" w:space="4" w:color="auto"/>
+          <w:bottom w:val="single" w:sz="4" w:space="1" w:color="auto"/>
+          <w:right w:val="single" w:sz="4" w:space="4" w:color="auto"/>
+        </w:pBdr>
+        <w:rPr>
+          <w:rFonts w:ascii="Consolas" w:hAnsi="Consolas"/>
+        </w:rPr>
+      </w:pPr>
+      <w:r>
+        <w:rPr>
+          <w:rFonts w:ascii="Consolas" w:hAnsi="Consolas"/>
+        </w:rPr>
+        <w:t>{</w:t>
+      </w:r>
+    </w:p>
+    <w:p>
+      <w:pPr>
+        <w:pBdr>
+          <w:top w:val="single" w:sz="4" w:space="1" w:color="auto"/>
+          <w:left w:val="single" w:sz="4" w:space="4" w:color="auto"/>
+          <w:bottom w:val="single" w:sz="4" w:space="1" w:color="auto"/>
+          <w:right w:val="single" w:sz="4" w:space="4" w:color="auto"/>
+        </w:pBdr>
+        <w:rPr>
+          <w:rFonts w:ascii="Consolas" w:hAnsi="Consolas"/>
+        </w:rPr>
+      </w:pPr>
+      <w:r>
+        <w:rPr>
+          <w:rFonts w:ascii="Consolas" w:hAnsi="Consolas"/>
+        </w:rPr>
+        <w:tab/>
+      </w:r>
+      <w:r>
+        <w:rPr>
+          <w:rFonts w:ascii="Consolas" w:hAnsi="Consolas"/>
+        </w:rPr>
+        <w:t>"</w:t>
+      </w:r>
+      <w:proofErr w:type="spellStart"/>
+      <w:r>
+        <w:rPr>
+          <w:rFonts w:ascii="Consolas" w:hAnsi="Consolas"/>
+        </w:rPr>
+        <w:t>name</w:t>
+      </w:r>
+      <w:proofErr w:type="spellEnd"/>
+      <w:r>
+        <w:rPr>
+          <w:rFonts w:ascii="Consolas" w:hAnsi="Consolas"/>
+        </w:rPr>
+        <w:t xml:space="preserve">": "Iris </w:t>
+      </w:r>
+      <w:proofErr w:type="spellStart"/>
+      <w:r>
+        <w:rPr>
+          <w:rFonts w:ascii="Consolas" w:hAnsi="Consolas"/>
+        </w:rPr>
+        <w:t>Carly</w:t>
+      </w:r>
+      <w:proofErr w:type="spellEnd"/>
+      <w:r>
+        <w:rPr>
+          <w:rFonts w:ascii="Consolas" w:hAnsi="Consolas"/>
+        </w:rPr>
+        <w:t xml:space="preserve"> Schroeder",</w:t>
+      </w:r>
+    </w:p>
+    <w:p>
+      <w:pPr>
+        <w:pBdr>
+          <w:top w:val="single" w:sz="4" w:space="1" w:color="auto"/>
+          <w:left w:val="single" w:sz="4" w:space="4" w:color="auto"/>
+          <w:bottom w:val="single" w:sz="4" w:space="1" w:color="auto"/>
+          <w:right w:val="single" w:sz="4" w:space="4" w:color="auto"/>
+        </w:pBdr>
+        <w:rPr>
+          <w:rFonts w:ascii="Consolas" w:hAnsi="Consolas"/>
+        </w:rPr>
+      </w:pPr>
+      <w:r>
+        <w:rPr>
+          <w:rFonts w:ascii="Consolas" w:hAnsi="Consolas"/>
+        </w:rPr>
+        <w:tab/>
+      </w:r>
+      <w:r>
+        <w:rPr>
+          <w:rFonts w:ascii="Consolas" w:hAnsi="Consolas"/>
+        </w:rPr>
+        <w:t>"</w:t>
+      </w:r>
+      <w:proofErr w:type="spellStart"/>
+      <w:r>
+        <w:rPr>
+          <w:rFonts w:ascii="Consolas" w:hAnsi="Consolas"/>
+        </w:rPr>
+        <w:t>description</w:t>
+      </w:r>
+      <w:proofErr w:type="spellEnd"/>
+      <w:r>
+        <w:rPr>
+          <w:rFonts w:ascii="Consolas" w:hAnsi="Consolas"/>
+        </w:rPr>
+        <w:t>": "</w:t>
+      </w:r>
+      <w:proofErr w:type="spellStart"/>
+      <w:r>
+        <w:rPr>
+          <w:rFonts w:ascii="Consolas" w:hAnsi="Consolas"/>
+        </w:rPr>
+        <w:t>dolor</w:t>
+      </w:r>
+      <w:proofErr w:type="spellEnd"/>
+      <w:r>
+        <w:rPr>
+          <w:rFonts w:ascii="Consolas" w:hAnsi="Consolas"/>
+        </w:rPr>
+        <w:t xml:space="preserve">. </w:t>
+      </w:r>
+      <w:proofErr w:type="spellStart"/>
+      <w:r>
+        <w:rPr>
+          <w:rFonts w:ascii="Consolas" w:hAnsi="Consolas"/>
+        </w:rPr>
+        <w:t>Fusce</w:t>
+      </w:r>
+      <w:proofErr w:type="spellEnd"/>
+      <w:r>
+        <w:rPr>
+          <w:rFonts w:ascii="Consolas" w:hAnsi="Consolas"/>
+        </w:rPr>
+        <w:t xml:space="preserve"> mi </w:t>
+      </w:r>
+      <w:proofErr w:type="spellStart"/>
+      <w:r>
+        <w:rPr>
+          <w:rFonts w:ascii="Consolas" w:hAnsi="Consolas"/>
+        </w:rPr>
+        <w:t>lorem</w:t>
+      </w:r>
+      <w:proofErr w:type="spellEnd"/>
+      <w:r>
+        <w:rPr>
+          <w:rFonts w:ascii="Consolas" w:hAnsi="Consolas"/>
+        </w:rPr>
+        <w:t xml:space="preserve">, </w:t>
+      </w:r>
+      <w:proofErr w:type="spellStart"/>
+      <w:r>
+        <w:rPr>
+          <w:rFonts w:ascii="Consolas" w:hAnsi="Consolas"/>
+        </w:rPr>
+        <w:t>vehicula</w:t>
+      </w:r>
+      <w:proofErr w:type="spellEnd"/>
+      <w:r>
+        <w:rPr>
+          <w:rFonts w:ascii="Consolas" w:hAnsi="Consolas"/>
+        </w:rPr>
+        <w:t xml:space="preserve"> et, </w:t>
+      </w:r>
+      <w:proofErr w:type="spellStart"/>
+      <w:r>
+        <w:rPr>
+          <w:rFonts w:ascii="Consolas" w:hAnsi="Consolas"/>
+        </w:rPr>
+        <w:t>rutrum</w:t>
+      </w:r>
+      <w:proofErr w:type="spellEnd"/>
+      <w:r>
+        <w:rPr>
+          <w:rFonts w:ascii="Consolas" w:hAnsi="Consolas"/>
+        </w:rPr>
+        <w:t xml:space="preserve"> </w:t>
+      </w:r>
+      <w:proofErr w:type="spellStart"/>
+      <w:r>
+        <w:rPr>
+          <w:rFonts w:ascii="Consolas" w:hAnsi="Consolas"/>
+        </w:rPr>
+        <w:t>eu</w:t>
+      </w:r>
+      <w:proofErr w:type="spellEnd"/>
+      <w:r>
+        <w:rPr>
+          <w:rFonts w:ascii="Consolas" w:hAnsi="Consolas"/>
+        </w:rPr>
+        <w:t xml:space="preserve">, </w:t>
+      </w:r>
+    </w:p>
+    <w:p>
+      <w:pPr>
+        <w:pBdr>
+          <w:top w:val="single" w:sz="4" w:space="1" w:color="auto"/>
+          <w:left w:val="single" w:sz="4" w:space="4" w:color="auto"/>
+          <w:bottom w:val="single" w:sz="4" w:space="1" w:color="auto"/>
+          <w:right w:val="single" w:sz="4" w:space="4" w:color="auto"/>
+        </w:pBdr>
+        <w:ind w:firstLine="1416"/>
+        <w:rPr>
+          <w:rFonts w:ascii="Consolas" w:hAnsi="Consolas"/>
+        </w:rPr>
+      </w:pPr>
+      <w:proofErr w:type="spellStart"/>
+      <w:r>
+        <w:rPr>
+          <w:rFonts w:ascii="Consolas" w:hAnsi="Consolas"/>
+        </w:rPr>
+        <w:t>ultrices</w:t>
+      </w:r>
+      <w:proofErr w:type="spellEnd"/>
+      <w:r>
+        <w:rPr>
+          <w:rFonts w:ascii="Consolas" w:hAnsi="Consolas"/>
+        </w:rPr>
+        <w:t xml:space="preserve"> </w:t>
+      </w:r>
+      <w:proofErr w:type="spellStart"/>
+      <w:r>
+        <w:rPr>
+          <w:rFonts w:ascii="Consolas" w:hAnsi="Consolas"/>
+        </w:rPr>
+        <w:t>sit</w:t>
+      </w:r>
+      <w:proofErr w:type="spellEnd"/>
+      <w:r>
+        <w:rPr>
+          <w:rFonts w:ascii="Consolas" w:hAnsi="Consolas"/>
+        </w:rPr>
+        <w:t xml:space="preserve"> </w:t>
+      </w:r>
+      <w:proofErr w:type="spellStart"/>
+      <w:r>
+        <w:rPr>
+          <w:rFonts w:ascii="Consolas" w:hAnsi="Consolas"/>
+        </w:rPr>
+        <w:t>amet</w:t>
+      </w:r>
+      <w:proofErr w:type="spellEnd"/>
+      <w:r>
+        <w:rPr>
+          <w:rFonts w:ascii="Consolas" w:hAnsi="Consolas"/>
+        </w:rPr>
+        <w:t xml:space="preserve">, </w:t>
+      </w:r>
+      <w:proofErr w:type="spellStart"/>
+      <w:r>
+        <w:rPr>
+          <w:rFonts w:ascii="Consolas" w:hAnsi="Consolas"/>
+        </w:rPr>
+        <w:t>risus</w:t>
+      </w:r>
+      <w:proofErr w:type="spellEnd"/>
+      <w:r>
+        <w:rPr>
+          <w:rFonts w:ascii="Consolas" w:hAnsi="Consolas"/>
+        </w:rPr>
+        <w:t xml:space="preserve">. </w:t>
+      </w:r>
+      <w:proofErr w:type="spellStart"/>
+      <w:r>
+        <w:rPr>
+          <w:rFonts w:ascii="Consolas" w:hAnsi="Consolas"/>
+        </w:rPr>
+        <w:t>Donec</w:t>
+      </w:r>
+      <w:proofErr w:type="spellEnd"/>
+      <w:r>
+        <w:rPr>
+          <w:rFonts w:ascii="Consolas" w:hAnsi="Consolas"/>
+        </w:rPr>
+        <w:t xml:space="preserve"> </w:t>
+      </w:r>
+      <w:proofErr w:type="spellStart"/>
+      <w:r>
+        <w:rPr>
+          <w:rFonts w:ascii="Consolas" w:hAnsi="Consolas"/>
+        </w:rPr>
+        <w:t>nibh</w:t>
+      </w:r>
+      <w:proofErr w:type="spellEnd"/>
+      <w:r>
+        <w:rPr>
+          <w:rFonts w:ascii="Consolas" w:hAnsi="Consolas"/>
+        </w:rPr>
+        <w:t xml:space="preserve"> </w:t>
+      </w:r>
+      <w:proofErr w:type="spellStart"/>
+      <w:r>
+        <w:rPr>
+          <w:rFonts w:ascii="Consolas" w:hAnsi="Consolas"/>
+        </w:rPr>
+        <w:t>enim</w:t>
+      </w:r>
+      <w:proofErr w:type="spellEnd"/>
+      <w:r>
+        <w:rPr>
+          <w:rFonts w:ascii="Consolas" w:hAnsi="Consolas"/>
+        </w:rPr>
+        <w:t xml:space="preserve">, </w:t>
+      </w:r>
+      <w:proofErr w:type="spellStart"/>
+      <w:r>
+        <w:rPr>
+          <w:rFonts w:ascii="Consolas" w:hAnsi="Consolas"/>
+        </w:rPr>
+        <w:t>gravida</w:t>
+      </w:r>
+      <w:proofErr w:type="spellEnd"/>
+      <w:r>
+        <w:rPr>
+          <w:rFonts w:ascii="Consolas" w:hAnsi="Consolas"/>
+        </w:rPr>
+        <w:t xml:space="preserve"> </w:t>
+      </w:r>
+      <w:proofErr w:type="spellStart"/>
+      <w:r>
+        <w:rPr>
+          <w:rFonts w:ascii="Consolas" w:hAnsi="Consolas"/>
+        </w:rPr>
+        <w:t>sit</w:t>
+      </w:r>
+      <w:proofErr w:type="spellEnd"/>
+      <w:r>
+        <w:rPr>
+          <w:rFonts w:ascii="Consolas" w:hAnsi="Consolas"/>
+        </w:rPr>
+        <w:t xml:space="preserve"> </w:t>
+      </w:r>
+      <w:proofErr w:type="spellStart"/>
+      <w:r>
+        <w:rPr>
+          <w:rFonts w:ascii="Consolas" w:hAnsi="Consolas"/>
+        </w:rPr>
+        <w:t>amet</w:t>
+      </w:r>
+      <w:proofErr w:type="spellEnd"/>
+      <w:r>
+        <w:rPr>
+          <w:rFonts w:ascii="Consolas" w:hAnsi="Consolas"/>
+        </w:rPr>
+        <w:t xml:space="preserve">, </w:t>
+      </w:r>
+    </w:p>
+    <w:p>
+      <w:pPr>
+        <w:pBdr>
+          <w:top w:val="single" w:sz="4" w:space="1" w:color="auto"/>
+          <w:left w:val="single" w:sz="4" w:space="4" w:color="auto"/>
+          <w:bottom w:val="single" w:sz="4" w:space="1" w:color="auto"/>
+          <w:right w:val="single" w:sz="4" w:space="4" w:color="auto"/>
+        </w:pBdr>
+        <w:ind w:firstLine="1416"/>
+        <w:rPr>
+          <w:rFonts w:ascii="Consolas" w:hAnsi="Consolas"/>
+        </w:rPr>
+      </w:pPr>
+      <w:proofErr w:type="spellStart"/>
+      <w:r>
+        <w:rPr>
+          <w:rFonts w:ascii="Consolas" w:hAnsi="Consolas"/>
+        </w:rPr>
+        <w:t>dapibus</w:t>
+      </w:r>
+      <w:proofErr w:type="spellEnd"/>
+      <w:r>
+        <w:rPr>
+          <w:rFonts w:ascii="Consolas" w:hAnsi="Consolas"/>
+        </w:rPr>
+        <w:t xml:space="preserve"> </w:t>
+      </w:r>
+      <w:proofErr w:type="spellStart"/>
+      <w:r>
+        <w:rPr>
+          <w:rFonts w:ascii="Consolas" w:hAnsi="Consolas"/>
+        </w:rPr>
+        <w:t>id</w:t>
+      </w:r>
+      <w:proofErr w:type="spellEnd"/>
+      <w:r>
+        <w:rPr>
+          <w:rFonts w:ascii="Consolas" w:hAnsi="Consolas"/>
+        </w:rPr>
+        <w:t xml:space="preserve">, </w:t>
+      </w:r>
+      <w:proofErr w:type="spellStart"/>
+      <w:r>
+        <w:rPr>
+          <w:rFonts w:ascii="Consolas" w:hAnsi="Consolas"/>
+        </w:rPr>
+        <w:t>blandit</w:t>
+      </w:r>
+      <w:proofErr w:type="spellEnd"/>
+      <w:r>
+        <w:rPr>
+          <w:rFonts w:ascii="Consolas" w:hAnsi="Consolas"/>
+        </w:rPr>
+        <w:t xml:space="preserve"> at, </w:t>
+      </w:r>
+      <w:proofErr w:type="spellStart"/>
+      <w:r>
+        <w:rPr>
+          <w:rFonts w:ascii="Consolas" w:hAnsi="Consolas"/>
+        </w:rPr>
+        <w:t>nisi</w:t>
+      </w:r>
+      <w:proofErr w:type="spellEnd"/>
+      <w:r>
+        <w:rPr>
+          <w:rFonts w:ascii="Consolas" w:hAnsi="Consolas"/>
+        </w:rPr>
+        <w:t xml:space="preserve">. Cum </w:t>
+      </w:r>
+      <w:proofErr w:type="spellStart"/>
+      <w:r>
+        <w:rPr>
+          <w:rFonts w:ascii="Consolas" w:hAnsi="Consolas"/>
+        </w:rPr>
+        <w:t>sociis</w:t>
+      </w:r>
+      <w:proofErr w:type="spellEnd"/>
+      <w:r>
+        <w:rPr>
+          <w:rFonts w:ascii="Consolas" w:hAnsi="Consolas"/>
+        </w:rPr>
+        <w:t>"</w:t>
+      </w:r>
+    </w:p>
+    <w:p>
+      <w:pPr>
+        <w:pBdr>
+          <w:top w:val="single" w:sz="4" w:space="1" w:color="auto"/>
+          <w:left w:val="single" w:sz="4" w:space="4" w:color="auto"/>
+          <w:bottom w:val="single" w:sz="4" w:space="1" w:color="auto"/>
+          <w:right w:val="single" w:sz="4" w:space="4" w:color="auto"/>
+        </w:pBdr>
+        <w:rPr>
+          <w:rFonts w:ascii="Consolas" w:hAnsi="Consolas"/>
+        </w:rPr>
+      </w:pPr>
+      <w:r>
+        <w:rPr>
+          <w:rFonts w:ascii="Consolas" w:hAnsi="Consolas"/>
+        </w:rPr>
+        <w:t>}</w:t>
+      </w:r>
+    </w:p>
+    <w:p/>
+    <w:p>
+      <w:r>
+        <w:br w:type="page"/>
+      </w:r>
+    </w:p>
+    <w:p>
+      <w:pPr>
+        <w:pStyle w:val="berschrift2"/>
+      </w:pPr>
+      <w:r>
+        <w:lastRenderedPageBreak/>
+        <w:t>Rest-Schnittstelle</w:t>
+      </w:r>
+    </w:p>
+    <w:p/>
+    <w:p>
+      <w:pPr>
+        <w:rPr>
+          <w:rFonts w:asciiTheme="majorHAnsi" w:eastAsiaTheme="majorEastAsia" w:hAnsiTheme="majorHAnsi" w:cstheme="majorBidi"/>
+          <w:color w:val="2E74B5" w:themeColor="accent1" w:themeShade="BF"/>
+          <w:sz w:val="26"/>
+          <w:szCs w:val="26"/>
+        </w:rPr>
+      </w:pPr>
+      <w:bookmarkStart w:id="5" w:name="_GoBack"/>
+      <w:bookmarkEnd w:id="5"/>
+      <w:r>
+        <w:br w:type="page"/>
+      </w:r>
+    </w:p>
+    <w:p>
+      <w:pPr>
+        <w:pStyle w:val="berschrift2"/>
+      </w:pPr>
+      <w:r>
+        <w:lastRenderedPageBreak/>
+        <w:t xml:space="preserve">Konfiguration </w:t>
+      </w:r>
+      <w:r>
+        <w:t xml:space="preserve">der </w:t>
+      </w:r>
+      <w:proofErr w:type="spellStart"/>
+      <w:r>
+        <w:t>Vagrant</w:t>
+      </w:r>
+      <w:proofErr w:type="spellEnd"/>
+      <w:r>
+        <w:t xml:space="preserve"> VM</w:t>
+      </w:r>
+    </w:p>
+    <w:p/>
+    <w:p>
+      <w:r>
+        <w:t xml:space="preserve">Um das </w:t>
+      </w:r>
+      <w:proofErr w:type="spellStart"/>
+      <w:r>
+        <w:t>Deployment</w:t>
+      </w:r>
+      <w:proofErr w:type="spellEnd"/>
+      <w:r>
+        <w:t xml:space="preserve"> der Webapplikation und das Hosten von </w:t>
+      </w:r>
+      <w:proofErr w:type="spellStart"/>
+      <w:r>
+        <w:t>MongoDB</w:t>
+      </w:r>
+      <w:proofErr w:type="spellEnd"/>
+      <w:r>
+        <w:t xml:space="preserve"> einfacher zu gestalten, wurde eine virtuelle Maschine mittels </w:t>
+      </w:r>
+      <w:proofErr w:type="spellStart"/>
+      <w:r>
+        <w:t>Vagrant</w:t>
+      </w:r>
+      <w:proofErr w:type="spellEnd"/>
+      <w:r>
+        <w:t xml:space="preserve"> konfiguriert.</w:t>
+      </w:r>
+    </w:p>
+    <w:p/>
+    <w:p>
+      <w:r>
+        <w:t>In der Datei /</w:t>
+      </w:r>
+      <w:proofErr w:type="spellStart"/>
+      <w:r>
+        <w:t>vagrant</w:t>
+      </w:r>
+      <w:proofErr w:type="spellEnd"/>
+      <w:r>
+        <w:t>/</w:t>
+      </w:r>
+      <w:proofErr w:type="spellStart"/>
+      <w:r>
+        <w:t>Vagrantfile</w:t>
+      </w:r>
+      <w:proofErr w:type="spellEnd"/>
+      <w:r>
+        <w:t xml:space="preserve"> wurden folgende Grundparameter eingestellt</w:t>
+      </w:r>
+      <w:r>
+        <w:t>:</w:t>
+      </w:r>
+    </w:p>
+    <w:p>
+      <w:pPr>
+        <w:pStyle w:val="Listenabsatz"/>
+        <w:numPr>
+          <w:ilvl w:val="0"/>
+          <w:numId w:val="4"/>
+        </w:numPr>
+      </w:pPr>
+      <w:r>
+        <w:t xml:space="preserve">Betriebssystem: </w:t>
+      </w:r>
+      <w:r>
+        <w:rPr>
+          <w:rFonts w:ascii="Consolas" w:hAnsi="Consolas"/>
+        </w:rPr>
+        <w:t>Debian/Jessie64</w:t>
+      </w:r>
+    </w:p>
+    <w:p>
+      <w:pPr>
+        <w:pStyle w:val="Listenabsatz"/>
+        <w:numPr>
+          <w:ilvl w:val="0"/>
+          <w:numId w:val="4"/>
+        </w:numPr>
+      </w:pPr>
+      <w:r>
+        <w:t xml:space="preserve">IP: </w:t>
+      </w:r>
+      <w:r>
+        <w:rPr>
+          <w:rFonts w:ascii="Consolas" w:hAnsi="Consolas"/>
+        </w:rPr>
+        <w:t>192.168.10.200</w:t>
+      </w:r>
+    </w:p>
+    <w:p>
+      <w:pPr>
+        <w:pStyle w:val="Listenabsatz"/>
+        <w:numPr>
+          <w:ilvl w:val="0"/>
+          <w:numId w:val="4"/>
+        </w:numPr>
+      </w:pPr>
+      <w:proofErr w:type="spellStart"/>
+      <w:r>
+        <w:t>Shared</w:t>
+      </w:r>
+      <w:proofErr w:type="spellEnd"/>
+      <w:r>
+        <w:t xml:space="preserve"> Folder, um auf die Testdaten in der VM zugreifen zu können</w:t>
+      </w:r>
+    </w:p>
+    <w:p>
+      <w:pPr>
+        <w:pStyle w:val="Listenabsatz"/>
+        <w:numPr>
+          <w:ilvl w:val="0"/>
+          <w:numId w:val="4"/>
+        </w:numPr>
+      </w:pPr>
+      <w:proofErr w:type="spellStart"/>
+      <w:r>
+        <w:t>Shellscript</w:t>
+      </w:r>
+      <w:proofErr w:type="spellEnd"/>
+      <w:r>
+        <w:t xml:space="preserve"> für Shell-</w:t>
+      </w:r>
+      <w:proofErr w:type="spellStart"/>
+      <w:r>
+        <w:t>Provisioning</w:t>
+      </w:r>
+      <w:proofErr w:type="spellEnd"/>
+      <w:r>
+        <w:t xml:space="preserve"> unter </w:t>
+      </w:r>
+      <w:proofErr w:type="spellStart"/>
+      <w:r>
+        <w:rPr>
+          <w:rFonts w:ascii="Consolas" w:hAnsi="Consolas"/>
+        </w:rPr>
+        <w:t>shell</w:t>
+      </w:r>
+      <w:proofErr w:type="spellEnd"/>
+      <w:r>
+        <w:rPr>
+          <w:rFonts w:ascii="Consolas" w:hAnsi="Consolas"/>
+        </w:rPr>
+        <w:t>/</w:t>
+      </w:r>
+      <w:proofErr w:type="spellStart"/>
+      <w:r>
+        <w:rPr>
+          <w:rFonts w:ascii="Consolas" w:hAnsi="Consolas"/>
+        </w:rPr>
+        <w:t>default</w:t>
+      </w:r>
+      <w:proofErr w:type="spellEnd"/>
+    </w:p>
+    <w:p/>
+    <w:p>
+      <w:r>
+        <w:t>Im Shell-Script wurde dann die weitere Installation/Konfiguration festgelegt, welche nun in den folgenden Unterkapital genauer beschrieben wird.</w:t>
+      </w:r>
+    </w:p>
+    <w:p/>
+    <w:p>
+      <w:pPr>
         <w:pStyle w:val="berschrift3"/>
       </w:pPr>
       <w:r>
-        <w:t>Datenmodell &amp; Generierung der Testdaten</w:t>
-      </w:r>
-    </w:p>
-    <w:p/>
-    <w:p>
-      <w:r>
-        <w:t>Als Datenmodell wurde ein JSON-Objekt definiert, welches ein Attribut "</w:t>
-      </w:r>
-      <w:proofErr w:type="spellStart"/>
-      <w:r>
-        <w:t>name</w:t>
-      </w:r>
-      <w:proofErr w:type="spellEnd"/>
-      <w:r>
-        <w:t>" und ein Attribut "</w:t>
-      </w:r>
-      <w:proofErr w:type="spellStart"/>
-      <w:r>
-        <w:t>description</w:t>
-      </w:r>
-      <w:proofErr w:type="spellEnd"/>
-      <w:r>
-        <w:t xml:space="preserve">" enthält. Diese werden in einer dokumentenorientierten </w:t>
-      </w:r>
-      <w:proofErr w:type="spellStart"/>
-      <w:r>
-        <w:t>NoSQL</w:t>
-      </w:r>
-      <w:proofErr w:type="spellEnd"/>
-      <w:r>
-        <w:t xml:space="preserve"> Datenbank, </w:t>
+        <w:t xml:space="preserve">Installation &amp; Einrichten </w:t>
       </w:r>
       <w:proofErr w:type="spellStart"/>
       <w:r>
         <w:t>MongoDB</w:t>
       </w:r>
       <w:proofErr w:type="spellEnd"/>
-      <w:r>
-        <w:t>, abgelegt.</w:t>
-      </w:r>
-    </w:p>
-    <w:p/>
-    <w:p>
-      <w:r>
-        <w:t>Um eine Million Testdaten zu generieren, wurde der Datengenerator der Seite "</w:t>
-      </w:r>
-      <w:proofErr w:type="spellStart"/>
-      <w:r>
-        <w:t>GenerateData</w:t>
-      </w:r>
-      <w:proofErr w:type="spellEnd"/>
-      <w:r>
-        <w:t>" verwendet. [1] Dieser muss allerdings heruntergeladen werden, da online maximal 100 Datensätze generiert werden können.</w:t>
-      </w:r>
-    </w:p>
-    <w:p/>
-    <w:p>
-      <w:r>
-        <w:t xml:space="preserve">Nach dem Herunterladen benötigt man einen funktionsfähigen Webserver, PHP &amp; MySQL Setup, um das </w:t>
-      </w:r>
-      <w:proofErr w:type="spellStart"/>
-      <w:r>
-        <w:t>Installationsscript</w:t>
-      </w:r>
-      <w:proofErr w:type="spellEnd"/>
-      <w:r>
-        <w:t xml:space="preserve"> auszuführen. Im ersten Schritt gibt man die Daten der Datenbank an. Falls noch kein User und keine Datenbank erstellt wurde, muss diese vorher noch erstellt werden. Danach baut das Script eine Datenbankverbindung auf. Nun werden die Testdaten in die Datenbank geladen. Im letzten Schritt gibt man Username &amp; Passwort zum Aufruf der Seite an. Danach kann man den </w:t>
-      </w:r>
-      <w:proofErr w:type="spellStart"/>
-      <w:r>
-        <w:t>DataGenerator</w:t>
-      </w:r>
-      <w:proofErr w:type="spellEnd"/>
-      <w:r>
-        <w:t xml:space="preserve"> wie bei der Online-Version verwenden.</w:t>
-      </w:r>
-    </w:p>
-    <w:p/>
-    <w:p>
-      <w:r>
-        <w:t>Um die oben erwähnten Daten zu generieren, gibt man nun bei der ersten Spalte als Bezeichnung "</w:t>
-      </w:r>
-      <w:proofErr w:type="spellStart"/>
-      <w:r>
-        <w:t>name</w:t>
-      </w:r>
-      <w:proofErr w:type="spellEnd"/>
-      <w:r>
-        <w:t xml:space="preserve">" ein. Als Datentyp wählt man Name. In die Optionsspalte schreibt man "Name Name </w:t>
-      </w:r>
-      <w:proofErr w:type="spellStart"/>
-      <w:r>
-        <w:t>Surname</w:t>
-      </w:r>
-      <w:proofErr w:type="spellEnd"/>
-      <w:r>
-        <w:t>". In der zweiten Spalte gibt man als Bezeichnung "</w:t>
-      </w:r>
-      <w:proofErr w:type="spellStart"/>
-      <w:r>
-        <w:t>description</w:t>
-      </w:r>
-      <w:proofErr w:type="spellEnd"/>
-      <w:r>
-        <w:t>" ein und wählt "</w:t>
-      </w:r>
-      <w:proofErr w:type="spellStart"/>
-      <w:r>
-        <w:t>random</w:t>
-      </w:r>
-      <w:proofErr w:type="spellEnd"/>
-      <w:r>
+    </w:p>
+    <w:p/>
+    <w:p>
+      <w:r>
+        <w:t xml:space="preserve">Mongo DB wird installiert, indem ein zusätzliches Repository hinzugefügt wird. Danach muss noch konfiguriert werden, dass </w:t>
+      </w:r>
+      <w:proofErr w:type="spellStart"/>
+      <w:r>
+        <w:t>MongoDB</w:t>
+      </w:r>
+      <w:proofErr w:type="spellEnd"/>
+      <w:r>
+        <w:t xml:space="preserve"> von Außen aufrufbar ist. Dabei wird in der </w:t>
+      </w:r>
+      <w:r>
+        <w:rPr>
+          <w:rFonts w:ascii="Consolas" w:hAnsi="Consolas"/>
+        </w:rPr>
+        <w:t>/</w:t>
+      </w:r>
+      <w:proofErr w:type="spellStart"/>
+      <w:r>
+        <w:rPr>
+          <w:rFonts w:ascii="Consolas" w:hAnsi="Consolas"/>
+        </w:rPr>
+        <w:t>etc</w:t>
+      </w:r>
+      <w:proofErr w:type="spellEnd"/>
+      <w:r>
+        <w:rPr>
+          <w:rFonts w:ascii="Consolas" w:hAnsi="Consolas"/>
+        </w:rPr>
+        <w:t>/</w:t>
+      </w:r>
+      <w:proofErr w:type="spellStart"/>
+      <w:r>
+        <w:rPr>
+          <w:rFonts w:ascii="Consolas" w:hAnsi="Consolas"/>
+        </w:rPr>
+        <w:t>mongod.conf</w:t>
+      </w:r>
+      <w:proofErr w:type="spellEnd"/>
+      <w:r>
+        <w:t xml:space="preserve"> die IP </w:t>
+      </w:r>
+      <w:r>
+        <w:rPr>
+          <w:rFonts w:ascii="Consolas" w:hAnsi="Consolas"/>
+        </w:rPr>
+        <w:t>0.0.0.0</w:t>
+      </w:r>
+      <w:r>
+        <w:t xml:space="preserve"> eingestellt. Um die Änderungen zu Übernehmen, muss </w:t>
+      </w:r>
+      <w:proofErr w:type="spellStart"/>
+      <w:r>
+        <w:t>MongoDB</w:t>
+      </w:r>
+      <w:proofErr w:type="spellEnd"/>
+      <w:r>
+        <w:t xml:space="preserve"> neu gestartet werden.</w:t>
+      </w:r>
+    </w:p>
+    <w:p/>
+    <w:p>
+      <w:pPr>
+        <w:pStyle w:val="berschrift3"/>
+      </w:pPr>
+      <w:r>
+        <w:t>Entpacken &amp;</w:t>
+      </w:r>
+      <w:r>
+        <w:t xml:space="preserve"> Einspielen der Testdaten</w:t>
+      </w:r>
+    </w:p>
+    <w:p/>
+    <w:p>
+      <w:r>
+        <w:t xml:space="preserve">Um die Testdaten zu entpacken, wird </w:t>
+      </w:r>
+      <w:r>
+        <w:rPr>
+          <w:rFonts w:ascii="Consolas" w:hAnsi="Consolas"/>
+        </w:rPr>
+        <w:t>7zip</w:t>
+      </w:r>
+      <w:r>
+        <w:t xml:space="preserve"> installiert. </w:t>
+      </w:r>
+      <w:r>
+        <w:t xml:space="preserve">Zuerst wird die DB, falls vorhanden, gelöscht. </w:t>
+      </w:r>
+      <w:r>
+        <w:t xml:space="preserve">Danach wird die Datei entpackt und mittels </w:t>
+      </w:r>
+      <w:proofErr w:type="spellStart"/>
+      <w:r>
+        <w:rPr>
+          <w:rFonts w:ascii="Consolas" w:hAnsi="Consolas"/>
+        </w:rPr>
+        <w:t>mongoimport</w:t>
+      </w:r>
+      <w:proofErr w:type="spellEnd"/>
+      <w:r>
+        <w:t xml:space="preserve"> in die Datenbank </w:t>
+      </w:r>
+      <w:proofErr w:type="spellStart"/>
+      <w:r>
+        <w:rPr>
+          <w:rFonts w:ascii="Consolas" w:hAnsi="Consolas"/>
+        </w:rPr>
+        <w:t>webappdb</w:t>
+      </w:r>
+      <w:proofErr w:type="spellEnd"/>
+      <w:r>
+        <w:t xml:space="preserve"> gespielt.</w:t>
+      </w:r>
+    </w:p>
+    <w:p/>
+    <w:p>
+      <w:pPr>
+        <w:pStyle w:val="berschrift3"/>
+      </w:pPr>
+      <w:r>
+        <w:t xml:space="preserve">Installation Java &amp; Konfiguration </w:t>
+      </w:r>
+      <w:proofErr w:type="spellStart"/>
+      <w:r>
+        <w:t>Tomcat</w:t>
+      </w:r>
+      <w:proofErr w:type="spellEnd"/>
+    </w:p>
+    <w:p/>
+    <w:p>
+      <w:r>
+        <w:t xml:space="preserve">Um die Anwendung später auf die virtuelle Maschine </w:t>
+      </w:r>
+      <w:proofErr w:type="spellStart"/>
+      <w:r>
+        <w:t>deployen</w:t>
+      </w:r>
+      <w:proofErr w:type="spellEnd"/>
+      <w:r>
+        <w:t xml:space="preserve"> zu können, muss Java installiert und </w:t>
+      </w:r>
+      <w:proofErr w:type="spellStart"/>
+      <w:r>
+        <w:t>Tomcat</w:t>
+      </w:r>
+      <w:proofErr w:type="spellEnd"/>
+      <w:r>
+        <w:t xml:space="preserve"> konfiguriert werden. Dabei wird zuerst per Oracle Java 8 Installer das Java 8 JDK installiert. Danach wird </w:t>
+      </w:r>
+      <w:proofErr w:type="spellStart"/>
+      <w:r>
+        <w:t>Tomcat</w:t>
+      </w:r>
+      <w:proofErr w:type="spellEnd"/>
+      <w:r>
+        <w:t xml:space="preserve"> 8 heruntergeladen, entpackt und in das Verzeichnis </w:t>
+      </w:r>
+      <w:r>
+        <w:rPr>
+          <w:rFonts w:ascii="Consolas" w:hAnsi="Consolas"/>
+        </w:rPr>
+        <w:t>/</w:t>
+      </w:r>
+      <w:proofErr w:type="spellStart"/>
+      <w:r>
+        <w:rPr>
+          <w:rFonts w:ascii="Consolas" w:hAnsi="Consolas"/>
+        </w:rPr>
+        <w:t>usr</w:t>
+      </w:r>
+      <w:proofErr w:type="spellEnd"/>
+      <w:r>
+        <w:rPr>
+          <w:rFonts w:ascii="Consolas" w:hAnsi="Consolas"/>
+        </w:rPr>
+        <w:t>/</w:t>
+      </w:r>
+      <w:proofErr w:type="spellStart"/>
+      <w:r>
+        <w:rPr>
+          <w:rFonts w:ascii="Consolas" w:hAnsi="Consolas"/>
+        </w:rPr>
+        <w:t>share</w:t>
+      </w:r>
+      <w:proofErr w:type="spellEnd"/>
+      <w:r>
+        <w:rPr>
+          <w:rFonts w:ascii="Consolas" w:hAnsi="Consolas"/>
+        </w:rPr>
+        <w:t>/</w:t>
+      </w:r>
+      <w:proofErr w:type="spellStart"/>
+      <w:r>
+        <w:rPr>
+          <w:rFonts w:ascii="Consolas" w:hAnsi="Consolas"/>
+        </w:rPr>
+        <w:t>tomcat</w:t>
+      </w:r>
+      <w:proofErr w:type="spellEnd"/>
+      <w:r>
+        <w:t xml:space="preserve"> verschoben. Bevor </w:t>
+      </w:r>
+      <w:proofErr w:type="spellStart"/>
+      <w:r>
+        <w:t>Tomcat</w:t>
+      </w:r>
+      <w:proofErr w:type="spellEnd"/>
+      <w:r>
+        <w:t xml:space="preserve"> nun gestartet wird, wird noch ein User angelegt, um mittels dieses Users dann </w:t>
+      </w:r>
+      <w:proofErr w:type="spellStart"/>
+      <w:r>
+        <w:t>deployen</w:t>
+      </w:r>
+      <w:proofErr w:type="spellEnd"/>
+      <w:r>
+        <w:t xml:space="preserve"> zu können.</w:t>
+      </w:r>
+    </w:p>
+    <w:p/>
+    <w:p/>
+    <w:p/>
+    <w:p/>
+    <w:p/>
+    <w:p/>
+    <w:p/>
+    <w:p/>
+    <w:p/>
+    <w:p/>
+    <w:p/>
+    <w:p>
+      <w:pPr>
+        <w:rPr>
+          <w:rFonts w:asciiTheme="majorHAnsi" w:eastAsiaTheme="majorEastAsia" w:hAnsiTheme="majorHAnsi" w:cstheme="majorBidi"/>
+          <w:color w:val="2E74B5" w:themeColor="accent1" w:themeShade="BF"/>
+          <w:sz w:val="26"/>
+          <w:szCs w:val="26"/>
+        </w:rPr>
+      </w:pPr>
+      <w:r>
+        <w:br w:type="page"/>
+      </w:r>
+    </w:p>
+    <w:p>
+      <w:pPr>
+        <w:pStyle w:val="berschrift2"/>
+      </w:pPr>
+      <w:r>
+        <w:lastRenderedPageBreak/>
+        <w:t>Ausführen</w:t>
+      </w:r>
+    </w:p>
+    <w:p/>
+    <w:p>
+      <w:r>
+        <w:t xml:space="preserve">Um die Webapplikation und den SOA-Client auszuführen, muss zuerst eine virtuelle Maschine mittels </w:t>
+      </w:r>
+      <w:proofErr w:type="spellStart"/>
+      <w:r>
+        <w:t>Vagrant</w:t>
+      </w:r>
+      <w:proofErr w:type="spellEnd"/>
+      <w:r>
+        <w:t xml:space="preserve"> aufgesetzt werden. Daz</w:t>
+      </w:r>
+      <w:r>
+        <w:t xml:space="preserve">u muss man </w:t>
+      </w:r>
+      <w:proofErr w:type="spellStart"/>
+      <w:r>
+        <w:t>VirtualBox</w:t>
+      </w:r>
+      <w:proofErr w:type="spellEnd"/>
+      <w:r>
+        <w:t xml:space="preserve">, </w:t>
+      </w:r>
+      <w:proofErr w:type="spellStart"/>
+      <w:r>
+        <w:t>Vagrant</w:t>
+      </w:r>
+      <w:proofErr w:type="spellEnd"/>
+      <w:r>
+        <w:t xml:space="preserve"> und </w:t>
+      </w:r>
+      <w:proofErr w:type="spellStart"/>
+      <w:r>
+        <w:t>Maven</w:t>
+      </w:r>
+      <w:proofErr w:type="spellEnd"/>
+      <w:r>
+        <w:t xml:space="preserve"> herunterladen und installieren. [3, 4</w:t>
+      </w:r>
+      <w:r>
+        <w:t>, 5</w:t>
+      </w:r>
+      <w:r>
+        <w:t>]</w:t>
+      </w:r>
+    </w:p>
+    <w:p/>
+    <w:p>
+      <w:pPr>
+        <w:pStyle w:val="Listenabsatz"/>
+        <w:numPr>
+          <w:ilvl w:val="0"/>
+          <w:numId w:val="3"/>
+        </w:numPr>
+      </w:pPr>
+      <w:r>
+        <w:t>Vom Root-Verzeichnis des Projekts</w:t>
+      </w:r>
+      <w:r>
+        <w:t xml:space="preserve"> navigiert man in den Ordner </w:t>
+      </w:r>
+      <w:proofErr w:type="spellStart"/>
+      <w:r>
+        <w:rPr>
+          <w:rFonts w:ascii="Consolas" w:hAnsi="Consolas" w:cs="Menlo"/>
+        </w:rPr>
+        <w:t>vagrant</w:t>
+      </w:r>
+      <w:proofErr w:type="spellEnd"/>
+      <w:r>
+        <w:t xml:space="preserve"> und führt in der Konsole </w:t>
+      </w:r>
+      <w:proofErr w:type="spellStart"/>
+      <w:r>
+        <w:rPr>
+          <w:rFonts w:ascii="Consolas" w:hAnsi="Consolas"/>
+        </w:rPr>
+        <w:t>vagrant</w:t>
+      </w:r>
+      <w:proofErr w:type="spellEnd"/>
+      <w:r>
+        <w:rPr>
+          <w:rFonts w:ascii="Consolas" w:hAnsi="Consolas"/>
+        </w:rPr>
         <w:t xml:space="preserve"> </w:t>
       </w:r>
       <w:proofErr w:type="spellStart"/>
       <w:r>
-        <w:t>number</w:t>
-      </w:r>
-      <w:proofErr w:type="spellEnd"/>
-      <w:r>
+        <w:rPr>
+          <w:rFonts w:ascii="Consolas" w:hAnsi="Consolas"/>
+        </w:rPr>
+        <w:t>up</w:t>
+      </w:r>
+      <w:proofErr w:type="spellEnd"/>
+      <w:r>
+        <w:rPr>
+          <w:rFonts w:ascii="Consolas" w:hAnsi="Consolas"/>
+        </w:rPr>
         <w:t xml:space="preserve"> </w:t>
       </w:r>
-      <w:proofErr w:type="spellStart"/>
-      <w:r>
-        <w:t>of</w:t>
-      </w:r>
-      <w:proofErr w:type="spellEnd"/>
-      <w:r>
+      <w:r>
+        <w:t>aus.</w:t>
+      </w:r>
+    </w:p>
+    <w:p>
+      <w:pPr>
+        <w:pStyle w:val="Listenabsatz"/>
+        <w:numPr>
+          <w:ilvl w:val="0"/>
+          <w:numId w:val="3"/>
+        </w:numPr>
+      </w:pPr>
+      <w:r>
+        <w:t xml:space="preserve">Im Root-Verzeichnis des Projekts führt man in der Konsole </w:t>
+      </w:r>
+      <w:proofErr w:type="spellStart"/>
+      <w:r>
+        <w:rPr>
+          <w:rFonts w:ascii="Consolas" w:hAnsi="Consolas"/>
+        </w:rPr>
+        <w:t>mvn</w:t>
+      </w:r>
+      <w:proofErr w:type="spellEnd"/>
+      <w:r>
+        <w:rPr>
+          <w:rFonts w:ascii="Consolas" w:hAnsi="Consolas"/>
+        </w:rPr>
+        <w:t xml:space="preserve"> clean</w:t>
+      </w:r>
+      <w:r>
+        <w:t xml:space="preserve"> und </w:t>
+      </w:r>
+      <w:proofErr w:type="spellStart"/>
+      <w:r>
+        <w:rPr>
+          <w:rFonts w:ascii="Consolas" w:hAnsi="Consolas"/>
+        </w:rPr>
+        <w:t>mvn</w:t>
+      </w:r>
+      <w:proofErr w:type="spellEnd"/>
+      <w:r>
+        <w:rPr>
+          <w:rFonts w:ascii="Consolas" w:hAnsi="Consolas"/>
+        </w:rPr>
         <w:t xml:space="preserve"> </w:t>
       </w:r>
       <w:proofErr w:type="spellStart"/>
       <w:r>
-        <w:t>words</w:t>
-      </w:r>
-      <w:proofErr w:type="spellEnd"/>
-      <w:r>
-        <w:t>" aus. In der Optionsspalte stellt man zwischen 20 und 30 Wörter ein. Zuletzt stellt man 100.000 Datensätze (Maximum) und JSON (</w:t>
-      </w:r>
-      <w:proofErr w:type="spellStart"/>
-      <w:r>
-        <w:t>Simle</w:t>
-      </w:r>
-      <w:proofErr w:type="spellEnd"/>
-      <w:r>
-        <w:t xml:space="preserve">) ein. Nun klickt man auf </w:t>
-      </w:r>
-      <w:proofErr w:type="spellStart"/>
-      <w:r>
-        <w:t>Generate</w:t>
-      </w:r>
-      <w:proofErr w:type="spellEnd"/>
-      <w:r>
-        <w:t xml:space="preserve"> und nach ein paar Sekunden lädt das generierte JSON-File herunter. Diesen Vorgang wiederholt man</w:t>
-      </w:r>
-      <w:r>
-        <w:t xml:space="preserve"> 10 Mal und fügt danach alle Daten zu einer JSON-Datei zusammen.</w:t>
-      </w:r>
-    </w:p>
-    <w:p/>
-    <w:p>
-      <w:pPr>
-        <w:pStyle w:val="berschrift2"/>
-      </w:pPr>
-      <w:proofErr w:type="spellStart"/>
-      <w:r>
-        <w:t>Provisionierung</w:t>
-      </w:r>
-      <w:proofErr w:type="spellEnd"/>
-      <w:r>
-        <w:t xml:space="preserve"> &amp; </w:t>
-      </w:r>
-      <w:proofErr w:type="spellStart"/>
-      <w:r>
-        <w:t>Deployment</w:t>
-      </w:r>
-      <w:proofErr w:type="spellEnd"/>
-    </w:p>
-    <w:p/>
-    <w:p>
-      <w:r>
-        <w:t xml:space="preserve">Um die Webapplikation und den SOA-Client auszuführen, muss zuerst eine virtuelle Maschine mittels </w:t>
-      </w:r>
-      <w:proofErr w:type="spellStart"/>
-      <w:r>
-        <w:t>Vagrant</w:t>
-      </w:r>
-      <w:proofErr w:type="spellEnd"/>
-      <w:r>
-        <w:t xml:space="preserve"> aufgesetzt werden. Dazu muss man </w:t>
-      </w:r>
-      <w:proofErr w:type="spellStart"/>
-      <w:r>
-        <w:t>VirtualBox</w:t>
-      </w:r>
-      <w:proofErr w:type="spellEnd"/>
-      <w:r>
-        <w:t xml:space="preserve"> und </w:t>
-      </w:r>
-      <w:proofErr w:type="spellStart"/>
-      <w:r>
-        <w:t>Vagrant</w:t>
-      </w:r>
-      <w:proofErr w:type="spellEnd"/>
-      <w:r>
-        <w:t xml:space="preserve"> herunterladen und installieren. [3, 4]</w:t>
-      </w:r>
-    </w:p>
-    <w:p/>
-    <w:p/>
-    <w:p/>
-    <w:p/>
-    <w:p/>
-    <w:p/>
+        <w:rPr>
+          <w:rFonts w:ascii="Consolas" w:hAnsi="Consolas"/>
+        </w:rPr>
+        <w:t>install</w:t>
+      </w:r>
+      <w:proofErr w:type="spellEnd"/>
+      <w:r>
+        <w:t xml:space="preserve"> aus.</w:t>
+      </w:r>
+    </w:p>
+    <w:p>
+      <w:pPr>
+        <w:pStyle w:val="Listenabsatz"/>
+        <w:numPr>
+          <w:ilvl w:val="0"/>
+          <w:numId w:val="3"/>
+        </w:numPr>
+      </w:pPr>
+      <w:r>
+        <w:t xml:space="preserve">Vom Root-Verzeichnis des Projekts navigiert man in den Ordner </w:t>
+      </w:r>
+      <w:r>
+        <w:rPr>
+          <w:rFonts w:ascii="Consolas" w:hAnsi="Consolas"/>
+        </w:rPr>
+        <w:t>web-</w:t>
+      </w:r>
+      <w:proofErr w:type="spellStart"/>
+      <w:r>
+        <w:rPr>
+          <w:rFonts w:ascii="Consolas" w:hAnsi="Consolas"/>
+        </w:rPr>
+        <w:t>application</w:t>
+      </w:r>
+      <w:proofErr w:type="spellEnd"/>
+      <w:r>
+        <w:t xml:space="preserve"> und führt </w:t>
+      </w:r>
+      <w:proofErr w:type="spellStart"/>
+      <w:r>
+        <w:rPr>
+          <w:rFonts w:ascii="Consolas" w:hAnsi="Consolas"/>
+        </w:rPr>
+        <w:t>mvn</w:t>
+      </w:r>
+      <w:proofErr w:type="spellEnd"/>
+      <w:r>
+        <w:rPr>
+          <w:rFonts w:ascii="Consolas" w:hAnsi="Consolas"/>
+        </w:rPr>
+        <w:t xml:space="preserve"> tomcat7:deploy</w:t>
+      </w:r>
+      <w:r>
+        <w:t xml:space="preserve"> aus.</w:t>
+      </w:r>
+    </w:p>
+    <w:p>
+      <w:pPr>
+        <w:pStyle w:val="Listenabsatz"/>
+        <w:numPr>
+          <w:ilvl w:val="0"/>
+          <w:numId w:val="3"/>
+        </w:numPr>
+      </w:pPr>
+      <w:r>
+        <w:t xml:space="preserve">Vom Root-Verzeichnis des Projekts navigiert man in </w:t>
+      </w:r>
+      <w:proofErr w:type="spellStart"/>
+      <w:r>
+        <w:rPr>
+          <w:rFonts w:ascii="Consolas" w:hAnsi="Consolas"/>
+        </w:rPr>
+        <w:t>saop</w:t>
+      </w:r>
+      <w:proofErr w:type="spellEnd"/>
+      <w:r>
+        <w:rPr>
+          <w:rFonts w:ascii="Consolas" w:hAnsi="Consolas"/>
+        </w:rPr>
+        <w:t>-client/final</w:t>
+      </w:r>
+      <w:r>
+        <w:t xml:space="preserve"> und führt die in diesem Ordner enthaltene </w:t>
+      </w:r>
+      <w:r>
+        <w:rPr>
+          <w:rFonts w:ascii="Consolas" w:hAnsi="Consolas"/>
+        </w:rPr>
+        <w:t>.</w:t>
+      </w:r>
+      <w:proofErr w:type="spellStart"/>
+      <w:r>
+        <w:rPr>
+          <w:rFonts w:ascii="Consolas" w:hAnsi="Consolas"/>
+        </w:rPr>
+        <w:t>jar</w:t>
+      </w:r>
+      <w:proofErr w:type="spellEnd"/>
+      <w:r>
+        <w:t xml:space="preserve">-Datei in der Konsole mittels </w:t>
+      </w:r>
+      <w:proofErr w:type="spellStart"/>
+      <w:r>
+        <w:rPr>
+          <w:rFonts w:ascii="Consolas" w:hAnsi="Consolas"/>
+        </w:rPr>
+        <w:t>java</w:t>
+      </w:r>
+      <w:proofErr w:type="spellEnd"/>
+      <w:r>
+        <w:rPr>
+          <w:rFonts w:ascii="Consolas" w:hAnsi="Consolas"/>
+        </w:rPr>
+        <w:t xml:space="preserve"> -</w:t>
+      </w:r>
+      <w:proofErr w:type="spellStart"/>
+      <w:r>
+        <w:rPr>
+          <w:rFonts w:ascii="Consolas" w:hAnsi="Consolas"/>
+        </w:rPr>
+        <w:t>jar</w:t>
+      </w:r>
+      <w:proofErr w:type="spellEnd"/>
+      <w:r>
+        <w:rPr>
+          <w:rFonts w:ascii="Consolas" w:hAnsi="Consolas"/>
+        </w:rPr>
+        <w:t xml:space="preserve"> </w:t>
+      </w:r>
+      <w:r>
+        <w:rPr>
+          <w:rFonts w:ascii="Consolas" w:hAnsi="Consolas"/>
+        </w:rPr>
+        <w:t>&lt;</w:t>
+      </w:r>
+      <w:r>
+        <w:rPr>
+          <w:rFonts w:ascii="Consolas" w:hAnsi="Consolas"/>
+        </w:rPr>
+        <w:t>DATEINAMEN</w:t>
+      </w:r>
+      <w:r>
+        <w:rPr>
+          <w:rFonts w:ascii="Consolas" w:hAnsi="Consolas"/>
+        </w:rPr>
+        <w:t>&gt; -h 192.168.10.200 -n &lt;SUCHBEGRIFF&gt;</w:t>
+      </w:r>
+      <w:r>
+        <w:t xml:space="preserve"> aus.</w:t>
+      </w:r>
+    </w:p>
+    <w:p>
+      <w:pPr>
+        <w:pStyle w:val="Listenabsatz"/>
+        <w:numPr>
+          <w:ilvl w:val="1"/>
+          <w:numId w:val="3"/>
+        </w:numPr>
+      </w:pPr>
+      <w:r>
+        <w:t xml:space="preserve">Ein Output-File kann mittels </w:t>
+      </w:r>
+      <w:r>
+        <w:rPr>
+          <w:rFonts w:ascii="Consolas" w:hAnsi="Consolas"/>
+        </w:rPr>
+        <w:t xml:space="preserve">-o </w:t>
+      </w:r>
+      <w:r>
+        <w:rPr>
+          <w:rFonts w:ascii="Consolas" w:hAnsi="Consolas"/>
+        </w:rPr>
+        <w:t>&lt;</w:t>
+      </w:r>
+      <w:r>
+        <w:rPr>
+          <w:rFonts w:ascii="Consolas" w:hAnsi="Consolas"/>
+        </w:rPr>
+        <w:t>DATEINAME</w:t>
+      </w:r>
+      <w:r>
+        <w:rPr>
+          <w:rFonts w:ascii="Consolas" w:hAnsi="Consolas"/>
+        </w:rPr>
+        <w:t>&gt;</w:t>
+      </w:r>
+      <w:r>
+        <w:rPr>
+          <w:rFonts w:ascii="Consolas" w:hAnsi="Consolas"/>
+        </w:rPr>
+        <w:t xml:space="preserve"> </w:t>
+      </w:r>
+      <w:r>
+        <w:t>angegeben werden</w:t>
+      </w:r>
+    </w:p>
+    <w:p>
+      <w:pPr>
+        <w:pStyle w:val="Listenabsatz"/>
+        <w:numPr>
+          <w:ilvl w:val="1"/>
+          <w:numId w:val="3"/>
+        </w:numPr>
+      </w:pPr>
+      <w:r>
+        <w:t xml:space="preserve">Der Port kann mittels </w:t>
+      </w:r>
+      <w:r>
+        <w:rPr>
+          <w:rFonts w:ascii="Consolas" w:hAnsi="Consolas"/>
+        </w:rPr>
+        <w:t>-p &lt;PORTNR&gt;</w:t>
+      </w:r>
+      <w:r>
+        <w:t xml:space="preserve"> angegeben werden</w:t>
+      </w:r>
+    </w:p>
+    <w:p/>
+    <w:p/>
+    <w:p>
+      <w:r>
+        <w:t>Bitte beachten: Bei der Suche und der Ansicht auf der Webseite werden immer nur die ersten hundert Treffer angezeigt, da es nicht besonders sinnvoll wäre, tausende von Datensätzen in einem Request zu übertragen bzw. auf der Website darzustellen.</w:t>
+      </w:r>
+    </w:p>
+    <w:p/>
+    <w:p/>
+    <w:p>
+      <w:pPr>
+        <w:pStyle w:val="berschrift3"/>
+      </w:pPr>
+      <w:r>
+        <w:t>Gestarteter SOAP-Client</w:t>
+      </w:r>
+    </w:p>
+    <w:p/>
+    <w:p>
+      <w:r>
+        <w:t xml:space="preserve">Die Ausgabe des SOAP-Clients sieht beispielsweise </w:t>
+      </w:r>
+      <w:r>
+        <w:t>folgendermaßen</w:t>
+      </w:r>
+      <w:r>
+        <w:t xml:space="preserve"> aus:</w:t>
+      </w:r>
+    </w:p>
+    <w:p/>
+    <w:p>
+      <w:r>
+        <w:rPr>
+          <w:noProof/>
+          <w:lang w:val="de-DE" w:eastAsia="de-DE"/>
+        </w:rPr>
+        <w:drawing>
+          <wp:inline distT="0" distB="0" distL="0" distR="0" wp14:anchorId="0BD6BE02" wp14:editId="73F9D9F3">
+            <wp:extent cx="5749925" cy="879475"/>
+            <wp:effectExtent l="25400" t="25400" r="15875" b="34925"/>
+            <wp:docPr id="1" name="Bild 1" descr="../../../../../../Desktop/Bildschirmfoto%202015-12-17%20um%2020."/>
+            <wp:cNvGraphicFramePr>
+              <a:graphicFrameLocks xmlns:a="http://schemas.openxmlformats.org/drawingml/2006/main" noChangeAspect="1"/>
+            </wp:cNvGraphicFramePr>
+            <a:graphic xmlns:a="http://schemas.openxmlformats.org/drawingml/2006/main">
+              <a:graphicData uri="http://schemas.openxmlformats.org/drawingml/2006/picture">
+                <pic:pic xmlns:pic="http://schemas.openxmlformats.org/drawingml/2006/picture">
+                  <pic:nvPicPr>
+                    <pic:cNvPr id="0" name="Picture 1" descr="../../../../../../Desktop/Bildschirmfoto%202015-12-17%20um%2020."/>
+                    <pic:cNvPicPr>
+                      <a:picLocks noChangeAspect="1" noChangeArrowheads="1"/>
+                    </pic:cNvPicPr>
+                  </pic:nvPicPr>
+                  <pic:blipFill>
+                    <a:blip r:embed="rId9" cstate="print">
+                      <a:extLst>
+                        <a:ext uri="{28A0092B-C50C-407E-A947-70E740481C1C}">
+                          <a14:useLocalDpi xmlns:a14="http://schemas.microsoft.com/office/drawing/2010/main" val="0"/>
+                        </a:ext>
+                      </a:extLst>
+                    </a:blip>
+                    <a:srcRect/>
+                    <a:stretch>
+                      <a:fillRect/>
+                    </a:stretch>
+                  </pic:blipFill>
+                  <pic:spPr bwMode="auto">
+                    <a:xfrm>
+                      <a:off x="0" y="0"/>
+                      <a:ext cx="5749925" cy="879475"/>
+                    </a:xfrm>
+                    <a:prstGeom prst="rect">
+                      <a:avLst/>
+                    </a:prstGeom>
+                    <a:noFill/>
+                    <a:ln>
+                      <a:solidFill>
+                        <a:schemeClr val="tx1"/>
+                      </a:solidFill>
+                    </a:ln>
+                  </pic:spPr>
+                </pic:pic>
+              </a:graphicData>
+            </a:graphic>
+          </wp:inline>
+        </w:drawing>
+      </w:r>
+    </w:p>
     <w:p/>
     <w:p/>
     <w:p>
@@ -1196,6 +2542,174 @@
       </w:r>
     </w:p>
     <w:p>
+      <w:pPr>
+        <w:pStyle w:val="berschrift3"/>
+      </w:pPr>
+      <w:r>
+        <w:lastRenderedPageBreak/>
+        <w:t>Gestartete Web-Anwendung</w:t>
+      </w:r>
+    </w:p>
+    <w:p/>
+    <w:p>
+      <w:r>
+        <w:t xml:space="preserve">Die Web-Anwendung wurde bereits nach Schritt 3 auf </w:t>
+      </w:r>
+      <w:r>
+        <w:rPr>
+          <w:rFonts w:ascii="Consolas" w:hAnsi="Consolas"/>
+        </w:rPr>
+        <w:t>192.168.10.200</w:t>
+      </w:r>
+      <w:r>
+        <w:t xml:space="preserve"> </w:t>
+      </w:r>
+      <w:proofErr w:type="spellStart"/>
+      <w:r>
+        <w:t>deployt</w:t>
+      </w:r>
+      <w:proofErr w:type="spellEnd"/>
+      <w:r>
+        <w:t>. Mittels Browser kann man nun unter dieser URL die Web</w:t>
+      </w:r>
+      <w:r>
+        <w:t>anwendung aufrufen:</w:t>
+      </w:r>
+    </w:p>
+    <w:p/>
+    <w:p>
+      <w:pPr>
+        <w:jc w:val="center"/>
+      </w:pPr>
+      <w:r>
+        <w:rPr>
+          <w:noProof/>
+          <w:lang w:val="de-DE" w:eastAsia="de-DE"/>
+        </w:rPr>
+        <w:drawing>
+          <wp:inline distT="0" distB="0" distL="0" distR="0" wp14:anchorId="1D80C0EB" wp14:editId="7ACA2EA0">
+            <wp:extent cx="5614356" cy="3994248"/>
+            <wp:effectExtent l="0" t="0" r="0" b="0"/>
+            <wp:docPr id="3" name="Bild 3" descr="../../../../../../Desktop/Bildschirmfoto%202015-12-17%20um%2020."/>
+            <wp:cNvGraphicFramePr>
+              <a:graphicFrameLocks xmlns:a="http://schemas.openxmlformats.org/drawingml/2006/main" noChangeAspect="1"/>
+            </wp:cNvGraphicFramePr>
+            <a:graphic xmlns:a="http://schemas.openxmlformats.org/drawingml/2006/main">
+              <a:graphicData uri="http://schemas.openxmlformats.org/drawingml/2006/picture">
+                <pic:pic xmlns:pic="http://schemas.openxmlformats.org/drawingml/2006/picture">
+                  <pic:nvPicPr>
+                    <pic:cNvPr id="0" name="Picture 2" descr="../../../../../../Desktop/Bildschirmfoto%202015-12-17%20um%2020."/>
+                    <pic:cNvPicPr>
+                      <a:picLocks noChangeAspect="1" noChangeArrowheads="1"/>
+                    </pic:cNvPicPr>
+                  </pic:nvPicPr>
+                  <pic:blipFill>
+                    <a:blip r:embed="rId10" cstate="print">
+                      <a:extLst>
+                        <a:ext uri="{28A0092B-C50C-407E-A947-70E740481C1C}">
+                          <a14:useLocalDpi xmlns:a14="http://schemas.microsoft.com/office/drawing/2010/main" val="0"/>
+                        </a:ext>
+                      </a:extLst>
+                    </a:blip>
+                    <a:srcRect/>
+                    <a:stretch>
+                      <a:fillRect/>
+                    </a:stretch>
+                  </pic:blipFill>
+                  <pic:spPr bwMode="auto">
+                    <a:xfrm>
+                      <a:off x="0" y="0"/>
+                      <a:ext cx="5649115" cy="4018977"/>
+                    </a:xfrm>
+                    <a:prstGeom prst="rect">
+                      <a:avLst/>
+                    </a:prstGeom>
+                    <a:noFill/>
+                    <a:ln>
+                      <a:noFill/>
+                    </a:ln>
+                  </pic:spPr>
+                </pic:pic>
+              </a:graphicData>
+            </a:graphic>
+          </wp:inline>
+        </w:drawing>
+      </w:r>
+    </w:p>
+    <w:p/>
+    <w:p/>
+    <w:p>
+      <w:pPr>
+        <w:jc w:val="center"/>
+      </w:pPr>
+      <w:r>
+        <w:rPr>
+          <w:noProof/>
+          <w:lang w:val="de-DE" w:eastAsia="de-DE"/>
+        </w:rPr>
+        <w:drawing>
+          <wp:inline distT="0" distB="0" distL="0" distR="0" wp14:anchorId="4BE8A3D9" wp14:editId="5E186E85">
+            <wp:extent cx="4755320" cy="2781562"/>
+            <wp:effectExtent l="0" t="0" r="0" b="0"/>
+            <wp:docPr id="4" name="Bild 4" descr="../../../../../../Desktop/Bildschirmfoto%202015-12-17%20um%2020."/>
+            <wp:cNvGraphicFramePr>
+              <a:graphicFrameLocks xmlns:a="http://schemas.openxmlformats.org/drawingml/2006/main" noChangeAspect="1"/>
+            </wp:cNvGraphicFramePr>
+            <a:graphic xmlns:a="http://schemas.openxmlformats.org/drawingml/2006/main">
+              <a:graphicData uri="http://schemas.openxmlformats.org/drawingml/2006/picture">
+                <pic:pic xmlns:pic="http://schemas.openxmlformats.org/drawingml/2006/picture">
+                  <pic:nvPicPr>
+                    <pic:cNvPr id="0" name="Picture 3" descr="../../../../../../Desktop/Bildschirmfoto%202015-12-17%20um%2020."/>
+                    <pic:cNvPicPr>
+                      <a:picLocks noChangeAspect="1" noChangeArrowheads="1"/>
+                    </pic:cNvPicPr>
+                  </pic:nvPicPr>
+                  <pic:blipFill>
+                    <a:blip r:embed="rId11" cstate="print">
+                      <a:extLst>
+                        <a:ext uri="{28A0092B-C50C-407E-A947-70E740481C1C}">
+                          <a14:useLocalDpi xmlns:a14="http://schemas.microsoft.com/office/drawing/2010/main" val="0"/>
+                        </a:ext>
+                      </a:extLst>
+                    </a:blip>
+                    <a:srcRect/>
+                    <a:stretch>
+                      <a:fillRect/>
+                    </a:stretch>
+                  </pic:blipFill>
+                  <pic:spPr bwMode="auto">
+                    <a:xfrm>
+                      <a:off x="0" y="0"/>
+                      <a:ext cx="4767028" cy="2788411"/>
+                    </a:xfrm>
+                    <a:prstGeom prst="rect">
+                      <a:avLst/>
+                    </a:prstGeom>
+                    <a:noFill/>
+                    <a:ln>
+                      <a:noFill/>
+                    </a:ln>
+                  </pic:spPr>
+                </pic:pic>
+              </a:graphicData>
+            </a:graphic>
+          </wp:inline>
+        </w:drawing>
+      </w:r>
+    </w:p>
+    <w:p/>
+    <w:p/>
+    <w:p/>
+    <w:p/>
+    <w:p>
+      <w:r>
+        <w:br w:type="page"/>
+      </w:r>
+    </w:p>
+    <w:p>
+      <w:pPr>
+        <w:pStyle w:val="berschrift1"/>
+      </w:pPr>
       <w:r>
         <w:lastRenderedPageBreak/>
         <w:t>Literaturverzeichnis</w:t>
@@ -1223,7 +2737,7 @@
         <w:tab/>
         <w:t xml:space="preserve">Verfügbar unter: </w:t>
       </w:r>
-      <w:hyperlink r:id="rId9" w:history="1">
+      <w:hyperlink r:id="rId12" w:history="1">
         <w:r>
           <w:rPr>
             <w:rStyle w:val="Link"/>
@@ -1276,7 +2790,7 @@
         <w:tab/>
         <w:t xml:space="preserve">Verfügbar unter: </w:t>
       </w:r>
-      <w:hyperlink r:id="rId10" w:history="1">
+      <w:hyperlink r:id="rId13" w:history="1">
         <w:r>
           <w:rPr>
             <w:rStyle w:val="Link"/>
@@ -1340,7 +2854,7 @@
         <w:tab/>
         <w:t xml:space="preserve">Verfügbar unter: </w:t>
       </w:r>
-      <w:hyperlink r:id="rId11" w:history="1">
+      <w:hyperlink r:id="rId14" w:history="1">
         <w:r>
           <w:rPr>
             <w:rStyle w:val="Link"/>
@@ -1352,20 +2866,111 @@
     <w:p>
       <w:r>
         <w:tab/>
-        <w:t>[zul</w:t>
-      </w:r>
-      <w:bookmarkStart w:id="5" w:name="_GoBack"/>
-      <w:bookmarkEnd w:id="5"/>
-      <w:r>
-        <w:t>etzt abgerufen am 17.12.2015]</w:t>
-      </w:r>
-    </w:p>
-    <w:p/>
+        <w:t>[zuletzt abgerufen am 17.12.2015]</w:t>
+      </w:r>
+    </w:p>
+    <w:p/>
+    <w:p>
+      <w:r>
+        <w:t>[</w:t>
+      </w:r>
+      <w:r>
+        <w:t>5</w:t>
+      </w:r>
+      <w:r>
+        <w:t>]</w:t>
+      </w:r>
+      <w:r>
+        <w:tab/>
+      </w:r>
+      <w:r>
+        <w:t xml:space="preserve">Apache </w:t>
+      </w:r>
+      <w:proofErr w:type="spellStart"/>
+      <w:r>
+        <w:t>Maven</w:t>
+      </w:r>
+      <w:proofErr w:type="spellEnd"/>
+      <w:r>
+        <w:t xml:space="preserve"> Project</w:t>
+      </w:r>
+      <w:r>
+        <w:t xml:space="preserve">, </w:t>
+      </w:r>
+      <w:proofErr w:type="spellStart"/>
+      <w:r>
+        <w:t>software</w:t>
+      </w:r>
+      <w:proofErr w:type="spellEnd"/>
+      <w:r>
+        <w:t xml:space="preserve"> </w:t>
+      </w:r>
+      <w:proofErr w:type="spellStart"/>
+      <w:r>
+        <w:t>project</w:t>
+      </w:r>
+      <w:proofErr w:type="spellEnd"/>
+      <w:r>
+        <w:t xml:space="preserve"> </w:t>
+      </w:r>
+      <w:proofErr w:type="spellStart"/>
+      <w:r>
+        <w:t>management</w:t>
+      </w:r>
+      <w:proofErr w:type="spellEnd"/>
+      <w:r>
+        <w:t xml:space="preserve"> </w:t>
+      </w:r>
+      <w:proofErr w:type="spellStart"/>
+      <w:r>
+        <w:t>and</w:t>
+      </w:r>
+      <w:proofErr w:type="spellEnd"/>
+      <w:r>
+        <w:t xml:space="preserve"> </w:t>
+      </w:r>
+      <w:proofErr w:type="spellStart"/>
+      <w:r>
+        <w:t>comprehension</w:t>
+      </w:r>
+      <w:proofErr w:type="spellEnd"/>
+      <w:r>
+        <w:t xml:space="preserve"> </w:t>
+      </w:r>
+      <w:proofErr w:type="spellStart"/>
+      <w:r>
+        <w:t>tool</w:t>
+      </w:r>
+      <w:proofErr w:type="spellEnd"/>
+      <w:r>
+        <w:t xml:space="preserve"> [Online]</w:t>
+      </w:r>
+    </w:p>
+    <w:p>
+      <w:r>
+        <w:tab/>
+        <w:t xml:space="preserve">Verfügbar unter: </w:t>
+      </w:r>
+      <w:hyperlink r:id="rId15" w:history="1">
+        <w:r>
+          <w:rPr>
+            <w:rStyle w:val="Link"/>
+          </w:rPr>
+          <w:t>https://maven.apache.org</w:t>
+        </w:r>
+      </w:hyperlink>
+    </w:p>
+    <w:p>
+      <w:r>
+        <w:tab/>
+        <w:t>[zuletzt abgerufen am 17.12.2015]</w:t>
+      </w:r>
+    </w:p>
     <w:p/>
     <w:p/>
     <w:sectPr>
-      <w:headerReference w:type="default" r:id="rId12"/>
-      <w:footerReference w:type="default" r:id="rId13"/>
+      <w:headerReference w:type="default" r:id="rId16"/>
+      <w:footerReference w:type="default" r:id="rId17"/>
       <w:pgSz w:w="11906" w:h="16838"/>
       <w:pgMar w:top="1417" w:right="1417" w:bottom="1134" w:left="1417" w:header="708" w:footer="708" w:gutter="0"/>
       <w:cols w:space="708"/>
@@ -1524,6 +3129,92 @@
 <file path=word/numbering.xml><?xml version="1.0" encoding="utf-8"?>
 <w:numbering xmlns:wpc="http://schemas.microsoft.com/office/word/2010/wordprocessingCanvas" xmlns:mo="http://schemas.microsoft.com/office/mac/office/2008/main" xmlns:mc="http://schemas.openxmlformats.org/markup-compatibility/2006" xmlns:mv="urn:schemas-microsoft-com:mac:vml" xmlns:o="urn:schemas-microsoft-com:office:office" xmlns:r="http://schemas.openxmlformats.org/officeDocument/2006/relationships" xmlns:m="http://schemas.openxmlformats.org/officeDocument/2006/math" xmlns:v="urn:schemas-microsoft-com:vml" xmlns:wp14="http://schemas.microsoft.com/office/word/2010/wordprocessingDrawing" xmlns:wp="http://schemas.openxmlformats.org/drawingml/2006/wordprocessingDrawing" xmlns:w10="urn:schemas-microsoft-com:office:word" xmlns:w="http://schemas.openxmlformats.org/wordprocessingml/2006/main" xmlns:w14="http://schemas.microsoft.com/office/word/2010/wordml" xmlns:w15="http://schemas.microsoft.com/office/word/2012/wordml" xmlns:wpg="http://schemas.microsoft.com/office/word/2010/wordprocessingGroup" xmlns:wpi="http://schemas.microsoft.com/office/word/2010/wordprocessingInk" xmlns:wne="http://schemas.microsoft.com/office/word/2006/wordml" xmlns:wps="http://schemas.microsoft.com/office/word/2010/wordprocessingShape" mc:Ignorable="w14 w15 wp14">
   <w:abstractNum w:abstractNumId="0">
+    <w:nsid w:val="1C592813"/>
+    <w:multiLevelType w:val="hybridMultilevel"/>
+    <w:tmpl w:val="36F26FE4"/>
+    <w:lvl w:ilvl="0" w:tplc="0407000F">
+      <w:start w:val="1"/>
+      <w:numFmt w:val="decimal"/>
+      <w:lvlText w:val="%1."/>
+      <w:lvlJc w:val="left"/>
+      <w:pPr>
+        <w:ind w:left="720" w:hanging="360"/>
+      </w:pPr>
+    </w:lvl>
+    <w:lvl w:ilvl="1" w:tplc="04070019" w:tentative="1">
+      <w:start w:val="1"/>
+      <w:numFmt w:val="lowerLetter"/>
+      <w:lvlText w:val="%2."/>
+      <w:lvlJc w:val="left"/>
+      <w:pPr>
+        <w:ind w:left="1440" w:hanging="360"/>
+      </w:pPr>
+    </w:lvl>
+    <w:lvl w:ilvl="2" w:tplc="0407001B" w:tentative="1">
+      <w:start w:val="1"/>
+      <w:numFmt w:val="lowerRoman"/>
+      <w:lvlText w:val="%3."/>
+      <w:lvlJc w:val="right"/>
+      <w:pPr>
+        <w:ind w:left="2160" w:hanging="180"/>
+      </w:pPr>
+    </w:lvl>
+    <w:lvl w:ilvl="3" w:tplc="0407000F" w:tentative="1">
+      <w:start w:val="1"/>
+      <w:numFmt w:val="decimal"/>
+      <w:lvlText w:val="%4."/>
+      <w:lvlJc w:val="left"/>
+      <w:pPr>
+        <w:ind w:left="2880" w:hanging="360"/>
+      </w:pPr>
+    </w:lvl>
+    <w:lvl w:ilvl="4" w:tplc="04070019" w:tentative="1">
+      <w:start w:val="1"/>
+      <w:numFmt w:val="lowerLetter"/>
+      <w:lvlText w:val="%5."/>
+      <w:lvlJc w:val="left"/>
+      <w:pPr>
+        <w:ind w:left="3600" w:hanging="360"/>
+      </w:pPr>
+    </w:lvl>
+    <w:lvl w:ilvl="5" w:tplc="0407001B" w:tentative="1">
+      <w:start w:val="1"/>
+      <w:numFmt w:val="lowerRoman"/>
+      <w:lvlText w:val="%6."/>
+      <w:lvlJc w:val="right"/>
+      <w:pPr>
+        <w:ind w:left="4320" w:hanging="180"/>
+      </w:pPr>
+    </w:lvl>
+    <w:lvl w:ilvl="6" w:tplc="0407000F" w:tentative="1">
+      <w:start w:val="1"/>
+      <w:numFmt w:val="decimal"/>
+      <w:lvlText w:val="%7."/>
+      <w:lvlJc w:val="left"/>
+      <w:pPr>
+        <w:ind w:left="5040" w:hanging="360"/>
+      </w:pPr>
+    </w:lvl>
+    <w:lvl w:ilvl="7" w:tplc="04070019" w:tentative="1">
+      <w:start w:val="1"/>
+      <w:numFmt w:val="lowerLetter"/>
+      <w:lvlText w:val="%8."/>
+      <w:lvlJc w:val="left"/>
+      <w:pPr>
+        <w:ind w:left="5760" w:hanging="360"/>
+      </w:pPr>
+    </w:lvl>
+    <w:lvl w:ilvl="8" w:tplc="0407001B" w:tentative="1">
+      <w:start w:val="1"/>
+      <w:numFmt w:val="lowerRoman"/>
+      <w:lvlText w:val="%9."/>
+      <w:lvlJc w:val="right"/>
+      <w:pPr>
+        <w:ind w:left="6480" w:hanging="180"/>
+      </w:pPr>
+    </w:lvl>
+  </w:abstractNum>
+  <w:abstractNum w:abstractNumId="1">
     <w:nsid w:val="35391573"/>
     <w:multiLevelType w:val="hybridMultilevel"/>
     <w:tmpl w:val="392C9730"/>
@@ -1636,7 +3327,93 @@
       </w:rPr>
     </w:lvl>
   </w:abstractNum>
-  <w:abstractNum w:abstractNumId="1">
+  <w:abstractNum w:abstractNumId="2">
+    <w:nsid w:val="3E7607B0"/>
+    <w:multiLevelType w:val="hybridMultilevel"/>
+    <w:tmpl w:val="573C12C6"/>
+    <w:lvl w:ilvl="0" w:tplc="0407000F">
+      <w:start w:val="1"/>
+      <w:numFmt w:val="decimal"/>
+      <w:lvlText w:val="%1."/>
+      <w:lvlJc w:val="left"/>
+      <w:pPr>
+        <w:ind w:left="720" w:hanging="360"/>
+      </w:pPr>
+    </w:lvl>
+    <w:lvl w:ilvl="1" w:tplc="04070019">
+      <w:start w:val="1"/>
+      <w:numFmt w:val="lowerLetter"/>
+      <w:lvlText w:val="%2."/>
+      <w:lvlJc w:val="left"/>
+      <w:pPr>
+        <w:ind w:left="1440" w:hanging="360"/>
+      </w:pPr>
+    </w:lvl>
+    <w:lvl w:ilvl="2" w:tplc="0407001B" w:tentative="1">
+      <w:start w:val="1"/>
+      <w:numFmt w:val="lowerRoman"/>
+      <w:lvlText w:val="%3."/>
+      <w:lvlJc w:val="right"/>
+      <w:pPr>
+        <w:ind w:left="2160" w:hanging="180"/>
+      </w:pPr>
+    </w:lvl>
+    <w:lvl w:ilvl="3" w:tplc="0407000F" w:tentative="1">
+      <w:start w:val="1"/>
+      <w:numFmt w:val="decimal"/>
+      <w:lvlText w:val="%4."/>
+      <w:lvlJc w:val="left"/>
+      <w:pPr>
+        <w:ind w:left="2880" w:hanging="360"/>
+      </w:pPr>
+    </w:lvl>
+    <w:lvl w:ilvl="4" w:tplc="04070019" w:tentative="1">
+      <w:start w:val="1"/>
+      <w:numFmt w:val="lowerLetter"/>
+      <w:lvlText w:val="%5."/>
+      <w:lvlJc w:val="left"/>
+      <w:pPr>
+        <w:ind w:left="3600" w:hanging="360"/>
+      </w:pPr>
+    </w:lvl>
+    <w:lvl w:ilvl="5" w:tplc="0407001B" w:tentative="1">
+      <w:start w:val="1"/>
+      <w:numFmt w:val="lowerRoman"/>
+      <w:lvlText w:val="%6."/>
+      <w:lvlJc w:val="right"/>
+      <w:pPr>
+        <w:ind w:left="4320" w:hanging="180"/>
+      </w:pPr>
+    </w:lvl>
+    <w:lvl w:ilvl="6" w:tplc="0407000F" w:tentative="1">
+      <w:start w:val="1"/>
+      <w:numFmt w:val="decimal"/>
+      <w:lvlText w:val="%7."/>
+      <w:lvlJc w:val="left"/>
+      <w:pPr>
+        <w:ind w:left="5040" w:hanging="360"/>
+      </w:pPr>
+    </w:lvl>
+    <w:lvl w:ilvl="7" w:tplc="04070019" w:tentative="1">
+      <w:start w:val="1"/>
+      <w:numFmt w:val="lowerLetter"/>
+      <w:lvlText w:val="%8."/>
+      <w:lvlJc w:val="left"/>
+      <w:pPr>
+        <w:ind w:left="5760" w:hanging="360"/>
+      </w:pPr>
+    </w:lvl>
+    <w:lvl w:ilvl="8" w:tplc="0407001B" w:tentative="1">
+      <w:start w:val="1"/>
+      <w:numFmt w:val="lowerRoman"/>
+      <w:lvlText w:val="%9."/>
+      <w:lvlJc w:val="right"/>
+      <w:pPr>
+        <w:ind w:left="6480" w:hanging="180"/>
+      </w:pPr>
+    </w:lvl>
+  </w:abstractNum>
+  <w:abstractNum w:abstractNumId="3">
     <w:nsid w:val="76782C35"/>
     <w:multiLevelType w:val="multilevel"/>
     <w:tmpl w:val="0C070025"/>
@@ -1731,10 +3508,132 @@
       </w:pPr>
     </w:lvl>
   </w:abstractNum>
+  <w:abstractNum w:abstractNumId="4">
+    <w:nsid w:val="78C56F41"/>
+    <w:multiLevelType w:val="hybridMultilevel"/>
+    <w:tmpl w:val="E1724C5A"/>
+    <w:lvl w:ilvl="0" w:tplc="04070001">
+      <w:start w:val="1"/>
+      <w:numFmt w:val="bullet"/>
+      <w:lvlText w:val=""/>
+      <w:lvlJc w:val="left"/>
+      <w:pPr>
+        <w:ind w:left="720" w:hanging="360"/>
+      </w:pPr>
+      <w:rPr>
+        <w:rFonts w:ascii="Symbol" w:hAnsi="Symbol" w:hint="default"/>
+      </w:rPr>
+    </w:lvl>
+    <w:lvl w:ilvl="1" w:tplc="04070003" w:tentative="1">
+      <w:start w:val="1"/>
+      <w:numFmt w:val="bullet"/>
+      <w:lvlText w:val="o"/>
+      <w:lvlJc w:val="left"/>
+      <w:pPr>
+        <w:ind w:left="1440" w:hanging="360"/>
+      </w:pPr>
+      <w:rPr>
+        <w:rFonts w:ascii="Courier New" w:hAnsi="Courier New" w:cs="Courier New" w:hint="default"/>
+      </w:rPr>
+    </w:lvl>
+    <w:lvl w:ilvl="2" w:tplc="04070005" w:tentative="1">
+      <w:start w:val="1"/>
+      <w:numFmt w:val="bullet"/>
+      <w:lvlText w:val=""/>
+      <w:lvlJc w:val="left"/>
+      <w:pPr>
+        <w:ind w:left="2160" w:hanging="360"/>
+      </w:pPr>
+      <w:rPr>
+        <w:rFonts w:ascii="Wingdings" w:hAnsi="Wingdings" w:hint="default"/>
+      </w:rPr>
+    </w:lvl>
+    <w:lvl w:ilvl="3" w:tplc="04070001" w:tentative="1">
+      <w:start w:val="1"/>
+      <w:numFmt w:val="bullet"/>
+      <w:lvlText w:val=""/>
+      <w:lvlJc w:val="left"/>
+      <w:pPr>
+        <w:ind w:left="2880" w:hanging="360"/>
+      </w:pPr>
+      <w:rPr>
+        <w:rFonts w:ascii="Symbol" w:hAnsi="Symbol" w:hint="default"/>
+      </w:rPr>
+    </w:lvl>
+    <w:lvl w:ilvl="4" w:tplc="04070003" w:tentative="1">
+      <w:start w:val="1"/>
+      <w:numFmt w:val="bullet"/>
+      <w:lvlText w:val="o"/>
+      <w:lvlJc w:val="left"/>
+      <w:pPr>
+        <w:ind w:left="3600" w:hanging="360"/>
+      </w:pPr>
+      <w:rPr>
+        <w:rFonts w:ascii="Courier New" w:hAnsi="Courier New" w:cs="Courier New" w:hint="default"/>
+      </w:rPr>
+    </w:lvl>
+    <w:lvl w:ilvl="5" w:tplc="04070005" w:tentative="1">
+      <w:start w:val="1"/>
+      <w:numFmt w:val="bullet"/>
+      <w:lvlText w:val=""/>
+      <w:lvlJc w:val="left"/>
+      <w:pPr>
+        <w:ind w:left="4320" w:hanging="360"/>
+      </w:pPr>
+      <w:rPr>
+        <w:rFonts w:ascii="Wingdings" w:hAnsi="Wingdings" w:hint="default"/>
+      </w:rPr>
+    </w:lvl>
+    <w:lvl w:ilvl="6" w:tplc="04070001" w:tentative="1">
+      <w:start w:val="1"/>
+      <w:numFmt w:val="bullet"/>
+      <w:lvlText w:val=""/>
+      <w:lvlJc w:val="left"/>
+      <w:pPr>
+        <w:ind w:left="5040" w:hanging="360"/>
+      </w:pPr>
+      <w:rPr>
+        <w:rFonts w:ascii="Symbol" w:hAnsi="Symbol" w:hint="default"/>
+      </w:rPr>
+    </w:lvl>
+    <w:lvl w:ilvl="7" w:tplc="04070003" w:tentative="1">
+      <w:start w:val="1"/>
+      <w:numFmt w:val="bullet"/>
+      <w:lvlText w:val="o"/>
+      <w:lvlJc w:val="left"/>
+      <w:pPr>
+        <w:ind w:left="5760" w:hanging="360"/>
+      </w:pPr>
+      <w:rPr>
+        <w:rFonts w:ascii="Courier New" w:hAnsi="Courier New" w:cs="Courier New" w:hint="default"/>
+      </w:rPr>
+    </w:lvl>
+    <w:lvl w:ilvl="8" w:tplc="04070005" w:tentative="1">
+      <w:start w:val="1"/>
+      <w:numFmt w:val="bullet"/>
+      <w:lvlText w:val=""/>
+      <w:lvlJc w:val="left"/>
+      <w:pPr>
+        <w:ind w:left="6480" w:hanging="360"/>
+      </w:pPr>
+      <w:rPr>
+        <w:rFonts w:ascii="Wingdings" w:hAnsi="Wingdings" w:hint="default"/>
+      </w:rPr>
+    </w:lvl>
+  </w:abstractNum>
   <w:num w:numId="1">
+    <w:abstractNumId w:val="3"/>
+  </w:num>
+  <w:num w:numId="2">
     <w:abstractNumId w:val="1"/>
   </w:num>
-  <w:num w:numId="2">
+  <w:num w:numId="3">
+    <w:abstractNumId w:val="2"/>
+  </w:num>
+  <w:num w:numId="4">
+    <w:abstractNumId w:val="4"/>
+  </w:num>
+  <w:num w:numId="5">
     <w:abstractNumId w:val="0"/>
   </w:num>
 </w:numbering>
@@ -2216,7 +4115,6 @@
     <w:next w:val="Standard"/>
     <w:link w:val="berschrift4Zchn"/>
     <w:uiPriority w:val="9"/>
-    <w:semiHidden/>
     <w:unhideWhenUsed/>
     <w:qFormat/>
     <w:rsid w:val="00794391"/>
@@ -2539,7 +4437,6 @@
     <w:basedOn w:val="Absatz-Standardschriftart"/>
     <w:link w:val="berschrift4"/>
     <w:uiPriority w:val="9"/>
-    <w:semiHidden/>
     <w:rsid w:val="00794391"/>
     <w:rPr>
       <w:rFonts w:asciiTheme="majorHAnsi" w:eastAsiaTheme="majorEastAsia" w:hAnsiTheme="majorHAnsi" w:cstheme="majorBidi"/>
@@ -2896,7 +4793,7 @@
 </file>
 
 <file path=customXml/itemProps1.xml><?xml version="1.0" encoding="utf-8"?>
-<ds:datastoreItem xmlns:ds="http://schemas.openxmlformats.org/officeDocument/2006/customXml" ds:itemID="{43ADE864-A8FC-9845-BB87-3B9D9D700922}">
+<ds:datastoreItem xmlns:ds="http://schemas.openxmlformats.org/officeDocument/2006/customXml" ds:itemID="{F41AAF2D-25DB-CF46-96F0-05B6545BA506}">
   <ds:schemaRefs>
     <ds:schemaRef ds:uri="http://schemas.openxmlformats.org/officeDocument/2006/bibliography"/>
   </ds:schemaRefs>

</xml_diff>

<commit_message>
corrected typo; added source to protocol
</commit_message>
<xml_diff>
--- a/documentation/Protokoll.docx
+++ b/documentation/Protokoll.docx
@@ -117,39 +117,7 @@
           <w:sz w:val="72"/>
           <w:szCs w:val="72"/>
         </w:rPr>
-        <w:t xml:space="preserve">SOA </w:t>
-      </w:r>
-      <w:proofErr w:type="spellStart"/>
-      <w:r>
-        <w:rPr>
-          <w:sz w:val="72"/>
-          <w:szCs w:val="72"/>
-        </w:rPr>
-        <w:t>and</w:t>
-      </w:r>
-      <w:proofErr w:type="spellEnd"/>
-      <w:r>
-        <w:rPr>
-          <w:sz w:val="72"/>
-          <w:szCs w:val="72"/>
-        </w:rPr>
-        <w:t xml:space="preserve"> </w:t>
-      </w:r>
-      <w:proofErr w:type="spellStart"/>
-      <w:r>
-        <w:rPr>
-          <w:sz w:val="72"/>
-          <w:szCs w:val="72"/>
-        </w:rPr>
-        <w:t>RESTful</w:t>
-      </w:r>
-      <w:proofErr w:type="spellEnd"/>
-      <w:r>
-        <w:rPr>
-          <w:sz w:val="72"/>
-          <w:szCs w:val="72"/>
-        </w:rPr>
-        <w:t xml:space="preserve"> Webservice</w:t>
+        <w:t>SOA and RESTful Webservice</w:t>
       </w:r>
     </w:p>
     <w:p>
@@ -301,60 +269,58 @@
           <w:sz w:val="36"/>
           <w:szCs w:val="36"/>
         </w:rPr>
-        <w:t xml:space="preserve">Prof. </w:t>
-      </w:r>
-      <w:proofErr w:type="spellStart"/>
+        <w:t>Prof. Micheler</w:t>
+      </w:r>
       <w:r>
         <w:rPr>
           <w:sz w:val="36"/>
           <w:szCs w:val="36"/>
         </w:rPr>
-        <w:t>Micheler</w:t>
-      </w:r>
-      <w:proofErr w:type="spellEnd"/>
+        <w:tab/>
+        <w:t>Begonnen am 4</w:t>
+      </w:r>
       <w:r>
         <w:rPr>
           <w:sz w:val="36"/>
           <w:szCs w:val="36"/>
         </w:rPr>
-        <w:tab/>
-        <w:t>Begonnen am 4</w:t>
+        <w:t xml:space="preserve">. </w:t>
       </w:r>
       <w:r>
         <w:rPr>
           <w:sz w:val="36"/>
           <w:szCs w:val="36"/>
         </w:rPr>
-        <w:t xml:space="preserve">. </w:t>
+        <w:t>Dezember</w:t>
       </w:r>
       <w:r>
         <w:rPr>
           <w:sz w:val="36"/>
           <w:szCs w:val="36"/>
         </w:rPr>
-        <w:t>Dezember</w:t>
-      </w:r>
-      <w:r>
+        <w:t xml:space="preserve"> 2015</w:t>
+      </w:r>
+    </w:p>
+    <w:p>
+      <w:pPr>
         <w:rPr>
           <w:sz w:val="36"/>
           <w:szCs w:val="36"/>
         </w:rPr>
-        <w:t xml:space="preserve"> 2015</w:t>
-      </w:r>
-    </w:p>
-    <w:p>
-      <w:pPr>
+      </w:pPr>
+      <w:r>
         <w:rPr>
           <w:sz w:val="36"/>
           <w:szCs w:val="36"/>
         </w:rPr>
-      </w:pPr>
+        <w:t>Note:</w:t>
+      </w:r>
       <w:r>
         <w:rPr>
           <w:sz w:val="36"/>
           <w:szCs w:val="36"/>
         </w:rPr>
-        <w:t>Note:</w:t>
+        <w:tab/>
       </w:r>
       <w:r>
         <w:rPr>
@@ -389,38 +355,22 @@
           <w:sz w:val="36"/>
           <w:szCs w:val="36"/>
         </w:rPr>
-        <w:tab/>
+        <w:t xml:space="preserve">   </w:t>
       </w:r>
       <w:r>
         <w:rPr>
           <w:sz w:val="36"/>
           <w:szCs w:val="36"/>
         </w:rPr>
-        <w:t xml:space="preserve">   </w:t>
+        <w:t xml:space="preserve">Beendet am </w:t>
       </w:r>
       <w:r>
         <w:rPr>
           <w:sz w:val="36"/>
           <w:szCs w:val="36"/>
         </w:rPr>
-        <w:t xml:space="preserve">Beendet am </w:t>
-      </w:r>
-      <w:r>
-        <w:rPr>
-          <w:sz w:val="36"/>
-          <w:szCs w:val="36"/>
-        </w:rPr>
-        <w:t xml:space="preserve">17. </w:t>
-      </w:r>
-      <w:proofErr w:type="spellStart"/>
-      <w:r>
-        <w:rPr>
-          <w:sz w:val="36"/>
-          <w:szCs w:val="36"/>
-        </w:rPr>
-        <w:t>Dezmber</w:t>
-      </w:r>
-      <w:proofErr w:type="spellEnd"/>
+        <w:t>17. Dezmber</w:t>
+      </w:r>
       <w:r>
         <w:rPr>
           <w:sz w:val="36"/>
@@ -1812,19 +1762,17 @@
       <w:r>
         <w:br w:type="page"/>
       </w:r>
-      <w:bookmarkStart w:id="0" w:name="_GoBack"/>
-      <w:bookmarkEnd w:id="0"/>
     </w:p>
     <w:p>
       <w:pPr>
         <w:pStyle w:val="berschrift1"/>
       </w:pPr>
-      <w:bookmarkStart w:id="1" w:name="_Toc438149360"/>
+      <w:bookmarkStart w:id="0" w:name="_Toc438149360"/>
       <w:r>
         <w:lastRenderedPageBreak/>
         <w:t>Aufgabenstellung</w:t>
       </w:r>
-      <w:bookmarkEnd w:id="1"/>
+      <w:bookmarkEnd w:id="0"/>
     </w:p>
     <w:p/>
     <w:p>
@@ -1839,59 +1787,33 @@
         </w:rPr>
         <w:t xml:space="preserve">Das neu eröffnete Unternehmen </w:t>
       </w:r>
-      <w:proofErr w:type="spellStart"/>
       <w:r>
         <w:rPr>
           <w:b/>
           <w:bCs/>
           <w:lang w:val="de-DE"/>
         </w:rPr>
-        <w:t>iKnow</w:t>
-      </w:r>
-      <w:proofErr w:type="spellEnd"/>
+        <w:t>iKnow Systems</w:t>
+      </w:r>
+      <w:r>
+        <w:rPr>
+          <w:lang w:val="de-DE"/>
+        </w:rPr>
+        <w:t xml:space="preserve"> ist spezialisiert auf </w:t>
+      </w:r>
       <w:r>
         <w:rPr>
           <w:b/>
           <w:bCs/>
           <w:lang w:val="de-DE"/>
         </w:rPr>
-        <w:t xml:space="preserve"> Systems</w:t>
-      </w:r>
-      <w:r>
-        <w:rPr>
-          <w:lang w:val="de-DE"/>
-        </w:rPr>
-        <w:t xml:space="preserve"> ist spezialisiert auf </w:t>
-      </w:r>
-      <w:proofErr w:type="spellStart"/>
-      <w:r>
-        <w:rPr>
-          <w:b/>
-          <w:bCs/>
-          <w:lang w:val="de-DE"/>
-        </w:rPr>
         <w:t>Knowledgemanagement</w:t>
       </w:r>
-      <w:proofErr w:type="spellEnd"/>
-      <w:r>
-        <w:rPr>
-          <w:lang w:val="de-DE"/>
-        </w:rPr>
-        <w:t xml:space="preserve"> und bietet seinen Kunden die Möglichkeiten Daten und Informationen jeglicher Art in eine Wissensbasis einzupflegen und anschließend in der zentralen Wissensbasis nach Informationen zu suchen (ähnlich </w:t>
-      </w:r>
-      <w:proofErr w:type="spellStart"/>
-      <w:r>
-        <w:rPr>
-          <w:lang w:val="de-DE"/>
-        </w:rPr>
-        <w:t>wikipedia</w:t>
-      </w:r>
-      <w:proofErr w:type="spellEnd"/>
-      <w:r>
-        <w:rPr>
-          <w:lang w:val="de-DE"/>
-        </w:rPr>
-        <w:t>).</w:t>
+      <w:r>
+        <w:rPr>
+          <w:lang w:val="de-DE"/>
+        </w:rPr>
+        <w:t xml:space="preserve"> und bietet seinen Kunden die Möglichkeiten Daten und Informationen jeglicher Art in eine Wissensbasis einzupflegen und anschließend in der zentralen Wissensbasis nach Informationen zu suchen (ähnlich wikipedia).</w:t>
       </w:r>
     </w:p>
     <w:p>
@@ -1928,63 +1850,7 @@
         <w:rPr>
           <w:lang w:val="de-DE"/>
         </w:rPr>
-        <w:t xml:space="preserve">Entwerfen Sie ein Datenmodell, um die </w:t>
-      </w:r>
-      <w:proofErr w:type="spellStart"/>
-      <w:r>
-        <w:rPr>
-          <w:lang w:val="de-DE"/>
-        </w:rPr>
-        <w:t>Eintraege</w:t>
-      </w:r>
-      <w:proofErr w:type="spellEnd"/>
-      <w:r>
-        <w:rPr>
-          <w:lang w:val="de-DE"/>
-        </w:rPr>
-        <w:t xml:space="preserve"> der Wissensbasis zu speichern und um ein </w:t>
-      </w:r>
-      <w:proofErr w:type="spellStart"/>
-      <w:r>
-        <w:rPr>
-          <w:lang w:val="de-DE"/>
-        </w:rPr>
-        <w:t>optimitiertes</w:t>
-      </w:r>
-      <w:proofErr w:type="spellEnd"/>
-      <w:r>
-        <w:rPr>
-          <w:lang w:val="de-DE"/>
-        </w:rPr>
-        <w:t xml:space="preserve"> Suchen von </w:t>
-      </w:r>
-      <w:proofErr w:type="spellStart"/>
-      <w:r>
-        <w:rPr>
-          <w:lang w:val="de-DE"/>
-        </w:rPr>
-        <w:t>Eintraegen</w:t>
-      </w:r>
-      <w:proofErr w:type="spellEnd"/>
-      <w:r>
-        <w:rPr>
-          <w:lang w:val="de-DE"/>
-        </w:rPr>
-        <w:t xml:space="preserve"> zu </w:t>
-      </w:r>
-      <w:proofErr w:type="spellStart"/>
-      <w:r>
-        <w:rPr>
-          <w:lang w:val="de-DE"/>
-        </w:rPr>
-        <w:t>gewaehrleisten</w:t>
-      </w:r>
-      <w:proofErr w:type="spellEnd"/>
-      <w:r>
-        <w:rPr>
-          <w:lang w:val="de-DE"/>
-        </w:rPr>
-        <w:t xml:space="preserve">. </w:t>
+        <w:t xml:space="preserve">Entwerfen Sie ein Datenmodell, um die Eintraege der Wissensbasis zu speichern und um ein optimitiertes Suchen von Eintraegen zu gewaehrleisten. </w:t>
       </w:r>
       <w:r>
         <w:rPr>
@@ -2017,35 +1883,7 @@
         <w:rPr>
           <w:lang w:val="de-DE"/>
         </w:rPr>
-        <w:t xml:space="preserve">Entwickeln Sie mittels </w:t>
-      </w:r>
-      <w:proofErr w:type="spellStart"/>
-      <w:r>
-        <w:rPr>
-          <w:lang w:val="de-DE"/>
-        </w:rPr>
-        <w:t>RESTful</w:t>
-      </w:r>
-      <w:proofErr w:type="spellEnd"/>
-      <w:r>
-        <w:rPr>
-          <w:lang w:val="de-DE"/>
-        </w:rPr>
-        <w:t xml:space="preserve"> Webservices eine Schnittstelle, um die Wissensbasis zu verwalten. Es </w:t>
-      </w:r>
-      <w:proofErr w:type="spellStart"/>
-      <w:r>
-        <w:rPr>
-          <w:lang w:val="de-DE"/>
-        </w:rPr>
-        <w:t>muessen</w:t>
-      </w:r>
-      <w:proofErr w:type="spellEnd"/>
-      <w:r>
-        <w:rPr>
-          <w:lang w:val="de-DE"/>
-        </w:rPr>
-        <w:t xml:space="preserve"> folgende Operationen angeboten werden:</w:t>
+        <w:t>Entwickeln Sie mittels RESTful Webservices eine Schnittstelle, um die Wissensbasis zu verwalten. Es muessen folgende Operationen angeboten werden:</w:t>
       </w:r>
     </w:p>
     <w:p>
@@ -2061,7 +1899,6 @@
         </w:rPr>
         <w:t xml:space="preserve">- </w:t>
       </w:r>
-      <w:proofErr w:type="spellStart"/>
       <w:r>
         <w:rPr>
           <w:b/>
@@ -2070,7 +1907,6 @@
         </w:rPr>
         <w:t>Hinzufuegen</w:t>
       </w:r>
-      <w:proofErr w:type="spellEnd"/>
       <w:r>
         <w:rPr>
           <w:lang w:val="de-DE"/>
@@ -2091,7 +1927,6 @@
         </w:rPr>
         <w:t xml:space="preserve">- </w:t>
       </w:r>
-      <w:proofErr w:type="spellStart"/>
       <w:r>
         <w:rPr>
           <w:b/>
@@ -2100,7 +1935,6 @@
         </w:rPr>
         <w:t>Aendern</w:t>
       </w:r>
-      <w:proofErr w:type="spellEnd"/>
       <w:r>
         <w:rPr>
           <w:lang w:val="de-DE"/>
@@ -2121,7 +1955,6 @@
         </w:rPr>
         <w:t xml:space="preserve">- </w:t>
       </w:r>
-      <w:proofErr w:type="spellStart"/>
       <w:r>
         <w:rPr>
           <w:b/>
@@ -2130,7 +1963,6 @@
         </w:rPr>
         <w:t>Loeschen</w:t>
       </w:r>
-      <w:proofErr w:type="spellEnd"/>
       <w:r>
         <w:rPr>
           <w:lang w:val="de-DE"/>
@@ -2160,35 +1992,7 @@
         <w:rPr>
           <w:lang w:val="de-DE"/>
         </w:rPr>
-        <w:t xml:space="preserve">Alle Operationen </w:t>
-      </w:r>
-      <w:proofErr w:type="spellStart"/>
-      <w:r>
-        <w:rPr>
-          <w:lang w:val="de-DE"/>
-        </w:rPr>
-        <w:t>muessen</w:t>
-      </w:r>
-      <w:proofErr w:type="spellEnd"/>
-      <w:r>
-        <w:rPr>
-          <w:lang w:val="de-DE"/>
-        </w:rPr>
-        <w:t xml:space="preserve"> ein Ergebnis der Operation </w:t>
-      </w:r>
-      <w:proofErr w:type="spellStart"/>
-      <w:r>
-        <w:rPr>
-          <w:lang w:val="de-DE"/>
-        </w:rPr>
-        <w:t>zurueckliefern</w:t>
-      </w:r>
-      <w:proofErr w:type="spellEnd"/>
-      <w:r>
-        <w:rPr>
-          <w:lang w:val="de-DE"/>
-        </w:rPr>
-        <w:t xml:space="preserve">. </w:t>
+        <w:t xml:space="preserve">Alle Operationen muessen ein Ergebnis der Operation zurueckliefern. </w:t>
       </w:r>
       <w:r>
         <w:rPr>
@@ -2249,21 +2053,7 @@
         <w:rPr>
           <w:lang w:val="de-DE"/>
         </w:rPr>
-        <w:t xml:space="preserve">, dass die </w:t>
-      </w:r>
-      <w:proofErr w:type="spellStart"/>
-      <w:r>
-        <w:rPr>
-          <w:lang w:val="de-DE"/>
-        </w:rPr>
-        <w:t>Funktionalitaet</w:t>
-      </w:r>
-      <w:proofErr w:type="spellEnd"/>
-      <w:r>
-        <w:rPr>
-          <w:lang w:val="de-DE"/>
-        </w:rPr>
-        <w:t xml:space="preserve"> </w:t>
+        <w:t xml:space="preserve">, dass die Funktionalitaet </w:t>
       </w:r>
       <w:r>
         <w:rPr>
@@ -2291,21 +2081,7 @@
         <w:rPr>
           <w:lang w:val="de-DE"/>
         </w:rPr>
-        <w:t xml:space="preserve"> Protokoll einbindet. Erzeugen Sie </w:t>
-      </w:r>
-      <w:proofErr w:type="spellStart"/>
-      <w:r>
-        <w:rPr>
-          <w:lang w:val="de-DE"/>
-        </w:rPr>
-        <w:t>fuer</w:t>
-      </w:r>
-      <w:proofErr w:type="spellEnd"/>
-      <w:r>
-        <w:rPr>
-          <w:lang w:val="de-DE"/>
-        </w:rPr>
-        <w:t xml:space="preserve"> dieses Webservice auch eine </w:t>
+        <w:t xml:space="preserve"> Protokoll einbindet. Erzeugen Sie fuer dieses Webservice auch eine </w:t>
       </w:r>
       <w:r>
         <w:rPr>
@@ -2354,7 +2130,6 @@
         </w:rPr>
         <w:t xml:space="preserve">Entwerfen Sie eine </w:t>
       </w:r>
-      <w:proofErr w:type="spellStart"/>
       <w:r>
         <w:rPr>
           <w:b/>
@@ -2363,30 +2138,19 @@
         </w:rPr>
         <w:t>Weboberflaeche</w:t>
       </w:r>
-      <w:proofErr w:type="spellEnd"/>
       <w:r>
         <w:rPr>
           <w:lang w:val="de-DE"/>
         </w:rPr>
         <w:t xml:space="preserve">, um die </w:t>
       </w:r>
-      <w:proofErr w:type="spellStart"/>
       <w:r>
         <w:rPr>
           <w:b/>
           <w:bCs/>
           <w:lang w:val="de-DE"/>
         </w:rPr>
-        <w:t>RESTful</w:t>
-      </w:r>
-      <w:proofErr w:type="spellEnd"/>
-      <w:r>
-        <w:rPr>
-          <w:b/>
-          <w:bCs/>
-          <w:lang w:val="de-DE"/>
-        </w:rPr>
-        <w:t xml:space="preserve"> Webservices</w:t>
+        <w:t>RESTful Webservices</w:t>
       </w:r>
       <w:r>
         <w:rPr>
@@ -2439,35 +2203,7 @@
         <w:rPr>
           <w:lang w:val="de-DE"/>
         </w:rPr>
-        <w:t xml:space="preserve"> mit einem User Interface (auch </w:t>
-      </w:r>
-      <w:proofErr w:type="spellStart"/>
-      <w:r>
-        <w:rPr>
-          <w:lang w:val="de-DE"/>
-        </w:rPr>
-        <w:t>Commandline</w:t>
-      </w:r>
-      <w:proofErr w:type="spellEnd"/>
-      <w:r>
-        <w:rPr>
-          <w:lang w:val="de-DE"/>
-        </w:rPr>
-        <w:t xml:space="preserve"> UI </w:t>
-      </w:r>
-      <w:proofErr w:type="spellStart"/>
-      <w:r>
-        <w:rPr>
-          <w:lang w:val="de-DE"/>
-        </w:rPr>
-        <w:t>moeglich</w:t>
-      </w:r>
-      <w:proofErr w:type="spellEnd"/>
-      <w:r>
-        <w:rPr>
-          <w:lang w:val="de-DE"/>
-        </w:rPr>
-        <w:t xml:space="preserve">), der das </w:t>
+        <w:t xml:space="preserve"> mit einem User Interface (auch Commandline UI moeglich), der das </w:t>
       </w:r>
       <w:r>
         <w:rPr>
@@ -2588,19 +2324,11 @@
           <w:lang w:val="de-DE"/>
         </w:rPr>
       </w:pPr>
-      <w:proofErr w:type="spellStart"/>
-      <w:r>
-        <w:rPr>
-          <w:lang w:val="de-DE"/>
-        </w:rPr>
-        <w:t>Gruppengroesse</w:t>
-      </w:r>
-      <w:proofErr w:type="spellEnd"/>
-      <w:r>
-        <w:rPr>
-          <w:lang w:val="de-DE"/>
-        </w:rPr>
-        <w:t>: 2 Mitglieder</w:t>
+      <w:r>
+        <w:rPr>
+          <w:lang w:val="de-DE"/>
+        </w:rPr>
+        <w:t>Gruppengroesse: 2 Mitglieder</w:t>
       </w:r>
     </w:p>
     <w:p>
@@ -2634,94 +2362,42 @@
           <w:bCs/>
           <w:lang w:val="de-DE"/>
         </w:rPr>
-        <w:t xml:space="preserve">1 Million </w:t>
-      </w:r>
-      <w:proofErr w:type="spellStart"/>
+        <w:t>1 Million Datensaetze</w:t>
+      </w:r>
+      <w:r>
+        <w:rPr>
+          <w:lang w:val="de-DE"/>
+        </w:rPr>
+        <w:t xml:space="preserve"> zu fuellen. Die Datensaetze sollen mindestens eine Laenge beim Suchbegriff von 10 Zeichen und bei der Beschreibung von 100 Zeichen haben! </w:t>
+      </w:r>
       <w:r>
         <w:rPr>
           <w:b/>
           <w:bCs/>
           <w:lang w:val="de-DE"/>
         </w:rPr>
-        <w:t>Datensaetze</w:t>
-      </w:r>
-      <w:proofErr w:type="spellEnd"/>
-      <w:r>
-        <w:rPr>
-          <w:lang w:val="de-DE"/>
-        </w:rPr>
-        <w:t xml:space="preserve"> zu </w:t>
-      </w:r>
-      <w:proofErr w:type="spellStart"/>
-      <w:r>
-        <w:rPr>
-          <w:lang w:val="de-DE"/>
-        </w:rPr>
-        <w:t>fuellen</w:t>
-      </w:r>
-      <w:proofErr w:type="spellEnd"/>
-      <w:r>
-        <w:rPr>
-          <w:lang w:val="de-DE"/>
-        </w:rPr>
-        <w:t xml:space="preserve">. Die </w:t>
-      </w:r>
-      <w:proofErr w:type="spellStart"/>
-      <w:r>
-        <w:rPr>
-          <w:lang w:val="de-DE"/>
-        </w:rPr>
-        <w:t>Datensaetze</w:t>
-      </w:r>
-      <w:proofErr w:type="spellEnd"/>
-      <w:r>
-        <w:rPr>
-          <w:lang w:val="de-DE"/>
-        </w:rPr>
-        <w:t xml:space="preserve"> sollen mindestens eine </w:t>
-      </w:r>
-      <w:proofErr w:type="spellStart"/>
-      <w:r>
-        <w:rPr>
-          <w:lang w:val="de-DE"/>
-        </w:rPr>
-        <w:t>Laenge</w:t>
-      </w:r>
-      <w:proofErr w:type="spellEnd"/>
-      <w:r>
-        <w:rPr>
-          <w:lang w:val="de-DE"/>
-        </w:rPr>
-        <w:t xml:space="preserve"> beim Suchbegriff von 10 Zeichen und bei der Beschreibung von 100 Zeichen haben! </w:t>
-      </w:r>
+        <w:t>Ist die Performance bei der Suche noch gegeben?</w:t>
+      </w:r>
+    </w:p>
+    <w:p>
+      <w:pPr>
+        <w:rPr>
+          <w:lang w:val="de-DE"/>
+        </w:rPr>
+      </w:pPr>
+    </w:p>
+    <w:p>
+      <w:pPr>
+        <w:rPr>
+          <w:lang w:val="de-DE"/>
+        </w:rPr>
+      </w:pPr>
       <w:r>
         <w:rPr>
           <w:b/>
           <w:bCs/>
           <w:lang w:val="de-DE"/>
         </w:rPr>
-        <w:t>Ist die Performance bei der Suche noch gegeben?</w:t>
-      </w:r>
-    </w:p>
-    <w:p>
-      <w:pPr>
-        <w:rPr>
-          <w:lang w:val="de-DE"/>
-        </w:rPr>
-      </w:pPr>
-    </w:p>
-    <w:p>
-      <w:pPr>
-        <w:rPr>
-          <w:lang w:val="de-DE"/>
-        </w:rPr>
-      </w:pPr>
-      <w:r>
-        <w:rPr>
-          <w:b/>
-          <w:bCs/>
-          <w:lang w:val="de-DE"/>
-        </w:rPr>
         <w:t>Links:</w:t>
       </w:r>
     </w:p>
@@ -2840,49 +2516,7 @@
         <w:rPr>
           <w:lang w:val="de-DE"/>
         </w:rPr>
-        <w:t xml:space="preserve">IBM </w:t>
-      </w:r>
-      <w:proofErr w:type="spellStart"/>
-      <w:r>
-        <w:rPr>
-          <w:lang w:val="de-DE"/>
-        </w:rPr>
-        <w:t>Article</w:t>
-      </w:r>
-      <w:proofErr w:type="spellEnd"/>
-      <w:r>
-        <w:rPr>
-          <w:lang w:val="de-DE"/>
-        </w:rPr>
-        <w:t xml:space="preserve">: Java Web </w:t>
-      </w:r>
-      <w:proofErr w:type="spellStart"/>
-      <w:r>
-        <w:rPr>
-          <w:lang w:val="de-DE"/>
-        </w:rPr>
-        <w:t>services</w:t>
-      </w:r>
-      <w:proofErr w:type="spellEnd"/>
-      <w:r>
-        <w:rPr>
-          <w:lang w:val="de-DE"/>
-        </w:rPr>
-        <w:t xml:space="preserve"> - JAXB </w:t>
-      </w:r>
-      <w:proofErr w:type="spellStart"/>
-      <w:r>
-        <w:rPr>
-          <w:lang w:val="de-DE"/>
-        </w:rPr>
-        <w:t>and</w:t>
-      </w:r>
-      <w:proofErr w:type="spellEnd"/>
-      <w:r>
-        <w:rPr>
-          <w:lang w:val="de-DE"/>
-        </w:rPr>
-        <w:t xml:space="preserve"> JAX-WS in Axis2:</w:t>
+        <w:t>IBM Article: Java Web services - JAXB and JAX-WS in Axis2:</w:t>
       </w:r>
     </w:p>
     <w:p>
@@ -2900,25 +2534,25 @@
       <w:pPr>
         <w:pStyle w:val="berschrift1"/>
       </w:pPr>
-      <w:bookmarkStart w:id="2" w:name="_Toc438149361"/>
+      <w:bookmarkStart w:id="1" w:name="_Toc438149361"/>
       <w:r>
         <w:lastRenderedPageBreak/>
         <w:t>Ergebnisse</w:t>
       </w:r>
+      <w:bookmarkEnd w:id="1"/>
+    </w:p>
+    <w:p/>
+    <w:p>
+      <w:pPr>
+        <w:pStyle w:val="berschrift2"/>
+      </w:pPr>
+      <w:bookmarkStart w:id="2" w:name="_Ref438148313"/>
+      <w:bookmarkStart w:id="3" w:name="_Toc438149362"/>
+      <w:r>
+        <w:t>Datenmodell &amp; Generierung der Testdaten</w:t>
+      </w:r>
       <w:bookmarkEnd w:id="2"/>
-    </w:p>
-    <w:p/>
-    <w:p>
-      <w:pPr>
-        <w:pStyle w:val="berschrift2"/>
-      </w:pPr>
-      <w:bookmarkStart w:id="3" w:name="_Ref438148313"/>
-      <w:bookmarkStart w:id="4" w:name="_Toc438149362"/>
-      <w:r>
-        <w:t>Datenmodell &amp; Generierung der Testdaten</w:t>
-      </w:r>
       <w:bookmarkEnd w:id="3"/>
-      <w:bookmarkEnd w:id="4"/>
     </w:p>
     <w:p/>
     <w:p>
@@ -2928,155 +2562,47 @@
       <w:r>
         <w:t xml:space="preserve">, welches ein Attribut </w:t>
       </w:r>
-      <w:proofErr w:type="spellStart"/>
       <w:r>
         <w:rPr>
           <w:rFonts w:ascii="Consolas" w:hAnsi="Consolas"/>
         </w:rPr>
         <w:t>name</w:t>
       </w:r>
-      <w:proofErr w:type="spellEnd"/>
       <w:r>
         <w:t xml:space="preserve"> und ein Attribut </w:t>
       </w:r>
-      <w:proofErr w:type="spellStart"/>
       <w:r>
         <w:rPr>
           <w:rFonts w:ascii="Consolas" w:hAnsi="Consolas"/>
         </w:rPr>
         <w:t>description</w:t>
       </w:r>
-      <w:proofErr w:type="spellEnd"/>
-      <w:r>
-        <w:t xml:space="preserve"> enthält. Diese werden in einer dokumentenorientierten </w:t>
-      </w:r>
-      <w:proofErr w:type="spellStart"/>
-      <w:r>
-        <w:t>NoSQL</w:t>
-      </w:r>
-      <w:proofErr w:type="spellEnd"/>
-      <w:r>
-        <w:t xml:space="preserve"> Datenbank, </w:t>
-      </w:r>
-      <w:proofErr w:type="spellStart"/>
-      <w:r>
-        <w:t>MongoDB</w:t>
-      </w:r>
-      <w:proofErr w:type="spellEnd"/>
-      <w:r>
-        <w:t>, abgelegt.</w:t>
-      </w:r>
-    </w:p>
-    <w:p/>
-    <w:p>
-      <w:r>
-        <w:t>Um eine Million Testdaten zu generieren, wurde der Datengenerator der Seite "</w:t>
-      </w:r>
-      <w:proofErr w:type="spellStart"/>
-      <w:r>
-        <w:t>GenerateData</w:t>
-      </w:r>
-      <w:proofErr w:type="spellEnd"/>
-      <w:r>
-        <w:t>" verwendet. [1] Dieser muss allerdings heruntergeladen werden, da online maximal 100 Datensätze generiert werden können.</w:t>
-      </w:r>
-    </w:p>
-    <w:p/>
-    <w:p>
-      <w:r>
-        <w:t xml:space="preserve">Nach dem Herunterladen benötigt man einen funktionsfähigen Webserver, PHP &amp; MySQL Setup, um das </w:t>
-      </w:r>
-      <w:proofErr w:type="spellStart"/>
-      <w:r>
-        <w:t>Installationsscript</w:t>
-      </w:r>
-      <w:proofErr w:type="spellEnd"/>
-      <w:r>
-        <w:t xml:space="preserve"> auszuführen. Im ersten Schritt gibt man die Daten der Datenbank an. Falls noch kein User und keine Datenbank erstellt wurde, muss diese vorher noch erstellt werden. Danach baut das Script eine Datenbankverbindung auf. Nun werden die Testdaten in die Datenbank geladen. Im letzten Schritt gibt man Username &amp; Passwort zum Aufruf der Seite an. Danach kann man den </w:t>
-      </w:r>
-      <w:proofErr w:type="spellStart"/>
-      <w:r>
-        <w:t>DataGenerator</w:t>
-      </w:r>
-      <w:proofErr w:type="spellEnd"/>
-      <w:r>
-        <w:t xml:space="preserve"> wie bei der Online-Version verwenden.</w:t>
-      </w:r>
-    </w:p>
-    <w:p/>
-    <w:p>
-      <w:r>
-        <w:t>Um die oben erwähnten Daten zu generieren, gibt man nun bei der ersten Spalte als Bezeichnung "</w:t>
-      </w:r>
-      <w:proofErr w:type="spellStart"/>
-      <w:r>
-        <w:t>name</w:t>
-      </w:r>
-      <w:proofErr w:type="spellEnd"/>
-      <w:r>
-        <w:t xml:space="preserve">" ein. Als Datentyp wählt man Name. In die Optionsspalte schreibt man "Name Name </w:t>
-      </w:r>
-      <w:proofErr w:type="spellStart"/>
-      <w:r>
-        <w:t>Surname</w:t>
-      </w:r>
-      <w:proofErr w:type="spellEnd"/>
-      <w:r>
-        <w:t>". In der zweiten Spalte gibt man als Bezeichnung "</w:t>
-      </w:r>
-      <w:proofErr w:type="spellStart"/>
-      <w:r>
-        <w:t>description</w:t>
-      </w:r>
-      <w:proofErr w:type="spellEnd"/>
-      <w:r>
-        <w:t>" ein und wählt "</w:t>
-      </w:r>
-      <w:proofErr w:type="spellStart"/>
-      <w:r>
-        <w:t>random</w:t>
-      </w:r>
-      <w:proofErr w:type="spellEnd"/>
-      <w:r>
-        <w:t xml:space="preserve"> </w:t>
-      </w:r>
-      <w:proofErr w:type="spellStart"/>
-      <w:r>
-        <w:t>number</w:t>
-      </w:r>
-      <w:proofErr w:type="spellEnd"/>
-      <w:r>
-        <w:t xml:space="preserve"> </w:t>
-      </w:r>
-      <w:proofErr w:type="spellStart"/>
-      <w:r>
-        <w:t>of</w:t>
-      </w:r>
-      <w:proofErr w:type="spellEnd"/>
-      <w:r>
-        <w:t xml:space="preserve"> </w:t>
-      </w:r>
-      <w:proofErr w:type="spellStart"/>
-      <w:r>
-        <w:t>words</w:t>
-      </w:r>
-      <w:proofErr w:type="spellEnd"/>
-      <w:r>
-        <w:t>" aus. In der Optionsspalte stellt man zwischen 20 und 30 Wörter ein. Zuletzt stellt man 100.000 Datensätze (Maximum) und JSON (Sim</w:t>
+      <w:r>
+        <w:t xml:space="preserve"> enthält. Diese werden in einer dokumentenorientierten NoSQL Datenbank, MongoDB, abgelegt.</w:t>
+      </w:r>
+    </w:p>
+    <w:p/>
+    <w:p>
+      <w:r>
+        <w:t>Um eine Million Testdaten zu generieren, wurde der Datengenerator der Seite "GenerateData" verwendet. [1] Dieser muss allerdings heruntergeladen werden, da online maximal 100 Datensätze generiert werden können.</w:t>
+      </w:r>
+    </w:p>
+    <w:p/>
+    <w:p>
+      <w:r>
+        <w:t>Nach dem Herunterladen benötigt man einen funktionsfähigen Webserver, PHP &amp; MySQL Setup, um das Installationsscript auszuführen. Im ersten Schritt gibt man die Daten der Datenbank an. Falls noch kein User und keine Datenbank erstellt wurde, muss diese vorher noch erstellt werden. Danach baut das Script eine Datenbankverbindung auf. Nun werden die Testdaten in die Datenbank geladen. Im letzten Schritt gibt man Username &amp; Passwort zum Aufruf der Seite an. Danach kann man den DataGenerator wie bei der Online-Version verwenden.</w:t>
+      </w:r>
+    </w:p>
+    <w:p/>
+    <w:p>
+      <w:r>
+        <w:t>Um die oben erwähnten Daten zu generieren, gibt man nun bei der ersten Spalte als Bezeichnung "name" ein. Als Datentyp wählt man Name. In die Optionsspalte schreibt man "Name Name Surname". In der zweiten Spalte gibt man als Bezeichnung "description" ein und wählt "random number of words" aus. In der Optionsspalte stellt man zwischen 20 und 30 Wörter ein. Zuletzt stellt man 100.000 Datensätze (Maximum) und JSON (Sim</w:t>
       </w:r>
       <w:r>
         <w:t>p</w:t>
       </w:r>
       <w:r>
-        <w:t xml:space="preserve">le) ein. Nun klickt man auf </w:t>
-      </w:r>
-      <w:proofErr w:type="spellStart"/>
-      <w:r>
-        <w:t>Generate</w:t>
-      </w:r>
-      <w:proofErr w:type="spellEnd"/>
-      <w:r>
-        <w:t xml:space="preserve"> und nach ein paar Sekunden lädt das generierte JSON-File herunter. Diesen Vorgang wiederholt man</w:t>
+        <w:t>le) ein. Nun klickt man auf Generate und nach ein paar Sekunden lädt das generierte JSON-File herunter. Diesen Vorgang wiederholt man</w:t>
       </w:r>
       <w:r>
         <w:t xml:space="preserve"> 10 Mal und fügt danach alle Daten zu einer JSON-Datei zusammen.</w:t>
@@ -3097,21 +2623,13 @@
         <w:fldChar w:fldCharType="separate"/>
       </w:r>
       <w:r>
-        <w:t>2.3.2</w:t>
+        <w:t>2.6.2</w:t>
       </w:r>
       <w:r>
         <w:fldChar w:fldCharType="end"/>
       </w:r>
       <w:r>
-        <w:t xml:space="preserve">) wird zusätzlich eine ID zu jedem Eintrag hinzugefügt, da </w:t>
-      </w:r>
-      <w:proofErr w:type="spellStart"/>
-      <w:r>
-        <w:t>MongoDB</w:t>
-      </w:r>
-      <w:proofErr w:type="spellEnd"/>
-      <w:r>
-        <w:t xml:space="preserve"> ein eindeutiges Identifikationsmerkmal eines Eintrags benötigt.</w:t>
+        <w:t>) wird zusätzlich eine ID zu jedem Eintrag hinzugefügt, da MongoDB ein eindeutiges Identifikationsmerkmal eines Eintrags benötigt.</w:t>
       </w:r>
     </w:p>
     <w:p/>
@@ -3163,21 +2681,7 @@
           <w:rFonts w:ascii="Consolas" w:hAnsi="Consolas"/>
         </w:rPr>
         <w:tab/>
-        <w:t>"</w:t>
-      </w:r>
-      <w:proofErr w:type="spellStart"/>
-      <w:r>
-        <w:rPr>
-          <w:rFonts w:ascii="Consolas" w:hAnsi="Consolas"/>
-        </w:rPr>
-        <w:t>id</w:t>
-      </w:r>
-      <w:proofErr w:type="spellEnd"/>
-      <w:r>
-        <w:rPr>
-          <w:rFonts w:ascii="Consolas" w:hAnsi="Consolas"/>
-        </w:rPr>
-        <w:t>": "</w:t>
+        <w:t>"id": "</w:t>
       </w:r>
       <w:r>
         <w:rPr>
@@ -3216,35 +2720,7 @@
         <w:rPr>
           <w:rFonts w:ascii="Consolas" w:hAnsi="Consolas"/>
         </w:rPr>
-        <w:t>"</w:t>
-      </w:r>
-      <w:proofErr w:type="spellStart"/>
-      <w:r>
-        <w:rPr>
-          <w:rFonts w:ascii="Consolas" w:hAnsi="Consolas"/>
-        </w:rPr>
-        <w:t>name</w:t>
-      </w:r>
-      <w:proofErr w:type="spellEnd"/>
-      <w:r>
-        <w:rPr>
-          <w:rFonts w:ascii="Consolas" w:hAnsi="Consolas"/>
-        </w:rPr>
-        <w:t xml:space="preserve">": "Iris </w:t>
-      </w:r>
-      <w:proofErr w:type="spellStart"/>
-      <w:r>
-        <w:rPr>
-          <w:rFonts w:ascii="Consolas" w:hAnsi="Consolas"/>
-        </w:rPr>
-        <w:t>Carly</w:t>
-      </w:r>
-      <w:proofErr w:type="spellEnd"/>
-      <w:r>
-        <w:rPr>
-          <w:rFonts w:ascii="Consolas" w:hAnsi="Consolas"/>
-        </w:rPr>
-        <w:t xml:space="preserve"> Schroeder",</w:t>
+        <w:t>"name": "Iris Carly Schroeder",</w:t>
       </w:r>
     </w:p>
     <w:p>
@@ -3269,105 +2745,7 @@
         <w:rPr>
           <w:rFonts w:ascii="Consolas" w:hAnsi="Consolas"/>
         </w:rPr>
-        <w:t>"</w:t>
-      </w:r>
-      <w:proofErr w:type="spellStart"/>
-      <w:r>
-        <w:rPr>
-          <w:rFonts w:ascii="Consolas" w:hAnsi="Consolas"/>
-        </w:rPr>
-        <w:t>description</w:t>
-      </w:r>
-      <w:proofErr w:type="spellEnd"/>
-      <w:r>
-        <w:rPr>
-          <w:rFonts w:ascii="Consolas" w:hAnsi="Consolas"/>
-        </w:rPr>
-        <w:t>": "</w:t>
-      </w:r>
-      <w:proofErr w:type="spellStart"/>
-      <w:r>
-        <w:rPr>
-          <w:rFonts w:ascii="Consolas" w:hAnsi="Consolas"/>
-        </w:rPr>
-        <w:t>dolor</w:t>
-      </w:r>
-      <w:proofErr w:type="spellEnd"/>
-      <w:r>
-        <w:rPr>
-          <w:rFonts w:ascii="Consolas" w:hAnsi="Consolas"/>
-        </w:rPr>
-        <w:t xml:space="preserve">. </w:t>
-      </w:r>
-      <w:proofErr w:type="spellStart"/>
-      <w:r>
-        <w:rPr>
-          <w:rFonts w:ascii="Consolas" w:hAnsi="Consolas"/>
-        </w:rPr>
-        <w:t>Fusce</w:t>
-      </w:r>
-      <w:proofErr w:type="spellEnd"/>
-      <w:r>
-        <w:rPr>
-          <w:rFonts w:ascii="Consolas" w:hAnsi="Consolas"/>
-        </w:rPr>
-        <w:t xml:space="preserve"> mi </w:t>
-      </w:r>
-      <w:proofErr w:type="spellStart"/>
-      <w:r>
-        <w:rPr>
-          <w:rFonts w:ascii="Consolas" w:hAnsi="Consolas"/>
-        </w:rPr>
-        <w:t>lorem</w:t>
-      </w:r>
-      <w:proofErr w:type="spellEnd"/>
-      <w:r>
-        <w:rPr>
-          <w:rFonts w:ascii="Consolas" w:hAnsi="Consolas"/>
-        </w:rPr>
-        <w:t xml:space="preserve">, </w:t>
-      </w:r>
-      <w:proofErr w:type="spellStart"/>
-      <w:r>
-        <w:rPr>
-          <w:rFonts w:ascii="Consolas" w:hAnsi="Consolas"/>
-        </w:rPr>
-        <w:t>vehicula</w:t>
-      </w:r>
-      <w:proofErr w:type="spellEnd"/>
-      <w:r>
-        <w:rPr>
-          <w:rFonts w:ascii="Consolas" w:hAnsi="Consolas"/>
-        </w:rPr>
-        <w:t xml:space="preserve"> et, </w:t>
-      </w:r>
-      <w:proofErr w:type="spellStart"/>
-      <w:r>
-        <w:rPr>
-          <w:rFonts w:ascii="Consolas" w:hAnsi="Consolas"/>
-        </w:rPr>
-        <w:t>rutrum</w:t>
-      </w:r>
-      <w:proofErr w:type="spellEnd"/>
-      <w:r>
-        <w:rPr>
-          <w:rFonts w:ascii="Consolas" w:hAnsi="Consolas"/>
-        </w:rPr>
-        <w:t xml:space="preserve"> </w:t>
-      </w:r>
-      <w:proofErr w:type="spellStart"/>
-      <w:r>
-        <w:rPr>
-          <w:rFonts w:ascii="Consolas" w:hAnsi="Consolas"/>
-        </w:rPr>
-        <w:t>eu</w:t>
-      </w:r>
-      <w:proofErr w:type="spellEnd"/>
-      <w:r>
-        <w:rPr>
-          <w:rFonts w:ascii="Consolas" w:hAnsi="Consolas"/>
-        </w:rPr>
-        <w:t xml:space="preserve">, </w:t>
+        <w:t xml:space="preserve">"description": "dolor. Fusce mi lorem, vehicula et, rutrum eu, </w:t>
       </w:r>
     </w:p>
     <w:p>
@@ -3383,145 +2761,11 @@
           <w:rFonts w:ascii="Consolas" w:hAnsi="Consolas"/>
         </w:rPr>
       </w:pPr>
-      <w:proofErr w:type="spellStart"/>
       <w:r>
         <w:rPr>
           <w:rFonts w:ascii="Consolas" w:hAnsi="Consolas"/>
         </w:rPr>
-        <w:t>ultrices</w:t>
-      </w:r>
-      <w:proofErr w:type="spellEnd"/>
-      <w:r>
-        <w:rPr>
-          <w:rFonts w:ascii="Consolas" w:hAnsi="Consolas"/>
-        </w:rPr>
-        <w:t xml:space="preserve"> </w:t>
-      </w:r>
-      <w:proofErr w:type="spellStart"/>
-      <w:r>
-        <w:rPr>
-          <w:rFonts w:ascii="Consolas" w:hAnsi="Consolas"/>
-        </w:rPr>
-        <w:t>sit</w:t>
-      </w:r>
-      <w:proofErr w:type="spellEnd"/>
-      <w:r>
-        <w:rPr>
-          <w:rFonts w:ascii="Consolas" w:hAnsi="Consolas"/>
-        </w:rPr>
-        <w:t xml:space="preserve"> </w:t>
-      </w:r>
-      <w:proofErr w:type="spellStart"/>
-      <w:r>
-        <w:rPr>
-          <w:rFonts w:ascii="Consolas" w:hAnsi="Consolas"/>
-        </w:rPr>
-        <w:t>amet</w:t>
-      </w:r>
-      <w:proofErr w:type="spellEnd"/>
-      <w:r>
-        <w:rPr>
-          <w:rFonts w:ascii="Consolas" w:hAnsi="Consolas"/>
-        </w:rPr>
-        <w:t xml:space="preserve">, </w:t>
-      </w:r>
-      <w:proofErr w:type="spellStart"/>
-      <w:r>
-        <w:rPr>
-          <w:rFonts w:ascii="Consolas" w:hAnsi="Consolas"/>
-        </w:rPr>
-        <w:t>risus</w:t>
-      </w:r>
-      <w:proofErr w:type="spellEnd"/>
-      <w:r>
-        <w:rPr>
-          <w:rFonts w:ascii="Consolas" w:hAnsi="Consolas"/>
-        </w:rPr>
-        <w:t xml:space="preserve">. </w:t>
-      </w:r>
-      <w:proofErr w:type="spellStart"/>
-      <w:r>
-        <w:rPr>
-          <w:rFonts w:ascii="Consolas" w:hAnsi="Consolas"/>
-        </w:rPr>
-        <w:t>Donec</w:t>
-      </w:r>
-      <w:proofErr w:type="spellEnd"/>
-      <w:r>
-        <w:rPr>
-          <w:rFonts w:ascii="Consolas" w:hAnsi="Consolas"/>
-        </w:rPr>
-        <w:t xml:space="preserve"> </w:t>
-      </w:r>
-      <w:proofErr w:type="spellStart"/>
-      <w:r>
-        <w:rPr>
-          <w:rFonts w:ascii="Consolas" w:hAnsi="Consolas"/>
-        </w:rPr>
-        <w:t>nibh</w:t>
-      </w:r>
-      <w:proofErr w:type="spellEnd"/>
-      <w:r>
-        <w:rPr>
-          <w:rFonts w:ascii="Consolas" w:hAnsi="Consolas"/>
-        </w:rPr>
-        <w:t xml:space="preserve"> </w:t>
-      </w:r>
-      <w:proofErr w:type="spellStart"/>
-      <w:r>
-        <w:rPr>
-          <w:rFonts w:ascii="Consolas" w:hAnsi="Consolas"/>
-        </w:rPr>
-        <w:t>enim</w:t>
-      </w:r>
-      <w:proofErr w:type="spellEnd"/>
-      <w:r>
-        <w:rPr>
-          <w:rFonts w:ascii="Consolas" w:hAnsi="Consolas"/>
-        </w:rPr>
-        <w:t xml:space="preserve">, </w:t>
-      </w:r>
-      <w:proofErr w:type="spellStart"/>
-      <w:r>
-        <w:rPr>
-          <w:rFonts w:ascii="Consolas" w:hAnsi="Consolas"/>
-        </w:rPr>
-        <w:t>gravida</w:t>
-      </w:r>
-      <w:proofErr w:type="spellEnd"/>
-      <w:r>
-        <w:rPr>
-          <w:rFonts w:ascii="Consolas" w:hAnsi="Consolas"/>
-        </w:rPr>
-        <w:t xml:space="preserve"> </w:t>
-      </w:r>
-      <w:proofErr w:type="spellStart"/>
-      <w:r>
-        <w:rPr>
-          <w:rFonts w:ascii="Consolas" w:hAnsi="Consolas"/>
-        </w:rPr>
-        <w:t>sit</w:t>
-      </w:r>
-      <w:proofErr w:type="spellEnd"/>
-      <w:r>
-        <w:rPr>
-          <w:rFonts w:ascii="Consolas" w:hAnsi="Consolas"/>
-        </w:rPr>
-        <w:t xml:space="preserve"> </w:t>
-      </w:r>
-      <w:proofErr w:type="spellStart"/>
-      <w:r>
-        <w:rPr>
-          <w:rFonts w:ascii="Consolas" w:hAnsi="Consolas"/>
-        </w:rPr>
-        <w:t>amet</w:t>
-      </w:r>
-      <w:proofErr w:type="spellEnd"/>
-      <w:r>
-        <w:rPr>
-          <w:rFonts w:ascii="Consolas" w:hAnsi="Consolas"/>
-        </w:rPr>
-        <w:t xml:space="preserve">, </w:t>
+        <w:t xml:space="preserve">ultrices sit amet, risus. Donec nibh enim, gravida sit amet, </w:t>
       </w:r>
     </w:p>
     <w:p>
@@ -3537,75 +2781,11 @@
           <w:rFonts w:ascii="Consolas" w:hAnsi="Consolas"/>
         </w:rPr>
       </w:pPr>
-      <w:proofErr w:type="spellStart"/>
       <w:r>
         <w:rPr>
           <w:rFonts w:ascii="Consolas" w:hAnsi="Consolas"/>
         </w:rPr>
-        <w:t>dapibus</w:t>
-      </w:r>
-      <w:proofErr w:type="spellEnd"/>
-      <w:r>
-        <w:rPr>
-          <w:rFonts w:ascii="Consolas" w:hAnsi="Consolas"/>
-        </w:rPr>
-        <w:t xml:space="preserve"> </w:t>
-      </w:r>
-      <w:proofErr w:type="spellStart"/>
-      <w:r>
-        <w:rPr>
-          <w:rFonts w:ascii="Consolas" w:hAnsi="Consolas"/>
-        </w:rPr>
-        <w:t>id</w:t>
-      </w:r>
-      <w:proofErr w:type="spellEnd"/>
-      <w:r>
-        <w:rPr>
-          <w:rFonts w:ascii="Consolas" w:hAnsi="Consolas"/>
-        </w:rPr>
-        <w:t xml:space="preserve">, </w:t>
-      </w:r>
-      <w:proofErr w:type="spellStart"/>
-      <w:r>
-        <w:rPr>
-          <w:rFonts w:ascii="Consolas" w:hAnsi="Consolas"/>
-        </w:rPr>
-        <w:t>blandit</w:t>
-      </w:r>
-      <w:proofErr w:type="spellEnd"/>
-      <w:r>
-        <w:rPr>
-          <w:rFonts w:ascii="Consolas" w:hAnsi="Consolas"/>
-        </w:rPr>
-        <w:t xml:space="preserve"> at, </w:t>
-      </w:r>
-      <w:proofErr w:type="spellStart"/>
-      <w:r>
-        <w:rPr>
-          <w:rFonts w:ascii="Consolas" w:hAnsi="Consolas"/>
-        </w:rPr>
-        <w:t>nisi</w:t>
-      </w:r>
-      <w:proofErr w:type="spellEnd"/>
-      <w:r>
-        <w:rPr>
-          <w:rFonts w:ascii="Consolas" w:hAnsi="Consolas"/>
-        </w:rPr>
-        <w:t xml:space="preserve">. Cum </w:t>
-      </w:r>
-      <w:proofErr w:type="spellStart"/>
-      <w:r>
-        <w:rPr>
-          <w:rFonts w:ascii="Consolas" w:hAnsi="Consolas"/>
-        </w:rPr>
-        <w:t>sociis</w:t>
-      </w:r>
-      <w:proofErr w:type="spellEnd"/>
-      <w:r>
-        <w:rPr>
-          <w:rFonts w:ascii="Consolas" w:hAnsi="Consolas"/>
-        </w:rPr>
-        <w:t>"</w:t>
+        <w:t>dapibus id, blandit at, nisi. Cum sociis"</w:t>
       </w:r>
     </w:p>
     <w:p>
@@ -3637,12 +2817,12 @@
       <w:pPr>
         <w:pStyle w:val="berschrift2"/>
       </w:pPr>
-      <w:bookmarkStart w:id="5" w:name="_Toc438149363"/>
+      <w:bookmarkStart w:id="4" w:name="_Toc438149363"/>
       <w:r>
         <w:lastRenderedPageBreak/>
         <w:t>Rest-Schnittstelle</w:t>
       </w:r>
-      <w:bookmarkEnd w:id="5"/>
+      <w:bookmarkEnd w:id="4"/>
     </w:p>
     <w:p/>
     <w:tbl>
@@ -3727,16 +2907,8 @@
               <w:rPr>
                 <w:rFonts w:ascii="Consolas" w:hAnsi="Consolas"/>
               </w:rPr>
-              <w:t>/</w:t>
-            </w:r>
-            <w:proofErr w:type="spellStart"/>
-            <w:r>
-              <w:rPr>
-                <w:rFonts w:ascii="Consolas" w:hAnsi="Consolas"/>
-              </w:rPr>
-              <w:t>datarecords</w:t>
-            </w:r>
-            <w:proofErr w:type="spellEnd"/>
+              <w:t>/datarecords</w:t>
+            </w:r>
           </w:p>
         </w:tc>
         <w:tc>
@@ -3763,15 +2935,7 @@
           </w:tcPr>
           <w:p>
             <w:r>
-              <w:t xml:space="preserve">Rückgabe aller vorhandenen </w:t>
-            </w:r>
-            <w:proofErr w:type="spellStart"/>
-            <w:r>
-              <w:t>Datarecords</w:t>
-            </w:r>
-            <w:proofErr w:type="spellEnd"/>
-            <w:r>
-              <w:t xml:space="preserve"> (maximal 100)</w:t>
+              <w:t>Rückgabe aller vorhandenen Datarecords (maximal 100)</w:t>
             </w:r>
           </w:p>
         </w:tc>
@@ -3791,27 +2955,13 @@
               <w:rPr>
                 <w:rFonts w:ascii="Consolas" w:hAnsi="Consolas"/>
               </w:rPr>
-              <w:t>/</w:t>
-            </w:r>
-            <w:proofErr w:type="spellStart"/>
+              <w:t>/datarecords</w:t>
+            </w:r>
             <w:r>
               <w:rPr>
                 <w:rFonts w:ascii="Consolas" w:hAnsi="Consolas"/>
               </w:rPr>
-              <w:t>datarecords</w:t>
-            </w:r>
-            <w:r>
-              <w:rPr>
-                <w:rFonts w:ascii="Consolas" w:hAnsi="Consolas"/>
-              </w:rPr>
-              <w:t>?name</w:t>
-            </w:r>
-            <w:proofErr w:type="spellEnd"/>
-            <w:r>
-              <w:rPr>
-                <w:rFonts w:ascii="Consolas" w:hAnsi="Consolas"/>
-              </w:rPr>
-              <w:t>=XYZ</w:t>
+              <w:t>?name=XYZ</w:t>
             </w:r>
           </w:p>
         </w:tc>
@@ -3839,18 +2989,7 @@
           </w:tcPr>
           <w:p>
             <w:r>
-              <w:t>Rückgabe</w:t>
-            </w:r>
-            <w:r>
-              <w:t xml:space="preserve"> aller vorhandenen </w:t>
-            </w:r>
-            <w:proofErr w:type="spellStart"/>
-            <w:r>
-              <w:t>Datarecords</w:t>
-            </w:r>
-            <w:proofErr w:type="spellEnd"/>
-            <w:r>
-              <w:t>, welche im Namen "XYZ" enthalten (maximal 100)</w:t>
+              <w:t>Rückgabe aller vorhandenen Datarecords, welche im Namen "XYZ" enthalten (maximal 100)</w:t>
             </w:r>
           </w:p>
         </w:tc>
@@ -3870,16 +3009,8 @@
               <w:rPr>
                 <w:rFonts w:ascii="Consolas" w:hAnsi="Consolas"/>
               </w:rPr>
-              <w:t>/</w:t>
-            </w:r>
-            <w:proofErr w:type="spellStart"/>
-            <w:r>
-              <w:rPr>
-                <w:rFonts w:ascii="Consolas" w:hAnsi="Consolas"/>
-              </w:rPr>
-              <w:t>datarecords</w:t>
-            </w:r>
-            <w:proofErr w:type="spellEnd"/>
+              <w:t>/datarecords</w:t>
+            </w:r>
           </w:p>
         </w:tc>
         <w:tc>
@@ -3906,15 +3037,7 @@
           </w:tcPr>
           <w:p>
             <w:r>
-              <w:t xml:space="preserve">Erstellen eines neuen </w:t>
-            </w:r>
-            <w:proofErr w:type="spellStart"/>
-            <w:r>
-              <w:t>Datarecords</w:t>
-            </w:r>
-            <w:proofErr w:type="spellEnd"/>
-            <w:r>
-              <w:t xml:space="preserve">. </w:t>
+              <w:t xml:space="preserve">Erstellen eines neuen Datarecords. </w:t>
             </w:r>
             <w:r>
               <w:t xml:space="preserve">Dazu muss im Body der Eintrag in der Form des in Kapitel </w:t>
@@ -3955,35 +3078,7 @@
               <w:rPr>
                 <w:rFonts w:ascii="Consolas" w:hAnsi="Consolas"/>
               </w:rPr>
-              <w:t>/</w:t>
-            </w:r>
-            <w:proofErr w:type="spellStart"/>
-            <w:r>
-              <w:rPr>
-                <w:rFonts w:ascii="Consolas" w:hAnsi="Consolas"/>
-              </w:rPr>
-              <w:t>datarecords</w:t>
-            </w:r>
-            <w:proofErr w:type="spellEnd"/>
-            <w:r>
-              <w:rPr>
-                <w:rFonts w:ascii="Consolas" w:hAnsi="Consolas"/>
-              </w:rPr>
-              <w:t>/{</w:t>
-            </w:r>
-            <w:proofErr w:type="spellStart"/>
-            <w:r>
-              <w:rPr>
-                <w:rFonts w:ascii="Consolas" w:hAnsi="Consolas"/>
-              </w:rPr>
-              <w:t>id</w:t>
-            </w:r>
-            <w:proofErr w:type="spellEnd"/>
-            <w:r>
-              <w:rPr>
-                <w:rFonts w:ascii="Consolas" w:hAnsi="Consolas"/>
-              </w:rPr>
-              <w:t>}</w:t>
+              <w:t>/datarecords/{id}</w:t>
             </w:r>
           </w:p>
         </w:tc>
@@ -4011,18 +3106,7 @@
           </w:tcPr>
           <w:p>
             <w:r>
-              <w:t>Rückgabe</w:t>
-            </w:r>
-            <w:r>
-              <w:t xml:space="preserve"> des </w:t>
-            </w:r>
-            <w:proofErr w:type="spellStart"/>
-            <w:r>
-              <w:t>Datarecords</w:t>
-            </w:r>
-            <w:proofErr w:type="spellEnd"/>
-            <w:r>
-              <w:t xml:space="preserve"> mit der in der URL angegebenen ID.</w:t>
+              <w:t>Rückgabe des Datarecords mit der in der URL angegebenen ID.</w:t>
             </w:r>
           </w:p>
         </w:tc>
@@ -4042,35 +3126,7 @@
               <w:rPr>
                 <w:rFonts w:ascii="Consolas" w:hAnsi="Consolas"/>
               </w:rPr>
-              <w:t>/</w:t>
-            </w:r>
-            <w:proofErr w:type="spellStart"/>
-            <w:r>
-              <w:rPr>
-                <w:rFonts w:ascii="Consolas" w:hAnsi="Consolas"/>
-              </w:rPr>
-              <w:t>datarecords</w:t>
-            </w:r>
-            <w:proofErr w:type="spellEnd"/>
-            <w:r>
-              <w:rPr>
-                <w:rFonts w:ascii="Consolas" w:hAnsi="Consolas"/>
-              </w:rPr>
-              <w:t>/{</w:t>
-            </w:r>
-            <w:proofErr w:type="spellStart"/>
-            <w:r>
-              <w:rPr>
-                <w:rFonts w:ascii="Consolas" w:hAnsi="Consolas"/>
-              </w:rPr>
-              <w:t>id</w:t>
-            </w:r>
-            <w:proofErr w:type="spellEnd"/>
-            <w:r>
-              <w:rPr>
-                <w:rFonts w:ascii="Consolas" w:hAnsi="Consolas"/>
-              </w:rPr>
-              <w:t>}</w:t>
+              <w:t>/datarecords/{id}</w:t>
             </w:r>
           </w:p>
         </w:tc>
@@ -4098,27 +3154,7 @@
           </w:tcPr>
           <w:p>
             <w:r>
-              <w:t xml:space="preserve">Update des </w:t>
-            </w:r>
-            <w:proofErr w:type="spellStart"/>
-            <w:r>
-              <w:t>Datarecords</w:t>
-            </w:r>
-            <w:proofErr w:type="spellEnd"/>
-            <w:r>
-              <w:t xml:space="preserve"> mit der in der URL angegebenen ID.</w:t>
-            </w:r>
-            <w:r>
-              <w:t xml:space="preserve"> </w:t>
-            </w:r>
-            <w:r>
-              <w:t xml:space="preserve">Dazu muss im Body der </w:t>
-            </w:r>
-            <w:r>
-              <w:t xml:space="preserve">neue </w:t>
-            </w:r>
-            <w:r>
-              <w:t xml:space="preserve">Eintrag </w:t>
+              <w:t xml:space="preserve">Update des Datarecords mit der in der URL angegebenen ID. Dazu muss im Body der neue Eintrag </w:t>
             </w:r>
             <w:r>
               <w:t>in der Form des in</w:t>
@@ -4171,35 +3207,7 @@
               <w:rPr>
                 <w:rFonts w:ascii="Consolas" w:hAnsi="Consolas"/>
               </w:rPr>
-              <w:t>/</w:t>
-            </w:r>
-            <w:proofErr w:type="spellStart"/>
-            <w:r>
-              <w:rPr>
-                <w:rFonts w:ascii="Consolas" w:hAnsi="Consolas"/>
-              </w:rPr>
-              <w:t>datarecords</w:t>
-            </w:r>
-            <w:proofErr w:type="spellEnd"/>
-            <w:r>
-              <w:rPr>
-                <w:rFonts w:ascii="Consolas" w:hAnsi="Consolas"/>
-              </w:rPr>
-              <w:t>/{</w:t>
-            </w:r>
-            <w:proofErr w:type="spellStart"/>
-            <w:r>
-              <w:rPr>
-                <w:rFonts w:ascii="Consolas" w:hAnsi="Consolas"/>
-              </w:rPr>
-              <w:t>id</w:t>
-            </w:r>
-            <w:proofErr w:type="spellEnd"/>
-            <w:r>
-              <w:rPr>
-                <w:rFonts w:ascii="Consolas" w:hAnsi="Consolas"/>
-              </w:rPr>
-              <w:t>}</w:t>
+              <w:t>/datarecords/{id}</w:t>
             </w:r>
           </w:p>
         </w:tc>
@@ -4227,18 +3235,7 @@
           </w:tcPr>
           <w:p>
             <w:r>
-              <w:t>Löschen</w:t>
-            </w:r>
-            <w:r>
-              <w:t xml:space="preserve"> des </w:t>
-            </w:r>
-            <w:proofErr w:type="spellStart"/>
-            <w:r>
-              <w:t>Datarecords</w:t>
-            </w:r>
-            <w:proofErr w:type="spellEnd"/>
-            <w:r>
-              <w:t xml:space="preserve"> mit der in der URL angegebenen ID.</w:t>
+              <w:t>Löschen des Datarecords mit der in der URL angegebenen ID.</w:t>
             </w:r>
           </w:p>
         </w:tc>
@@ -4247,96 +3244,58 @@
     <w:p/>
     <w:p>
       <w:r>
-        <w:t xml:space="preserve">Achtung: Als </w:t>
-      </w:r>
-      <w:proofErr w:type="spellStart"/>
-      <w:r>
-        <w:t>Accept</w:t>
-      </w:r>
-      <w:proofErr w:type="spellEnd"/>
-      <w:r>
-        <w:t xml:space="preserve">-Header muss </w:t>
+        <w:t xml:space="preserve">Achtung: Als Accept-Header muss </w:t>
       </w:r>
       <w:r>
         <w:t xml:space="preserve">immer </w:t>
       </w:r>
-      <w:proofErr w:type="spellStart"/>
       <w:r>
         <w:rPr>
           <w:rFonts w:ascii="Consolas" w:hAnsi="Consolas"/>
         </w:rPr>
-        <w:t>application</w:t>
-      </w:r>
-      <w:proofErr w:type="spellEnd"/>
+        <w:t>application/</w:t>
+      </w:r>
       <w:r>
         <w:rPr>
           <w:rFonts w:ascii="Consolas" w:hAnsi="Consolas"/>
         </w:rPr>
-        <w:t>/</w:t>
-      </w:r>
-      <w:proofErr w:type="spellStart"/>
+        <w:t>json</w:t>
+      </w:r>
+      <w:r>
+        <w:t xml:space="preserve"> angegeben werden.</w:t>
+      </w:r>
+    </w:p>
+    <w:p/>
+    <w:p>
+      <w:r>
+        <w:t xml:space="preserve">Diese Methoden wurden in der Klasse </w:t>
+      </w:r>
       <w:r>
         <w:rPr>
           <w:rFonts w:ascii="Consolas" w:hAnsi="Consolas"/>
         </w:rPr>
-        <w:t>json</w:t>
-      </w:r>
-      <w:proofErr w:type="spellEnd"/>
-      <w:r>
-        <w:t xml:space="preserve"> angegeben werden.</w:t>
-      </w:r>
-    </w:p>
-    <w:p/>
-    <w:p>
-      <w:r>
-        <w:t xml:space="preserve">Diese Methoden wurden in der Klasse </w:t>
-      </w:r>
-      <w:proofErr w:type="spellStart"/>
+        <w:t>DataRecordRestController</w:t>
+      </w:r>
+      <w:r>
+        <w:t xml:space="preserve"> implementiert. Dabei wird das </w:t>
+      </w:r>
       <w:r>
         <w:rPr>
           <w:rFonts w:ascii="Consolas" w:hAnsi="Consolas"/>
         </w:rPr>
-        <w:t>DataRecordRestController</w:t>
-      </w:r>
-      <w:proofErr w:type="spellEnd"/>
-      <w:r>
-        <w:t xml:space="preserve"> implementiert. Dabei wird das </w:t>
-      </w:r>
-      <w:proofErr w:type="spellStart"/>
+        <w:t>MongoDBDataRecordService</w:t>
+      </w:r>
+      <w:r>
+        <w:t xml:space="preserve"> verwendet, um auf die Datenbank zuzugreifen. Dieses wird mittels </w:t>
+      </w:r>
       <w:r>
         <w:rPr>
           <w:rFonts w:ascii="Consolas" w:hAnsi="Consolas"/>
         </w:rPr>
-        <w:t>MongoDBDataRecordService</w:t>
-      </w:r>
-      <w:proofErr w:type="spellEnd"/>
-      <w:r>
-        <w:t xml:space="preserve"> verwendet, um auf die Datenbank zuzugreifen. Dieses wird mittels </w:t>
-      </w:r>
-      <w:r>
-        <w:rPr>
-          <w:rFonts w:ascii="Consolas" w:hAnsi="Consolas"/>
-        </w:rPr>
-        <w:t>@</w:t>
-      </w:r>
-      <w:proofErr w:type="spellStart"/>
-      <w:r>
-        <w:rPr>
-          <w:rFonts w:ascii="Consolas" w:hAnsi="Consolas"/>
-        </w:rPr>
-        <w:t>Autowired</w:t>
-      </w:r>
-      <w:proofErr w:type="spellEnd"/>
-      <w:r>
-        <w:t xml:space="preserve"> </w:t>
-      </w:r>
-      <w:proofErr w:type="spellStart"/>
-      <w:r>
-        <w:t>instanziert</w:t>
-      </w:r>
-      <w:proofErr w:type="spellEnd"/>
-      <w:r>
-        <w:t>.</w:t>
+        <w:t>@Autowired</w:t>
+      </w:r>
+      <w:r>
+        <w:t xml:space="preserve"> instanziert.</w:t>
       </w:r>
     </w:p>
     <w:p/>
@@ -4384,20 +3343,8 @@
           <w:szCs w:val="16"/>
           <w:lang w:val="de-DE" w:eastAsia="de-DE"/>
         </w:rPr>
-        <w:t>@</w:t>
-      </w:r>
-      <w:proofErr w:type="spellStart"/>
-      <w:r>
-        <w:rPr>
-          <w:rFonts w:ascii="Consolas" w:hAnsi="Consolas" w:cs="Menlo"/>
-          <w:color w:val="808000"/>
-          <w:sz w:val="16"/>
-          <w:szCs w:val="16"/>
-          <w:lang w:val="de-DE" w:eastAsia="de-DE"/>
-        </w:rPr>
-        <w:t>RequestMapping</w:t>
-      </w:r>
-      <w:proofErr w:type="spellEnd"/>
+        <w:t>@RequestMapping</w:t>
+      </w:r>
       <w:r>
         <w:rPr>
           <w:rFonts w:ascii="Consolas" w:hAnsi="Consolas" w:cs="Menlo"/>
@@ -4406,29 +3353,7 @@
           <w:szCs w:val="16"/>
           <w:lang w:val="de-DE" w:eastAsia="de-DE"/>
         </w:rPr>
-        <w:t>(</w:t>
-      </w:r>
-      <w:proofErr w:type="spellStart"/>
-      <w:r>
-        <w:rPr>
-          <w:rFonts w:ascii="Consolas" w:hAnsi="Consolas" w:cs="Menlo"/>
-          <w:color w:val="000000"/>
-          <w:sz w:val="16"/>
-          <w:szCs w:val="16"/>
-          <w:lang w:val="de-DE" w:eastAsia="de-DE"/>
-        </w:rPr>
-        <w:t>value</w:t>
-      </w:r>
-      <w:proofErr w:type="spellEnd"/>
-      <w:r>
-        <w:rPr>
-          <w:rFonts w:ascii="Consolas" w:hAnsi="Consolas" w:cs="Menlo"/>
-          <w:color w:val="000000"/>
-          <w:sz w:val="16"/>
-          <w:szCs w:val="16"/>
-          <w:lang w:val="de-DE" w:eastAsia="de-DE"/>
-        </w:rPr>
-        <w:t xml:space="preserve"> = </w:t>
+        <w:t xml:space="preserve">(value = </w:t>
       </w:r>
       <w:r>
         <w:rPr>
@@ -4440,33 +3365,7 @@
           <w:szCs w:val="16"/>
           <w:lang w:val="de-DE" w:eastAsia="de-DE"/>
         </w:rPr>
-        <w:t>"/</w:t>
-      </w:r>
-      <w:proofErr w:type="spellStart"/>
-      <w:r>
-        <w:rPr>
-          <w:rFonts w:ascii="Consolas" w:hAnsi="Consolas" w:cs="Menlo"/>
-          <w:b/>
-          <w:bCs/>
-          <w:color w:val="008000"/>
-          <w:sz w:val="16"/>
-          <w:szCs w:val="16"/>
-          <w:lang w:val="de-DE" w:eastAsia="de-DE"/>
-        </w:rPr>
-        <w:t>datarecords</w:t>
-      </w:r>
-      <w:proofErr w:type="spellEnd"/>
-      <w:r>
-        <w:rPr>
-          <w:rFonts w:ascii="Consolas" w:hAnsi="Consolas" w:cs="Menlo"/>
-          <w:b/>
-          <w:bCs/>
-          <w:color w:val="008000"/>
-          <w:sz w:val="16"/>
-          <w:szCs w:val="16"/>
-          <w:lang w:val="de-DE" w:eastAsia="de-DE"/>
-        </w:rPr>
-        <w:t>"</w:t>
+        <w:t>"/datarecords"</w:t>
       </w:r>
       <w:r>
         <w:rPr>
@@ -4476,40 +3375,7 @@
           <w:szCs w:val="16"/>
           <w:lang w:val="de-DE" w:eastAsia="de-DE"/>
         </w:rPr>
-        <w:t xml:space="preserve">, </w:t>
-      </w:r>
-      <w:proofErr w:type="spellStart"/>
-      <w:r>
-        <w:rPr>
-          <w:rFonts w:ascii="Consolas" w:hAnsi="Consolas" w:cs="Menlo"/>
-          <w:color w:val="000000"/>
-          <w:sz w:val="16"/>
-          <w:szCs w:val="16"/>
-          <w:lang w:val="de-DE" w:eastAsia="de-DE"/>
-        </w:rPr>
-        <w:t>method</w:t>
-      </w:r>
-      <w:proofErr w:type="spellEnd"/>
-      <w:r>
-        <w:rPr>
-          <w:rFonts w:ascii="Consolas" w:hAnsi="Consolas" w:cs="Menlo"/>
-          <w:color w:val="000000"/>
-          <w:sz w:val="16"/>
-          <w:szCs w:val="16"/>
-          <w:lang w:val="de-DE" w:eastAsia="de-DE"/>
-        </w:rPr>
-        <w:t xml:space="preserve"> = </w:t>
-      </w:r>
-      <w:proofErr w:type="spellStart"/>
-      <w:r>
-        <w:rPr>
-          <w:rFonts w:ascii="Consolas" w:hAnsi="Consolas" w:cs="Menlo"/>
-          <w:color w:val="000000"/>
-          <w:sz w:val="16"/>
-          <w:szCs w:val="16"/>
-          <w:lang w:val="de-DE" w:eastAsia="de-DE"/>
-        </w:rPr>
-        <w:t>RequestMethod.</w:t>
+        <w:t>, method = RequestMethod.</w:t>
       </w:r>
       <w:r>
         <w:rPr>
@@ -4525,7 +3391,6 @@
         </w:rPr>
         <w:t>GET</w:t>
       </w:r>
-      <w:proofErr w:type="spellEnd"/>
       <w:r>
         <w:rPr>
           <w:rFonts w:ascii="Consolas" w:hAnsi="Consolas" w:cs="Menlo"/>
@@ -4534,29 +3399,7 @@
           <w:szCs w:val="16"/>
           <w:lang w:val="de-DE" w:eastAsia="de-DE"/>
         </w:rPr>
-        <w:t xml:space="preserve">, </w:t>
-      </w:r>
-      <w:proofErr w:type="spellStart"/>
-      <w:r>
-        <w:rPr>
-          <w:rFonts w:ascii="Consolas" w:hAnsi="Consolas" w:cs="Menlo"/>
-          <w:color w:val="000000"/>
-          <w:sz w:val="16"/>
-          <w:szCs w:val="16"/>
-          <w:lang w:val="de-DE" w:eastAsia="de-DE"/>
-        </w:rPr>
-        <w:t>produces</w:t>
-      </w:r>
-      <w:proofErr w:type="spellEnd"/>
-      <w:r>
-        <w:rPr>
-          <w:rFonts w:ascii="Consolas" w:hAnsi="Consolas" w:cs="Menlo"/>
-          <w:color w:val="000000"/>
-          <w:sz w:val="16"/>
-          <w:szCs w:val="16"/>
-          <w:lang w:val="de-DE" w:eastAsia="de-DE"/>
-        </w:rPr>
-        <w:t xml:space="preserve"> = </w:t>
+        <w:t xml:space="preserve">, produces = </w:t>
       </w:r>
       <w:r>
         <w:rPr>
@@ -4568,9 +3411,70 @@
           <w:szCs w:val="16"/>
           <w:lang w:val="de-DE" w:eastAsia="de-DE"/>
         </w:rPr>
-        <w:t>"</w:t>
-      </w:r>
-      <w:proofErr w:type="spellStart"/>
+        <w:t>"application/json"</w:t>
+      </w:r>
+      <w:r>
+        <w:rPr>
+          <w:rFonts w:ascii="Consolas" w:hAnsi="Consolas" w:cs="Menlo"/>
+          <w:color w:val="000000"/>
+          <w:sz w:val="16"/>
+          <w:szCs w:val="16"/>
+          <w:lang w:val="de-DE" w:eastAsia="de-DE"/>
+        </w:rPr>
+        <w:t>)</w:t>
+      </w:r>
+      <w:r>
+        <w:rPr>
+          <w:rFonts w:ascii="Consolas" w:hAnsi="Consolas" w:cs="Menlo"/>
+          <w:color w:val="000000"/>
+          <w:sz w:val="16"/>
+          <w:szCs w:val="16"/>
+          <w:lang w:val="de-DE" w:eastAsia="de-DE"/>
+        </w:rPr>
+        <w:br/>
+      </w:r>
+      <w:r>
+        <w:rPr>
+          <w:rFonts w:ascii="Consolas" w:hAnsi="Consolas" w:cs="Menlo"/>
+          <w:b/>
+          <w:bCs/>
+          <w:color w:val="000080"/>
+          <w:sz w:val="16"/>
+          <w:szCs w:val="16"/>
+          <w:lang w:val="de-DE" w:eastAsia="de-DE"/>
+        </w:rPr>
+        <w:t xml:space="preserve">public </w:t>
+      </w:r>
+      <w:r>
+        <w:rPr>
+          <w:rFonts w:ascii="Consolas" w:hAnsi="Consolas" w:cs="Menlo"/>
+          <w:color w:val="000000"/>
+          <w:sz w:val="16"/>
+          <w:szCs w:val="16"/>
+          <w:lang w:val="de-DE" w:eastAsia="de-DE"/>
+        </w:rPr>
+        <w:t>ResponseEntity&lt;List&lt;DataRecord&gt;&gt; findDataRecordsByName(</w:t>
+      </w:r>
+      <w:r>
+        <w:rPr>
+          <w:rFonts w:ascii="Consolas" w:hAnsi="Consolas" w:cs="Menlo"/>
+          <w:color w:val="808000"/>
+          <w:sz w:val="16"/>
+          <w:szCs w:val="16"/>
+          <w:lang w:val="de-DE" w:eastAsia="de-DE"/>
+        </w:rPr>
+        <w:t>@RequestParam</w:t>
+      </w:r>
+      <w:r>
+        <w:rPr>
+          <w:rFonts w:ascii="Consolas" w:hAnsi="Consolas" w:cs="Menlo"/>
+          <w:color w:val="000000"/>
+          <w:sz w:val="16"/>
+          <w:szCs w:val="16"/>
+          <w:lang w:val="de-DE" w:eastAsia="de-DE"/>
+        </w:rPr>
+        <w:t xml:space="preserve">(value = </w:t>
+      </w:r>
       <w:r>
         <w:rPr>
           <w:rFonts w:ascii="Consolas" w:hAnsi="Consolas" w:cs="Menlo"/>
@@ -4581,9 +3485,18 @@
           <w:szCs w:val="16"/>
           <w:lang w:val="de-DE" w:eastAsia="de-DE"/>
         </w:rPr>
-        <w:t>application</w:t>
-      </w:r>
-      <w:proofErr w:type="spellEnd"/>
+        <w:t>"name"</w:t>
+      </w:r>
+      <w:r>
+        <w:rPr>
+          <w:rFonts w:ascii="Consolas" w:hAnsi="Consolas" w:cs="Menlo"/>
+          <w:color w:val="000000"/>
+          <w:sz w:val="16"/>
+          <w:szCs w:val="16"/>
+          <w:lang w:val="de-DE" w:eastAsia="de-DE"/>
+        </w:rPr>
+        <w:t xml:space="preserve">, defaultValue = </w:t>
+      </w:r>
       <w:r>
         <w:rPr>
           <w:rFonts w:ascii="Consolas" w:hAnsi="Consolas" w:cs="Menlo"/>
@@ -4594,33 +3507,7 @@
           <w:szCs w:val="16"/>
           <w:lang w:val="de-DE" w:eastAsia="de-DE"/>
         </w:rPr>
-        <w:t>/</w:t>
-      </w:r>
-      <w:proofErr w:type="spellStart"/>
-      <w:r>
-        <w:rPr>
-          <w:rFonts w:ascii="Consolas" w:hAnsi="Consolas" w:cs="Menlo"/>
-          <w:b/>
-          <w:bCs/>
-          <w:color w:val="008000"/>
-          <w:sz w:val="16"/>
-          <w:szCs w:val="16"/>
-          <w:lang w:val="de-DE" w:eastAsia="de-DE"/>
-        </w:rPr>
-        <w:t>json</w:t>
-      </w:r>
-      <w:proofErr w:type="spellEnd"/>
-      <w:r>
-        <w:rPr>
-          <w:rFonts w:ascii="Consolas" w:hAnsi="Consolas" w:cs="Menlo"/>
-          <w:b/>
-          <w:bCs/>
-          <w:color w:val="008000"/>
-          <w:sz w:val="16"/>
-          <w:szCs w:val="16"/>
-          <w:lang w:val="de-DE" w:eastAsia="de-DE"/>
-        </w:rPr>
-        <w:t>"</w:t>
+        <w:t>""</w:t>
       </w:r>
       <w:r>
         <w:rPr>
@@ -4630,7 +3517,7 @@
           <w:szCs w:val="16"/>
           <w:lang w:val="de-DE" w:eastAsia="de-DE"/>
         </w:rPr>
-        <w:t>)</w:t>
+        <w:t>) String name) {</w:t>
       </w:r>
       <w:r>
         <w:rPr>
@@ -4641,8 +3528,8 @@
           <w:lang w:val="de-DE" w:eastAsia="de-DE"/>
         </w:rPr>
         <w:br/>
-      </w:r>
-      <w:proofErr w:type="spellStart"/>
+        <w:t xml:space="preserve">    </w:t>
+      </w:r>
       <w:r>
         <w:rPr>
           <w:rFonts w:ascii="Consolas" w:hAnsi="Consolas" w:cs="Menlo"/>
@@ -4653,9 +3540,49 @@
           <w:szCs w:val="16"/>
           <w:lang w:val="de-DE" w:eastAsia="de-DE"/>
         </w:rPr>
-        <w:t>public</w:t>
-      </w:r>
-      <w:proofErr w:type="spellEnd"/>
+        <w:t xml:space="preserve">if </w:t>
+      </w:r>
+      <w:r>
+        <w:rPr>
+          <w:rFonts w:ascii="Consolas" w:hAnsi="Consolas" w:cs="Menlo"/>
+          <w:color w:val="000000"/>
+          <w:sz w:val="16"/>
+          <w:szCs w:val="16"/>
+          <w:lang w:val="de-DE" w:eastAsia="de-DE"/>
+        </w:rPr>
+        <w:t xml:space="preserve">(name.length() == </w:t>
+      </w:r>
+      <w:r>
+        <w:rPr>
+          <w:rFonts w:ascii="Consolas" w:hAnsi="Consolas" w:cs="Menlo"/>
+          <w:color w:val="0000FF"/>
+          <w:sz w:val="16"/>
+          <w:szCs w:val="16"/>
+          <w:lang w:val="de-DE" w:eastAsia="de-DE"/>
+        </w:rPr>
+        <w:t>0</w:t>
+      </w:r>
+      <w:r>
+        <w:rPr>
+          <w:rFonts w:ascii="Consolas" w:hAnsi="Consolas" w:cs="Menlo"/>
+          <w:color w:val="000000"/>
+          <w:sz w:val="16"/>
+          <w:szCs w:val="16"/>
+          <w:lang w:val="de-DE" w:eastAsia="de-DE"/>
+        </w:rPr>
+        <w:t>)</w:t>
+      </w:r>
+      <w:r>
+        <w:rPr>
+          <w:rFonts w:ascii="Consolas" w:hAnsi="Consolas" w:cs="Menlo"/>
+          <w:color w:val="000000"/>
+          <w:sz w:val="16"/>
+          <w:szCs w:val="16"/>
+          <w:lang w:val="de-DE" w:eastAsia="de-DE"/>
+        </w:rPr>
+        <w:br/>
+        <w:t xml:space="preserve">        </w:t>
+      </w:r>
       <w:r>
         <w:rPr>
           <w:rFonts w:ascii="Consolas" w:hAnsi="Consolas" w:cs="Menlo"/>
@@ -4666,9 +3593,8 @@
           <w:szCs w:val="16"/>
           <w:lang w:val="de-DE" w:eastAsia="de-DE"/>
         </w:rPr>
-        <w:t xml:space="preserve"> </w:t>
-      </w:r>
-      <w:proofErr w:type="spellStart"/>
+        <w:t xml:space="preserve">return new </w:t>
+      </w:r>
       <w:r>
         <w:rPr>
           <w:rFonts w:ascii="Consolas" w:hAnsi="Consolas" w:cs="Menlo"/>
@@ -4677,404 +3603,7 @@
           <w:szCs w:val="16"/>
           <w:lang w:val="de-DE" w:eastAsia="de-DE"/>
         </w:rPr>
-        <w:t>ResponseEntity</w:t>
-      </w:r>
-      <w:proofErr w:type="spellEnd"/>
-      <w:r>
-        <w:rPr>
-          <w:rFonts w:ascii="Consolas" w:hAnsi="Consolas" w:cs="Menlo"/>
-          <w:color w:val="000000"/>
-          <w:sz w:val="16"/>
-          <w:szCs w:val="16"/>
-          <w:lang w:val="de-DE" w:eastAsia="de-DE"/>
-        </w:rPr>
-        <w:t>&lt;List&lt;</w:t>
-      </w:r>
-      <w:proofErr w:type="spellStart"/>
-      <w:r>
-        <w:rPr>
-          <w:rFonts w:ascii="Consolas" w:hAnsi="Consolas" w:cs="Menlo"/>
-          <w:color w:val="000000"/>
-          <w:sz w:val="16"/>
-          <w:szCs w:val="16"/>
-          <w:lang w:val="de-DE" w:eastAsia="de-DE"/>
-        </w:rPr>
-        <w:t>DataRecord</w:t>
-      </w:r>
-      <w:proofErr w:type="spellEnd"/>
-      <w:r>
-        <w:rPr>
-          <w:rFonts w:ascii="Consolas" w:hAnsi="Consolas" w:cs="Menlo"/>
-          <w:color w:val="000000"/>
-          <w:sz w:val="16"/>
-          <w:szCs w:val="16"/>
-          <w:lang w:val="de-DE" w:eastAsia="de-DE"/>
-        </w:rPr>
-        <w:t xml:space="preserve">&gt;&gt; </w:t>
-      </w:r>
-      <w:proofErr w:type="spellStart"/>
-      <w:r>
-        <w:rPr>
-          <w:rFonts w:ascii="Consolas" w:hAnsi="Consolas" w:cs="Menlo"/>
-          <w:color w:val="000000"/>
-          <w:sz w:val="16"/>
-          <w:szCs w:val="16"/>
-          <w:lang w:val="de-DE" w:eastAsia="de-DE"/>
-        </w:rPr>
-        <w:t>findDataRecordsByName</w:t>
-      </w:r>
-      <w:proofErr w:type="spellEnd"/>
-      <w:r>
-        <w:rPr>
-          <w:rFonts w:ascii="Consolas" w:hAnsi="Consolas" w:cs="Menlo"/>
-          <w:color w:val="000000"/>
-          <w:sz w:val="16"/>
-          <w:szCs w:val="16"/>
-          <w:lang w:val="de-DE" w:eastAsia="de-DE"/>
-        </w:rPr>
-        <w:t>(</w:t>
-      </w:r>
-      <w:r>
-        <w:rPr>
-          <w:rFonts w:ascii="Consolas" w:hAnsi="Consolas" w:cs="Menlo"/>
-          <w:color w:val="808000"/>
-          <w:sz w:val="16"/>
-          <w:szCs w:val="16"/>
-          <w:lang w:val="de-DE" w:eastAsia="de-DE"/>
-        </w:rPr>
-        <w:t>@</w:t>
-      </w:r>
-      <w:proofErr w:type="spellStart"/>
-      <w:r>
-        <w:rPr>
-          <w:rFonts w:ascii="Consolas" w:hAnsi="Consolas" w:cs="Menlo"/>
-          <w:color w:val="808000"/>
-          <w:sz w:val="16"/>
-          <w:szCs w:val="16"/>
-          <w:lang w:val="de-DE" w:eastAsia="de-DE"/>
-        </w:rPr>
-        <w:t>RequestParam</w:t>
-      </w:r>
-      <w:proofErr w:type="spellEnd"/>
-      <w:r>
-        <w:rPr>
-          <w:rFonts w:ascii="Consolas" w:hAnsi="Consolas" w:cs="Menlo"/>
-          <w:color w:val="000000"/>
-          <w:sz w:val="16"/>
-          <w:szCs w:val="16"/>
-          <w:lang w:val="de-DE" w:eastAsia="de-DE"/>
-        </w:rPr>
-        <w:t>(</w:t>
-      </w:r>
-      <w:proofErr w:type="spellStart"/>
-      <w:r>
-        <w:rPr>
-          <w:rFonts w:ascii="Consolas" w:hAnsi="Consolas" w:cs="Menlo"/>
-          <w:color w:val="000000"/>
-          <w:sz w:val="16"/>
-          <w:szCs w:val="16"/>
-          <w:lang w:val="de-DE" w:eastAsia="de-DE"/>
-        </w:rPr>
-        <w:t>value</w:t>
-      </w:r>
-      <w:proofErr w:type="spellEnd"/>
-      <w:r>
-        <w:rPr>
-          <w:rFonts w:ascii="Consolas" w:hAnsi="Consolas" w:cs="Menlo"/>
-          <w:color w:val="000000"/>
-          <w:sz w:val="16"/>
-          <w:szCs w:val="16"/>
-          <w:lang w:val="de-DE" w:eastAsia="de-DE"/>
-        </w:rPr>
-        <w:t xml:space="preserve"> = </w:t>
-      </w:r>
-      <w:r>
-        <w:rPr>
-          <w:rFonts w:ascii="Consolas" w:hAnsi="Consolas" w:cs="Menlo"/>
-          <w:b/>
-          <w:bCs/>
-          <w:color w:val="008000"/>
-          <w:sz w:val="16"/>
-          <w:szCs w:val="16"/>
-          <w:lang w:val="de-DE" w:eastAsia="de-DE"/>
-        </w:rPr>
-        <w:t>"</w:t>
-      </w:r>
-      <w:proofErr w:type="spellStart"/>
-      <w:r>
-        <w:rPr>
-          <w:rFonts w:ascii="Consolas" w:hAnsi="Consolas" w:cs="Menlo"/>
-          <w:b/>
-          <w:bCs/>
-          <w:color w:val="008000"/>
-          <w:sz w:val="16"/>
-          <w:szCs w:val="16"/>
-          <w:lang w:val="de-DE" w:eastAsia="de-DE"/>
-        </w:rPr>
-        <w:t>name</w:t>
-      </w:r>
-      <w:proofErr w:type="spellEnd"/>
-      <w:r>
-        <w:rPr>
-          <w:rFonts w:ascii="Consolas" w:hAnsi="Consolas" w:cs="Menlo"/>
-          <w:b/>
-          <w:bCs/>
-          <w:color w:val="008000"/>
-          <w:sz w:val="16"/>
-          <w:szCs w:val="16"/>
-          <w:lang w:val="de-DE" w:eastAsia="de-DE"/>
-        </w:rPr>
-        <w:t>"</w:t>
-      </w:r>
-      <w:r>
-        <w:rPr>
-          <w:rFonts w:ascii="Consolas" w:hAnsi="Consolas" w:cs="Menlo"/>
-          <w:color w:val="000000"/>
-          <w:sz w:val="16"/>
-          <w:szCs w:val="16"/>
-          <w:lang w:val="de-DE" w:eastAsia="de-DE"/>
-        </w:rPr>
-        <w:t xml:space="preserve">, </w:t>
-      </w:r>
-      <w:proofErr w:type="spellStart"/>
-      <w:r>
-        <w:rPr>
-          <w:rFonts w:ascii="Consolas" w:hAnsi="Consolas" w:cs="Menlo"/>
-          <w:color w:val="000000"/>
-          <w:sz w:val="16"/>
-          <w:szCs w:val="16"/>
-          <w:lang w:val="de-DE" w:eastAsia="de-DE"/>
-        </w:rPr>
-        <w:t>defaultValue</w:t>
-      </w:r>
-      <w:proofErr w:type="spellEnd"/>
-      <w:r>
-        <w:rPr>
-          <w:rFonts w:ascii="Consolas" w:hAnsi="Consolas" w:cs="Menlo"/>
-          <w:color w:val="000000"/>
-          <w:sz w:val="16"/>
-          <w:szCs w:val="16"/>
-          <w:lang w:val="de-DE" w:eastAsia="de-DE"/>
-        </w:rPr>
-        <w:t xml:space="preserve"> = </w:t>
-      </w:r>
-      <w:r>
-        <w:rPr>
-          <w:rFonts w:ascii="Consolas" w:hAnsi="Consolas" w:cs="Menlo"/>
-          <w:b/>
-          <w:bCs/>
-          <w:color w:val="008000"/>
-          <w:sz w:val="16"/>
-          <w:szCs w:val="16"/>
-          <w:lang w:val="de-DE" w:eastAsia="de-DE"/>
-        </w:rPr>
-        <w:t>""</w:t>
-      </w:r>
-      <w:r>
-        <w:rPr>
-          <w:rFonts w:ascii="Consolas" w:hAnsi="Consolas" w:cs="Menlo"/>
-          <w:color w:val="000000"/>
-          <w:sz w:val="16"/>
-          <w:szCs w:val="16"/>
-          <w:lang w:val="de-DE" w:eastAsia="de-DE"/>
-        </w:rPr>
-        <w:t xml:space="preserve">) String </w:t>
-      </w:r>
-      <w:proofErr w:type="spellStart"/>
-      <w:r>
-        <w:rPr>
-          <w:rFonts w:ascii="Consolas" w:hAnsi="Consolas" w:cs="Menlo"/>
-          <w:color w:val="000000"/>
-          <w:sz w:val="16"/>
-          <w:szCs w:val="16"/>
-          <w:lang w:val="de-DE" w:eastAsia="de-DE"/>
-        </w:rPr>
-        <w:t>name</w:t>
-      </w:r>
-      <w:proofErr w:type="spellEnd"/>
-      <w:r>
-        <w:rPr>
-          <w:rFonts w:ascii="Consolas" w:hAnsi="Consolas" w:cs="Menlo"/>
-          <w:color w:val="000000"/>
-          <w:sz w:val="16"/>
-          <w:szCs w:val="16"/>
-          <w:lang w:val="de-DE" w:eastAsia="de-DE"/>
-        </w:rPr>
-        <w:t>) {</w:t>
-      </w:r>
-      <w:r>
-        <w:rPr>
-          <w:rFonts w:ascii="Consolas" w:hAnsi="Consolas" w:cs="Menlo"/>
-          <w:color w:val="000000"/>
-          <w:sz w:val="16"/>
-          <w:szCs w:val="16"/>
-          <w:lang w:val="de-DE" w:eastAsia="de-DE"/>
-        </w:rPr>
-        <w:br/>
-        <w:t xml:space="preserve">    </w:t>
-      </w:r>
-      <w:proofErr w:type="spellStart"/>
-      <w:r>
-        <w:rPr>
-          <w:rFonts w:ascii="Consolas" w:hAnsi="Consolas" w:cs="Menlo"/>
-          <w:b/>
-          <w:bCs/>
-          <w:color w:val="000080"/>
-          <w:sz w:val="16"/>
-          <w:szCs w:val="16"/>
-          <w:lang w:val="de-DE" w:eastAsia="de-DE"/>
-        </w:rPr>
-        <w:t>if</w:t>
-      </w:r>
-      <w:proofErr w:type="spellEnd"/>
-      <w:r>
-        <w:rPr>
-          <w:rFonts w:ascii="Consolas" w:hAnsi="Consolas" w:cs="Menlo"/>
-          <w:b/>
-          <w:bCs/>
-          <w:color w:val="000080"/>
-          <w:sz w:val="16"/>
-          <w:szCs w:val="16"/>
-          <w:lang w:val="de-DE" w:eastAsia="de-DE"/>
-        </w:rPr>
-        <w:t xml:space="preserve"> </w:t>
-      </w:r>
-      <w:r>
-        <w:rPr>
-          <w:rFonts w:ascii="Consolas" w:hAnsi="Consolas" w:cs="Menlo"/>
-          <w:color w:val="000000"/>
-          <w:sz w:val="16"/>
-          <w:szCs w:val="16"/>
-          <w:lang w:val="de-DE" w:eastAsia="de-DE"/>
-        </w:rPr>
-        <w:t>(</w:t>
-      </w:r>
-      <w:proofErr w:type="spellStart"/>
-      <w:r>
-        <w:rPr>
-          <w:rFonts w:ascii="Consolas" w:hAnsi="Consolas" w:cs="Menlo"/>
-          <w:color w:val="000000"/>
-          <w:sz w:val="16"/>
-          <w:szCs w:val="16"/>
-          <w:lang w:val="de-DE" w:eastAsia="de-DE"/>
-        </w:rPr>
-        <w:t>name.length</w:t>
-      </w:r>
-      <w:proofErr w:type="spellEnd"/>
-      <w:r>
-        <w:rPr>
-          <w:rFonts w:ascii="Consolas" w:hAnsi="Consolas" w:cs="Menlo"/>
-          <w:color w:val="000000"/>
-          <w:sz w:val="16"/>
-          <w:szCs w:val="16"/>
-          <w:lang w:val="de-DE" w:eastAsia="de-DE"/>
-        </w:rPr>
-        <w:t xml:space="preserve">() == </w:t>
-      </w:r>
-      <w:r>
-        <w:rPr>
-          <w:rFonts w:ascii="Consolas" w:hAnsi="Consolas" w:cs="Menlo"/>
-          <w:color w:val="0000FF"/>
-          <w:sz w:val="16"/>
-          <w:szCs w:val="16"/>
-          <w:lang w:val="de-DE" w:eastAsia="de-DE"/>
-        </w:rPr>
-        <w:t>0</w:t>
-      </w:r>
-      <w:r>
-        <w:rPr>
-          <w:rFonts w:ascii="Consolas" w:hAnsi="Consolas" w:cs="Menlo"/>
-          <w:color w:val="000000"/>
-          <w:sz w:val="16"/>
-          <w:szCs w:val="16"/>
-          <w:lang w:val="de-DE" w:eastAsia="de-DE"/>
-        </w:rPr>
-        <w:t>)</w:t>
-      </w:r>
-      <w:r>
-        <w:rPr>
-          <w:rFonts w:ascii="Consolas" w:hAnsi="Consolas" w:cs="Menlo"/>
-          <w:color w:val="000000"/>
-          <w:sz w:val="16"/>
-          <w:szCs w:val="16"/>
-          <w:lang w:val="de-DE" w:eastAsia="de-DE"/>
-        </w:rPr>
-        <w:br/>
-        <w:t xml:space="preserve">        </w:t>
-      </w:r>
-      <w:proofErr w:type="spellStart"/>
-      <w:r>
-        <w:rPr>
-          <w:rFonts w:ascii="Consolas" w:hAnsi="Consolas" w:cs="Menlo"/>
-          <w:b/>
-          <w:bCs/>
-          <w:color w:val="000080"/>
-          <w:sz w:val="16"/>
-          <w:szCs w:val="16"/>
-          <w:lang w:val="de-DE" w:eastAsia="de-DE"/>
-        </w:rPr>
-        <w:t>return</w:t>
-      </w:r>
-      <w:proofErr w:type="spellEnd"/>
-      <w:r>
-        <w:rPr>
-          <w:rFonts w:ascii="Consolas" w:hAnsi="Consolas" w:cs="Menlo"/>
-          <w:b/>
-          <w:bCs/>
-          <w:color w:val="000080"/>
-          <w:sz w:val="16"/>
-          <w:szCs w:val="16"/>
-          <w:lang w:val="de-DE" w:eastAsia="de-DE"/>
-        </w:rPr>
-        <w:t xml:space="preserve"> </w:t>
-      </w:r>
-      <w:proofErr w:type="spellStart"/>
-      <w:r>
-        <w:rPr>
-          <w:rFonts w:ascii="Consolas" w:hAnsi="Consolas" w:cs="Menlo"/>
-          <w:b/>
-          <w:bCs/>
-          <w:color w:val="000080"/>
-          <w:sz w:val="16"/>
-          <w:szCs w:val="16"/>
-          <w:lang w:val="de-DE" w:eastAsia="de-DE"/>
-        </w:rPr>
-        <w:t>new</w:t>
-      </w:r>
-      <w:proofErr w:type="spellEnd"/>
-      <w:r>
-        <w:rPr>
-          <w:rFonts w:ascii="Consolas" w:hAnsi="Consolas" w:cs="Menlo"/>
-          <w:b/>
-          <w:bCs/>
-          <w:color w:val="000080"/>
-          <w:sz w:val="16"/>
-          <w:szCs w:val="16"/>
-          <w:lang w:val="de-DE" w:eastAsia="de-DE"/>
-        </w:rPr>
-        <w:t xml:space="preserve"> </w:t>
-      </w:r>
-      <w:proofErr w:type="spellStart"/>
-      <w:r>
-        <w:rPr>
-          <w:rFonts w:ascii="Consolas" w:hAnsi="Consolas" w:cs="Menlo"/>
-          <w:color w:val="000000"/>
-          <w:sz w:val="16"/>
-          <w:szCs w:val="16"/>
-          <w:lang w:val="de-DE" w:eastAsia="de-DE"/>
-        </w:rPr>
-        <w:t>ResponseEntity</w:t>
-      </w:r>
-      <w:proofErr w:type="spellEnd"/>
-      <w:r>
-        <w:rPr>
-          <w:rFonts w:ascii="Consolas" w:hAnsi="Consolas" w:cs="Menlo"/>
-          <w:color w:val="000000"/>
-          <w:sz w:val="16"/>
-          <w:szCs w:val="16"/>
-          <w:lang w:val="de-DE" w:eastAsia="de-DE"/>
-        </w:rPr>
-        <w:t>&lt;&gt;(</w:t>
+        <w:t>ResponseEntity&lt;&gt;(</w:t>
       </w:r>
       <w:r>
         <w:rPr>
@@ -5096,18 +3625,7 @@
           <w:szCs w:val="16"/>
           <w:lang w:val="de-DE" w:eastAsia="de-DE"/>
         </w:rPr>
-        <w:t xml:space="preserve">.findTop100(), </w:t>
-      </w:r>
-      <w:proofErr w:type="spellStart"/>
-      <w:r>
-        <w:rPr>
-          <w:rFonts w:ascii="Consolas" w:hAnsi="Consolas" w:cs="Menlo"/>
-          <w:color w:val="000000"/>
-          <w:sz w:val="16"/>
-          <w:szCs w:val="16"/>
-          <w:lang w:val="de-DE" w:eastAsia="de-DE"/>
-        </w:rPr>
-        <w:t>HttpStatus.</w:t>
+        <w:t>.findTop100(), HttpStatus.</w:t>
       </w:r>
       <w:r>
         <w:rPr>
@@ -5123,7 +3641,6 @@
         </w:rPr>
         <w:t>OK</w:t>
       </w:r>
-      <w:proofErr w:type="spellEnd"/>
       <w:r>
         <w:rPr>
           <w:rFonts w:ascii="Consolas" w:hAnsi="Consolas" w:cs="Menlo"/>
@@ -5145,7 +3662,6 @@
         <w:br/>
         <w:t xml:space="preserve">    </w:t>
       </w:r>
-      <w:proofErr w:type="spellStart"/>
       <w:r>
         <w:rPr>
           <w:rFonts w:ascii="Consolas" w:hAnsi="Consolas" w:cs="Menlo"/>
@@ -5158,7 +3674,6 @@
         </w:rPr>
         <w:t>else</w:t>
       </w:r>
-      <w:proofErr w:type="spellEnd"/>
       <w:r>
         <w:rPr>
           <w:rFonts w:ascii="Consolas" w:hAnsi="Consolas" w:cs="Menlo"/>
@@ -5170,61 +3685,8 @@
           <w:lang w:val="de-DE" w:eastAsia="de-DE"/>
         </w:rPr>
         <w:br/>
-        <w:t xml:space="preserve">        </w:t>
-      </w:r>
-      <w:proofErr w:type="spellStart"/>
-      <w:r>
-        <w:rPr>
-          <w:rFonts w:ascii="Consolas" w:hAnsi="Consolas" w:cs="Menlo"/>
-          <w:b/>
-          <w:bCs/>
-          <w:color w:val="000080"/>
-          <w:sz w:val="16"/>
-          <w:szCs w:val="16"/>
-          <w:lang w:val="de-DE" w:eastAsia="de-DE"/>
-        </w:rPr>
-        <w:t>return</w:t>
-      </w:r>
-      <w:proofErr w:type="spellEnd"/>
-      <w:r>
-        <w:rPr>
-          <w:rFonts w:ascii="Consolas" w:hAnsi="Consolas" w:cs="Menlo"/>
-          <w:b/>
-          <w:bCs/>
-          <w:color w:val="000080"/>
-          <w:sz w:val="16"/>
-          <w:szCs w:val="16"/>
-          <w:lang w:val="de-DE" w:eastAsia="de-DE"/>
-        </w:rPr>
-        <w:t xml:space="preserve"> </w:t>
-      </w:r>
-      <w:proofErr w:type="spellStart"/>
-      <w:r>
-        <w:rPr>
-          <w:rFonts w:ascii="Consolas" w:hAnsi="Consolas" w:cs="Menlo"/>
-          <w:b/>
-          <w:bCs/>
-          <w:color w:val="000080"/>
-          <w:sz w:val="16"/>
-          <w:szCs w:val="16"/>
-          <w:lang w:val="de-DE" w:eastAsia="de-DE"/>
-        </w:rPr>
-        <w:t>new</w:t>
-      </w:r>
-      <w:proofErr w:type="spellEnd"/>
-      <w:r>
-        <w:rPr>
-          <w:rFonts w:ascii="Consolas" w:hAnsi="Consolas" w:cs="Menlo"/>
-          <w:b/>
-          <w:bCs/>
-          <w:color w:val="000080"/>
-          <w:sz w:val="16"/>
-          <w:szCs w:val="16"/>
-          <w:lang w:val="de-DE" w:eastAsia="de-DE"/>
-        </w:rPr>
-        <w:t xml:space="preserve"> </w:t>
-      </w:r>
-      <w:proofErr w:type="spellStart"/>
+        <w:t xml:space="preserve">        return new </w:t>
+      </w:r>
       <w:r>
         <w:rPr>
           <w:rFonts w:ascii="Consolas" w:hAnsi="Consolas" w:cs="Menlo"/>
@@ -5233,18 +3695,7 @@
           <w:szCs w:val="16"/>
           <w:lang w:val="de-DE" w:eastAsia="de-DE"/>
         </w:rPr>
-        <w:t>ResponseEntity</w:t>
-      </w:r>
-      <w:proofErr w:type="spellEnd"/>
-      <w:r>
-        <w:rPr>
-          <w:rFonts w:ascii="Consolas" w:hAnsi="Consolas" w:cs="Menlo"/>
-          <w:color w:val="000000"/>
-          <w:sz w:val="16"/>
-          <w:szCs w:val="16"/>
-          <w:lang w:val="de-DE" w:eastAsia="de-DE"/>
-        </w:rPr>
-        <w:t>&lt;&gt;(</w:t>
+        <w:t>ResponseEntity&lt;&gt;(</w:t>
       </w:r>
       <w:r>
         <w:rPr>
@@ -5266,40 +3717,7 @@
           <w:szCs w:val="16"/>
           <w:lang w:val="de-DE" w:eastAsia="de-DE"/>
         </w:rPr>
-        <w:t>.findTop100ByNameContainingIgnoreCase(</w:t>
-      </w:r>
-      <w:proofErr w:type="spellStart"/>
-      <w:r>
-        <w:rPr>
-          <w:rFonts w:ascii="Consolas" w:hAnsi="Consolas" w:cs="Menlo"/>
-          <w:color w:val="000000"/>
-          <w:sz w:val="16"/>
-          <w:szCs w:val="16"/>
-          <w:lang w:val="de-DE" w:eastAsia="de-DE"/>
-        </w:rPr>
-        <w:t>name</w:t>
-      </w:r>
-      <w:proofErr w:type="spellEnd"/>
-      <w:r>
-        <w:rPr>
-          <w:rFonts w:ascii="Consolas" w:hAnsi="Consolas" w:cs="Menlo"/>
-          <w:color w:val="000000"/>
-          <w:sz w:val="16"/>
-          <w:szCs w:val="16"/>
-          <w:lang w:val="de-DE" w:eastAsia="de-DE"/>
-        </w:rPr>
-        <w:t xml:space="preserve">), </w:t>
-      </w:r>
-      <w:proofErr w:type="spellStart"/>
-      <w:r>
-        <w:rPr>
-          <w:rFonts w:ascii="Consolas" w:hAnsi="Consolas" w:cs="Menlo"/>
-          <w:color w:val="000000"/>
-          <w:sz w:val="16"/>
-          <w:szCs w:val="16"/>
-          <w:lang w:val="de-DE" w:eastAsia="de-DE"/>
-        </w:rPr>
-        <w:t>HttpStatus.</w:t>
+        <w:t>.findTop100ByNameContainingIgnoreCase(name), HttpStatus.</w:t>
       </w:r>
       <w:r>
         <w:rPr>
@@ -5315,7 +3733,6 @@
         </w:rPr>
         <w:t>OK</w:t>
       </w:r>
-      <w:proofErr w:type="spellEnd"/>
       <w:r>
         <w:rPr>
           <w:rFonts w:ascii="Consolas" w:hAnsi="Consolas" w:cs="Menlo"/>
@@ -5347,29 +3764,25 @@
         <w:rPr>
           <w:rFonts w:ascii="Consolas" w:hAnsi="Consolas"/>
         </w:rPr>
-        <w:t>@</w:t>
-      </w:r>
-      <w:proofErr w:type="spellStart"/>
+        <w:t>@RequestParam</w:t>
+      </w:r>
+      <w:r>
+        <w:t xml:space="preserve"> zugegriffen. Falls kein GET-Parameter angegeben wurde, werden die ersten 100 Einträge zurückgegeben. Falls ein GET-Parameter angegeben wurde, werden die ersten 100 Einträge zurückgegeben, die den im GET-Parameter angegebenen Namen enthalten. Die Rückgabe erfolgt als </w:t>
+      </w:r>
       <w:r>
         <w:rPr>
           <w:rFonts w:ascii="Consolas" w:hAnsi="Consolas"/>
         </w:rPr>
-        <w:t>RequestParam</w:t>
-      </w:r>
-      <w:proofErr w:type="spellEnd"/>
-      <w:r>
-        <w:t xml:space="preserve"> zugegriffen. Falls kein GET-Parameter angegeben wurde, werden die ersten 100 Einträge zurückgegeben. Falls ein GET-Parameter angegeben wurde, werden die ersten 100 Einträge zurückgegeben, die den im GET-Parameter angegebenen Namen enthalten. Die Rückgabe erfolgt als </w:t>
-      </w:r>
-      <w:proofErr w:type="spellStart"/>
-      <w:r>
-        <w:rPr>
-          <w:rFonts w:ascii="Consolas" w:hAnsi="Consolas"/>
-        </w:rPr>
         <w:t>ResponseEntity</w:t>
       </w:r>
-      <w:proofErr w:type="spellEnd"/>
       <w:r>
         <w:t>, um zusätzlich einen HTTP-Status zurückzugeben.</w:t>
+      </w:r>
+    </w:p>
+    <w:p/>
+    <w:p>
+      <w:r>
+        <w:t>Bei der Implementierung hat uns vor allem das Spring-Tutorial geholfen [6].</w:t>
       </w:r>
     </w:p>
     <w:p/>
@@ -5391,128 +3804,72 @@
       <w:pPr>
         <w:pStyle w:val="berschrift2"/>
       </w:pPr>
-      <w:bookmarkStart w:id="6" w:name="_Toc438149364"/>
+      <w:bookmarkStart w:id="5" w:name="_Toc438149364"/>
       <w:r>
         <w:lastRenderedPageBreak/>
         <w:t>Suche mittels SOAP</w:t>
       </w:r>
+      <w:bookmarkEnd w:id="5"/>
+    </w:p>
+    <w:p/>
+    <w:p>
+      <w:r>
+        <w:t>Um Dateneinträge leichter finden zu können, soll mithilfe von SOAP eine Suchfunktion implementiert werden. Auch dazu existiert ein Spring Modul, mit welchem eine SOAP-Anwendung automatisch ausgeführt werden kann. [2]</w:t>
+      </w:r>
+    </w:p>
+    <w:p/>
+    <w:p>
+      <w:r>
+        <w:t>Konkret müssen zwei Maven-Dependencies hinzugefügt werden: Einerseits das Spring WS Modul an sich und andererseits das WSDL4J Modul, welches später zum Generieren einer WSDL-Definition verwendet wird.</w:t>
+      </w:r>
+    </w:p>
+    <w:p>
+      <w:r>
+        <w:t>Jedoch arbeitet Spring in Bezug auf WSDL-Definitionen etwas anders: Anstatt ein WSDL-File zu erstellen, wird eine XSD-Schema Datei erzeugt. Darin müssen alle Requests, Responses und Models festgelegt werden, welche später bei der Kommunikation mittels SOAP verwendet werden. Des Weiteren muss ein Namespace definiert werden. Dies geschieht im Schema Tag, sollte eindeutig sein und die Applikation identifizieren.</w:t>
+      </w:r>
+    </w:p>
+    <w:p/>
+    <w:p>
+      <w:r>
+        <w:t>Danach wird mithilfe des Maven-Plugins „jaxb2“ die Schema-Datei in entsprechende Java Source-Files umgewandelt. Diese enthalten vordefinierte Attribute und Methoden (wie im Schema definiert).</w:t>
+      </w:r>
+    </w:p>
+    <w:p>
+      <w:r>
+        <w:t>Das Plugin läuft standardmäßig bei einem normalen „install“ Befehl von Maven mit. Wird das Plugin mehrmals ausgeführt, werden vorgenommene Änderungen überschrieben.</w:t>
+      </w:r>
+    </w:p>
+    <w:p>
+      <w:r>
+        <w:t>Falls eine generierte Klasse (z.B. ein Model) bereits existiert, können die Annotationen auch in die andere übernommen werden um so eine Redundanz zu verhindern.</w:t>
+      </w:r>
+    </w:p>
+    <w:p>
+      <w:r>
+        <w:t>Um nun auf eine Datenbank zugreifen zu können, wird ein Repository benötigt. In diesem Fall wurde das Mongo-Repository weiterverwendet.</w:t>
+      </w:r>
+    </w:p>
+    <w:p/>
+    <w:p>
+      <w:r>
+        <w:t>Um das Service nun verwenden zu können, müssen noch eine Konfiguration und ein Endpunkt definiert werden. Der Endpunkt verbindet Request und Response an einem konkreten URI in einem festgelegtem Namespace.</w:t>
+      </w:r>
+    </w:p>
+    <w:p>
+      <w:r>
+        <w:t>Die Konfigurationsklasse erstellt aus dem XSD-Schema eine WSDL 1.1 Definition und passt etwaige Werte an.</w:t>
+      </w:r>
+    </w:p>
+    <w:p/>
+    <w:p>
+      <w:pPr>
+        <w:pStyle w:val="berschrift2"/>
+      </w:pPr>
+      <w:bookmarkStart w:id="6" w:name="_Toc438149365"/>
+      <w:r>
+        <w:t>SOAP Client</w:t>
+      </w:r>
       <w:bookmarkEnd w:id="6"/>
-    </w:p>
-    <w:p/>
-    <w:p>
-      <w:r>
-        <w:t>Um Dateneinträge leichter finden zu können, soll mithilfe von SOAP eine Suchfunktion implementiert werden. Auch dazu existiert ein Spring Modul, mit welchem eine SOAP-Anwendung automatisch ausgeführt werden kann. [2]</w:t>
-      </w:r>
-    </w:p>
-    <w:p/>
-    <w:p>
-      <w:r>
-        <w:t xml:space="preserve">Konkret müssen zwei </w:t>
-      </w:r>
-      <w:proofErr w:type="spellStart"/>
-      <w:r>
-        <w:t>Maven-Dependencies</w:t>
-      </w:r>
-      <w:proofErr w:type="spellEnd"/>
-      <w:r>
-        <w:t xml:space="preserve"> hinzugefügt werden: Einerseits das Spring WS Modul an sich und andererseits das WSDL4J Modul, welches später zum Generieren einer WSDL-Definition verwendet wird.</w:t>
-      </w:r>
-    </w:p>
-    <w:p>
-      <w:r>
-        <w:t xml:space="preserve">Jedoch arbeitet Spring in Bezug auf WSDL-Definitionen etwas anders: Anstatt ein WSDL-File zu erstellen, wird eine XSD-Schema Datei erzeugt. Darin müssen alle </w:t>
-      </w:r>
-      <w:proofErr w:type="spellStart"/>
-      <w:r>
-        <w:t>Requests</w:t>
-      </w:r>
-      <w:proofErr w:type="spellEnd"/>
-      <w:r>
-        <w:t>, Responses und Models festgelegt werden, welche später bei der Kommunikation mittels SOAP verwendet werden. Des Weiteren muss ein Namespace definiert werden. Dies geschieht im Schema Tag, sollte eindeutig sein und die Applikation identifizieren.</w:t>
-      </w:r>
-    </w:p>
-    <w:p/>
-    <w:p>
-      <w:r>
-        <w:t xml:space="preserve">Danach wird mithilfe des </w:t>
-      </w:r>
-      <w:proofErr w:type="spellStart"/>
-      <w:r>
-        <w:t>Maven-Plugins</w:t>
-      </w:r>
-      <w:proofErr w:type="spellEnd"/>
-      <w:r>
-        <w:t xml:space="preserve"> „jaxb2“ die Schema-Datei in entsprechende Java Source-Files umgewandelt. Diese enthalten vordefinierte Attribute und Methoden (wie im Schema definiert).</w:t>
-      </w:r>
-    </w:p>
-    <w:p>
-      <w:r>
-        <w:t xml:space="preserve">Das </w:t>
-      </w:r>
-      <w:proofErr w:type="spellStart"/>
-      <w:r>
-        <w:t>Plugin</w:t>
-      </w:r>
-      <w:proofErr w:type="spellEnd"/>
-      <w:r>
-        <w:t xml:space="preserve"> läuft standardmäßig bei einem normalen „</w:t>
-      </w:r>
-      <w:proofErr w:type="spellStart"/>
-      <w:r>
-        <w:t>install</w:t>
-      </w:r>
-      <w:proofErr w:type="spellEnd"/>
-      <w:r>
-        <w:t xml:space="preserve">“ Befehl von </w:t>
-      </w:r>
-      <w:proofErr w:type="spellStart"/>
-      <w:r>
-        <w:t>Maven</w:t>
-      </w:r>
-      <w:proofErr w:type="spellEnd"/>
-      <w:r>
-        <w:t xml:space="preserve"> mit. Wird das </w:t>
-      </w:r>
-      <w:proofErr w:type="spellStart"/>
-      <w:r>
-        <w:t>Plugin</w:t>
-      </w:r>
-      <w:proofErr w:type="spellEnd"/>
-      <w:r>
-        <w:t xml:space="preserve"> mehrmals ausgeführt, werden vorgenommene Änderungen überschrieben.</w:t>
-      </w:r>
-    </w:p>
-    <w:p>
-      <w:r>
-        <w:t>Falls eine generierte Klasse (z.B. ein Model) bereits existiert, können die Annotationen auch in die andere übernommen werden um so eine Redundanz zu verhindern.</w:t>
-      </w:r>
-    </w:p>
-    <w:p>
-      <w:r>
-        <w:t>Um nun auf eine Datenbank zugreifen zu können, wird ein Repository benötigt. In diesem Fall wurde das Mongo-Repository weiterverwendet.</w:t>
-      </w:r>
-    </w:p>
-    <w:p/>
-    <w:p>
-      <w:r>
-        <w:t>Um das Service nun verwenden zu können, müssen noch eine Konfiguration und ein Endpunkt definiert werden. Der Endpunkt verbindet Request und Response an einem konkreten URI in einem festgelegtem Namespace.</w:t>
-      </w:r>
-    </w:p>
-    <w:p>
-      <w:r>
-        <w:t>Die Konfigurationsklasse erstellt aus dem XSD-Schema eine WSDL 1.1 Definition und passt etwaige Werte an.</w:t>
-      </w:r>
-    </w:p>
-    <w:p/>
-    <w:p>
-      <w:pPr>
-        <w:pStyle w:val="berschrift2"/>
-      </w:pPr>
-      <w:bookmarkStart w:id="7" w:name="_Toc438149365"/>
-      <w:r>
-        <w:t>SOAP Client</w:t>
-      </w:r>
-      <w:bookmarkEnd w:id="7"/>
     </w:p>
     <w:p/>
     <w:p>
@@ -5549,12 +3906,12 @@
       <w:pPr>
         <w:pStyle w:val="berschrift2"/>
       </w:pPr>
-      <w:bookmarkStart w:id="8" w:name="_Toc438149366"/>
+      <w:bookmarkStart w:id="7" w:name="_Toc438149366"/>
       <w:r>
         <w:lastRenderedPageBreak/>
         <w:t>Datenzugriffsschicht</w:t>
       </w:r>
-      <w:bookmarkEnd w:id="8"/>
+      <w:bookmarkEnd w:id="7"/>
     </w:p>
     <w:p/>
     <w:p>
@@ -5562,18 +3919,7 @@
         <w:t>Es wurde eine Model Klasse mit drei Feldern (ID, Na</w:t>
       </w:r>
       <w:r>
-        <w:t xml:space="preserve">me und Beschreibung) definiert. </w:t>
-      </w:r>
-      <w:r>
-        <w:t xml:space="preserve">Des Weiteren wurde das </w:t>
-      </w:r>
-      <w:proofErr w:type="spellStart"/>
-      <w:r>
-        <w:t>Builder</w:t>
-      </w:r>
-      <w:proofErr w:type="spellEnd"/>
-      <w:r>
-        <w:t>-Pattern verwendet, um ein Model zu erzeugen. Neben der Tatsache, dass Objekte so einfacher erzeugt werden können, werden die angegebenen Daten auch validiert bevor das Objekt tatsächlich erzeugt wird.</w:t>
+        <w:t>me und Beschreibung) definiert. Des Weiteren wurde das Builder-Pattern verwendet, um ein Model zu erzeugen. Neben der Tatsache, dass Objekte so einfacher erzeugt werden können, werden die angegebenen Daten auch validiert bevor das Objekt tatsächlich erzeugt wird.</w:t>
       </w:r>
     </w:p>
     <w:p/>
@@ -5588,15 +3934,7 @@
         <w:t>,</w:t>
       </w:r>
       <w:r>
-        <w:t xml:space="preserve"> werden sogenannte </w:t>
-      </w:r>
-      <w:proofErr w:type="spellStart"/>
-      <w:r>
-        <w:t>Repositories</w:t>
-      </w:r>
-      <w:proofErr w:type="spellEnd"/>
-      <w:r>
-        <w:t xml:space="preserve"> benötigt. Ein Repository ist die einzige Verbindung, die zur Datenbank gegeben ist</w:t>
+        <w:t xml:space="preserve"> werden sogenannte Repositories benötigt. Ein Repository ist die einzige Verbindung, die zur Datenbank gegeben ist</w:t>
       </w:r>
       <w:r>
         <w:t>,</w:t>
@@ -5613,24 +3951,14 @@
       <w:r>
         <w:t xml:space="preserve"> versehen. Die Datenschnittstelle wird als Interface definiert und erbt vom Interface </w:t>
       </w:r>
-      <w:proofErr w:type="spellStart"/>
       <w:r>
         <w:rPr>
           <w:rFonts w:ascii="Consolas" w:hAnsi="Consolas"/>
         </w:rPr>
         <w:t>MongoRepository</w:t>
       </w:r>
-      <w:proofErr w:type="spellEnd"/>
-      <w:r>
-        <w:t xml:space="preserve">, da </w:t>
-      </w:r>
-      <w:proofErr w:type="spellStart"/>
-      <w:r>
-        <w:t>MongoDB</w:t>
-      </w:r>
-      <w:proofErr w:type="spellEnd"/>
-      <w:r>
-        <w:t xml:space="preserve"> als Datenbank verwendet wird. Das Elterninterface ver</w:t>
+      <w:r>
+        <w:t>, da MongoDB als Datenbank verwendet wird. Das Elterninterface ver</w:t>
       </w:r>
       <w:r>
         <w:t xml:space="preserve">fügt bereits über Methoden wie </w:t>
@@ -5644,25 +3972,21 @@
       <w:r>
         <w:t xml:space="preserve">, </w:t>
       </w:r>
-      <w:proofErr w:type="spellStart"/>
       <w:r>
         <w:rPr>
           <w:rFonts w:ascii="Consolas" w:hAnsi="Consolas"/>
         </w:rPr>
         <w:t>delete</w:t>
       </w:r>
-      <w:proofErr w:type="spellEnd"/>
       <w:r>
         <w:t xml:space="preserve">, </w:t>
       </w:r>
-      <w:proofErr w:type="spellStart"/>
       <w:r>
         <w:rPr>
           <w:rFonts w:ascii="Consolas" w:hAnsi="Consolas"/>
         </w:rPr>
         <w:t>findAll</w:t>
       </w:r>
-      <w:proofErr w:type="spellEnd"/>
       <w:r>
         <w:t xml:space="preserve"> usw. Die Schnittstelle kann später, ohne sie konkret implementieren zu müssen, über weitere Spring </w:t>
       </w:r>
@@ -5712,27 +4036,7 @@
           <w:sz w:val="18"/>
           <w:szCs w:val="18"/>
         </w:rPr>
-        <w:t>List&lt;</w:t>
-      </w:r>
-      <w:proofErr w:type="spellStart"/>
-      <w:r>
-        <w:rPr>
-          <w:rFonts w:ascii="Menlo" w:hAnsi="Menlo" w:cs="Menlo"/>
-          <w:color w:val="000000"/>
-          <w:sz w:val="18"/>
-          <w:szCs w:val="18"/>
-        </w:rPr>
-        <w:t>DataRecord</w:t>
-      </w:r>
-      <w:proofErr w:type="spellEnd"/>
-      <w:r>
-        <w:rPr>
-          <w:rFonts w:ascii="Menlo" w:hAnsi="Menlo" w:cs="Menlo"/>
-          <w:color w:val="000000"/>
-          <w:sz w:val="18"/>
-          <w:szCs w:val="18"/>
-        </w:rPr>
-        <w:t>&gt; findTop100ByNameContainingIgnoreCase(</w:t>
+        <w:t>List&lt;DataRecord&gt; findTop100ByNameContainingIgnoreCase(</w:t>
       </w:r>
       <w:r>
         <w:rPr>
@@ -5741,19 +4045,8 @@
           <w:sz w:val="18"/>
           <w:szCs w:val="18"/>
         </w:rPr>
-        <w:t>@</w:t>
-      </w:r>
-      <w:proofErr w:type="spellStart"/>
-      <w:r>
-        <w:rPr>
-          <w:rFonts w:ascii="Menlo" w:hAnsi="Menlo" w:cs="Menlo"/>
-          <w:color w:val="808000"/>
-          <w:sz w:val="18"/>
-          <w:szCs w:val="18"/>
-        </w:rPr>
-        <w:t>Param</w:t>
-      </w:r>
-      <w:proofErr w:type="spellEnd"/>
+        <w:t>@Param</w:t>
+      </w:r>
       <w:r>
         <w:rPr>
           <w:rFonts w:ascii="Menlo" w:hAnsi="Menlo" w:cs="Menlo"/>
@@ -5772,31 +4065,7 @@
           <w:sz w:val="18"/>
           <w:szCs w:val="18"/>
         </w:rPr>
-        <w:t>"</w:t>
-      </w:r>
-      <w:proofErr w:type="spellStart"/>
-      <w:r>
-        <w:rPr>
-          <w:rFonts w:ascii="Menlo" w:hAnsi="Menlo" w:cs="Menlo"/>
-          <w:b/>
-          <w:bCs/>
-          <w:color w:val="008000"/>
-          <w:sz w:val="18"/>
-          <w:szCs w:val="18"/>
-        </w:rPr>
-        <w:t>name</w:t>
-      </w:r>
-      <w:proofErr w:type="spellEnd"/>
-      <w:r>
-        <w:rPr>
-          <w:rFonts w:ascii="Menlo" w:hAnsi="Menlo" w:cs="Menlo"/>
-          <w:b/>
-          <w:bCs/>
-          <w:color w:val="008000"/>
-          <w:sz w:val="18"/>
-          <w:szCs w:val="18"/>
-        </w:rPr>
-        <w:t>"</w:t>
+        <w:t>"name"</w:t>
       </w:r>
       <w:r>
         <w:rPr>
@@ -5805,27 +4074,7 @@
           <w:sz w:val="18"/>
           <w:szCs w:val="18"/>
         </w:rPr>
-        <w:t xml:space="preserve">) String </w:t>
-      </w:r>
-      <w:proofErr w:type="spellStart"/>
-      <w:r>
-        <w:rPr>
-          <w:rFonts w:ascii="Menlo" w:hAnsi="Menlo" w:cs="Menlo"/>
-          <w:color w:val="000000"/>
-          <w:sz w:val="18"/>
-          <w:szCs w:val="18"/>
-        </w:rPr>
-        <w:t>name</w:t>
-      </w:r>
-      <w:proofErr w:type="spellEnd"/>
-      <w:r>
-        <w:rPr>
-          <w:rFonts w:ascii="Menlo" w:hAnsi="Menlo" w:cs="Menlo"/>
-          <w:color w:val="000000"/>
-          <w:sz w:val="18"/>
-          <w:szCs w:val="18"/>
-        </w:rPr>
-        <w:t>);</w:t>
+        <w:t>) String name);</w:t>
       </w:r>
     </w:p>
     <w:p/>
@@ -5837,28 +4086,15 @@
     <w:p/>
     <w:p/>
     <w:p>
-      <w:proofErr w:type="spellStart"/>
-      <w:r>
-        <w:t>Weiters</w:t>
-      </w:r>
-      <w:proofErr w:type="spellEnd"/>
-      <w:r>
-        <w:t xml:space="preserve"> wird eine Konfigurationsklasse für die Datenbank erstellt. Darin werden weitere Parameter, wie etwa Datenbankname, Port und Host, konfiguriert. Die Konfigurationsklasse muss mit der </w:t>
+      <w:r>
+        <w:t xml:space="preserve">Weiters wird eine Konfigurationsklasse für die Datenbank erstellt. Darin werden weitere Parameter, wie etwa Datenbankname, Port und Host, konfiguriert. Die Konfigurationsklasse muss mit der </w:t>
       </w:r>
       <w:r>
         <w:rPr>
           <w:rFonts w:ascii="Consolas" w:hAnsi="Consolas"/>
         </w:rPr>
-        <w:t>@</w:t>
-      </w:r>
-      <w:proofErr w:type="spellStart"/>
-      <w:r>
-        <w:rPr>
-          <w:rFonts w:ascii="Consolas" w:hAnsi="Consolas"/>
-        </w:rPr>
-        <w:t>Configuration</w:t>
-      </w:r>
-      <w:proofErr w:type="spellEnd"/>
+        <w:t>@Configuration</w:t>
+      </w:r>
       <w:r>
         <w:t xml:space="preserve"> Annotation versehen werden, damit sie von Spring als solche erkannt wird.</w:t>
       </w:r>
@@ -5873,74 +4109,26 @@
       <w:pPr>
         <w:pStyle w:val="berschrift2"/>
       </w:pPr>
-      <w:bookmarkStart w:id="9" w:name="_Toc438149367"/>
+      <w:bookmarkStart w:id="8" w:name="_Toc438149367"/>
       <w:r>
         <w:lastRenderedPageBreak/>
         <w:t xml:space="preserve">Konfiguration </w:t>
       </w:r>
       <w:r>
-        <w:t xml:space="preserve">der </w:t>
-      </w:r>
-      <w:proofErr w:type="spellStart"/>
-      <w:r>
-        <w:t>Vagrant</w:t>
-      </w:r>
-      <w:proofErr w:type="spellEnd"/>
-      <w:r>
-        <w:t xml:space="preserve"> VM</w:t>
-      </w:r>
-      <w:bookmarkEnd w:id="9"/>
-    </w:p>
-    <w:p/>
-    <w:p>
-      <w:r>
-        <w:t xml:space="preserve">Um das </w:t>
-      </w:r>
-      <w:proofErr w:type="spellStart"/>
-      <w:r>
-        <w:t>Deployment</w:t>
-      </w:r>
-      <w:proofErr w:type="spellEnd"/>
-      <w:r>
-        <w:t xml:space="preserve"> der Webapplikation und das Hosten von </w:t>
-      </w:r>
-      <w:proofErr w:type="spellStart"/>
-      <w:r>
-        <w:t>MongoDB</w:t>
-      </w:r>
-      <w:proofErr w:type="spellEnd"/>
-      <w:r>
-        <w:t xml:space="preserve"> einfacher zu gestalten, wurde eine virtuelle Maschine mittels </w:t>
-      </w:r>
-      <w:proofErr w:type="spellStart"/>
-      <w:r>
-        <w:t>Vagrant</w:t>
-      </w:r>
-      <w:proofErr w:type="spellEnd"/>
-      <w:r>
-        <w:t xml:space="preserve"> konfiguriert.</w:t>
-      </w:r>
-    </w:p>
-    <w:p/>
-    <w:p>
-      <w:r>
-        <w:t>In der Datei /</w:t>
-      </w:r>
-      <w:proofErr w:type="spellStart"/>
-      <w:r>
-        <w:t>vagrant</w:t>
-      </w:r>
-      <w:proofErr w:type="spellEnd"/>
-      <w:r>
-        <w:t>/</w:t>
-      </w:r>
-      <w:proofErr w:type="spellStart"/>
-      <w:r>
-        <w:t>Vagrantfile</w:t>
-      </w:r>
-      <w:proofErr w:type="spellEnd"/>
-      <w:r>
-        <w:t xml:space="preserve"> wurden folgende Grundparameter eingestellt</w:t>
+        <w:t>der Vagrant VM</w:t>
+      </w:r>
+      <w:bookmarkEnd w:id="8"/>
+    </w:p>
+    <w:p/>
+    <w:p>
+      <w:r>
+        <w:t>Um das Deployment der Webapplikation und das Hosten von MongoDB einfacher zu gestalten, wurde eine virtuelle Maschine mittels Vagrant konfiguriert.</w:t>
+      </w:r>
+    </w:p>
+    <w:p/>
+    <w:p>
+      <w:r>
+        <w:t>In der Datei /vagrant/Vagrantfile wurden folgende Grundparameter eingestellt</w:t>
       </w:r>
       <w:r>
         <w:t>:</w:t>
@@ -5990,13 +4178,8 @@
           <w:numId w:val="4"/>
         </w:numPr>
       </w:pPr>
-      <w:proofErr w:type="spellStart"/>
-      <w:r>
-        <w:t>Shared</w:t>
-      </w:r>
-      <w:proofErr w:type="spellEnd"/>
-      <w:r>
-        <w:t xml:space="preserve"> Folder, um auf die Testdaten in der VM zugreifen zu können</w:t>
+      <w:r>
+        <w:t>Shared Folder, um auf die Testdaten in der VM zugreifen zu können</w:t>
       </w:r>
     </w:p>
     <w:p>
@@ -6007,49 +4190,55 @@
           <w:numId w:val="4"/>
         </w:numPr>
       </w:pPr>
-      <w:proofErr w:type="spellStart"/>
-      <w:r>
-        <w:t>Shellscript</w:t>
-      </w:r>
-      <w:proofErr w:type="spellEnd"/>
-      <w:r>
-        <w:t xml:space="preserve"> für Shell-</w:t>
-      </w:r>
-      <w:proofErr w:type="spellStart"/>
-      <w:r>
-        <w:t>Provisioning</w:t>
-      </w:r>
-      <w:proofErr w:type="spellEnd"/>
-      <w:r>
-        <w:t xml:space="preserve"> unter </w:t>
-      </w:r>
-      <w:proofErr w:type="spellStart"/>
+      <w:r>
+        <w:t xml:space="preserve">Shellscript für Shell-Provisioning unter </w:t>
+      </w:r>
       <w:r>
         <w:rPr>
           <w:rFonts w:ascii="Consolas" w:hAnsi="Consolas"/>
         </w:rPr>
-        <w:t>shell</w:t>
-      </w:r>
-      <w:proofErr w:type="spellEnd"/>
+        <w:t>shell/default</w:t>
+      </w:r>
+    </w:p>
+    <w:p/>
+    <w:p>
+      <w:r>
+        <w:t>Im Shell-Script wurde dann die weitere Installation/Konfiguration festgelegt, welche nun in den folgenden Unterkapital genauer beschrieben wird.</w:t>
+      </w:r>
+    </w:p>
+    <w:p/>
+    <w:p>
+      <w:pPr>
+        <w:pStyle w:val="berschrift3"/>
+      </w:pPr>
+      <w:bookmarkStart w:id="9" w:name="_Toc438149368"/>
+      <w:r>
+        <w:t>Installation &amp; Einrichten MongoDB</w:t>
+      </w:r>
+      <w:bookmarkEnd w:id="9"/>
+    </w:p>
+    <w:p/>
+    <w:p>
+      <w:r>
+        <w:t xml:space="preserve">Mongo DB wird installiert, indem ein zusätzliches Repository hinzugefügt wird. Danach muss noch konfiguriert werden, dass MongoDB von Außen aufrufbar ist. Dabei wird in der </w:t>
+      </w:r>
       <w:r>
         <w:rPr>
           <w:rFonts w:ascii="Consolas" w:hAnsi="Consolas"/>
         </w:rPr>
-        <w:t>/</w:t>
-      </w:r>
-      <w:proofErr w:type="spellStart"/>
+        <w:t>/etc/mongod.conf</w:t>
+      </w:r>
+      <w:r>
+        <w:t xml:space="preserve"> die IP </w:t>
+      </w:r>
       <w:r>
         <w:rPr>
           <w:rFonts w:ascii="Consolas" w:hAnsi="Consolas"/>
         </w:rPr>
-        <w:t>default</w:t>
-      </w:r>
-      <w:proofErr w:type="spellEnd"/>
-    </w:p>
-    <w:p/>
-    <w:p>
-      <w:r>
-        <w:t>Im Shell-Script wurde dann die weitere Installation/Konfiguration festgelegt, welche nun in den folgenden Unterkapital genauer beschrieben wird.</w:t>
+        <w:t>0.0.0.0</w:t>
+      </w:r>
+      <w:r>
+        <w:t xml:space="preserve"> eingestellt. Um die Änderungen zu Übernehmen, muss MongoDB neu gestartet werden.</w:t>
       </w:r>
     </w:p>
     <w:p/>
@@ -6057,243 +4246,80 @@
       <w:pPr>
         <w:pStyle w:val="berschrift3"/>
       </w:pPr>
-      <w:bookmarkStart w:id="10" w:name="_Toc438149368"/>
-      <w:r>
-        <w:t xml:space="preserve">Installation &amp; Einrichten </w:t>
-      </w:r>
-      <w:proofErr w:type="spellStart"/>
-      <w:r>
-        <w:t>MongoDB</w:t>
+      <w:bookmarkStart w:id="10" w:name="_Ref438148232"/>
+      <w:bookmarkStart w:id="11" w:name="_Toc438149369"/>
+      <w:r>
+        <w:t>Entpacken &amp;</w:t>
+      </w:r>
+      <w:r>
+        <w:t xml:space="preserve"> Einspielen der Testdaten</w:t>
       </w:r>
       <w:bookmarkEnd w:id="10"/>
-      <w:proofErr w:type="spellEnd"/>
-    </w:p>
-    <w:p/>
-    <w:p>
-      <w:r>
-        <w:t xml:space="preserve">Mongo DB wird installiert, indem ein zusätzliches Repository hinzugefügt wird. Danach muss noch konfiguriert werden, dass </w:t>
-      </w:r>
-      <w:proofErr w:type="spellStart"/>
-      <w:r>
-        <w:t>MongoDB</w:t>
-      </w:r>
-      <w:proofErr w:type="spellEnd"/>
-      <w:r>
-        <w:t xml:space="preserve"> von Außen aufrufbar ist. Dabei wird in der </w:t>
+      <w:bookmarkEnd w:id="11"/>
+    </w:p>
+    <w:p/>
+    <w:p>
+      <w:r>
+        <w:t xml:space="preserve">Um die Testdaten zu entpacken, wird </w:t>
       </w:r>
       <w:r>
         <w:rPr>
           <w:rFonts w:ascii="Consolas" w:hAnsi="Consolas"/>
         </w:rPr>
-        <w:t>/</w:t>
-      </w:r>
-      <w:proofErr w:type="spellStart"/>
+        <w:t>7zip</w:t>
+      </w:r>
+      <w:r>
+        <w:t xml:space="preserve"> installiert. </w:t>
+      </w:r>
+      <w:r>
+        <w:t xml:space="preserve">Zuerst wird die DB, falls vorhanden, gelöscht. </w:t>
+      </w:r>
+      <w:r>
+        <w:t xml:space="preserve">Danach wird die Datei entpackt und mittels </w:t>
+      </w:r>
       <w:r>
         <w:rPr>
           <w:rFonts w:ascii="Consolas" w:hAnsi="Consolas"/>
         </w:rPr>
-        <w:t>etc</w:t>
-      </w:r>
-      <w:proofErr w:type="spellEnd"/>
+        <w:t>mongoimport</w:t>
+      </w:r>
+      <w:r>
+        <w:t xml:space="preserve"> in die Datenbank </w:t>
+      </w:r>
       <w:r>
         <w:rPr>
           <w:rFonts w:ascii="Consolas" w:hAnsi="Consolas"/>
         </w:rPr>
-        <w:t>/</w:t>
-      </w:r>
-      <w:proofErr w:type="spellStart"/>
+        <w:t>webappdb</w:t>
+      </w:r>
+      <w:r>
+        <w:t xml:space="preserve"> gespielt.</w:t>
+      </w:r>
+    </w:p>
+    <w:p/>
+    <w:p>
+      <w:pPr>
+        <w:pStyle w:val="berschrift3"/>
+      </w:pPr>
+      <w:bookmarkStart w:id="12" w:name="_Toc438149370"/>
+      <w:r>
+        <w:t>Installation Java &amp; Konfiguration Tomcat</w:t>
+      </w:r>
+      <w:bookmarkEnd w:id="12"/>
+    </w:p>
+    <w:p/>
+    <w:p>
+      <w:r>
+        <w:t xml:space="preserve">Um die Anwendung später auf die virtuelle Maschine deployen zu können, muss Java installiert und Tomcat konfiguriert werden. Dabei wird zuerst per Oracle Java 8 Installer das Java 8 JDK installiert. Danach wird Tomcat 8 heruntergeladen, entpackt und in das Verzeichnis </w:t>
+      </w:r>
       <w:r>
         <w:rPr>
           <w:rFonts w:ascii="Consolas" w:hAnsi="Consolas"/>
         </w:rPr>
-        <w:t>mongod.conf</w:t>
-      </w:r>
-      <w:proofErr w:type="spellEnd"/>
-      <w:r>
-        <w:t xml:space="preserve"> die IP </w:t>
-      </w:r>
-      <w:r>
-        <w:rPr>
-          <w:rFonts w:ascii="Consolas" w:hAnsi="Consolas"/>
-        </w:rPr>
-        <w:t>0.0.0.0</w:t>
-      </w:r>
-      <w:r>
-        <w:t xml:space="preserve"> eingestellt. Um die Änderungen zu Übernehmen, muss </w:t>
-      </w:r>
-      <w:proofErr w:type="spellStart"/>
-      <w:r>
-        <w:t>MongoDB</w:t>
-      </w:r>
-      <w:proofErr w:type="spellEnd"/>
-      <w:r>
-        <w:t xml:space="preserve"> neu gestartet werden.</w:t>
-      </w:r>
-    </w:p>
-    <w:p/>
-    <w:p>
-      <w:pPr>
-        <w:pStyle w:val="berschrift3"/>
-      </w:pPr>
-      <w:bookmarkStart w:id="11" w:name="_Ref438148232"/>
-      <w:bookmarkStart w:id="12" w:name="_Toc438149369"/>
-      <w:r>
-        <w:t>Entpacken &amp;</w:t>
-      </w:r>
-      <w:r>
-        <w:t xml:space="preserve"> Einspielen der Testdaten</w:t>
-      </w:r>
-      <w:bookmarkEnd w:id="11"/>
-      <w:bookmarkEnd w:id="12"/>
-    </w:p>
-    <w:p/>
-    <w:p>
-      <w:r>
-        <w:t xml:space="preserve">Um die Testdaten zu entpacken, wird </w:t>
-      </w:r>
-      <w:r>
-        <w:rPr>
-          <w:rFonts w:ascii="Consolas" w:hAnsi="Consolas"/>
-        </w:rPr>
-        <w:t>7zip</w:t>
-      </w:r>
-      <w:r>
-        <w:t xml:space="preserve"> installiert. </w:t>
-      </w:r>
-      <w:r>
-        <w:t xml:space="preserve">Zuerst wird die DB, falls vorhanden, gelöscht. </w:t>
-      </w:r>
-      <w:r>
-        <w:t xml:space="preserve">Danach wird die Datei entpackt und mittels </w:t>
-      </w:r>
-      <w:proofErr w:type="spellStart"/>
-      <w:r>
-        <w:rPr>
-          <w:rFonts w:ascii="Consolas" w:hAnsi="Consolas"/>
-        </w:rPr>
-        <w:t>mongoimport</w:t>
-      </w:r>
-      <w:proofErr w:type="spellEnd"/>
-      <w:r>
-        <w:t xml:space="preserve"> in die Datenbank </w:t>
-      </w:r>
-      <w:proofErr w:type="spellStart"/>
-      <w:r>
-        <w:rPr>
-          <w:rFonts w:ascii="Consolas" w:hAnsi="Consolas"/>
-        </w:rPr>
-        <w:t>webappdb</w:t>
-      </w:r>
-      <w:proofErr w:type="spellEnd"/>
-      <w:r>
-        <w:t xml:space="preserve"> gespielt.</w:t>
-      </w:r>
-    </w:p>
-    <w:p/>
-    <w:p>
-      <w:pPr>
-        <w:pStyle w:val="berschrift3"/>
-      </w:pPr>
-      <w:bookmarkStart w:id="13" w:name="_Toc438149370"/>
-      <w:r>
-        <w:t xml:space="preserve">Installation Java &amp; Konfiguration </w:t>
-      </w:r>
-      <w:proofErr w:type="spellStart"/>
-      <w:r>
-        <w:t>Tomcat</w:t>
-      </w:r>
-      <w:bookmarkEnd w:id="13"/>
-      <w:proofErr w:type="spellEnd"/>
-    </w:p>
-    <w:p/>
-    <w:p>
-      <w:r>
-        <w:t xml:space="preserve">Um die Anwendung später auf die virtuelle Maschine </w:t>
-      </w:r>
-      <w:proofErr w:type="spellStart"/>
-      <w:r>
-        <w:t>deployen</w:t>
-      </w:r>
-      <w:proofErr w:type="spellEnd"/>
-      <w:r>
-        <w:t xml:space="preserve"> zu können, muss Java installiert und </w:t>
-      </w:r>
-      <w:proofErr w:type="spellStart"/>
-      <w:r>
-        <w:t>Tomcat</w:t>
-      </w:r>
-      <w:proofErr w:type="spellEnd"/>
-      <w:r>
-        <w:t xml:space="preserve"> konfiguriert werden. Dabei wird zuerst per Oracle Java 8 Installer das Java 8 JDK installiert. Danach wird </w:t>
-      </w:r>
-      <w:proofErr w:type="spellStart"/>
-      <w:r>
-        <w:t>Tomcat</w:t>
-      </w:r>
-      <w:proofErr w:type="spellEnd"/>
-      <w:r>
-        <w:t xml:space="preserve"> 8 heruntergeladen, entpackt und in das Verzeichnis </w:t>
-      </w:r>
-      <w:r>
-        <w:rPr>
-          <w:rFonts w:ascii="Consolas" w:hAnsi="Consolas"/>
-        </w:rPr>
-        <w:t>/</w:t>
-      </w:r>
-      <w:proofErr w:type="spellStart"/>
-      <w:r>
-        <w:rPr>
-          <w:rFonts w:ascii="Consolas" w:hAnsi="Consolas"/>
-        </w:rPr>
-        <w:t>usr</w:t>
-      </w:r>
-      <w:proofErr w:type="spellEnd"/>
-      <w:r>
-        <w:rPr>
-          <w:rFonts w:ascii="Consolas" w:hAnsi="Consolas"/>
-        </w:rPr>
-        <w:t>/</w:t>
-      </w:r>
-      <w:proofErr w:type="spellStart"/>
-      <w:r>
-        <w:rPr>
-          <w:rFonts w:ascii="Consolas" w:hAnsi="Consolas"/>
-        </w:rPr>
-        <w:t>share</w:t>
-      </w:r>
-      <w:proofErr w:type="spellEnd"/>
-      <w:r>
-        <w:rPr>
-          <w:rFonts w:ascii="Consolas" w:hAnsi="Consolas"/>
-        </w:rPr>
-        <w:t>/</w:t>
-      </w:r>
-      <w:proofErr w:type="spellStart"/>
-      <w:r>
-        <w:rPr>
-          <w:rFonts w:ascii="Consolas" w:hAnsi="Consolas"/>
-        </w:rPr>
-        <w:t>tomcat</w:t>
-      </w:r>
-      <w:proofErr w:type="spellEnd"/>
-      <w:r>
-        <w:t xml:space="preserve"> verschoben. Bevor </w:t>
-      </w:r>
-      <w:proofErr w:type="spellStart"/>
-      <w:r>
-        <w:t>Tomcat</w:t>
-      </w:r>
-      <w:proofErr w:type="spellEnd"/>
-      <w:r>
-        <w:t xml:space="preserve"> nun gestartet wird, wird noch ein User angelegt, um mittels dieses Users dann </w:t>
-      </w:r>
-      <w:proofErr w:type="spellStart"/>
-      <w:r>
-        <w:t>deployen</w:t>
-      </w:r>
-      <w:proofErr w:type="spellEnd"/>
-      <w:r>
-        <w:t xml:space="preserve"> zu können.</w:t>
+        <w:t>/usr/share/tomcat</w:t>
+      </w:r>
+      <w:r>
+        <w:t xml:space="preserve"> verschoben. Bevor Tomcat nun gestartet wird, wird noch ein User angelegt, um mittels dieses Users dann deployen zu können.</w:t>
       </w:r>
     </w:p>
     <w:p/>
@@ -6324,50 +4350,27 @@
       <w:pPr>
         <w:pStyle w:val="berschrift2"/>
       </w:pPr>
-      <w:bookmarkStart w:id="14" w:name="_Toc438149371"/>
+      <w:bookmarkStart w:id="13" w:name="_Toc438149371"/>
       <w:r>
         <w:lastRenderedPageBreak/>
         <w:t>Ausführen</w:t>
       </w:r>
-      <w:bookmarkEnd w:id="14"/>
-    </w:p>
-    <w:p/>
-    <w:p>
-      <w:r>
-        <w:t xml:space="preserve">Um die Webapplikation und den SOA-Client auszuführen, muss zuerst eine virtuelle Maschine mittels </w:t>
-      </w:r>
-      <w:proofErr w:type="spellStart"/>
+      <w:bookmarkEnd w:id="13"/>
+    </w:p>
+    <w:p/>
+    <w:p>
+      <w:r>
+        <w:t>Um die Webapplikation und den SOA-Client auszuführen, muss zuerst eine virtuelle Maschine mittels Vagrant aufgesetzt werden. Daz</w:t>
+      </w:r>
+      <w:r>
+        <w:t xml:space="preserve">u muss man VirtualBox, </w:t>
+      </w:r>
       <w:r>
         <w:t>Vagrant</w:t>
       </w:r>
-      <w:proofErr w:type="spellEnd"/>
-      <w:r>
-        <w:t xml:space="preserve"> aufgesetzt werden. Daz</w:t>
-      </w:r>
-      <w:r>
-        <w:t xml:space="preserve">u muss man </w:t>
-      </w:r>
-      <w:proofErr w:type="spellStart"/>
-      <w:r>
-        <w:t>VirtualBox</w:t>
-      </w:r>
-      <w:proofErr w:type="spellEnd"/>
-      <w:r>
-        <w:t xml:space="preserve">, </w:t>
-      </w:r>
-      <w:proofErr w:type="spellStart"/>
-      <w:r>
-        <w:t>Vagrant</w:t>
-      </w:r>
-      <w:proofErr w:type="spellEnd"/>
-      <w:r>
-        <w:t xml:space="preserve"> und </w:t>
-      </w:r>
-      <w:proofErr w:type="spellStart"/>
-      <w:r>
-        <w:t>Maven</w:t>
-      </w:r>
-      <w:proofErr w:type="spellEnd"/>
+      <w:r>
+        <w:t xml:space="preserve"> und Maven</w:t>
+      </w:r>
       <w:r>
         <w:t xml:space="preserve"> herunterladen und installieren. [3, 4</w:t>
       </w:r>
@@ -6388,49 +4391,22 @@
         </w:numPr>
       </w:pPr>
       <w:r>
-        <w:t>Vom Root-Verzeichnis des Projekts</w:t>
-      </w:r>
-      <w:r>
-        <w:t xml:space="preserve"> navigiert man in den Ordner </w:t>
-      </w:r>
-      <w:proofErr w:type="spellStart"/>
+        <w:t xml:space="preserve">Vom Root-Verzeichnis des Projekts navigiert man in den Ordner </w:t>
+      </w:r>
       <w:r>
         <w:rPr>
           <w:rFonts w:ascii="Consolas" w:hAnsi="Consolas" w:cs="Menlo"/>
         </w:rPr>
         <w:t>vagrant</w:t>
       </w:r>
-      <w:proofErr w:type="spellEnd"/>
       <w:r>
         <w:t xml:space="preserve"> und führt in der Konsole </w:t>
       </w:r>
-      <w:proofErr w:type="spellStart"/>
       <w:r>
         <w:rPr>
           <w:rFonts w:ascii="Consolas" w:hAnsi="Consolas"/>
         </w:rPr>
-        <w:t>vagrant</w:t>
-      </w:r>
-      <w:proofErr w:type="spellEnd"/>
-      <w:r>
-        <w:rPr>
-          <w:rFonts w:ascii="Consolas" w:hAnsi="Consolas"/>
-        </w:rPr>
-        <w:t xml:space="preserve"> </w:t>
-      </w:r>
-      <w:proofErr w:type="spellStart"/>
-      <w:r>
-        <w:rPr>
-          <w:rFonts w:ascii="Consolas" w:hAnsi="Consolas"/>
-        </w:rPr>
-        <w:t>up</w:t>
-      </w:r>
-      <w:proofErr w:type="spellEnd"/>
-      <w:r>
-        <w:rPr>
-          <w:rFonts w:ascii="Consolas" w:hAnsi="Consolas"/>
-        </w:rPr>
-        <w:t xml:space="preserve"> </w:t>
+        <w:t xml:space="preserve">vagrant up </w:t>
       </w:r>
       <w:r>
         <w:t>aus.</w:t>
@@ -6447,45 +4423,21 @@
       <w:r>
         <w:t xml:space="preserve">Im Root-Verzeichnis des Projekts führt man in der Konsole </w:t>
       </w:r>
-      <w:proofErr w:type="spellStart"/>
       <w:r>
         <w:rPr>
           <w:rFonts w:ascii="Consolas" w:hAnsi="Consolas"/>
         </w:rPr>
-        <w:t>mvn</w:t>
-      </w:r>
-      <w:proofErr w:type="spellEnd"/>
+        <w:t>mvn clean</w:t>
+      </w:r>
+      <w:r>
+        <w:t xml:space="preserve"> und </w:t>
+      </w:r>
       <w:r>
         <w:rPr>
           <w:rFonts w:ascii="Consolas" w:hAnsi="Consolas"/>
         </w:rPr>
-        <w:t xml:space="preserve"> clean</w:t>
-      </w:r>
-      <w:r>
-        <w:t xml:space="preserve"> und </w:t>
-      </w:r>
-      <w:proofErr w:type="spellStart"/>
-      <w:r>
-        <w:rPr>
-          <w:rFonts w:ascii="Consolas" w:hAnsi="Consolas"/>
-        </w:rPr>
-        <w:t>mvn</w:t>
-      </w:r>
-      <w:proofErr w:type="spellEnd"/>
-      <w:r>
-        <w:rPr>
-          <w:rFonts w:ascii="Consolas" w:hAnsi="Consolas"/>
-        </w:rPr>
-        <w:t xml:space="preserve"> </w:t>
-      </w:r>
-      <w:proofErr w:type="spellStart"/>
-      <w:r>
-        <w:rPr>
-          <w:rFonts w:ascii="Consolas" w:hAnsi="Consolas"/>
-        </w:rPr>
-        <w:t>install</w:t>
-      </w:r>
-      <w:proofErr w:type="spellEnd"/>
+        <w:t>mvn install</w:t>
+      </w:r>
       <w:r>
         <w:t xml:space="preserve"> aus.</w:t>
       </w:r>
@@ -6505,32 +4457,16 @@
         <w:rPr>
           <w:rFonts w:ascii="Consolas" w:hAnsi="Consolas"/>
         </w:rPr>
-        <w:t>web-</w:t>
-      </w:r>
-      <w:proofErr w:type="spellStart"/>
+        <w:t>web-application</w:t>
+      </w:r>
+      <w:r>
+        <w:t xml:space="preserve"> und führt </w:t>
+      </w:r>
       <w:r>
         <w:rPr>
           <w:rFonts w:ascii="Consolas" w:hAnsi="Consolas"/>
         </w:rPr>
-        <w:t>application</w:t>
-      </w:r>
-      <w:proofErr w:type="spellEnd"/>
-      <w:r>
-        <w:t xml:space="preserve"> und führt </w:t>
-      </w:r>
-      <w:proofErr w:type="spellStart"/>
-      <w:r>
-        <w:rPr>
-          <w:rFonts w:ascii="Consolas" w:hAnsi="Consolas"/>
-        </w:rPr>
-        <w:t>mvn</w:t>
-      </w:r>
-      <w:proofErr w:type="spellEnd"/>
-      <w:r>
-        <w:rPr>
-          <w:rFonts w:ascii="Consolas" w:hAnsi="Consolas"/>
-        </w:rPr>
-        <w:t xml:space="preserve"> tomcat7:deploy</w:t>
+        <w:t>mvn tomcat7:deploy</w:t>
       </w:r>
       <w:r>
         <w:t xml:space="preserve"> aus.</w:t>
@@ -6547,67 +4483,29 @@
       <w:r>
         <w:t xml:space="preserve">Vom Root-Verzeichnis des Projekts navigiert man in </w:t>
       </w:r>
-      <w:proofErr w:type="spellStart"/>
       <w:r>
         <w:rPr>
           <w:rFonts w:ascii="Consolas" w:hAnsi="Consolas"/>
         </w:rPr>
-        <w:t>saop</w:t>
-      </w:r>
-      <w:proofErr w:type="spellEnd"/>
+        <w:t>saop-client/final</w:t>
+      </w:r>
+      <w:r>
+        <w:t xml:space="preserve"> und führt die in diesem Ordner enthaltene </w:t>
+      </w:r>
       <w:r>
         <w:rPr>
           <w:rFonts w:ascii="Consolas" w:hAnsi="Consolas"/>
         </w:rPr>
-        <w:t>-client/final</w:t>
-      </w:r>
-      <w:r>
-        <w:t xml:space="preserve"> und führt die in diesem Ordner enthaltene </w:t>
+        <w:t>.jar</w:t>
+      </w:r>
+      <w:r>
+        <w:t xml:space="preserve">-Datei in der Konsole mittels </w:t>
       </w:r>
       <w:r>
         <w:rPr>
           <w:rFonts w:ascii="Consolas" w:hAnsi="Consolas"/>
         </w:rPr>
-        <w:t>.</w:t>
-      </w:r>
-      <w:proofErr w:type="spellStart"/>
-      <w:r>
-        <w:rPr>
-          <w:rFonts w:ascii="Consolas" w:hAnsi="Consolas"/>
-        </w:rPr>
-        <w:t>jar</w:t>
-      </w:r>
-      <w:proofErr w:type="spellEnd"/>
-      <w:r>
-        <w:t xml:space="preserve">-Datei in der Konsole mittels </w:t>
-      </w:r>
-      <w:proofErr w:type="spellStart"/>
-      <w:r>
-        <w:rPr>
-          <w:rFonts w:ascii="Consolas" w:hAnsi="Consolas"/>
-        </w:rPr>
-        <w:t>java</w:t>
-      </w:r>
-      <w:proofErr w:type="spellEnd"/>
-      <w:r>
-        <w:rPr>
-          <w:rFonts w:ascii="Consolas" w:hAnsi="Consolas"/>
-        </w:rPr>
-        <w:t xml:space="preserve"> -</w:t>
-      </w:r>
-      <w:proofErr w:type="spellStart"/>
-      <w:r>
-        <w:rPr>
-          <w:rFonts w:ascii="Consolas" w:hAnsi="Consolas"/>
-        </w:rPr>
-        <w:t>jar</w:t>
-      </w:r>
-      <w:proofErr w:type="spellEnd"/>
-      <w:r>
-        <w:rPr>
-          <w:rFonts w:ascii="Consolas" w:hAnsi="Consolas"/>
-        </w:rPr>
-        <w:t xml:space="preserve"> </w:t>
+        <w:t xml:space="preserve">java -jar </w:t>
       </w:r>
       <w:r>
         <w:rPr>
@@ -6731,11 +4629,11 @@
       <w:pPr>
         <w:pStyle w:val="berschrift3"/>
       </w:pPr>
-      <w:bookmarkStart w:id="15" w:name="_Toc438149372"/>
+      <w:bookmarkStart w:id="14" w:name="_Toc438149372"/>
       <w:r>
         <w:t>Gestarteter SOAP-Client</w:t>
       </w:r>
-      <w:bookmarkEnd w:id="15"/>
+      <w:bookmarkEnd w:id="14"/>
     </w:p>
     <w:p/>
     <w:p>
@@ -6822,32 +4720,29 @@
       <w:pPr>
         <w:pStyle w:val="berschrift3"/>
       </w:pPr>
-      <w:bookmarkStart w:id="16" w:name="_Toc438149373"/>
+      <w:bookmarkStart w:id="15" w:name="_Toc438149373"/>
       <w:r>
         <w:lastRenderedPageBreak/>
         <w:t>Gestartete Web-Anwendung</w:t>
       </w:r>
+      <w:bookmarkEnd w:id="15"/>
+    </w:p>
+    <w:p/>
+    <w:p>
+      <w:r>
+        <w:t xml:space="preserve">Die Web-Anwendung wurde bereits nach Schritt 3 auf </w:t>
+      </w:r>
+      <w:r>
+        <w:rPr>
+          <w:rFonts w:ascii="Consolas" w:hAnsi="Consolas"/>
+        </w:rPr>
+        <w:t>192.168.10.200</w:t>
+      </w:r>
+      <w:r>
+        <w:t xml:space="preserve"> hochgeladen</w:t>
+      </w:r>
+      <w:bookmarkStart w:id="16" w:name="_GoBack"/>
       <w:bookmarkEnd w:id="16"/>
-    </w:p>
-    <w:p/>
-    <w:p>
-      <w:r>
-        <w:t xml:space="preserve">Die Web-Anwendung wurde bereits nach Schritt 3 auf </w:t>
-      </w:r>
-      <w:r>
-        <w:rPr>
-          <w:rFonts w:ascii="Consolas" w:hAnsi="Consolas"/>
-        </w:rPr>
-        <w:t>192.168.10.200</w:t>
-      </w:r>
-      <w:r>
-        <w:t xml:space="preserve"> </w:t>
-      </w:r>
-      <w:proofErr w:type="spellStart"/>
-      <w:r>
-        <w:t>deployt</w:t>
-      </w:r>
-      <w:proofErr w:type="spellEnd"/>
       <w:r>
         <w:t>. Mittels Browser kann man nun unter dieser URL die Web</w:t>
       </w:r>
@@ -7003,14 +4898,7 @@
       </w:r>
       <w:r>
         <w:tab/>
-      </w:r>
-      <w:proofErr w:type="spellStart"/>
-      <w:r>
-        <w:t>Generatedata</w:t>
-      </w:r>
-      <w:proofErr w:type="spellEnd"/>
-      <w:r>
-        <w:t xml:space="preserve"> Daten-Generator, Version 3.2.4 [Online]</w:t>
+        <w:t>Generatedata Daten-Generator, Version 3.2.4 [Online]</w:t>
       </w:r>
     </w:p>
     <w:p>
@@ -7051,18 +4939,27 @@
         <w:rPr>
           <w:lang w:val="en-US"/>
         </w:rPr>
-        <w:t>Tutorial (2015) [online]</w:t>
-      </w:r>
-    </w:p>
-    <w:p>
+        <w:t>Tutorial (2015) [O</w:t>
+      </w:r>
       <w:r>
         <w:rPr>
           <w:lang w:val="en-US"/>
         </w:rPr>
+        <w:t>nline]</w:t>
+      </w:r>
+    </w:p>
+    <w:p>
+      <w:r>
+        <w:rPr>
+          <w:lang w:val="en-US"/>
+        </w:rPr>
         <w:tab/>
       </w:r>
       <w:r>
-        <w:t xml:space="preserve">verfügbar </w:t>
+        <w:t>V</w:t>
+      </w:r>
+      <w:r>
+        <w:t xml:space="preserve">erfügbar </w:t>
       </w:r>
       <w:r>
         <w:t>unter</w:t>
@@ -7092,30 +4989,7 @@
       </w:r>
       <w:r>
         <w:tab/>
-      </w:r>
-      <w:proofErr w:type="spellStart"/>
-      <w:r>
-        <w:t>Vagrant</w:t>
-      </w:r>
-      <w:proofErr w:type="spellEnd"/>
-      <w:r>
-        <w:t xml:space="preserve">, Development </w:t>
-      </w:r>
-      <w:proofErr w:type="spellStart"/>
-      <w:r>
-        <w:t>environments</w:t>
-      </w:r>
-      <w:proofErr w:type="spellEnd"/>
-      <w:r>
-        <w:t xml:space="preserve"> </w:t>
-      </w:r>
-      <w:proofErr w:type="spellStart"/>
-      <w:r>
-        <w:t>made</w:t>
-      </w:r>
-      <w:proofErr w:type="spellEnd"/>
-      <w:r>
-        <w:t xml:space="preserve"> easy [Online]</w:t>
+        <w:t>Vagrant, Development environments made easy [Online]</w:t>
       </w:r>
     </w:p>
     <w:p>
@@ -7135,51 +5009,17 @@
     <w:p>
       <w:r>
         <w:tab/>
-      </w:r>
-      <w:r>
         <w:t>[zuletzt abgerufen am 17.12.2015]</w:t>
       </w:r>
     </w:p>
     <w:p/>
     <w:p>
       <w:r>
-        <w:t>[</w:t>
-      </w:r>
-      <w:r>
-        <w:t>4</w:t>
-      </w:r>
-      <w:r>
-        <w:t>]</w:t>
+        <w:t>[4]</w:t>
       </w:r>
       <w:r>
         <w:tab/>
-      </w:r>
-      <w:proofErr w:type="spellStart"/>
-      <w:r>
-        <w:t>VirtualBox</w:t>
-      </w:r>
-      <w:proofErr w:type="spellEnd"/>
-      <w:r>
-        <w:t xml:space="preserve">, </w:t>
-      </w:r>
-      <w:r>
-        <w:t xml:space="preserve">Powerful x86 </w:t>
-      </w:r>
-      <w:proofErr w:type="spellStart"/>
-      <w:r>
-        <w:t>and</w:t>
-      </w:r>
-      <w:proofErr w:type="spellEnd"/>
-      <w:r>
-        <w:t xml:space="preserve"> AMD64/Intel64 </w:t>
-      </w:r>
-      <w:proofErr w:type="spellStart"/>
-      <w:r>
-        <w:t>virtualization</w:t>
-      </w:r>
-      <w:proofErr w:type="spellEnd"/>
-      <w:r>
-        <w:t xml:space="preserve"> [Online]</w:t>
+        <w:t>VirtualBox, Powerful x86 and AMD64/Intel64 virtualization [Online]</w:t>
       </w:r>
     </w:p>
     <w:p>
@@ -7205,78 +5045,11 @@
     <w:p/>
     <w:p>
       <w:r>
-        <w:t>[</w:t>
-      </w:r>
-      <w:r>
-        <w:t>5</w:t>
-      </w:r>
-      <w:r>
-        <w:t>]</w:t>
+        <w:t>[5]</w:t>
       </w:r>
       <w:r>
         <w:tab/>
-      </w:r>
-      <w:r>
-        <w:t xml:space="preserve">Apache </w:t>
-      </w:r>
-      <w:proofErr w:type="spellStart"/>
-      <w:r>
-        <w:t>Maven</w:t>
-      </w:r>
-      <w:proofErr w:type="spellEnd"/>
-      <w:r>
-        <w:t xml:space="preserve"> Project</w:t>
-      </w:r>
-      <w:r>
-        <w:t xml:space="preserve">, </w:t>
-      </w:r>
-      <w:proofErr w:type="spellStart"/>
-      <w:r>
-        <w:t>software</w:t>
-      </w:r>
-      <w:proofErr w:type="spellEnd"/>
-      <w:r>
-        <w:t xml:space="preserve"> </w:t>
-      </w:r>
-      <w:proofErr w:type="spellStart"/>
-      <w:r>
-        <w:t>project</w:t>
-      </w:r>
-      <w:proofErr w:type="spellEnd"/>
-      <w:r>
-        <w:t xml:space="preserve"> </w:t>
-      </w:r>
-      <w:proofErr w:type="spellStart"/>
-      <w:r>
-        <w:t>management</w:t>
-      </w:r>
-      <w:proofErr w:type="spellEnd"/>
-      <w:r>
-        <w:t xml:space="preserve"> </w:t>
-      </w:r>
-      <w:proofErr w:type="spellStart"/>
-      <w:r>
-        <w:t>and</w:t>
-      </w:r>
-      <w:proofErr w:type="spellEnd"/>
-      <w:r>
-        <w:t xml:space="preserve"> </w:t>
-      </w:r>
-      <w:proofErr w:type="spellStart"/>
-      <w:r>
-        <w:t>comprehension</w:t>
-      </w:r>
-      <w:proofErr w:type="spellEnd"/>
-      <w:r>
-        <w:t xml:space="preserve"> </w:t>
-      </w:r>
-      <w:proofErr w:type="spellStart"/>
-      <w:r>
-        <w:t>tool</w:t>
-      </w:r>
-      <w:proofErr w:type="spellEnd"/>
-      <w:r>
-        <w:t xml:space="preserve"> [Online]</w:t>
+        <w:t>Apache Maven Project, software project management and comprehension tool [Online]</w:t>
       </w:r>
     </w:p>
     <w:p>
@@ -7300,10 +5073,42 @@
       </w:r>
     </w:p>
     <w:p/>
+    <w:p>
+      <w:r>
+        <w:t>[6]</w:t>
+      </w:r>
+      <w:r>
+        <w:tab/>
+        <w:t>Spring RESTful Web Service Tutorial (2015) [Online]</w:t>
+      </w:r>
+    </w:p>
+    <w:p>
+      <w:r>
+        <w:tab/>
+        <w:t xml:space="preserve">Verfügbar unter: </w:t>
+      </w:r>
+      <w:hyperlink r:id="rId17" w:history="1">
+        <w:r>
+          <w:rPr>
+            <w:rStyle w:val="Link"/>
+          </w:rPr>
+          <w:t>https://spring.io/guides/gs/rest-service/</w:t>
+        </w:r>
+      </w:hyperlink>
+    </w:p>
+    <w:p>
+      <w:r>
+        <w:tab/>
+      </w:r>
+      <w:r>
+        <w:t>[zuletzt abgerufen am 17.12.2015]</w:t>
+      </w:r>
+    </w:p>
+    <w:p/>
     <w:p/>
     <w:sectPr>
-      <w:headerReference w:type="default" r:id="rId17"/>
-      <w:footerReference w:type="default" r:id="rId18"/>
+      <w:headerReference w:type="default" r:id="rId18"/>
+      <w:footerReference w:type="default" r:id="rId19"/>
       <w:pgSz w:w="11906" w:h="16838"/>
       <w:pgMar w:top="1417" w:right="1417" w:bottom="1134" w:left="1417" w:header="708" w:footer="708" w:gutter="0"/>
       <w:cols w:space="708"/>
@@ -7379,7 +5184,7 @@
             <w:noProof/>
             <w:lang w:val="de-DE"/>
           </w:rPr>
-          <w:t>2</w:t>
+          <w:t>9</w:t>
         </w:r>
         <w:r>
           <w:fldChar w:fldCharType="end"/>
@@ -7437,23 +5242,7 @@
       <w:tab/>
     </w:r>
     <w:r>
-      <w:t xml:space="preserve">07 – SOA </w:t>
-    </w:r>
-    <w:proofErr w:type="spellStart"/>
-    <w:r>
-      <w:t>and</w:t>
-    </w:r>
-    <w:proofErr w:type="spellEnd"/>
-    <w:r>
-      <w:t xml:space="preserve"> </w:t>
-    </w:r>
-    <w:proofErr w:type="spellStart"/>
-    <w:r>
-      <w:t>RESTful</w:t>
-    </w:r>
-    <w:proofErr w:type="spellEnd"/>
-    <w:r>
-      <w:t xml:space="preserve"> Webservice</w:t>
+      <w:t>07 – SOA and RESTful Webservice</w:t>
     </w:r>
   </w:p>
 </w:hdr>
@@ -8661,6 +6450,7 @@
   <w:style w:type="character" w:default="1" w:styleId="Absatz-Standardschriftart">
     <w:name w:val="Default Paragraph Font"/>
     <w:uiPriority w:val="1"/>
+    <w:semiHidden/>
     <w:unhideWhenUsed/>
   </w:style>
   <w:style w:type="table" w:default="1" w:styleId="NormaleTabelle">
@@ -9002,6 +6792,36 @@
       <w:ind w:left="440"/>
     </w:pPr>
   </w:style>
+  <w:style w:type="paragraph" w:styleId="Sprechblasentext">
+    <w:name w:val="Balloon Text"/>
+    <w:basedOn w:val="Standard"/>
+    <w:link w:val="SprechblasentextZchn"/>
+    <w:uiPriority w:val="99"/>
+    <w:semiHidden/>
+    <w:unhideWhenUsed/>
+    <w:rsid w:val="00CA5DEB"/>
+    <w:pPr>
+      <w:spacing w:line="240" w:lineRule="auto"/>
+    </w:pPr>
+    <w:rPr>
+      <w:rFonts w:ascii="Times New Roman" w:hAnsi="Times New Roman" w:cs="Times New Roman"/>
+      <w:sz w:val="18"/>
+      <w:szCs w:val="18"/>
+    </w:rPr>
+  </w:style>
+  <w:style w:type="character" w:customStyle="1" w:styleId="SprechblasentextZchn">
+    <w:name w:val="Sprechblasentext Zchn"/>
+    <w:basedOn w:val="Absatz-Standardschriftart"/>
+    <w:link w:val="Sprechblasentext"/>
+    <w:uiPriority w:val="99"/>
+    <w:semiHidden/>
+    <w:rsid w:val="00CA5DEB"/>
+    <w:rPr>
+      <w:rFonts w:ascii="Times New Roman" w:hAnsi="Times New Roman" w:cs="Times New Roman"/>
+      <w:sz w:val="18"/>
+      <w:szCs w:val="18"/>
+    </w:rPr>
+  </w:style>
 </w:styles>
 </file>
 
@@ -9271,7 +7091,7 @@
 </file>
 
 <file path=customXml/itemProps1.xml><?xml version="1.0" encoding="utf-8"?>
-<ds:datastoreItem xmlns:ds="http://schemas.openxmlformats.org/officeDocument/2006/customXml" ds:itemID="{A68F8B20-2043-B242-81C0-7270A99EAB14}">
+<ds:datastoreItem xmlns:ds="http://schemas.openxmlformats.org/officeDocument/2006/customXml" ds:itemID="{D38983CC-8D1B-3A40-9A26-2F508964E5F1}">
   <ds:schemaRefs>
     <ds:schemaRef ds:uri="http://schemas.openxmlformats.org/officeDocument/2006/bibliography"/>
   </ds:schemaRefs>

</xml_diff>

<commit_message>
added fix for vbox 5
</commit_message>
<xml_diff>
--- a/documentation/Protokoll.docx
+++ b/documentation/Protokoll.docx
@@ -117,7 +117,23 @@
           <w:sz w:val="72"/>
           <w:szCs w:val="72"/>
         </w:rPr>
-        <w:t>SOA and RESTful Webservice</w:t>
+        <w:t xml:space="preserve">SOA </w:t>
+      </w:r>
+      <w:proofErr w:type="spellStart"/>
+      <w:r>
+        <w:rPr>
+          <w:sz w:val="72"/>
+          <w:szCs w:val="72"/>
+        </w:rPr>
+        <w:t>and</w:t>
+      </w:r>
+      <w:proofErr w:type="spellEnd"/>
+      <w:r>
+        <w:rPr>
+          <w:sz w:val="72"/>
+          <w:szCs w:val="72"/>
+        </w:rPr>
+        <w:t xml:space="preserve"> RESTful Webservice</w:t>
       </w:r>
     </w:p>
     <w:p>
@@ -269,13 +285,22 @@
           <w:sz w:val="36"/>
           <w:szCs w:val="36"/>
         </w:rPr>
-        <w:t>Prof. Micheler</w:t>
-      </w:r>
+        <w:t xml:space="preserve">Prof. </w:t>
+      </w:r>
+      <w:proofErr w:type="spellStart"/>
       <w:r>
         <w:rPr>
           <w:sz w:val="36"/>
           <w:szCs w:val="36"/>
         </w:rPr>
+        <w:t>Micheler</w:t>
+      </w:r>
+      <w:proofErr w:type="spellEnd"/>
+      <w:r>
+        <w:rPr>
+          <w:sz w:val="36"/>
+          <w:szCs w:val="36"/>
+        </w:rPr>
         <w:tab/>
         <w:t>Begonnen am 4</w:t>
       </w:r>
@@ -369,8 +394,17 @@
           <w:sz w:val="36"/>
           <w:szCs w:val="36"/>
         </w:rPr>
-        <w:t>17. Dezmber</w:t>
-      </w:r>
+        <w:t xml:space="preserve">17. </w:t>
+      </w:r>
+      <w:proofErr w:type="spellStart"/>
+      <w:r>
+        <w:rPr>
+          <w:sz w:val="36"/>
+          <w:szCs w:val="36"/>
+        </w:rPr>
+        <w:t>Dezmber</w:t>
+      </w:r>
+      <w:proofErr w:type="spellEnd"/>
       <w:r>
         <w:rPr>
           <w:sz w:val="36"/>
@@ -1787,33 +1821,59 @@
         </w:rPr>
         <w:t xml:space="preserve">Das neu eröffnete Unternehmen </w:t>
       </w:r>
+      <w:proofErr w:type="spellStart"/>
       <w:r>
         <w:rPr>
           <w:b/>
           <w:bCs/>
           <w:lang w:val="de-DE"/>
         </w:rPr>
-        <w:t>iKnow Systems</w:t>
-      </w:r>
-      <w:r>
-        <w:rPr>
-          <w:lang w:val="de-DE"/>
-        </w:rPr>
-        <w:t xml:space="preserve"> ist spezialisiert auf </w:t>
-      </w:r>
+        <w:t>iKnow</w:t>
+      </w:r>
+      <w:proofErr w:type="spellEnd"/>
       <w:r>
         <w:rPr>
           <w:b/>
           <w:bCs/>
           <w:lang w:val="de-DE"/>
         </w:rPr>
+        <w:t xml:space="preserve"> Systems</w:t>
+      </w:r>
+      <w:r>
+        <w:rPr>
+          <w:lang w:val="de-DE"/>
+        </w:rPr>
+        <w:t xml:space="preserve"> ist spezialisiert auf </w:t>
+      </w:r>
+      <w:proofErr w:type="spellStart"/>
+      <w:r>
+        <w:rPr>
+          <w:b/>
+          <w:bCs/>
+          <w:lang w:val="de-DE"/>
+        </w:rPr>
         <w:t>Knowledgemanagement</w:t>
       </w:r>
-      <w:r>
-        <w:rPr>
-          <w:lang w:val="de-DE"/>
-        </w:rPr>
-        <w:t xml:space="preserve"> und bietet seinen Kunden die Möglichkeiten Daten und Informationen jeglicher Art in eine Wissensbasis einzupflegen und anschließend in der zentralen Wissensbasis nach Informationen zu suchen (ähnlich wikipedia).</w:t>
+      <w:proofErr w:type="spellEnd"/>
+      <w:r>
+        <w:rPr>
+          <w:lang w:val="de-DE"/>
+        </w:rPr>
+        <w:t xml:space="preserve"> und bietet seinen Kunden die Möglichkeiten Daten und Informationen jeglicher Art in eine Wissensbasis einzupflegen und anschließend in der zentralen Wissensbasis nach Informationen zu suchen (ähnlich </w:t>
+      </w:r>
+      <w:proofErr w:type="spellStart"/>
+      <w:r>
+        <w:rPr>
+          <w:lang w:val="de-DE"/>
+        </w:rPr>
+        <w:t>wikipedia</w:t>
+      </w:r>
+      <w:proofErr w:type="spellEnd"/>
+      <w:r>
+        <w:rPr>
+          <w:lang w:val="de-DE"/>
+        </w:rPr>
+        <w:t>).</w:t>
       </w:r>
     </w:p>
     <w:p>
@@ -1850,7 +1910,63 @@
         <w:rPr>
           <w:lang w:val="de-DE"/>
         </w:rPr>
-        <w:t xml:space="preserve">Entwerfen Sie ein Datenmodell, um die Eintraege der Wissensbasis zu speichern und um ein optimitiertes Suchen von Eintraegen zu gewaehrleisten. </w:t>
+        <w:t xml:space="preserve">Entwerfen Sie ein Datenmodell, um die </w:t>
+      </w:r>
+      <w:proofErr w:type="spellStart"/>
+      <w:r>
+        <w:rPr>
+          <w:lang w:val="de-DE"/>
+        </w:rPr>
+        <w:t>Eintraege</w:t>
+      </w:r>
+      <w:proofErr w:type="spellEnd"/>
+      <w:r>
+        <w:rPr>
+          <w:lang w:val="de-DE"/>
+        </w:rPr>
+        <w:t xml:space="preserve"> der Wissensbasis zu speichern und um ein </w:t>
+      </w:r>
+      <w:proofErr w:type="spellStart"/>
+      <w:r>
+        <w:rPr>
+          <w:lang w:val="de-DE"/>
+        </w:rPr>
+        <w:t>optimitiertes</w:t>
+      </w:r>
+      <w:proofErr w:type="spellEnd"/>
+      <w:r>
+        <w:rPr>
+          <w:lang w:val="de-DE"/>
+        </w:rPr>
+        <w:t xml:space="preserve"> Suchen von </w:t>
+      </w:r>
+      <w:proofErr w:type="spellStart"/>
+      <w:r>
+        <w:rPr>
+          <w:lang w:val="de-DE"/>
+        </w:rPr>
+        <w:t>Eintraegen</w:t>
+      </w:r>
+      <w:proofErr w:type="spellEnd"/>
+      <w:r>
+        <w:rPr>
+          <w:lang w:val="de-DE"/>
+        </w:rPr>
+        <w:t xml:space="preserve"> zu </w:t>
+      </w:r>
+      <w:proofErr w:type="spellStart"/>
+      <w:r>
+        <w:rPr>
+          <w:lang w:val="de-DE"/>
+        </w:rPr>
+        <w:t>gewaehrleisten</w:t>
+      </w:r>
+      <w:proofErr w:type="spellEnd"/>
+      <w:r>
+        <w:rPr>
+          <w:lang w:val="de-DE"/>
+        </w:rPr>
+        <w:t xml:space="preserve">. </w:t>
       </w:r>
       <w:r>
         <w:rPr>
@@ -1883,7 +1999,21 @@
         <w:rPr>
           <w:lang w:val="de-DE"/>
         </w:rPr>
-        <w:t>Entwickeln Sie mittels RESTful Webservices eine Schnittstelle, um die Wissensbasis zu verwalten. Es muessen folgende Operationen angeboten werden:</w:t>
+        <w:t xml:space="preserve">Entwickeln Sie mittels RESTful Webservices eine Schnittstelle, um die Wissensbasis zu verwalten. Es </w:t>
+      </w:r>
+      <w:proofErr w:type="spellStart"/>
+      <w:r>
+        <w:rPr>
+          <w:lang w:val="de-DE"/>
+        </w:rPr>
+        <w:t>muessen</w:t>
+      </w:r>
+      <w:proofErr w:type="spellEnd"/>
+      <w:r>
+        <w:rPr>
+          <w:lang w:val="de-DE"/>
+        </w:rPr>
+        <w:t xml:space="preserve"> folgende Operationen angeboten werden:</w:t>
       </w:r>
     </w:p>
     <w:p>
@@ -1899,6 +2029,7 @@
         </w:rPr>
         <w:t xml:space="preserve">- </w:t>
       </w:r>
+      <w:proofErr w:type="spellStart"/>
       <w:r>
         <w:rPr>
           <w:b/>
@@ -1907,6 +2038,7 @@
         </w:rPr>
         <w:t>Hinzufuegen</w:t>
       </w:r>
+      <w:proofErr w:type="spellEnd"/>
       <w:r>
         <w:rPr>
           <w:lang w:val="de-DE"/>
@@ -1927,6 +2059,7 @@
         </w:rPr>
         <w:t xml:space="preserve">- </w:t>
       </w:r>
+      <w:proofErr w:type="spellStart"/>
       <w:r>
         <w:rPr>
           <w:b/>
@@ -1935,6 +2068,7 @@
         </w:rPr>
         <w:t>Aendern</w:t>
       </w:r>
+      <w:proofErr w:type="spellEnd"/>
       <w:r>
         <w:rPr>
           <w:lang w:val="de-DE"/>
@@ -1955,6 +2089,7 @@
         </w:rPr>
         <w:t xml:space="preserve">- </w:t>
       </w:r>
+      <w:proofErr w:type="spellStart"/>
       <w:r>
         <w:rPr>
           <w:b/>
@@ -1963,6 +2098,7 @@
         </w:rPr>
         <w:t>Loeschen</w:t>
       </w:r>
+      <w:proofErr w:type="spellEnd"/>
       <w:r>
         <w:rPr>
           <w:lang w:val="de-DE"/>
@@ -1992,7 +2128,35 @@
         <w:rPr>
           <w:lang w:val="de-DE"/>
         </w:rPr>
-        <w:t xml:space="preserve">Alle Operationen muessen ein Ergebnis der Operation zurueckliefern. </w:t>
+        <w:t xml:space="preserve">Alle Operationen </w:t>
+      </w:r>
+      <w:proofErr w:type="spellStart"/>
+      <w:r>
+        <w:rPr>
+          <w:lang w:val="de-DE"/>
+        </w:rPr>
+        <w:t>muessen</w:t>
+      </w:r>
+      <w:proofErr w:type="spellEnd"/>
+      <w:r>
+        <w:rPr>
+          <w:lang w:val="de-DE"/>
+        </w:rPr>
+        <w:t xml:space="preserve"> ein Ergebnis der Operation </w:t>
+      </w:r>
+      <w:proofErr w:type="spellStart"/>
+      <w:r>
+        <w:rPr>
+          <w:lang w:val="de-DE"/>
+        </w:rPr>
+        <w:t>zurueckliefern</w:t>
+      </w:r>
+      <w:proofErr w:type="spellEnd"/>
+      <w:r>
+        <w:rPr>
+          <w:lang w:val="de-DE"/>
+        </w:rPr>
+        <w:t xml:space="preserve">. </w:t>
       </w:r>
       <w:r>
         <w:rPr>
@@ -2053,7 +2217,21 @@
         <w:rPr>
           <w:lang w:val="de-DE"/>
         </w:rPr>
-        <w:t xml:space="preserve">, dass die Funktionalitaet </w:t>
+        <w:t xml:space="preserve">, dass die </w:t>
+      </w:r>
+      <w:proofErr w:type="spellStart"/>
+      <w:r>
+        <w:rPr>
+          <w:lang w:val="de-DE"/>
+        </w:rPr>
+        <w:t>Funktionalitaet</w:t>
+      </w:r>
+      <w:proofErr w:type="spellEnd"/>
+      <w:r>
+        <w:rPr>
+          <w:lang w:val="de-DE"/>
+        </w:rPr>
+        <w:t xml:space="preserve"> </w:t>
       </w:r>
       <w:r>
         <w:rPr>
@@ -2081,7 +2259,21 @@
         <w:rPr>
           <w:lang w:val="de-DE"/>
         </w:rPr>
-        <w:t xml:space="preserve"> Protokoll einbindet. Erzeugen Sie fuer dieses Webservice auch eine </w:t>
+        <w:t xml:space="preserve"> Protokoll einbindet. Erzeugen Sie </w:t>
+      </w:r>
+      <w:proofErr w:type="spellStart"/>
+      <w:r>
+        <w:rPr>
+          <w:lang w:val="de-DE"/>
+        </w:rPr>
+        <w:t>fuer</w:t>
+      </w:r>
+      <w:proofErr w:type="spellEnd"/>
+      <w:r>
+        <w:rPr>
+          <w:lang w:val="de-DE"/>
+        </w:rPr>
+        <w:t xml:space="preserve"> dieses Webservice auch eine </w:t>
       </w:r>
       <w:r>
         <w:rPr>
@@ -2130,6 +2322,7 @@
         </w:rPr>
         <w:t xml:space="preserve">Entwerfen Sie eine </w:t>
       </w:r>
+      <w:proofErr w:type="spellStart"/>
       <w:r>
         <w:rPr>
           <w:b/>
@@ -2138,6 +2331,7 @@
         </w:rPr>
         <w:t>Weboberflaeche</w:t>
       </w:r>
+      <w:proofErr w:type="spellEnd"/>
       <w:r>
         <w:rPr>
           <w:lang w:val="de-DE"/>
@@ -2203,7 +2397,35 @@
         <w:rPr>
           <w:lang w:val="de-DE"/>
         </w:rPr>
-        <w:t xml:space="preserve"> mit einem User Interface (auch Commandline UI moeglich), der das </w:t>
+        <w:t xml:space="preserve"> mit einem User Interface (auch </w:t>
+      </w:r>
+      <w:proofErr w:type="spellStart"/>
+      <w:r>
+        <w:rPr>
+          <w:lang w:val="de-DE"/>
+        </w:rPr>
+        <w:t>Commandline</w:t>
+      </w:r>
+      <w:proofErr w:type="spellEnd"/>
+      <w:r>
+        <w:rPr>
+          <w:lang w:val="de-DE"/>
+        </w:rPr>
+        <w:t xml:space="preserve"> UI </w:t>
+      </w:r>
+      <w:proofErr w:type="spellStart"/>
+      <w:r>
+        <w:rPr>
+          <w:lang w:val="de-DE"/>
+        </w:rPr>
+        <w:t>moeglich</w:t>
+      </w:r>
+      <w:proofErr w:type="spellEnd"/>
+      <w:r>
+        <w:rPr>
+          <w:lang w:val="de-DE"/>
+        </w:rPr>
+        <w:t xml:space="preserve">), der das </w:t>
       </w:r>
       <w:r>
         <w:rPr>
@@ -2324,11 +2546,19 @@
           <w:lang w:val="de-DE"/>
         </w:rPr>
       </w:pPr>
-      <w:r>
-        <w:rPr>
-          <w:lang w:val="de-DE"/>
-        </w:rPr>
-        <w:t>Gruppengroesse: 2 Mitglieder</w:t>
+      <w:proofErr w:type="spellStart"/>
+      <w:r>
+        <w:rPr>
+          <w:lang w:val="de-DE"/>
+        </w:rPr>
+        <w:t>Gruppengroesse</w:t>
+      </w:r>
+      <w:proofErr w:type="spellEnd"/>
+      <w:r>
+        <w:rPr>
+          <w:lang w:val="de-DE"/>
+        </w:rPr>
+        <w:t>: 2 Mitglieder</w:t>
       </w:r>
     </w:p>
     <w:p>
@@ -2362,42 +2592,94 @@
           <w:bCs/>
           <w:lang w:val="de-DE"/>
         </w:rPr>
-        <w:t>1 Million Datensaetze</w:t>
-      </w:r>
-      <w:r>
-        <w:rPr>
-          <w:lang w:val="de-DE"/>
-        </w:rPr>
-        <w:t xml:space="preserve"> zu fuellen. Die Datensaetze sollen mindestens eine Laenge beim Suchbegriff von 10 Zeichen und bei der Beschreibung von 100 Zeichen haben! </w:t>
-      </w:r>
+        <w:t xml:space="preserve">1 Million </w:t>
+      </w:r>
+      <w:proofErr w:type="spellStart"/>
       <w:r>
         <w:rPr>
           <w:b/>
           <w:bCs/>
           <w:lang w:val="de-DE"/>
         </w:rPr>
-        <w:t>Ist die Performance bei der Suche noch gegeben?</w:t>
-      </w:r>
-    </w:p>
-    <w:p>
-      <w:pPr>
-        <w:rPr>
-          <w:lang w:val="de-DE"/>
-        </w:rPr>
-      </w:pPr>
-    </w:p>
-    <w:p>
-      <w:pPr>
-        <w:rPr>
-          <w:lang w:val="de-DE"/>
-        </w:rPr>
-      </w:pPr>
+        <w:t>Datensaetze</w:t>
+      </w:r>
+      <w:proofErr w:type="spellEnd"/>
+      <w:r>
+        <w:rPr>
+          <w:lang w:val="de-DE"/>
+        </w:rPr>
+        <w:t xml:space="preserve"> zu </w:t>
+      </w:r>
+      <w:proofErr w:type="spellStart"/>
+      <w:r>
+        <w:rPr>
+          <w:lang w:val="de-DE"/>
+        </w:rPr>
+        <w:t>fuellen</w:t>
+      </w:r>
+      <w:proofErr w:type="spellEnd"/>
+      <w:r>
+        <w:rPr>
+          <w:lang w:val="de-DE"/>
+        </w:rPr>
+        <w:t xml:space="preserve">. Die </w:t>
+      </w:r>
+      <w:proofErr w:type="spellStart"/>
+      <w:r>
+        <w:rPr>
+          <w:lang w:val="de-DE"/>
+        </w:rPr>
+        <w:t>Datensaetze</w:t>
+      </w:r>
+      <w:proofErr w:type="spellEnd"/>
+      <w:r>
+        <w:rPr>
+          <w:lang w:val="de-DE"/>
+        </w:rPr>
+        <w:t xml:space="preserve"> sollen mindestens eine </w:t>
+      </w:r>
+      <w:proofErr w:type="spellStart"/>
+      <w:r>
+        <w:rPr>
+          <w:lang w:val="de-DE"/>
+        </w:rPr>
+        <w:t>Laenge</w:t>
+      </w:r>
+      <w:proofErr w:type="spellEnd"/>
+      <w:r>
+        <w:rPr>
+          <w:lang w:val="de-DE"/>
+        </w:rPr>
+        <w:t xml:space="preserve"> beim Suchbegriff von 10 Zeichen und bei der Beschreibung von 100 Zeichen haben! </w:t>
+      </w:r>
       <w:r>
         <w:rPr>
           <w:b/>
           <w:bCs/>
           <w:lang w:val="de-DE"/>
         </w:rPr>
+        <w:t>Ist die Performance bei der Suche noch gegeben?</w:t>
+      </w:r>
+    </w:p>
+    <w:p>
+      <w:pPr>
+        <w:rPr>
+          <w:lang w:val="de-DE"/>
+        </w:rPr>
+      </w:pPr>
+    </w:p>
+    <w:p>
+      <w:pPr>
+        <w:rPr>
+          <w:lang w:val="de-DE"/>
+        </w:rPr>
+      </w:pPr>
+      <w:r>
+        <w:rPr>
+          <w:b/>
+          <w:bCs/>
+          <w:lang w:val="de-DE"/>
+        </w:rPr>
         <w:t>Links:</w:t>
       </w:r>
     </w:p>
@@ -2516,7 +2798,49 @@
         <w:rPr>
           <w:lang w:val="de-DE"/>
         </w:rPr>
-        <w:t>IBM Article: Java Web services - JAXB and JAX-WS in Axis2:</w:t>
+        <w:t xml:space="preserve">IBM </w:t>
+      </w:r>
+      <w:proofErr w:type="spellStart"/>
+      <w:r>
+        <w:rPr>
+          <w:lang w:val="de-DE"/>
+        </w:rPr>
+        <w:t>Article</w:t>
+      </w:r>
+      <w:proofErr w:type="spellEnd"/>
+      <w:r>
+        <w:rPr>
+          <w:lang w:val="de-DE"/>
+        </w:rPr>
+        <w:t xml:space="preserve">: Java Web </w:t>
+      </w:r>
+      <w:proofErr w:type="spellStart"/>
+      <w:r>
+        <w:rPr>
+          <w:lang w:val="de-DE"/>
+        </w:rPr>
+        <w:t>services</w:t>
+      </w:r>
+      <w:proofErr w:type="spellEnd"/>
+      <w:r>
+        <w:rPr>
+          <w:lang w:val="de-DE"/>
+        </w:rPr>
+        <w:t xml:space="preserve"> - JAXB </w:t>
+      </w:r>
+      <w:proofErr w:type="spellStart"/>
+      <w:r>
+        <w:rPr>
+          <w:lang w:val="de-DE"/>
+        </w:rPr>
+        <w:t>and</w:t>
+      </w:r>
+      <w:proofErr w:type="spellEnd"/>
+      <w:r>
+        <w:rPr>
+          <w:lang w:val="de-DE"/>
+        </w:rPr>
+        <w:t xml:space="preserve"> JAX-WS in Axis2:</w:t>
       </w:r>
     </w:p>
     <w:p>
@@ -2562,47 +2886,155 @@
       <w:r>
         <w:t xml:space="preserve">, welches ein Attribut </w:t>
       </w:r>
+      <w:proofErr w:type="spellStart"/>
       <w:r>
         <w:rPr>
           <w:rFonts w:ascii="Consolas" w:hAnsi="Consolas"/>
         </w:rPr>
         <w:t>name</w:t>
       </w:r>
+      <w:proofErr w:type="spellEnd"/>
       <w:r>
         <w:t xml:space="preserve"> und ein Attribut </w:t>
       </w:r>
+      <w:proofErr w:type="spellStart"/>
       <w:r>
         <w:rPr>
           <w:rFonts w:ascii="Consolas" w:hAnsi="Consolas"/>
         </w:rPr>
         <w:t>description</w:t>
       </w:r>
-      <w:r>
-        <w:t xml:space="preserve"> enthält. Diese werden in einer dokumentenorientierten NoSQL Datenbank, MongoDB, abgelegt.</w:t>
+      <w:proofErr w:type="spellEnd"/>
+      <w:r>
+        <w:t xml:space="preserve"> enthält. Diese werden in einer dokumentenorientierten </w:t>
+      </w:r>
+      <w:proofErr w:type="spellStart"/>
+      <w:r>
+        <w:t>NoSQL</w:t>
+      </w:r>
+      <w:proofErr w:type="spellEnd"/>
+      <w:r>
+        <w:t xml:space="preserve"> Datenbank, </w:t>
+      </w:r>
+      <w:proofErr w:type="spellStart"/>
+      <w:r>
+        <w:t>MongoDB</w:t>
+      </w:r>
+      <w:proofErr w:type="spellEnd"/>
+      <w:r>
+        <w:t>, abgelegt.</w:t>
       </w:r>
     </w:p>
     <w:p/>
     <w:p>
       <w:r>
-        <w:t>Um eine Million Testdaten zu generieren, wurde der Datengenerator der Seite "GenerateData" verwendet. [1] Dieser muss allerdings heruntergeladen werden, da online maximal 100 Datensätze generiert werden können.</w:t>
+        <w:t>Um eine Million Testdaten zu generieren, wurde der Datengenerator der Seite "</w:t>
+      </w:r>
+      <w:proofErr w:type="spellStart"/>
+      <w:r>
+        <w:t>GenerateData</w:t>
+      </w:r>
+      <w:proofErr w:type="spellEnd"/>
+      <w:r>
+        <w:t>" verwendet. [1] Dieser muss allerdings heruntergeladen werden, da online maximal 100 Datensätze generiert werden können.</w:t>
       </w:r>
     </w:p>
     <w:p/>
     <w:p>
       <w:r>
-        <w:t>Nach dem Herunterladen benötigt man einen funktionsfähigen Webserver, PHP &amp; MySQL Setup, um das Installationsscript auszuführen. Im ersten Schritt gibt man die Daten der Datenbank an. Falls noch kein User und keine Datenbank erstellt wurde, muss diese vorher noch erstellt werden. Danach baut das Script eine Datenbankverbindung auf. Nun werden die Testdaten in die Datenbank geladen. Im letzten Schritt gibt man Username &amp; Passwort zum Aufruf der Seite an. Danach kann man den DataGenerator wie bei der Online-Version verwenden.</w:t>
+        <w:t xml:space="preserve">Nach dem Herunterladen benötigt man einen funktionsfähigen Webserver, PHP &amp; MySQL Setup, um das </w:t>
+      </w:r>
+      <w:proofErr w:type="spellStart"/>
+      <w:r>
+        <w:t>Installationsscript</w:t>
+      </w:r>
+      <w:proofErr w:type="spellEnd"/>
+      <w:r>
+        <w:t xml:space="preserve"> auszuführen. Im ersten Schritt gibt man die Daten der Datenbank an. Falls noch kein User und keine Datenbank erstellt wurde, muss diese vorher noch erstellt werden. Danach baut das Script eine Datenbankverbindung auf. Nun werden die Testdaten in die Datenbank geladen. Im letzten Schritt gibt man Username &amp; Passwort zum Aufruf der Seite an. Danach kann man den </w:t>
+      </w:r>
+      <w:proofErr w:type="spellStart"/>
+      <w:r>
+        <w:t>DataGenerator</w:t>
+      </w:r>
+      <w:proofErr w:type="spellEnd"/>
+      <w:r>
+        <w:t xml:space="preserve"> wie bei der Online-Version verwenden.</w:t>
       </w:r>
     </w:p>
     <w:p/>
     <w:p>
       <w:r>
-        <w:t>Um die oben erwähnten Daten zu generieren, gibt man nun bei der ersten Spalte als Bezeichnung "name" ein. Als Datentyp wählt man Name. In die Optionsspalte schreibt man "Name Name Surname". In der zweiten Spalte gibt man als Bezeichnung "description" ein und wählt "random number of words" aus. In der Optionsspalte stellt man zwischen 20 und 30 Wörter ein. Zuletzt stellt man 100.000 Datensätze (Maximum) und JSON (Sim</w:t>
+        <w:t>Um die oben erwähnten Daten zu generieren, gibt man nun bei der ersten Spalte als Bezeichnung "</w:t>
+      </w:r>
+      <w:proofErr w:type="spellStart"/>
+      <w:r>
+        <w:t>name</w:t>
+      </w:r>
+      <w:proofErr w:type="spellEnd"/>
+      <w:r>
+        <w:t xml:space="preserve">" ein. Als Datentyp wählt man Name. In die Optionsspalte schreibt man "Name Name </w:t>
+      </w:r>
+      <w:proofErr w:type="spellStart"/>
+      <w:r>
+        <w:t>Surname</w:t>
+      </w:r>
+      <w:proofErr w:type="spellEnd"/>
+      <w:r>
+        <w:t>". In der zweiten Spalte gibt man als Bezeichnung "</w:t>
+      </w:r>
+      <w:proofErr w:type="spellStart"/>
+      <w:r>
+        <w:t>description</w:t>
+      </w:r>
+      <w:proofErr w:type="spellEnd"/>
+      <w:r>
+        <w:t>" ein und wählt "</w:t>
+      </w:r>
+      <w:proofErr w:type="spellStart"/>
+      <w:r>
+        <w:t>random</w:t>
+      </w:r>
+      <w:proofErr w:type="spellEnd"/>
+      <w:r>
+        <w:t xml:space="preserve"> </w:t>
+      </w:r>
+      <w:proofErr w:type="spellStart"/>
+      <w:r>
+        <w:t>number</w:t>
+      </w:r>
+      <w:proofErr w:type="spellEnd"/>
+      <w:r>
+        <w:t xml:space="preserve"> </w:t>
+      </w:r>
+      <w:proofErr w:type="spellStart"/>
+      <w:r>
+        <w:t>of</w:t>
+      </w:r>
+      <w:proofErr w:type="spellEnd"/>
+      <w:r>
+        <w:t xml:space="preserve"> </w:t>
+      </w:r>
+      <w:proofErr w:type="spellStart"/>
+      <w:r>
+        <w:t>words</w:t>
+      </w:r>
+      <w:proofErr w:type="spellEnd"/>
+      <w:r>
+        <w:t>" aus. In der Optionsspalte stellt man zwischen 20 und 30 Wörter ein. Zuletzt stellt man 100.000 Datensätze (Maximum) und JSON (Sim</w:t>
       </w:r>
       <w:r>
         <w:t>p</w:t>
       </w:r>
       <w:r>
-        <w:t>le) ein. Nun klickt man auf Generate und nach ein paar Sekunden lädt das generierte JSON-File herunter. Diesen Vorgang wiederholt man</w:t>
+        <w:t xml:space="preserve">le) ein. Nun klickt man auf </w:t>
+      </w:r>
+      <w:proofErr w:type="spellStart"/>
+      <w:r>
+        <w:t>Generate</w:t>
+      </w:r>
+      <w:proofErr w:type="spellEnd"/>
+      <w:r>
+        <w:t xml:space="preserve"> und nach ein paar Sekunden lädt das generierte JSON-File herunter. Diesen Vorgang wiederholt man</w:t>
       </w:r>
       <w:r>
         <w:t xml:space="preserve"> 10 Mal und fügt danach alle Daten zu einer JSON-Datei zusammen.</w:t>
@@ -2629,7 +3061,15 @@
         <w:fldChar w:fldCharType="end"/>
       </w:r>
       <w:r>
-        <w:t>) wird zusätzlich eine ID zu jedem Eintrag hinzugefügt, da MongoDB ein eindeutiges Identifikationsmerkmal eines Eintrags benötigt.</w:t>
+        <w:t xml:space="preserve">) wird zusätzlich eine ID zu jedem Eintrag hinzugefügt, da </w:t>
+      </w:r>
+      <w:proofErr w:type="spellStart"/>
+      <w:r>
+        <w:t>MongoDB</w:t>
+      </w:r>
+      <w:proofErr w:type="spellEnd"/>
+      <w:r>
+        <w:t xml:space="preserve"> ein eindeutiges Identifikationsmerkmal eines Eintrags benötigt.</w:t>
       </w:r>
     </w:p>
     <w:p/>
@@ -2681,7 +3121,21 @@
           <w:rFonts w:ascii="Consolas" w:hAnsi="Consolas"/>
         </w:rPr>
         <w:tab/>
-        <w:t>"id": "</w:t>
+        <w:t>"</w:t>
+      </w:r>
+      <w:proofErr w:type="spellStart"/>
+      <w:r>
+        <w:rPr>
+          <w:rFonts w:ascii="Consolas" w:hAnsi="Consolas"/>
+        </w:rPr>
+        <w:t>id</w:t>
+      </w:r>
+      <w:proofErr w:type="spellEnd"/>
+      <w:r>
+        <w:rPr>
+          <w:rFonts w:ascii="Consolas" w:hAnsi="Consolas"/>
+        </w:rPr>
+        <w:t>": "</w:t>
       </w:r>
       <w:r>
         <w:rPr>
@@ -2720,7 +3174,35 @@
         <w:rPr>
           <w:rFonts w:ascii="Consolas" w:hAnsi="Consolas"/>
         </w:rPr>
-        <w:t>"name": "Iris Carly Schroeder",</w:t>
+        <w:t>"</w:t>
+      </w:r>
+      <w:proofErr w:type="spellStart"/>
+      <w:r>
+        <w:rPr>
+          <w:rFonts w:ascii="Consolas" w:hAnsi="Consolas"/>
+        </w:rPr>
+        <w:t>name</w:t>
+      </w:r>
+      <w:proofErr w:type="spellEnd"/>
+      <w:r>
+        <w:rPr>
+          <w:rFonts w:ascii="Consolas" w:hAnsi="Consolas"/>
+        </w:rPr>
+        <w:t xml:space="preserve">": "Iris </w:t>
+      </w:r>
+      <w:proofErr w:type="spellStart"/>
+      <w:r>
+        <w:rPr>
+          <w:rFonts w:ascii="Consolas" w:hAnsi="Consolas"/>
+        </w:rPr>
+        <w:t>Carly</w:t>
+      </w:r>
+      <w:proofErr w:type="spellEnd"/>
+      <w:r>
+        <w:rPr>
+          <w:rFonts w:ascii="Consolas" w:hAnsi="Consolas"/>
+        </w:rPr>
+        <w:t xml:space="preserve"> Schroeder",</w:t>
       </w:r>
     </w:p>
     <w:p>
@@ -2745,7 +3227,105 @@
         <w:rPr>
           <w:rFonts w:ascii="Consolas" w:hAnsi="Consolas"/>
         </w:rPr>
-        <w:t xml:space="preserve">"description": "dolor. Fusce mi lorem, vehicula et, rutrum eu, </w:t>
+        <w:t>"</w:t>
+      </w:r>
+      <w:proofErr w:type="spellStart"/>
+      <w:r>
+        <w:rPr>
+          <w:rFonts w:ascii="Consolas" w:hAnsi="Consolas"/>
+        </w:rPr>
+        <w:t>description</w:t>
+      </w:r>
+      <w:proofErr w:type="spellEnd"/>
+      <w:r>
+        <w:rPr>
+          <w:rFonts w:ascii="Consolas" w:hAnsi="Consolas"/>
+        </w:rPr>
+        <w:t>": "</w:t>
+      </w:r>
+      <w:proofErr w:type="spellStart"/>
+      <w:r>
+        <w:rPr>
+          <w:rFonts w:ascii="Consolas" w:hAnsi="Consolas"/>
+        </w:rPr>
+        <w:t>dolor</w:t>
+      </w:r>
+      <w:proofErr w:type="spellEnd"/>
+      <w:r>
+        <w:rPr>
+          <w:rFonts w:ascii="Consolas" w:hAnsi="Consolas"/>
+        </w:rPr>
+        <w:t xml:space="preserve">. </w:t>
+      </w:r>
+      <w:proofErr w:type="spellStart"/>
+      <w:r>
+        <w:rPr>
+          <w:rFonts w:ascii="Consolas" w:hAnsi="Consolas"/>
+        </w:rPr>
+        <w:t>Fusce</w:t>
+      </w:r>
+      <w:proofErr w:type="spellEnd"/>
+      <w:r>
+        <w:rPr>
+          <w:rFonts w:ascii="Consolas" w:hAnsi="Consolas"/>
+        </w:rPr>
+        <w:t xml:space="preserve"> mi </w:t>
+      </w:r>
+      <w:proofErr w:type="spellStart"/>
+      <w:r>
+        <w:rPr>
+          <w:rFonts w:ascii="Consolas" w:hAnsi="Consolas"/>
+        </w:rPr>
+        <w:t>lorem</w:t>
+      </w:r>
+      <w:proofErr w:type="spellEnd"/>
+      <w:r>
+        <w:rPr>
+          <w:rFonts w:ascii="Consolas" w:hAnsi="Consolas"/>
+        </w:rPr>
+        <w:t xml:space="preserve">, </w:t>
+      </w:r>
+      <w:proofErr w:type="spellStart"/>
+      <w:r>
+        <w:rPr>
+          <w:rFonts w:ascii="Consolas" w:hAnsi="Consolas"/>
+        </w:rPr>
+        <w:t>vehicula</w:t>
+      </w:r>
+      <w:proofErr w:type="spellEnd"/>
+      <w:r>
+        <w:rPr>
+          <w:rFonts w:ascii="Consolas" w:hAnsi="Consolas"/>
+        </w:rPr>
+        <w:t xml:space="preserve"> et, </w:t>
+      </w:r>
+      <w:proofErr w:type="spellStart"/>
+      <w:r>
+        <w:rPr>
+          <w:rFonts w:ascii="Consolas" w:hAnsi="Consolas"/>
+        </w:rPr>
+        <w:t>rutrum</w:t>
+      </w:r>
+      <w:proofErr w:type="spellEnd"/>
+      <w:r>
+        <w:rPr>
+          <w:rFonts w:ascii="Consolas" w:hAnsi="Consolas"/>
+        </w:rPr>
+        <w:t xml:space="preserve"> </w:t>
+      </w:r>
+      <w:proofErr w:type="spellStart"/>
+      <w:r>
+        <w:rPr>
+          <w:rFonts w:ascii="Consolas" w:hAnsi="Consolas"/>
+        </w:rPr>
+        <w:t>eu</w:t>
+      </w:r>
+      <w:proofErr w:type="spellEnd"/>
+      <w:r>
+        <w:rPr>
+          <w:rFonts w:ascii="Consolas" w:hAnsi="Consolas"/>
+        </w:rPr>
+        <w:t xml:space="preserve">, </w:t>
       </w:r>
     </w:p>
     <w:p>
@@ -2761,11 +3341,145 @@
           <w:rFonts w:ascii="Consolas" w:hAnsi="Consolas"/>
         </w:rPr>
       </w:pPr>
-      <w:r>
-        <w:rPr>
-          <w:rFonts w:ascii="Consolas" w:hAnsi="Consolas"/>
-        </w:rPr>
-        <w:t xml:space="preserve">ultrices sit amet, risus. Donec nibh enim, gravida sit amet, </w:t>
+      <w:proofErr w:type="spellStart"/>
+      <w:r>
+        <w:rPr>
+          <w:rFonts w:ascii="Consolas" w:hAnsi="Consolas"/>
+        </w:rPr>
+        <w:t>ultrices</w:t>
+      </w:r>
+      <w:proofErr w:type="spellEnd"/>
+      <w:r>
+        <w:rPr>
+          <w:rFonts w:ascii="Consolas" w:hAnsi="Consolas"/>
+        </w:rPr>
+        <w:t xml:space="preserve"> </w:t>
+      </w:r>
+      <w:proofErr w:type="spellStart"/>
+      <w:r>
+        <w:rPr>
+          <w:rFonts w:ascii="Consolas" w:hAnsi="Consolas"/>
+        </w:rPr>
+        <w:t>sit</w:t>
+      </w:r>
+      <w:proofErr w:type="spellEnd"/>
+      <w:r>
+        <w:rPr>
+          <w:rFonts w:ascii="Consolas" w:hAnsi="Consolas"/>
+        </w:rPr>
+        <w:t xml:space="preserve"> </w:t>
+      </w:r>
+      <w:proofErr w:type="spellStart"/>
+      <w:r>
+        <w:rPr>
+          <w:rFonts w:ascii="Consolas" w:hAnsi="Consolas"/>
+        </w:rPr>
+        <w:t>amet</w:t>
+      </w:r>
+      <w:proofErr w:type="spellEnd"/>
+      <w:r>
+        <w:rPr>
+          <w:rFonts w:ascii="Consolas" w:hAnsi="Consolas"/>
+        </w:rPr>
+        <w:t xml:space="preserve">, </w:t>
+      </w:r>
+      <w:proofErr w:type="spellStart"/>
+      <w:r>
+        <w:rPr>
+          <w:rFonts w:ascii="Consolas" w:hAnsi="Consolas"/>
+        </w:rPr>
+        <w:t>risus</w:t>
+      </w:r>
+      <w:proofErr w:type="spellEnd"/>
+      <w:r>
+        <w:rPr>
+          <w:rFonts w:ascii="Consolas" w:hAnsi="Consolas"/>
+        </w:rPr>
+        <w:t xml:space="preserve">. </w:t>
+      </w:r>
+      <w:proofErr w:type="spellStart"/>
+      <w:r>
+        <w:rPr>
+          <w:rFonts w:ascii="Consolas" w:hAnsi="Consolas"/>
+        </w:rPr>
+        <w:t>Donec</w:t>
+      </w:r>
+      <w:proofErr w:type="spellEnd"/>
+      <w:r>
+        <w:rPr>
+          <w:rFonts w:ascii="Consolas" w:hAnsi="Consolas"/>
+        </w:rPr>
+        <w:t xml:space="preserve"> </w:t>
+      </w:r>
+      <w:proofErr w:type="spellStart"/>
+      <w:r>
+        <w:rPr>
+          <w:rFonts w:ascii="Consolas" w:hAnsi="Consolas"/>
+        </w:rPr>
+        <w:t>nibh</w:t>
+      </w:r>
+      <w:proofErr w:type="spellEnd"/>
+      <w:r>
+        <w:rPr>
+          <w:rFonts w:ascii="Consolas" w:hAnsi="Consolas"/>
+        </w:rPr>
+        <w:t xml:space="preserve"> </w:t>
+      </w:r>
+      <w:proofErr w:type="spellStart"/>
+      <w:r>
+        <w:rPr>
+          <w:rFonts w:ascii="Consolas" w:hAnsi="Consolas"/>
+        </w:rPr>
+        <w:t>enim</w:t>
+      </w:r>
+      <w:proofErr w:type="spellEnd"/>
+      <w:r>
+        <w:rPr>
+          <w:rFonts w:ascii="Consolas" w:hAnsi="Consolas"/>
+        </w:rPr>
+        <w:t xml:space="preserve">, </w:t>
+      </w:r>
+      <w:proofErr w:type="spellStart"/>
+      <w:r>
+        <w:rPr>
+          <w:rFonts w:ascii="Consolas" w:hAnsi="Consolas"/>
+        </w:rPr>
+        <w:t>gravida</w:t>
+      </w:r>
+      <w:proofErr w:type="spellEnd"/>
+      <w:r>
+        <w:rPr>
+          <w:rFonts w:ascii="Consolas" w:hAnsi="Consolas"/>
+        </w:rPr>
+        <w:t xml:space="preserve"> </w:t>
+      </w:r>
+      <w:proofErr w:type="spellStart"/>
+      <w:r>
+        <w:rPr>
+          <w:rFonts w:ascii="Consolas" w:hAnsi="Consolas"/>
+        </w:rPr>
+        <w:t>sit</w:t>
+      </w:r>
+      <w:proofErr w:type="spellEnd"/>
+      <w:r>
+        <w:rPr>
+          <w:rFonts w:ascii="Consolas" w:hAnsi="Consolas"/>
+        </w:rPr>
+        <w:t xml:space="preserve"> </w:t>
+      </w:r>
+      <w:proofErr w:type="spellStart"/>
+      <w:r>
+        <w:rPr>
+          <w:rFonts w:ascii="Consolas" w:hAnsi="Consolas"/>
+        </w:rPr>
+        <w:t>amet</w:t>
+      </w:r>
+      <w:proofErr w:type="spellEnd"/>
+      <w:r>
+        <w:rPr>
+          <w:rFonts w:ascii="Consolas" w:hAnsi="Consolas"/>
+        </w:rPr>
+        <w:t xml:space="preserve">, </w:t>
       </w:r>
     </w:p>
     <w:p>
@@ -2781,11 +3495,75 @@
           <w:rFonts w:ascii="Consolas" w:hAnsi="Consolas"/>
         </w:rPr>
       </w:pPr>
-      <w:r>
-        <w:rPr>
-          <w:rFonts w:ascii="Consolas" w:hAnsi="Consolas"/>
-        </w:rPr>
-        <w:t>dapibus id, blandit at, nisi. Cum sociis"</w:t>
+      <w:proofErr w:type="spellStart"/>
+      <w:r>
+        <w:rPr>
+          <w:rFonts w:ascii="Consolas" w:hAnsi="Consolas"/>
+        </w:rPr>
+        <w:t>dapibus</w:t>
+      </w:r>
+      <w:proofErr w:type="spellEnd"/>
+      <w:r>
+        <w:rPr>
+          <w:rFonts w:ascii="Consolas" w:hAnsi="Consolas"/>
+        </w:rPr>
+        <w:t xml:space="preserve"> </w:t>
+      </w:r>
+      <w:proofErr w:type="spellStart"/>
+      <w:r>
+        <w:rPr>
+          <w:rFonts w:ascii="Consolas" w:hAnsi="Consolas"/>
+        </w:rPr>
+        <w:t>id</w:t>
+      </w:r>
+      <w:proofErr w:type="spellEnd"/>
+      <w:r>
+        <w:rPr>
+          <w:rFonts w:ascii="Consolas" w:hAnsi="Consolas"/>
+        </w:rPr>
+        <w:t xml:space="preserve">, </w:t>
+      </w:r>
+      <w:proofErr w:type="spellStart"/>
+      <w:r>
+        <w:rPr>
+          <w:rFonts w:ascii="Consolas" w:hAnsi="Consolas"/>
+        </w:rPr>
+        <w:t>blandit</w:t>
+      </w:r>
+      <w:proofErr w:type="spellEnd"/>
+      <w:r>
+        <w:rPr>
+          <w:rFonts w:ascii="Consolas" w:hAnsi="Consolas"/>
+        </w:rPr>
+        <w:t xml:space="preserve"> at, </w:t>
+      </w:r>
+      <w:proofErr w:type="spellStart"/>
+      <w:r>
+        <w:rPr>
+          <w:rFonts w:ascii="Consolas" w:hAnsi="Consolas"/>
+        </w:rPr>
+        <w:t>nisi</w:t>
+      </w:r>
+      <w:proofErr w:type="spellEnd"/>
+      <w:r>
+        <w:rPr>
+          <w:rFonts w:ascii="Consolas" w:hAnsi="Consolas"/>
+        </w:rPr>
+        <w:t xml:space="preserve">. Cum </w:t>
+      </w:r>
+      <w:proofErr w:type="spellStart"/>
+      <w:r>
+        <w:rPr>
+          <w:rFonts w:ascii="Consolas" w:hAnsi="Consolas"/>
+        </w:rPr>
+        <w:t>sociis</w:t>
+      </w:r>
+      <w:proofErr w:type="spellEnd"/>
+      <w:r>
+        <w:rPr>
+          <w:rFonts w:ascii="Consolas" w:hAnsi="Consolas"/>
+        </w:rPr>
+        <w:t>"</w:t>
       </w:r>
     </w:p>
     <w:p>
@@ -2907,8 +3685,16 @@
               <w:rPr>
                 <w:rFonts w:ascii="Consolas" w:hAnsi="Consolas"/>
               </w:rPr>
-              <w:t>/datarecords</w:t>
-            </w:r>
+              <w:t>/</w:t>
+            </w:r>
+            <w:proofErr w:type="spellStart"/>
+            <w:r>
+              <w:rPr>
+                <w:rFonts w:ascii="Consolas" w:hAnsi="Consolas"/>
+              </w:rPr>
+              <w:t>datarecords</w:t>
+            </w:r>
+            <w:proofErr w:type="spellEnd"/>
           </w:p>
         </w:tc>
         <w:tc>
@@ -2935,7 +3721,15 @@
           </w:tcPr>
           <w:p>
             <w:r>
-              <w:t>Rückgabe aller vorhandenen Datarecords (maximal 100)</w:t>
+              <w:t xml:space="preserve">Rückgabe aller vorhandenen </w:t>
+            </w:r>
+            <w:proofErr w:type="spellStart"/>
+            <w:r>
+              <w:t>Datarecords</w:t>
+            </w:r>
+            <w:proofErr w:type="spellEnd"/>
+            <w:r>
+              <w:t xml:space="preserve"> (maximal 100)</w:t>
             </w:r>
           </w:p>
         </w:tc>
@@ -2955,13 +3749,27 @@
               <w:rPr>
                 <w:rFonts w:ascii="Consolas" w:hAnsi="Consolas"/>
               </w:rPr>
-              <w:t>/datarecords</w:t>
-            </w:r>
+              <w:t>/</w:t>
+            </w:r>
+            <w:proofErr w:type="spellStart"/>
             <w:r>
               <w:rPr>
                 <w:rFonts w:ascii="Consolas" w:hAnsi="Consolas"/>
               </w:rPr>
-              <w:t>?name=XYZ</w:t>
+              <w:t>datarecords</w:t>
+            </w:r>
+            <w:r>
+              <w:rPr>
+                <w:rFonts w:ascii="Consolas" w:hAnsi="Consolas"/>
+              </w:rPr>
+              <w:t>?name</w:t>
+            </w:r>
+            <w:proofErr w:type="spellEnd"/>
+            <w:r>
+              <w:rPr>
+                <w:rFonts w:ascii="Consolas" w:hAnsi="Consolas"/>
+              </w:rPr>
+              <w:t>=XYZ</w:t>
             </w:r>
           </w:p>
         </w:tc>
@@ -2989,7 +3797,15 @@
           </w:tcPr>
           <w:p>
             <w:r>
-              <w:t>Rückgabe aller vorhandenen Datarecords, welche im Namen "XYZ" enthalten (maximal 100)</w:t>
+              <w:t xml:space="preserve">Rückgabe aller vorhandenen </w:t>
+            </w:r>
+            <w:proofErr w:type="spellStart"/>
+            <w:r>
+              <w:t>Datarecords</w:t>
+            </w:r>
+            <w:proofErr w:type="spellEnd"/>
+            <w:r>
+              <w:t>, welche im Namen "XYZ" enthalten (maximal 100)</w:t>
             </w:r>
           </w:p>
         </w:tc>
@@ -3009,8 +3825,16 @@
               <w:rPr>
                 <w:rFonts w:ascii="Consolas" w:hAnsi="Consolas"/>
               </w:rPr>
-              <w:t>/datarecords</w:t>
-            </w:r>
+              <w:t>/</w:t>
+            </w:r>
+            <w:proofErr w:type="spellStart"/>
+            <w:r>
+              <w:rPr>
+                <w:rFonts w:ascii="Consolas" w:hAnsi="Consolas"/>
+              </w:rPr>
+              <w:t>datarecords</w:t>
+            </w:r>
+            <w:proofErr w:type="spellEnd"/>
           </w:p>
         </w:tc>
         <w:tc>
@@ -3037,7 +3861,15 @@
           </w:tcPr>
           <w:p>
             <w:r>
-              <w:t xml:space="preserve">Erstellen eines neuen Datarecords. </w:t>
+              <w:t xml:space="preserve">Erstellen eines neuen </w:t>
+            </w:r>
+            <w:proofErr w:type="spellStart"/>
+            <w:r>
+              <w:t>Datarecords</w:t>
+            </w:r>
+            <w:proofErr w:type="spellEnd"/>
+            <w:r>
+              <w:t xml:space="preserve">. </w:t>
             </w:r>
             <w:r>
               <w:t xml:space="preserve">Dazu muss im Body der Eintrag in der Form des in Kapitel </w:t>
@@ -3078,7 +3910,35 @@
               <w:rPr>
                 <w:rFonts w:ascii="Consolas" w:hAnsi="Consolas"/>
               </w:rPr>
-              <w:t>/datarecords/{id}</w:t>
+              <w:t>/</w:t>
+            </w:r>
+            <w:proofErr w:type="spellStart"/>
+            <w:r>
+              <w:rPr>
+                <w:rFonts w:ascii="Consolas" w:hAnsi="Consolas"/>
+              </w:rPr>
+              <w:t>datarecords</w:t>
+            </w:r>
+            <w:proofErr w:type="spellEnd"/>
+            <w:r>
+              <w:rPr>
+                <w:rFonts w:ascii="Consolas" w:hAnsi="Consolas"/>
+              </w:rPr>
+              <w:t>/{</w:t>
+            </w:r>
+            <w:proofErr w:type="spellStart"/>
+            <w:r>
+              <w:rPr>
+                <w:rFonts w:ascii="Consolas" w:hAnsi="Consolas"/>
+              </w:rPr>
+              <w:t>id</w:t>
+            </w:r>
+            <w:proofErr w:type="spellEnd"/>
+            <w:r>
+              <w:rPr>
+                <w:rFonts w:ascii="Consolas" w:hAnsi="Consolas"/>
+              </w:rPr>
+              <w:t>}</w:t>
             </w:r>
           </w:p>
         </w:tc>
@@ -3106,7 +3966,15 @@
           </w:tcPr>
           <w:p>
             <w:r>
-              <w:t>Rückgabe des Datarecords mit der in der URL angegebenen ID.</w:t>
+              <w:t xml:space="preserve">Rückgabe des </w:t>
+            </w:r>
+            <w:proofErr w:type="spellStart"/>
+            <w:r>
+              <w:t>Datarecords</w:t>
+            </w:r>
+            <w:proofErr w:type="spellEnd"/>
+            <w:r>
+              <w:t xml:space="preserve"> mit der in der URL angegebenen ID.</w:t>
             </w:r>
           </w:p>
         </w:tc>
@@ -3126,7 +3994,35 @@
               <w:rPr>
                 <w:rFonts w:ascii="Consolas" w:hAnsi="Consolas"/>
               </w:rPr>
-              <w:t>/datarecords/{id}</w:t>
+              <w:t>/</w:t>
+            </w:r>
+            <w:proofErr w:type="spellStart"/>
+            <w:r>
+              <w:rPr>
+                <w:rFonts w:ascii="Consolas" w:hAnsi="Consolas"/>
+              </w:rPr>
+              <w:t>datarecords</w:t>
+            </w:r>
+            <w:proofErr w:type="spellEnd"/>
+            <w:r>
+              <w:rPr>
+                <w:rFonts w:ascii="Consolas" w:hAnsi="Consolas"/>
+              </w:rPr>
+              <w:t>/{</w:t>
+            </w:r>
+            <w:proofErr w:type="spellStart"/>
+            <w:r>
+              <w:rPr>
+                <w:rFonts w:ascii="Consolas" w:hAnsi="Consolas"/>
+              </w:rPr>
+              <w:t>id</w:t>
+            </w:r>
+            <w:proofErr w:type="spellEnd"/>
+            <w:r>
+              <w:rPr>
+                <w:rFonts w:ascii="Consolas" w:hAnsi="Consolas"/>
+              </w:rPr>
+              <w:t>}</w:t>
             </w:r>
           </w:p>
         </w:tc>
@@ -3154,7 +4050,15 @@
           </w:tcPr>
           <w:p>
             <w:r>
-              <w:t xml:space="preserve">Update des Datarecords mit der in der URL angegebenen ID. Dazu muss im Body der neue Eintrag </w:t>
+              <w:t xml:space="preserve">Update des </w:t>
+            </w:r>
+            <w:proofErr w:type="spellStart"/>
+            <w:r>
+              <w:t>Datarecords</w:t>
+            </w:r>
+            <w:proofErr w:type="spellEnd"/>
+            <w:r>
+              <w:t xml:space="preserve"> mit der in der URL angegebenen ID. Dazu muss im Body der neue Eintrag </w:t>
             </w:r>
             <w:r>
               <w:t>in der Form des in</w:t>
@@ -3207,7 +4111,35 @@
               <w:rPr>
                 <w:rFonts w:ascii="Consolas" w:hAnsi="Consolas"/>
               </w:rPr>
-              <w:t>/datarecords/{id}</w:t>
+              <w:t>/</w:t>
+            </w:r>
+            <w:proofErr w:type="spellStart"/>
+            <w:r>
+              <w:rPr>
+                <w:rFonts w:ascii="Consolas" w:hAnsi="Consolas"/>
+              </w:rPr>
+              <w:t>datarecords</w:t>
+            </w:r>
+            <w:proofErr w:type="spellEnd"/>
+            <w:r>
+              <w:rPr>
+                <w:rFonts w:ascii="Consolas" w:hAnsi="Consolas"/>
+              </w:rPr>
+              <w:t>/{</w:t>
+            </w:r>
+            <w:proofErr w:type="spellStart"/>
+            <w:r>
+              <w:rPr>
+                <w:rFonts w:ascii="Consolas" w:hAnsi="Consolas"/>
+              </w:rPr>
+              <w:t>id</w:t>
+            </w:r>
+            <w:proofErr w:type="spellEnd"/>
+            <w:r>
+              <w:rPr>
+                <w:rFonts w:ascii="Consolas" w:hAnsi="Consolas"/>
+              </w:rPr>
+              <w:t>}</w:t>
             </w:r>
           </w:p>
         </w:tc>
@@ -3235,7 +4167,15 @@
           </w:tcPr>
           <w:p>
             <w:r>
-              <w:t>Löschen des Datarecords mit der in der URL angegebenen ID.</w:t>
+              <w:t xml:space="preserve">Löschen des </w:t>
+            </w:r>
+            <w:proofErr w:type="spellStart"/>
+            <w:r>
+              <w:t>Datarecords</w:t>
+            </w:r>
+            <w:proofErr w:type="spellEnd"/>
+            <w:r>
+              <w:t xml:space="preserve"> mit der in der URL angegebenen ID.</w:t>
             </w:r>
           </w:p>
         </w:tc>
@@ -3244,23 +4184,41 @@
     <w:p/>
     <w:p>
       <w:r>
-        <w:t xml:space="preserve">Achtung: Als Accept-Header muss </w:t>
+        <w:t xml:space="preserve">Achtung: Als </w:t>
+      </w:r>
+      <w:proofErr w:type="spellStart"/>
+      <w:r>
+        <w:t>Accept</w:t>
+      </w:r>
+      <w:proofErr w:type="spellEnd"/>
+      <w:r>
+        <w:t xml:space="preserve">-Header muss </w:t>
       </w:r>
       <w:r>
         <w:t xml:space="preserve">immer </w:t>
       </w:r>
-      <w:r>
-        <w:rPr>
-          <w:rFonts w:ascii="Consolas" w:hAnsi="Consolas"/>
-        </w:rPr>
-        <w:t>application/</w:t>
-      </w:r>
+      <w:proofErr w:type="spellStart"/>
+      <w:r>
+        <w:rPr>
+          <w:rFonts w:ascii="Consolas" w:hAnsi="Consolas"/>
+        </w:rPr>
+        <w:t>application</w:t>
+      </w:r>
+      <w:proofErr w:type="spellEnd"/>
+      <w:r>
+        <w:rPr>
+          <w:rFonts w:ascii="Consolas" w:hAnsi="Consolas"/>
+        </w:rPr>
+        <w:t>/</w:t>
+      </w:r>
+      <w:proofErr w:type="spellStart"/>
       <w:r>
         <w:rPr>
           <w:rFonts w:ascii="Consolas" w:hAnsi="Consolas"/>
         </w:rPr>
         <w:t>json</w:t>
       </w:r>
+      <w:proofErr w:type="spellEnd"/>
       <w:r>
         <w:t xml:space="preserve"> angegeben werden.</w:t>
       </w:r>
@@ -3270,21 +4228,25 @@
       <w:r>
         <w:t xml:space="preserve">Diese Methoden wurden in der Klasse </w:t>
       </w:r>
+      <w:proofErr w:type="spellStart"/>
       <w:r>
         <w:rPr>
           <w:rFonts w:ascii="Consolas" w:hAnsi="Consolas"/>
         </w:rPr>
         <w:t>DataRecordRestController</w:t>
       </w:r>
+      <w:proofErr w:type="spellEnd"/>
       <w:r>
         <w:t xml:space="preserve"> implementiert. Dabei wird das </w:t>
       </w:r>
+      <w:proofErr w:type="spellStart"/>
       <w:r>
         <w:rPr>
           <w:rFonts w:ascii="Consolas" w:hAnsi="Consolas"/>
         </w:rPr>
         <w:t>MongoDBDataRecordService</w:t>
       </w:r>
+      <w:proofErr w:type="spellEnd"/>
       <w:r>
         <w:t xml:space="preserve"> verwendet, um auf die Datenbank zuzugreifen. Dieses wird mittels </w:t>
       </w:r>
@@ -3292,10 +4254,26 @@
         <w:rPr>
           <w:rFonts w:ascii="Consolas" w:hAnsi="Consolas"/>
         </w:rPr>
-        <w:t>@Autowired</w:t>
-      </w:r>
-      <w:r>
-        <w:t xml:space="preserve"> instanziert.</w:t>
+        <w:t>@</w:t>
+      </w:r>
+      <w:proofErr w:type="spellStart"/>
+      <w:r>
+        <w:rPr>
+          <w:rFonts w:ascii="Consolas" w:hAnsi="Consolas"/>
+        </w:rPr>
+        <w:t>Autowired</w:t>
+      </w:r>
+      <w:proofErr w:type="spellEnd"/>
+      <w:r>
+        <w:t xml:space="preserve"> </w:t>
+      </w:r>
+      <w:proofErr w:type="spellStart"/>
+      <w:r>
+        <w:t>instanziert</w:t>
+      </w:r>
+      <w:proofErr w:type="spellEnd"/>
+      <w:r>
+        <w:t>.</w:t>
       </w:r>
     </w:p>
     <w:p/>
@@ -3343,8 +4321,20 @@
           <w:szCs w:val="16"/>
           <w:lang w:val="de-DE" w:eastAsia="de-DE"/>
         </w:rPr>
-        <w:t>@RequestMapping</w:t>
-      </w:r>
+        <w:t>@</w:t>
+      </w:r>
+      <w:proofErr w:type="spellStart"/>
+      <w:r>
+        <w:rPr>
+          <w:rFonts w:ascii="Consolas" w:hAnsi="Consolas" w:cs="Menlo"/>
+          <w:color w:val="808000"/>
+          <w:sz w:val="16"/>
+          <w:szCs w:val="16"/>
+          <w:lang w:val="de-DE" w:eastAsia="de-DE"/>
+        </w:rPr>
+        <w:t>RequestMapping</w:t>
+      </w:r>
+      <w:proofErr w:type="spellEnd"/>
       <w:r>
         <w:rPr>
           <w:rFonts w:ascii="Consolas" w:hAnsi="Consolas" w:cs="Menlo"/>
@@ -3353,7 +4343,29 @@
           <w:szCs w:val="16"/>
           <w:lang w:val="de-DE" w:eastAsia="de-DE"/>
         </w:rPr>
-        <w:t xml:space="preserve">(value = </w:t>
+        <w:t>(</w:t>
+      </w:r>
+      <w:proofErr w:type="spellStart"/>
+      <w:r>
+        <w:rPr>
+          <w:rFonts w:ascii="Consolas" w:hAnsi="Consolas" w:cs="Menlo"/>
+          <w:color w:val="000000"/>
+          <w:sz w:val="16"/>
+          <w:szCs w:val="16"/>
+          <w:lang w:val="de-DE" w:eastAsia="de-DE"/>
+        </w:rPr>
+        <w:t>value</w:t>
+      </w:r>
+      <w:proofErr w:type="spellEnd"/>
+      <w:r>
+        <w:rPr>
+          <w:rFonts w:ascii="Consolas" w:hAnsi="Consolas" w:cs="Menlo"/>
+          <w:color w:val="000000"/>
+          <w:sz w:val="16"/>
+          <w:szCs w:val="16"/>
+          <w:lang w:val="de-DE" w:eastAsia="de-DE"/>
+        </w:rPr>
+        <w:t xml:space="preserve"> = </w:t>
       </w:r>
       <w:r>
         <w:rPr>
@@ -3365,7 +4377,33 @@
           <w:szCs w:val="16"/>
           <w:lang w:val="de-DE" w:eastAsia="de-DE"/>
         </w:rPr>
-        <w:t>"/datarecords"</w:t>
+        <w:t>"/</w:t>
+      </w:r>
+      <w:proofErr w:type="spellStart"/>
+      <w:r>
+        <w:rPr>
+          <w:rFonts w:ascii="Consolas" w:hAnsi="Consolas" w:cs="Menlo"/>
+          <w:b/>
+          <w:bCs/>
+          <w:color w:val="008000"/>
+          <w:sz w:val="16"/>
+          <w:szCs w:val="16"/>
+          <w:lang w:val="de-DE" w:eastAsia="de-DE"/>
+        </w:rPr>
+        <w:t>datarecords</w:t>
+      </w:r>
+      <w:proofErr w:type="spellEnd"/>
+      <w:r>
+        <w:rPr>
+          <w:rFonts w:ascii="Consolas" w:hAnsi="Consolas" w:cs="Menlo"/>
+          <w:b/>
+          <w:bCs/>
+          <w:color w:val="008000"/>
+          <w:sz w:val="16"/>
+          <w:szCs w:val="16"/>
+          <w:lang w:val="de-DE" w:eastAsia="de-DE"/>
+        </w:rPr>
+        <w:t>"</w:t>
       </w:r>
       <w:r>
         <w:rPr>
@@ -3375,7 +4413,40 @@
           <w:szCs w:val="16"/>
           <w:lang w:val="de-DE" w:eastAsia="de-DE"/>
         </w:rPr>
-        <w:t>, method = RequestMethod.</w:t>
+        <w:t xml:space="preserve">, </w:t>
+      </w:r>
+      <w:proofErr w:type="spellStart"/>
+      <w:r>
+        <w:rPr>
+          <w:rFonts w:ascii="Consolas" w:hAnsi="Consolas" w:cs="Menlo"/>
+          <w:color w:val="000000"/>
+          <w:sz w:val="16"/>
+          <w:szCs w:val="16"/>
+          <w:lang w:val="de-DE" w:eastAsia="de-DE"/>
+        </w:rPr>
+        <w:t>method</w:t>
+      </w:r>
+      <w:proofErr w:type="spellEnd"/>
+      <w:r>
+        <w:rPr>
+          <w:rFonts w:ascii="Consolas" w:hAnsi="Consolas" w:cs="Menlo"/>
+          <w:color w:val="000000"/>
+          <w:sz w:val="16"/>
+          <w:szCs w:val="16"/>
+          <w:lang w:val="de-DE" w:eastAsia="de-DE"/>
+        </w:rPr>
+        <w:t xml:space="preserve"> = </w:t>
+      </w:r>
+      <w:proofErr w:type="spellStart"/>
+      <w:r>
+        <w:rPr>
+          <w:rFonts w:ascii="Consolas" w:hAnsi="Consolas" w:cs="Menlo"/>
+          <w:color w:val="000000"/>
+          <w:sz w:val="16"/>
+          <w:szCs w:val="16"/>
+          <w:lang w:val="de-DE" w:eastAsia="de-DE"/>
+        </w:rPr>
+        <w:t>RequestMethod.</w:t>
       </w:r>
       <w:r>
         <w:rPr>
@@ -3391,6 +4462,7 @@
         </w:rPr>
         <w:t>GET</w:t>
       </w:r>
+      <w:proofErr w:type="spellEnd"/>
       <w:r>
         <w:rPr>
           <w:rFonts w:ascii="Consolas" w:hAnsi="Consolas" w:cs="Menlo"/>
@@ -3399,7 +4471,29 @@
           <w:szCs w:val="16"/>
           <w:lang w:val="de-DE" w:eastAsia="de-DE"/>
         </w:rPr>
-        <w:t xml:space="preserve">, produces = </w:t>
+        <w:t xml:space="preserve">, </w:t>
+      </w:r>
+      <w:proofErr w:type="spellStart"/>
+      <w:r>
+        <w:rPr>
+          <w:rFonts w:ascii="Consolas" w:hAnsi="Consolas" w:cs="Menlo"/>
+          <w:color w:val="000000"/>
+          <w:sz w:val="16"/>
+          <w:szCs w:val="16"/>
+          <w:lang w:val="de-DE" w:eastAsia="de-DE"/>
+        </w:rPr>
+        <w:t>produces</w:t>
+      </w:r>
+      <w:proofErr w:type="spellEnd"/>
+      <w:r>
+        <w:rPr>
+          <w:rFonts w:ascii="Consolas" w:hAnsi="Consolas" w:cs="Menlo"/>
+          <w:color w:val="000000"/>
+          <w:sz w:val="16"/>
+          <w:szCs w:val="16"/>
+          <w:lang w:val="de-DE" w:eastAsia="de-DE"/>
+        </w:rPr>
+        <w:t xml:space="preserve"> = </w:t>
       </w:r>
       <w:r>
         <w:rPr>
@@ -3411,7 +4505,59 @@
           <w:szCs w:val="16"/>
           <w:lang w:val="de-DE" w:eastAsia="de-DE"/>
         </w:rPr>
-        <w:t>"application/json"</w:t>
+        <w:t>"</w:t>
+      </w:r>
+      <w:proofErr w:type="spellStart"/>
+      <w:r>
+        <w:rPr>
+          <w:rFonts w:ascii="Consolas" w:hAnsi="Consolas" w:cs="Menlo"/>
+          <w:b/>
+          <w:bCs/>
+          <w:color w:val="008000"/>
+          <w:sz w:val="16"/>
+          <w:szCs w:val="16"/>
+          <w:lang w:val="de-DE" w:eastAsia="de-DE"/>
+        </w:rPr>
+        <w:t>application</w:t>
+      </w:r>
+      <w:proofErr w:type="spellEnd"/>
+      <w:r>
+        <w:rPr>
+          <w:rFonts w:ascii="Consolas" w:hAnsi="Consolas" w:cs="Menlo"/>
+          <w:b/>
+          <w:bCs/>
+          <w:color w:val="008000"/>
+          <w:sz w:val="16"/>
+          <w:szCs w:val="16"/>
+          <w:lang w:val="de-DE" w:eastAsia="de-DE"/>
+        </w:rPr>
+        <w:t>/</w:t>
+      </w:r>
+      <w:proofErr w:type="spellStart"/>
+      <w:r>
+        <w:rPr>
+          <w:rFonts w:ascii="Consolas" w:hAnsi="Consolas" w:cs="Menlo"/>
+          <w:b/>
+          <w:bCs/>
+          <w:color w:val="008000"/>
+          <w:sz w:val="16"/>
+          <w:szCs w:val="16"/>
+          <w:lang w:val="de-DE" w:eastAsia="de-DE"/>
+        </w:rPr>
+        <w:t>json</w:t>
+      </w:r>
+      <w:proofErr w:type="spellEnd"/>
+      <w:r>
+        <w:rPr>
+          <w:rFonts w:ascii="Consolas" w:hAnsi="Consolas" w:cs="Menlo"/>
+          <w:b/>
+          <w:bCs/>
+          <w:color w:val="008000"/>
+          <w:sz w:val="16"/>
+          <w:szCs w:val="16"/>
+          <w:lang w:val="de-DE" w:eastAsia="de-DE"/>
+        </w:rPr>
+        <w:t>"</w:t>
       </w:r>
       <w:r>
         <w:rPr>
@@ -3433,6 +4579,7 @@
         </w:rPr>
         <w:br/>
       </w:r>
+      <w:proofErr w:type="spellStart"/>
       <w:r>
         <w:rPr>
           <w:rFonts w:ascii="Consolas" w:hAnsi="Consolas" w:cs="Menlo"/>
@@ -3443,8 +4590,22 @@
           <w:szCs w:val="16"/>
           <w:lang w:val="de-DE" w:eastAsia="de-DE"/>
         </w:rPr>
-        <w:t xml:space="preserve">public </w:t>
-      </w:r>
+        <w:t>public</w:t>
+      </w:r>
+      <w:proofErr w:type="spellEnd"/>
+      <w:r>
+        <w:rPr>
+          <w:rFonts w:ascii="Consolas" w:hAnsi="Consolas" w:cs="Menlo"/>
+          <w:b/>
+          <w:bCs/>
+          <w:color w:val="000080"/>
+          <w:sz w:val="16"/>
+          <w:szCs w:val="16"/>
+          <w:lang w:val="de-DE" w:eastAsia="de-DE"/>
+        </w:rPr>
+        <w:t xml:space="preserve"> </w:t>
+      </w:r>
+      <w:proofErr w:type="spellStart"/>
       <w:r>
         <w:rPr>
           <w:rFonts w:ascii="Consolas" w:hAnsi="Consolas" w:cs="Menlo"/>
@@ -3453,7 +4614,62 @@
           <w:szCs w:val="16"/>
           <w:lang w:val="de-DE" w:eastAsia="de-DE"/>
         </w:rPr>
-        <w:t>ResponseEntity&lt;List&lt;DataRecord&gt;&gt; findDataRecordsByName(</w:t>
+        <w:t>ResponseEntity</w:t>
+      </w:r>
+      <w:proofErr w:type="spellEnd"/>
+      <w:r>
+        <w:rPr>
+          <w:rFonts w:ascii="Consolas" w:hAnsi="Consolas" w:cs="Menlo"/>
+          <w:color w:val="000000"/>
+          <w:sz w:val="16"/>
+          <w:szCs w:val="16"/>
+          <w:lang w:val="de-DE" w:eastAsia="de-DE"/>
+        </w:rPr>
+        <w:t>&lt;List&lt;</w:t>
+      </w:r>
+      <w:proofErr w:type="spellStart"/>
+      <w:r>
+        <w:rPr>
+          <w:rFonts w:ascii="Consolas" w:hAnsi="Consolas" w:cs="Menlo"/>
+          <w:color w:val="000000"/>
+          <w:sz w:val="16"/>
+          <w:szCs w:val="16"/>
+          <w:lang w:val="de-DE" w:eastAsia="de-DE"/>
+        </w:rPr>
+        <w:t>DataRecord</w:t>
+      </w:r>
+      <w:proofErr w:type="spellEnd"/>
+      <w:r>
+        <w:rPr>
+          <w:rFonts w:ascii="Consolas" w:hAnsi="Consolas" w:cs="Menlo"/>
+          <w:color w:val="000000"/>
+          <w:sz w:val="16"/>
+          <w:szCs w:val="16"/>
+          <w:lang w:val="de-DE" w:eastAsia="de-DE"/>
+        </w:rPr>
+        <w:t xml:space="preserve">&gt;&gt; </w:t>
+      </w:r>
+      <w:proofErr w:type="spellStart"/>
+      <w:r>
+        <w:rPr>
+          <w:rFonts w:ascii="Consolas" w:hAnsi="Consolas" w:cs="Menlo"/>
+          <w:color w:val="000000"/>
+          <w:sz w:val="16"/>
+          <w:szCs w:val="16"/>
+          <w:lang w:val="de-DE" w:eastAsia="de-DE"/>
+        </w:rPr>
+        <w:t>findDataRecordsByName</w:t>
+      </w:r>
+      <w:proofErr w:type="spellEnd"/>
+      <w:r>
+        <w:rPr>
+          <w:rFonts w:ascii="Consolas" w:hAnsi="Consolas" w:cs="Menlo"/>
+          <w:color w:val="000000"/>
+          <w:sz w:val="16"/>
+          <w:szCs w:val="16"/>
+          <w:lang w:val="de-DE" w:eastAsia="de-DE"/>
+        </w:rPr>
+        <w:t>(</w:t>
       </w:r>
       <w:r>
         <w:rPr>
@@ -3463,8 +4679,20 @@
           <w:szCs w:val="16"/>
           <w:lang w:val="de-DE" w:eastAsia="de-DE"/>
         </w:rPr>
-        <w:t>@RequestParam</w:t>
-      </w:r>
+        <w:t>@</w:t>
+      </w:r>
+      <w:proofErr w:type="spellStart"/>
+      <w:r>
+        <w:rPr>
+          <w:rFonts w:ascii="Consolas" w:hAnsi="Consolas" w:cs="Menlo"/>
+          <w:color w:val="808000"/>
+          <w:sz w:val="16"/>
+          <w:szCs w:val="16"/>
+          <w:lang w:val="de-DE" w:eastAsia="de-DE"/>
+        </w:rPr>
+        <w:t>RequestParam</w:t>
+      </w:r>
+      <w:proofErr w:type="spellEnd"/>
       <w:r>
         <w:rPr>
           <w:rFonts w:ascii="Consolas" w:hAnsi="Consolas" w:cs="Menlo"/>
@@ -3473,7 +4701,29 @@
           <w:szCs w:val="16"/>
           <w:lang w:val="de-DE" w:eastAsia="de-DE"/>
         </w:rPr>
-        <w:t xml:space="preserve">(value = </w:t>
+        <w:t>(</w:t>
+      </w:r>
+      <w:proofErr w:type="spellStart"/>
+      <w:r>
+        <w:rPr>
+          <w:rFonts w:ascii="Consolas" w:hAnsi="Consolas" w:cs="Menlo"/>
+          <w:color w:val="000000"/>
+          <w:sz w:val="16"/>
+          <w:szCs w:val="16"/>
+          <w:lang w:val="de-DE" w:eastAsia="de-DE"/>
+        </w:rPr>
+        <w:t>value</w:t>
+      </w:r>
+      <w:proofErr w:type="spellEnd"/>
+      <w:r>
+        <w:rPr>
+          <w:rFonts w:ascii="Consolas" w:hAnsi="Consolas" w:cs="Menlo"/>
+          <w:color w:val="000000"/>
+          <w:sz w:val="16"/>
+          <w:szCs w:val="16"/>
+          <w:lang w:val="de-DE" w:eastAsia="de-DE"/>
+        </w:rPr>
+        <w:t xml:space="preserve"> = </w:t>
       </w:r>
       <w:r>
         <w:rPr>
@@ -3485,18 +4735,9 @@
           <w:szCs w:val="16"/>
           <w:lang w:val="de-DE" w:eastAsia="de-DE"/>
         </w:rPr>
-        <w:t>"name"</w:t>
-      </w:r>
-      <w:r>
-        <w:rPr>
-          <w:rFonts w:ascii="Consolas" w:hAnsi="Consolas" w:cs="Menlo"/>
-          <w:color w:val="000000"/>
-          <w:sz w:val="16"/>
-          <w:szCs w:val="16"/>
-          <w:lang w:val="de-DE" w:eastAsia="de-DE"/>
-        </w:rPr>
-        <w:t xml:space="preserve">, defaultValue = </w:t>
-      </w:r>
+        <w:t>"</w:t>
+      </w:r>
+      <w:proofErr w:type="spellStart"/>
       <w:r>
         <w:rPr>
           <w:rFonts w:ascii="Consolas" w:hAnsi="Consolas" w:cs="Menlo"/>
@@ -3507,7 +4748,20 @@
           <w:szCs w:val="16"/>
           <w:lang w:val="de-DE" w:eastAsia="de-DE"/>
         </w:rPr>
-        <w:t>""</w:t>
+        <w:t>name</w:t>
+      </w:r>
+      <w:proofErr w:type="spellEnd"/>
+      <w:r>
+        <w:rPr>
+          <w:rFonts w:ascii="Consolas" w:hAnsi="Consolas" w:cs="Menlo"/>
+          <w:b/>
+          <w:bCs/>
+          <w:color w:val="008000"/>
+          <w:sz w:val="16"/>
+          <w:szCs w:val="16"/>
+          <w:lang w:val="de-DE" w:eastAsia="de-DE"/>
+        </w:rPr>
+        <w:t>"</w:t>
       </w:r>
       <w:r>
         <w:rPr>
@@ -3517,8 +4771,9 @@
           <w:szCs w:val="16"/>
           <w:lang w:val="de-DE" w:eastAsia="de-DE"/>
         </w:rPr>
-        <w:t>) String name) {</w:t>
-      </w:r>
+        <w:t xml:space="preserve">, </w:t>
+      </w:r>
+      <w:proofErr w:type="spellStart"/>
       <w:r>
         <w:rPr>
           <w:rFonts w:ascii="Consolas" w:hAnsi="Consolas" w:cs="Menlo"/>
@@ -3527,9 +4782,75 @@
           <w:szCs w:val="16"/>
           <w:lang w:val="de-DE" w:eastAsia="de-DE"/>
         </w:rPr>
+        <w:t>defaultValue</w:t>
+      </w:r>
+      <w:proofErr w:type="spellEnd"/>
+      <w:r>
+        <w:rPr>
+          <w:rFonts w:ascii="Consolas" w:hAnsi="Consolas" w:cs="Menlo"/>
+          <w:color w:val="000000"/>
+          <w:sz w:val="16"/>
+          <w:szCs w:val="16"/>
+          <w:lang w:val="de-DE" w:eastAsia="de-DE"/>
+        </w:rPr>
+        <w:t xml:space="preserve"> = </w:t>
+      </w:r>
+      <w:r>
+        <w:rPr>
+          <w:rFonts w:ascii="Consolas" w:hAnsi="Consolas" w:cs="Menlo"/>
+          <w:b/>
+          <w:bCs/>
+          <w:color w:val="008000"/>
+          <w:sz w:val="16"/>
+          <w:szCs w:val="16"/>
+          <w:lang w:val="de-DE" w:eastAsia="de-DE"/>
+        </w:rPr>
+        <w:t>""</w:t>
+      </w:r>
+      <w:r>
+        <w:rPr>
+          <w:rFonts w:ascii="Consolas" w:hAnsi="Consolas" w:cs="Menlo"/>
+          <w:color w:val="000000"/>
+          <w:sz w:val="16"/>
+          <w:szCs w:val="16"/>
+          <w:lang w:val="de-DE" w:eastAsia="de-DE"/>
+        </w:rPr>
+        <w:t xml:space="preserve">) String </w:t>
+      </w:r>
+      <w:proofErr w:type="spellStart"/>
+      <w:r>
+        <w:rPr>
+          <w:rFonts w:ascii="Consolas" w:hAnsi="Consolas" w:cs="Menlo"/>
+          <w:color w:val="000000"/>
+          <w:sz w:val="16"/>
+          <w:szCs w:val="16"/>
+          <w:lang w:val="de-DE" w:eastAsia="de-DE"/>
+        </w:rPr>
+        <w:t>name</w:t>
+      </w:r>
+      <w:proofErr w:type="spellEnd"/>
+      <w:r>
+        <w:rPr>
+          <w:rFonts w:ascii="Consolas" w:hAnsi="Consolas" w:cs="Menlo"/>
+          <w:color w:val="000000"/>
+          <w:sz w:val="16"/>
+          <w:szCs w:val="16"/>
+          <w:lang w:val="de-DE" w:eastAsia="de-DE"/>
+        </w:rPr>
+        <w:t>) {</w:t>
+      </w:r>
+      <w:r>
+        <w:rPr>
+          <w:rFonts w:ascii="Consolas" w:hAnsi="Consolas" w:cs="Menlo"/>
+          <w:color w:val="000000"/>
+          <w:sz w:val="16"/>
+          <w:szCs w:val="16"/>
+          <w:lang w:val="de-DE" w:eastAsia="de-DE"/>
+        </w:rPr>
         <w:br/>
         <w:t xml:space="preserve">    </w:t>
       </w:r>
+      <w:proofErr w:type="spellStart"/>
       <w:r>
         <w:rPr>
           <w:rFonts w:ascii="Consolas" w:hAnsi="Consolas" w:cs="Menlo"/>
@@ -3540,49 +4861,9 @@
           <w:szCs w:val="16"/>
           <w:lang w:val="de-DE" w:eastAsia="de-DE"/>
         </w:rPr>
-        <w:t xml:space="preserve">if </w:t>
-      </w:r>
-      <w:r>
-        <w:rPr>
-          <w:rFonts w:ascii="Consolas" w:hAnsi="Consolas" w:cs="Menlo"/>
-          <w:color w:val="000000"/>
-          <w:sz w:val="16"/>
-          <w:szCs w:val="16"/>
-          <w:lang w:val="de-DE" w:eastAsia="de-DE"/>
-        </w:rPr>
-        <w:t xml:space="preserve">(name.length() == </w:t>
-      </w:r>
-      <w:r>
-        <w:rPr>
-          <w:rFonts w:ascii="Consolas" w:hAnsi="Consolas" w:cs="Menlo"/>
-          <w:color w:val="0000FF"/>
-          <w:sz w:val="16"/>
-          <w:szCs w:val="16"/>
-          <w:lang w:val="de-DE" w:eastAsia="de-DE"/>
-        </w:rPr>
-        <w:t>0</w:t>
-      </w:r>
-      <w:r>
-        <w:rPr>
-          <w:rFonts w:ascii="Consolas" w:hAnsi="Consolas" w:cs="Menlo"/>
-          <w:color w:val="000000"/>
-          <w:sz w:val="16"/>
-          <w:szCs w:val="16"/>
-          <w:lang w:val="de-DE" w:eastAsia="de-DE"/>
-        </w:rPr>
-        <w:t>)</w:t>
-      </w:r>
-      <w:r>
-        <w:rPr>
-          <w:rFonts w:ascii="Consolas" w:hAnsi="Consolas" w:cs="Menlo"/>
-          <w:color w:val="000000"/>
-          <w:sz w:val="16"/>
-          <w:szCs w:val="16"/>
-          <w:lang w:val="de-DE" w:eastAsia="de-DE"/>
-        </w:rPr>
-        <w:br/>
-        <w:t xml:space="preserve">        </w:t>
-      </w:r>
+        <w:t>if</w:t>
+      </w:r>
+      <w:proofErr w:type="spellEnd"/>
       <w:r>
         <w:rPr>
           <w:rFonts w:ascii="Consolas" w:hAnsi="Consolas" w:cs="Menlo"/>
@@ -3593,7 +4874,7 @@
           <w:szCs w:val="16"/>
           <w:lang w:val="de-DE" w:eastAsia="de-DE"/>
         </w:rPr>
-        <w:t xml:space="preserve">return new </w:t>
+        <w:t xml:space="preserve"> </w:t>
       </w:r>
       <w:r>
         <w:rPr>
@@ -3603,7 +4884,134 @@
           <w:szCs w:val="16"/>
           <w:lang w:val="de-DE" w:eastAsia="de-DE"/>
         </w:rPr>
-        <w:t>ResponseEntity&lt;&gt;(</w:t>
+        <w:t>(</w:t>
+      </w:r>
+      <w:proofErr w:type="spellStart"/>
+      <w:r>
+        <w:rPr>
+          <w:rFonts w:ascii="Consolas" w:hAnsi="Consolas" w:cs="Menlo"/>
+          <w:color w:val="000000"/>
+          <w:sz w:val="16"/>
+          <w:szCs w:val="16"/>
+          <w:lang w:val="de-DE" w:eastAsia="de-DE"/>
+        </w:rPr>
+        <w:t>name.length</w:t>
+      </w:r>
+      <w:proofErr w:type="spellEnd"/>
+      <w:r>
+        <w:rPr>
+          <w:rFonts w:ascii="Consolas" w:hAnsi="Consolas" w:cs="Menlo"/>
+          <w:color w:val="000000"/>
+          <w:sz w:val="16"/>
+          <w:szCs w:val="16"/>
+          <w:lang w:val="de-DE" w:eastAsia="de-DE"/>
+        </w:rPr>
+        <w:t xml:space="preserve">() == </w:t>
+      </w:r>
+      <w:r>
+        <w:rPr>
+          <w:rFonts w:ascii="Consolas" w:hAnsi="Consolas" w:cs="Menlo"/>
+          <w:color w:val="0000FF"/>
+          <w:sz w:val="16"/>
+          <w:szCs w:val="16"/>
+          <w:lang w:val="de-DE" w:eastAsia="de-DE"/>
+        </w:rPr>
+        <w:t>0</w:t>
+      </w:r>
+      <w:r>
+        <w:rPr>
+          <w:rFonts w:ascii="Consolas" w:hAnsi="Consolas" w:cs="Menlo"/>
+          <w:color w:val="000000"/>
+          <w:sz w:val="16"/>
+          <w:szCs w:val="16"/>
+          <w:lang w:val="de-DE" w:eastAsia="de-DE"/>
+        </w:rPr>
+        <w:t>)</w:t>
+      </w:r>
+      <w:r>
+        <w:rPr>
+          <w:rFonts w:ascii="Consolas" w:hAnsi="Consolas" w:cs="Menlo"/>
+          <w:color w:val="000000"/>
+          <w:sz w:val="16"/>
+          <w:szCs w:val="16"/>
+          <w:lang w:val="de-DE" w:eastAsia="de-DE"/>
+        </w:rPr>
+        <w:br/>
+        <w:t xml:space="preserve">        </w:t>
+      </w:r>
+      <w:proofErr w:type="spellStart"/>
+      <w:r>
+        <w:rPr>
+          <w:rFonts w:ascii="Consolas" w:hAnsi="Consolas" w:cs="Menlo"/>
+          <w:b/>
+          <w:bCs/>
+          <w:color w:val="000080"/>
+          <w:sz w:val="16"/>
+          <w:szCs w:val="16"/>
+          <w:lang w:val="de-DE" w:eastAsia="de-DE"/>
+        </w:rPr>
+        <w:t>return</w:t>
+      </w:r>
+      <w:proofErr w:type="spellEnd"/>
+      <w:r>
+        <w:rPr>
+          <w:rFonts w:ascii="Consolas" w:hAnsi="Consolas" w:cs="Menlo"/>
+          <w:b/>
+          <w:bCs/>
+          <w:color w:val="000080"/>
+          <w:sz w:val="16"/>
+          <w:szCs w:val="16"/>
+          <w:lang w:val="de-DE" w:eastAsia="de-DE"/>
+        </w:rPr>
+        <w:t xml:space="preserve"> </w:t>
+      </w:r>
+      <w:proofErr w:type="spellStart"/>
+      <w:r>
+        <w:rPr>
+          <w:rFonts w:ascii="Consolas" w:hAnsi="Consolas" w:cs="Menlo"/>
+          <w:b/>
+          <w:bCs/>
+          <w:color w:val="000080"/>
+          <w:sz w:val="16"/>
+          <w:szCs w:val="16"/>
+          <w:lang w:val="de-DE" w:eastAsia="de-DE"/>
+        </w:rPr>
+        <w:t>new</w:t>
+      </w:r>
+      <w:proofErr w:type="spellEnd"/>
+      <w:r>
+        <w:rPr>
+          <w:rFonts w:ascii="Consolas" w:hAnsi="Consolas" w:cs="Menlo"/>
+          <w:b/>
+          <w:bCs/>
+          <w:color w:val="000080"/>
+          <w:sz w:val="16"/>
+          <w:szCs w:val="16"/>
+          <w:lang w:val="de-DE" w:eastAsia="de-DE"/>
+        </w:rPr>
+        <w:t xml:space="preserve"> </w:t>
+      </w:r>
+      <w:proofErr w:type="spellStart"/>
+      <w:r>
+        <w:rPr>
+          <w:rFonts w:ascii="Consolas" w:hAnsi="Consolas" w:cs="Menlo"/>
+          <w:color w:val="000000"/>
+          <w:sz w:val="16"/>
+          <w:szCs w:val="16"/>
+          <w:lang w:val="de-DE" w:eastAsia="de-DE"/>
+        </w:rPr>
+        <w:t>ResponseEntity</w:t>
+      </w:r>
+      <w:proofErr w:type="spellEnd"/>
+      <w:r>
+        <w:rPr>
+          <w:rFonts w:ascii="Consolas" w:hAnsi="Consolas" w:cs="Menlo"/>
+          <w:color w:val="000000"/>
+          <w:sz w:val="16"/>
+          <w:szCs w:val="16"/>
+          <w:lang w:val="de-DE" w:eastAsia="de-DE"/>
+        </w:rPr>
+        <w:t>&lt;&gt;(</w:t>
       </w:r>
       <w:r>
         <w:rPr>
@@ -3625,7 +5033,18 @@
           <w:szCs w:val="16"/>
           <w:lang w:val="de-DE" w:eastAsia="de-DE"/>
         </w:rPr>
-        <w:t>.findTop100(), HttpStatus.</w:t>
+        <w:t xml:space="preserve">.findTop100(), </w:t>
+      </w:r>
+      <w:proofErr w:type="spellStart"/>
+      <w:r>
+        <w:rPr>
+          <w:rFonts w:ascii="Consolas" w:hAnsi="Consolas" w:cs="Menlo"/>
+          <w:color w:val="000000"/>
+          <w:sz w:val="16"/>
+          <w:szCs w:val="16"/>
+          <w:lang w:val="de-DE" w:eastAsia="de-DE"/>
+        </w:rPr>
+        <w:t>HttpStatus.</w:t>
       </w:r>
       <w:r>
         <w:rPr>
@@ -3641,6 +5060,7 @@
         </w:rPr>
         <w:t>OK</w:t>
       </w:r>
+      <w:proofErr w:type="spellEnd"/>
       <w:r>
         <w:rPr>
           <w:rFonts w:ascii="Consolas" w:hAnsi="Consolas" w:cs="Menlo"/>
@@ -3662,6 +5082,7 @@
         <w:br/>
         <w:t xml:space="preserve">    </w:t>
       </w:r>
+      <w:proofErr w:type="spellStart"/>
       <w:r>
         <w:rPr>
           <w:rFonts w:ascii="Consolas" w:hAnsi="Consolas" w:cs="Menlo"/>
@@ -3674,6 +5095,7 @@
         </w:rPr>
         <w:t>else</w:t>
       </w:r>
+      <w:proofErr w:type="spellEnd"/>
       <w:r>
         <w:rPr>
           <w:rFonts w:ascii="Consolas" w:hAnsi="Consolas" w:cs="Menlo"/>
@@ -3685,8 +5107,61 @@
           <w:lang w:val="de-DE" w:eastAsia="de-DE"/>
         </w:rPr>
         <w:br/>
-        <w:t xml:space="preserve">        return new </w:t>
-      </w:r>
+        <w:t xml:space="preserve">        </w:t>
+      </w:r>
+      <w:proofErr w:type="spellStart"/>
+      <w:r>
+        <w:rPr>
+          <w:rFonts w:ascii="Consolas" w:hAnsi="Consolas" w:cs="Menlo"/>
+          <w:b/>
+          <w:bCs/>
+          <w:color w:val="000080"/>
+          <w:sz w:val="16"/>
+          <w:szCs w:val="16"/>
+          <w:lang w:val="de-DE" w:eastAsia="de-DE"/>
+        </w:rPr>
+        <w:t>return</w:t>
+      </w:r>
+      <w:proofErr w:type="spellEnd"/>
+      <w:r>
+        <w:rPr>
+          <w:rFonts w:ascii="Consolas" w:hAnsi="Consolas" w:cs="Menlo"/>
+          <w:b/>
+          <w:bCs/>
+          <w:color w:val="000080"/>
+          <w:sz w:val="16"/>
+          <w:szCs w:val="16"/>
+          <w:lang w:val="de-DE" w:eastAsia="de-DE"/>
+        </w:rPr>
+        <w:t xml:space="preserve"> </w:t>
+      </w:r>
+      <w:proofErr w:type="spellStart"/>
+      <w:r>
+        <w:rPr>
+          <w:rFonts w:ascii="Consolas" w:hAnsi="Consolas" w:cs="Menlo"/>
+          <w:b/>
+          <w:bCs/>
+          <w:color w:val="000080"/>
+          <w:sz w:val="16"/>
+          <w:szCs w:val="16"/>
+          <w:lang w:val="de-DE" w:eastAsia="de-DE"/>
+        </w:rPr>
+        <w:t>new</w:t>
+      </w:r>
+      <w:proofErr w:type="spellEnd"/>
+      <w:r>
+        <w:rPr>
+          <w:rFonts w:ascii="Consolas" w:hAnsi="Consolas" w:cs="Menlo"/>
+          <w:b/>
+          <w:bCs/>
+          <w:color w:val="000080"/>
+          <w:sz w:val="16"/>
+          <w:szCs w:val="16"/>
+          <w:lang w:val="de-DE" w:eastAsia="de-DE"/>
+        </w:rPr>
+        <w:t xml:space="preserve"> </w:t>
+      </w:r>
+      <w:proofErr w:type="spellStart"/>
       <w:r>
         <w:rPr>
           <w:rFonts w:ascii="Consolas" w:hAnsi="Consolas" w:cs="Menlo"/>
@@ -3695,7 +5170,18 @@
           <w:szCs w:val="16"/>
           <w:lang w:val="de-DE" w:eastAsia="de-DE"/>
         </w:rPr>
-        <w:t>ResponseEntity&lt;&gt;(</w:t>
+        <w:t>ResponseEntity</w:t>
+      </w:r>
+      <w:proofErr w:type="spellEnd"/>
+      <w:r>
+        <w:rPr>
+          <w:rFonts w:ascii="Consolas" w:hAnsi="Consolas" w:cs="Menlo"/>
+          <w:color w:val="000000"/>
+          <w:sz w:val="16"/>
+          <w:szCs w:val="16"/>
+          <w:lang w:val="de-DE" w:eastAsia="de-DE"/>
+        </w:rPr>
+        <w:t>&lt;&gt;(</w:t>
       </w:r>
       <w:r>
         <w:rPr>
@@ -3717,7 +5203,40 @@
           <w:szCs w:val="16"/>
           <w:lang w:val="de-DE" w:eastAsia="de-DE"/>
         </w:rPr>
-        <w:t>.findTop100ByNameContainingIgnoreCase(name), HttpStatus.</w:t>
+        <w:t>.findTop100ByNameContainingIgnoreCase(</w:t>
+      </w:r>
+      <w:proofErr w:type="spellStart"/>
+      <w:r>
+        <w:rPr>
+          <w:rFonts w:ascii="Consolas" w:hAnsi="Consolas" w:cs="Menlo"/>
+          <w:color w:val="000000"/>
+          <w:sz w:val="16"/>
+          <w:szCs w:val="16"/>
+          <w:lang w:val="de-DE" w:eastAsia="de-DE"/>
+        </w:rPr>
+        <w:t>name</w:t>
+      </w:r>
+      <w:proofErr w:type="spellEnd"/>
+      <w:r>
+        <w:rPr>
+          <w:rFonts w:ascii="Consolas" w:hAnsi="Consolas" w:cs="Menlo"/>
+          <w:color w:val="000000"/>
+          <w:sz w:val="16"/>
+          <w:szCs w:val="16"/>
+          <w:lang w:val="de-DE" w:eastAsia="de-DE"/>
+        </w:rPr>
+        <w:t xml:space="preserve">), </w:t>
+      </w:r>
+      <w:proofErr w:type="spellStart"/>
+      <w:r>
+        <w:rPr>
+          <w:rFonts w:ascii="Consolas" w:hAnsi="Consolas" w:cs="Menlo"/>
+          <w:color w:val="000000"/>
+          <w:sz w:val="16"/>
+          <w:szCs w:val="16"/>
+          <w:lang w:val="de-DE" w:eastAsia="de-DE"/>
+        </w:rPr>
+        <w:t>HttpStatus.</w:t>
       </w:r>
       <w:r>
         <w:rPr>
@@ -3733,6 +5252,7 @@
         </w:rPr>
         <w:t>OK</w:t>
       </w:r>
+      <w:proofErr w:type="spellEnd"/>
       <w:r>
         <w:rPr>
           <w:rFonts w:ascii="Consolas" w:hAnsi="Consolas" w:cs="Menlo"/>
@@ -3764,17 +5284,27 @@
         <w:rPr>
           <w:rFonts w:ascii="Consolas" w:hAnsi="Consolas"/>
         </w:rPr>
-        <w:t>@RequestParam</w:t>
-      </w:r>
+        <w:t>@</w:t>
+      </w:r>
+      <w:proofErr w:type="spellStart"/>
+      <w:r>
+        <w:rPr>
+          <w:rFonts w:ascii="Consolas" w:hAnsi="Consolas"/>
+        </w:rPr>
+        <w:t>RequestParam</w:t>
+      </w:r>
+      <w:proofErr w:type="spellEnd"/>
       <w:r>
         <w:t xml:space="preserve"> zugegriffen. Falls kein GET-Parameter angegeben wurde, werden die ersten 100 Einträge zurückgegeben. Falls ein GET-Parameter angegeben wurde, werden die ersten 100 Einträge zurückgegeben, die den im GET-Parameter angegebenen Namen enthalten. Die Rückgabe erfolgt als </w:t>
       </w:r>
+      <w:proofErr w:type="spellStart"/>
       <w:r>
         <w:rPr>
           <w:rFonts w:ascii="Consolas" w:hAnsi="Consolas"/>
         </w:rPr>
         <w:t>ResponseEntity</w:t>
       </w:r>
+      <w:proofErr w:type="spellEnd"/>
       <w:r>
         <w:t>, um zusätzlich einen HTTP-Status zurückzugeben.</w:t>
       </w:r>
@@ -3820,23 +5350,79 @@
     <w:p/>
     <w:p>
       <w:r>
-        <w:t>Konkret müssen zwei Maven-Dependencies hinzugefügt werden: Einerseits das Spring WS Modul an sich und andererseits das WSDL4J Modul, welches später zum Generieren einer WSDL-Definition verwendet wird.</w:t>
-      </w:r>
-    </w:p>
-    <w:p>
-      <w:r>
-        <w:t>Jedoch arbeitet Spring in Bezug auf WSDL-Definitionen etwas anders: Anstatt ein WSDL-File zu erstellen, wird eine XSD-Schema Datei erzeugt. Darin müssen alle Requests, Responses und Models festgelegt werden, welche später bei der Kommunikation mittels SOAP verwendet werden. Des Weiteren muss ein Namespace definiert werden. Dies geschieht im Schema Tag, sollte eindeutig sein und die Applikation identifizieren.</w:t>
+        <w:t xml:space="preserve">Konkret müssen zwei </w:t>
+      </w:r>
+      <w:proofErr w:type="spellStart"/>
+      <w:r>
+        <w:t>Maven-Dependencies</w:t>
+      </w:r>
+      <w:proofErr w:type="spellEnd"/>
+      <w:r>
+        <w:t xml:space="preserve"> hinzugefügt werden: Einerseits das Spring WS Modul an sich und andererseits das WSDL4J Modul, welches später zum Generieren einer WSDL-Definition verwendet wird.</w:t>
+      </w:r>
+    </w:p>
+    <w:p>
+      <w:r>
+        <w:t xml:space="preserve">Jedoch arbeitet Spring in Bezug auf WSDL-Definitionen etwas anders: Anstatt ein WSDL-File zu erstellen, wird eine XSD-Schema Datei erzeugt. Darin müssen alle </w:t>
+      </w:r>
+      <w:proofErr w:type="spellStart"/>
+      <w:r>
+        <w:t>Requests</w:t>
+      </w:r>
+      <w:proofErr w:type="spellEnd"/>
+      <w:r>
+        <w:t>, Responses und Models festgelegt werden, welche später bei der Kommunikation mittels SOAP verwendet werden. Des Weiteren muss ein Namespace definiert werden. Dies geschieht im Schema Tag, sollte eindeutig sein und die Applikation identifizieren.</w:t>
       </w:r>
     </w:p>
     <w:p/>
     <w:p>
       <w:r>
-        <w:t>Danach wird mithilfe des Maven-Plugins „jaxb2“ die Schema-Datei in entsprechende Java Source-Files umgewandelt. Diese enthalten vordefinierte Attribute und Methoden (wie im Schema definiert).</w:t>
-      </w:r>
-    </w:p>
-    <w:p>
-      <w:r>
-        <w:t>Das Plugin läuft standardmäßig bei einem normalen „install“ Befehl von Maven mit. Wird das Plugin mehrmals ausgeführt, werden vorgenommene Änderungen überschrieben.</w:t>
+        <w:t xml:space="preserve">Danach wird mithilfe des </w:t>
+      </w:r>
+      <w:proofErr w:type="spellStart"/>
+      <w:r>
+        <w:t>Maven-Plugins</w:t>
+      </w:r>
+      <w:proofErr w:type="spellEnd"/>
+      <w:r>
+        <w:t xml:space="preserve"> „jaxb2“ die Schema-Datei in entsprechende Java Source-Files umgewandelt. Diese enthalten vordefinierte Attribute und Methoden (wie im Schema definiert).</w:t>
+      </w:r>
+    </w:p>
+    <w:p>
+      <w:r>
+        <w:t xml:space="preserve">Das </w:t>
+      </w:r>
+      <w:proofErr w:type="spellStart"/>
+      <w:r>
+        <w:t>Plugin</w:t>
+      </w:r>
+      <w:proofErr w:type="spellEnd"/>
+      <w:r>
+        <w:t xml:space="preserve"> läuft standardmäßig bei einem normalen „</w:t>
+      </w:r>
+      <w:proofErr w:type="spellStart"/>
+      <w:r>
+        <w:t>install</w:t>
+      </w:r>
+      <w:proofErr w:type="spellEnd"/>
+      <w:r>
+        <w:t xml:space="preserve">“ Befehl von </w:t>
+      </w:r>
+      <w:proofErr w:type="spellStart"/>
+      <w:r>
+        <w:t>Maven</w:t>
+      </w:r>
+      <w:proofErr w:type="spellEnd"/>
+      <w:r>
+        <w:t xml:space="preserve"> mit. Wird das </w:t>
+      </w:r>
+      <w:proofErr w:type="spellStart"/>
+      <w:r>
+        <w:t>Plugin</w:t>
+      </w:r>
+      <w:proofErr w:type="spellEnd"/>
+      <w:r>
+        <w:t xml:space="preserve"> mehrmals ausgeführt, werden vorgenommene Änderungen überschrieben.</w:t>
       </w:r>
     </w:p>
     <w:p>
@@ -3919,7 +5505,15 @@
         <w:t>Es wurde eine Model Klasse mit drei Feldern (ID, Na</w:t>
       </w:r>
       <w:r>
-        <w:t>me und Beschreibung) definiert. Des Weiteren wurde das Builder-Pattern verwendet, um ein Model zu erzeugen. Neben der Tatsache, dass Objekte so einfacher erzeugt werden können, werden die angegebenen Daten auch validiert bevor das Objekt tatsächlich erzeugt wird.</w:t>
+        <w:t xml:space="preserve">me und Beschreibung) definiert. Des Weiteren wurde das </w:t>
+      </w:r>
+      <w:proofErr w:type="spellStart"/>
+      <w:r>
+        <w:t>Builder</w:t>
+      </w:r>
+      <w:proofErr w:type="spellEnd"/>
+      <w:r>
+        <w:t>-Pattern verwendet, um ein Model zu erzeugen. Neben der Tatsache, dass Objekte so einfacher erzeugt werden können, werden die angegebenen Daten auch validiert bevor das Objekt tatsächlich erzeugt wird.</w:t>
       </w:r>
     </w:p>
     <w:p/>
@@ -3934,7 +5528,15 @@
         <w:t>,</w:t>
       </w:r>
       <w:r>
-        <w:t xml:space="preserve"> werden sogenannte Repositories benötigt. Ein Repository ist die einzige Verbindung, die zur Datenbank gegeben ist</w:t>
+        <w:t xml:space="preserve"> werden sogenannte </w:t>
+      </w:r>
+      <w:proofErr w:type="spellStart"/>
+      <w:r>
+        <w:t>Repositories</w:t>
+      </w:r>
+      <w:proofErr w:type="spellEnd"/>
+      <w:r>
+        <w:t xml:space="preserve"> benötigt. Ein Repository ist die einzige Verbindung, die zur Datenbank gegeben ist</w:t>
       </w:r>
       <w:r>
         <w:t>,</w:t>
@@ -3951,14 +5553,24 @@
       <w:r>
         <w:t xml:space="preserve"> versehen. Die Datenschnittstelle wird als Interface definiert und erbt vom Interface </w:t>
       </w:r>
+      <w:proofErr w:type="spellStart"/>
       <w:r>
         <w:rPr>
           <w:rFonts w:ascii="Consolas" w:hAnsi="Consolas"/>
         </w:rPr>
         <w:t>MongoRepository</w:t>
       </w:r>
-      <w:r>
-        <w:t>, da MongoDB als Datenbank verwendet wird. Das Elterninterface ver</w:t>
+      <w:proofErr w:type="spellEnd"/>
+      <w:r>
+        <w:t xml:space="preserve">, da </w:t>
+      </w:r>
+      <w:proofErr w:type="spellStart"/>
+      <w:r>
+        <w:t>MongoDB</w:t>
+      </w:r>
+      <w:proofErr w:type="spellEnd"/>
+      <w:r>
+        <w:t xml:space="preserve"> als Datenbank verwendet wird. Das Elterninterface ver</w:t>
       </w:r>
       <w:r>
         <w:t xml:space="preserve">fügt bereits über Methoden wie </w:t>
@@ -3972,21 +5584,25 @@
       <w:r>
         <w:t xml:space="preserve">, </w:t>
       </w:r>
+      <w:proofErr w:type="spellStart"/>
       <w:r>
         <w:rPr>
           <w:rFonts w:ascii="Consolas" w:hAnsi="Consolas"/>
         </w:rPr>
         <w:t>delete</w:t>
       </w:r>
+      <w:proofErr w:type="spellEnd"/>
       <w:r>
         <w:t xml:space="preserve">, </w:t>
       </w:r>
+      <w:proofErr w:type="spellStart"/>
       <w:r>
         <w:rPr>
           <w:rFonts w:ascii="Consolas" w:hAnsi="Consolas"/>
         </w:rPr>
         <w:t>findAll</w:t>
       </w:r>
+      <w:proofErr w:type="spellEnd"/>
       <w:r>
         <w:t xml:space="preserve"> usw. Die Schnittstelle kann später, ohne sie konkret implementieren zu müssen, über weitere Spring </w:t>
       </w:r>
@@ -4036,7 +5652,27 @@
           <w:sz w:val="18"/>
           <w:szCs w:val="18"/>
         </w:rPr>
-        <w:t>List&lt;DataRecord&gt; findTop100ByNameContainingIgnoreCase(</w:t>
+        <w:t>List&lt;</w:t>
+      </w:r>
+      <w:proofErr w:type="spellStart"/>
+      <w:r>
+        <w:rPr>
+          <w:rFonts w:ascii="Menlo" w:hAnsi="Menlo" w:cs="Menlo"/>
+          <w:color w:val="000000"/>
+          <w:sz w:val="18"/>
+          <w:szCs w:val="18"/>
+        </w:rPr>
+        <w:t>DataRecord</w:t>
+      </w:r>
+      <w:proofErr w:type="spellEnd"/>
+      <w:r>
+        <w:rPr>
+          <w:rFonts w:ascii="Menlo" w:hAnsi="Menlo" w:cs="Menlo"/>
+          <w:color w:val="000000"/>
+          <w:sz w:val="18"/>
+          <w:szCs w:val="18"/>
+        </w:rPr>
+        <w:t>&gt; findTop100ByNameContainingIgnoreCase(</w:t>
       </w:r>
       <w:r>
         <w:rPr>
@@ -4045,8 +5681,19 @@
           <w:sz w:val="18"/>
           <w:szCs w:val="18"/>
         </w:rPr>
-        <w:t>@Param</w:t>
-      </w:r>
+        <w:t>@</w:t>
+      </w:r>
+      <w:proofErr w:type="spellStart"/>
+      <w:r>
+        <w:rPr>
+          <w:rFonts w:ascii="Menlo" w:hAnsi="Menlo" w:cs="Menlo"/>
+          <w:color w:val="808000"/>
+          <w:sz w:val="18"/>
+          <w:szCs w:val="18"/>
+        </w:rPr>
+        <w:t>Param</w:t>
+      </w:r>
+      <w:proofErr w:type="spellEnd"/>
       <w:r>
         <w:rPr>
           <w:rFonts w:ascii="Menlo" w:hAnsi="Menlo" w:cs="Menlo"/>
@@ -4065,7 +5712,31 @@
           <w:sz w:val="18"/>
           <w:szCs w:val="18"/>
         </w:rPr>
-        <w:t>"name"</w:t>
+        <w:t>"</w:t>
+      </w:r>
+      <w:proofErr w:type="spellStart"/>
+      <w:r>
+        <w:rPr>
+          <w:rFonts w:ascii="Menlo" w:hAnsi="Menlo" w:cs="Menlo"/>
+          <w:b/>
+          <w:bCs/>
+          <w:color w:val="008000"/>
+          <w:sz w:val="18"/>
+          <w:szCs w:val="18"/>
+        </w:rPr>
+        <w:t>name</w:t>
+      </w:r>
+      <w:proofErr w:type="spellEnd"/>
+      <w:r>
+        <w:rPr>
+          <w:rFonts w:ascii="Menlo" w:hAnsi="Menlo" w:cs="Menlo"/>
+          <w:b/>
+          <w:bCs/>
+          <w:color w:val="008000"/>
+          <w:sz w:val="18"/>
+          <w:szCs w:val="18"/>
+        </w:rPr>
+        <w:t>"</w:t>
       </w:r>
       <w:r>
         <w:rPr>
@@ -4074,7 +5745,27 @@
           <w:sz w:val="18"/>
           <w:szCs w:val="18"/>
         </w:rPr>
-        <w:t>) String name);</w:t>
+        <w:t xml:space="preserve">) String </w:t>
+      </w:r>
+      <w:proofErr w:type="spellStart"/>
+      <w:r>
+        <w:rPr>
+          <w:rFonts w:ascii="Menlo" w:hAnsi="Menlo" w:cs="Menlo"/>
+          <w:color w:val="000000"/>
+          <w:sz w:val="18"/>
+          <w:szCs w:val="18"/>
+        </w:rPr>
+        <w:t>name</w:t>
+      </w:r>
+      <w:proofErr w:type="spellEnd"/>
+      <w:r>
+        <w:rPr>
+          <w:rFonts w:ascii="Menlo" w:hAnsi="Menlo" w:cs="Menlo"/>
+          <w:color w:val="000000"/>
+          <w:sz w:val="18"/>
+          <w:szCs w:val="18"/>
+        </w:rPr>
+        <w:t>);</w:t>
       </w:r>
     </w:p>
     <w:p/>
@@ -4086,15 +5777,28 @@
     <w:p/>
     <w:p/>
     <w:p>
-      <w:r>
-        <w:t xml:space="preserve">Weiters wird eine Konfigurationsklasse für die Datenbank erstellt. Darin werden weitere Parameter, wie etwa Datenbankname, Port und Host, konfiguriert. Die Konfigurationsklasse muss mit der </w:t>
-      </w:r>
-      <w:r>
-        <w:rPr>
-          <w:rFonts w:ascii="Consolas" w:hAnsi="Consolas"/>
-        </w:rPr>
-        <w:t>@Configuration</w:t>
-      </w:r>
+      <w:proofErr w:type="spellStart"/>
+      <w:r>
+        <w:t>Weiters</w:t>
+      </w:r>
+      <w:proofErr w:type="spellEnd"/>
+      <w:r>
+        <w:t xml:space="preserve"> wird eine Konfigurationsklasse für die Datenbank erstellt. Darin werden weitere Parameter, wie etwa Datenbankname, Port und Host, konfiguriert. Die Konfigurationsklasse muss mit der </w:t>
+      </w:r>
+      <w:r>
+        <w:rPr>
+          <w:rFonts w:ascii="Consolas" w:hAnsi="Consolas"/>
+        </w:rPr>
+        <w:t>@</w:t>
+      </w:r>
+      <w:proofErr w:type="spellStart"/>
+      <w:r>
+        <w:rPr>
+          <w:rFonts w:ascii="Consolas" w:hAnsi="Consolas"/>
+        </w:rPr>
+        <w:t>Configuration</w:t>
+      </w:r>
+      <w:proofErr w:type="spellEnd"/>
       <w:r>
         <w:t xml:space="preserve"> Annotation versehen werden, damit sie von Spring als solche erkannt wird.</w:t>
       </w:r>
@@ -4115,20 +5819,68 @@
         <w:t xml:space="preserve">Konfiguration </w:t>
       </w:r>
       <w:r>
-        <w:t>der Vagrant VM</w:t>
+        <w:t xml:space="preserve">der </w:t>
+      </w:r>
+      <w:proofErr w:type="spellStart"/>
+      <w:r>
+        <w:t>Vagrant</w:t>
+      </w:r>
+      <w:proofErr w:type="spellEnd"/>
+      <w:r>
+        <w:t xml:space="preserve"> VM</w:t>
       </w:r>
       <w:bookmarkEnd w:id="8"/>
     </w:p>
     <w:p/>
     <w:p>
       <w:r>
-        <w:t>Um das Deployment der Webapplikation und das Hosten von MongoDB einfacher zu gestalten, wurde eine virtuelle Maschine mittels Vagrant konfiguriert.</w:t>
+        <w:t xml:space="preserve">Um das </w:t>
+      </w:r>
+      <w:proofErr w:type="spellStart"/>
+      <w:r>
+        <w:t>Deployment</w:t>
+      </w:r>
+      <w:proofErr w:type="spellEnd"/>
+      <w:r>
+        <w:t xml:space="preserve"> der Webapplikation und das Hosten von </w:t>
+      </w:r>
+      <w:proofErr w:type="spellStart"/>
+      <w:r>
+        <w:t>MongoDB</w:t>
+      </w:r>
+      <w:proofErr w:type="spellEnd"/>
+      <w:r>
+        <w:t xml:space="preserve"> einfacher zu gestalten, wurde eine virtuelle Maschine mittels </w:t>
+      </w:r>
+      <w:proofErr w:type="spellStart"/>
+      <w:r>
+        <w:t>Vagrant</w:t>
+      </w:r>
+      <w:proofErr w:type="spellEnd"/>
+      <w:r>
+        <w:t xml:space="preserve"> konfiguriert.</w:t>
       </w:r>
     </w:p>
     <w:p/>
     <w:p>
       <w:r>
-        <w:t>In der Datei /vagrant/Vagrantfile wurden folgende Grundparameter eingestellt</w:t>
+        <w:t>In der Datei /</w:t>
+      </w:r>
+      <w:proofErr w:type="spellStart"/>
+      <w:r>
+        <w:t>vagrant</w:t>
+      </w:r>
+      <w:proofErr w:type="spellEnd"/>
+      <w:r>
+        <w:t>/</w:t>
+      </w:r>
+      <w:proofErr w:type="spellStart"/>
+      <w:r>
+        <w:t>Vagrantfile</w:t>
+      </w:r>
+      <w:proofErr w:type="spellEnd"/>
+      <w:r>
+        <w:t xml:space="preserve"> wurden folgende Grundparameter eingestellt</w:t>
       </w:r>
       <w:r>
         <w:t>:</w:t>
@@ -4178,8 +5930,13 @@
           <w:numId w:val="4"/>
         </w:numPr>
       </w:pPr>
-      <w:r>
-        <w:t>Shared Folder, um auf die Testdaten in der VM zugreifen zu können</w:t>
+      <w:proofErr w:type="spellStart"/>
+      <w:r>
+        <w:t>Shared</w:t>
+      </w:r>
+      <w:proofErr w:type="spellEnd"/>
+      <w:r>
+        <w:t xml:space="preserve"> Folder, um auf die Testdaten in der VM zugreifen zu können</w:t>
       </w:r>
     </w:p>
     <w:p>
@@ -4190,15 +5947,44 @@
           <w:numId w:val="4"/>
         </w:numPr>
       </w:pPr>
-      <w:r>
-        <w:t xml:space="preserve">Shellscript für Shell-Provisioning unter </w:t>
-      </w:r>
-      <w:r>
-        <w:rPr>
-          <w:rFonts w:ascii="Consolas" w:hAnsi="Consolas"/>
-        </w:rPr>
-        <w:t>shell/default</w:t>
-      </w:r>
+      <w:proofErr w:type="spellStart"/>
+      <w:r>
+        <w:t>Shellscript</w:t>
+      </w:r>
+      <w:proofErr w:type="spellEnd"/>
+      <w:r>
+        <w:t xml:space="preserve"> für Shell-</w:t>
+      </w:r>
+      <w:proofErr w:type="spellStart"/>
+      <w:r>
+        <w:t>Provisioning</w:t>
+      </w:r>
+      <w:proofErr w:type="spellEnd"/>
+      <w:r>
+        <w:t xml:space="preserve"> unter </w:t>
+      </w:r>
+      <w:proofErr w:type="spellStart"/>
+      <w:r>
+        <w:rPr>
+          <w:rFonts w:ascii="Consolas" w:hAnsi="Consolas"/>
+        </w:rPr>
+        <w:t>shell</w:t>
+      </w:r>
+      <w:proofErr w:type="spellEnd"/>
+      <w:r>
+        <w:rPr>
+          <w:rFonts w:ascii="Consolas" w:hAnsi="Consolas"/>
+        </w:rPr>
+        <w:t>/</w:t>
+      </w:r>
+      <w:proofErr w:type="spellStart"/>
+      <w:r>
+        <w:rPr>
+          <w:rFonts w:ascii="Consolas" w:hAnsi="Consolas"/>
+        </w:rPr>
+        <w:t>default</w:t>
+      </w:r>
+      <w:proofErr w:type="spellEnd"/>
     </w:p>
     <w:p/>
     <w:p>
@@ -4213,21 +5999,56 @@
       </w:pPr>
       <w:bookmarkStart w:id="9" w:name="_Toc438149368"/>
       <w:r>
-        <w:t>Installation &amp; Einrichten MongoDB</w:t>
+        <w:t xml:space="preserve">Installation &amp; Einrichten </w:t>
+      </w:r>
+      <w:proofErr w:type="spellStart"/>
+      <w:r>
+        <w:t>MongoDB</w:t>
       </w:r>
       <w:bookmarkEnd w:id="9"/>
+      <w:proofErr w:type="spellEnd"/>
     </w:p>
     <w:p/>
     <w:p>
       <w:r>
-        <w:t xml:space="preserve">Mongo DB wird installiert, indem ein zusätzliches Repository hinzugefügt wird. Danach muss noch konfiguriert werden, dass MongoDB von Außen aufrufbar ist. Dabei wird in der </w:t>
-      </w:r>
-      <w:r>
-        <w:rPr>
-          <w:rFonts w:ascii="Consolas" w:hAnsi="Consolas"/>
-        </w:rPr>
-        <w:t>/etc/mongod.conf</w:t>
-      </w:r>
+        <w:t xml:space="preserve">Mongo DB wird installiert, indem ein zusätzliches Repository hinzugefügt wird. Danach muss noch konfiguriert werden, dass </w:t>
+      </w:r>
+      <w:proofErr w:type="spellStart"/>
+      <w:r>
+        <w:t>MongoDB</w:t>
+      </w:r>
+      <w:proofErr w:type="spellEnd"/>
+      <w:r>
+        <w:t xml:space="preserve"> von Außen aufrufbar ist. Dabei wird in der </w:t>
+      </w:r>
+      <w:r>
+        <w:rPr>
+          <w:rFonts w:ascii="Consolas" w:hAnsi="Consolas"/>
+        </w:rPr>
+        <w:t>/</w:t>
+      </w:r>
+      <w:proofErr w:type="spellStart"/>
+      <w:r>
+        <w:rPr>
+          <w:rFonts w:ascii="Consolas" w:hAnsi="Consolas"/>
+        </w:rPr>
+        <w:t>etc</w:t>
+      </w:r>
+      <w:proofErr w:type="spellEnd"/>
+      <w:r>
+        <w:rPr>
+          <w:rFonts w:ascii="Consolas" w:hAnsi="Consolas"/>
+        </w:rPr>
+        <w:t>/</w:t>
+      </w:r>
+      <w:proofErr w:type="spellStart"/>
+      <w:r>
+        <w:rPr>
+          <w:rFonts w:ascii="Consolas" w:hAnsi="Consolas"/>
+        </w:rPr>
+        <w:t>mongod.conf</w:t>
+      </w:r>
+      <w:proofErr w:type="spellEnd"/>
       <w:r>
         <w:t xml:space="preserve"> die IP </w:t>
       </w:r>
@@ -4238,7 +6059,15 @@
         <w:t>0.0.0.0</w:t>
       </w:r>
       <w:r>
-        <w:t xml:space="preserve"> eingestellt. Um die Änderungen zu Übernehmen, muss MongoDB neu gestartet werden.</w:t>
+        <w:t xml:space="preserve"> eingestellt. Um die Änderungen zu Übernehmen, muss </w:t>
+      </w:r>
+      <w:proofErr w:type="spellStart"/>
+      <w:r>
+        <w:t>MongoDB</w:t>
+      </w:r>
+      <w:proofErr w:type="spellEnd"/>
+      <w:r>
+        <w:t xml:space="preserve"> neu gestartet werden.</w:t>
       </w:r>
     </w:p>
     <w:p/>
@@ -4277,21 +6106,25 @@
       <w:r>
         <w:t xml:space="preserve">Danach wird die Datei entpackt und mittels </w:t>
       </w:r>
+      <w:proofErr w:type="spellStart"/>
       <w:r>
         <w:rPr>
           <w:rFonts w:ascii="Consolas" w:hAnsi="Consolas"/>
         </w:rPr>
         <w:t>mongoimport</w:t>
       </w:r>
+      <w:proofErr w:type="spellEnd"/>
       <w:r>
         <w:t xml:space="preserve"> in die Datenbank </w:t>
       </w:r>
+      <w:proofErr w:type="spellStart"/>
       <w:r>
         <w:rPr>
           <w:rFonts w:ascii="Consolas" w:hAnsi="Consolas"/>
         </w:rPr>
         <w:t>webappdb</w:t>
       </w:r>
+      <w:proofErr w:type="spellEnd"/>
       <w:r>
         <w:t xml:space="preserve"> gespielt.</w:t>
       </w:r>
@@ -4303,23 +6136,104 @@
       </w:pPr>
       <w:bookmarkStart w:id="12" w:name="_Toc438149370"/>
       <w:r>
-        <w:t>Installation Java &amp; Konfiguration Tomcat</w:t>
+        <w:t xml:space="preserve">Installation Java &amp; Konfiguration </w:t>
+      </w:r>
+      <w:proofErr w:type="spellStart"/>
+      <w:r>
+        <w:t>Tomcat</w:t>
       </w:r>
       <w:bookmarkEnd w:id="12"/>
+      <w:proofErr w:type="spellEnd"/>
     </w:p>
     <w:p/>
     <w:p>
       <w:r>
-        <w:t xml:space="preserve">Um die Anwendung später auf die virtuelle Maschine deployen zu können, muss Java installiert und Tomcat konfiguriert werden. Dabei wird zuerst per Oracle Java 8 Installer das Java 8 JDK installiert. Danach wird Tomcat 8 heruntergeladen, entpackt und in das Verzeichnis </w:t>
-      </w:r>
-      <w:r>
-        <w:rPr>
-          <w:rFonts w:ascii="Consolas" w:hAnsi="Consolas"/>
-        </w:rPr>
-        <w:t>/usr/share/tomcat</w:t>
-      </w:r>
-      <w:r>
-        <w:t xml:space="preserve"> verschoben. Bevor Tomcat nun gestartet wird, wird noch ein User angelegt, um mittels dieses Users dann deployen zu können.</w:t>
+        <w:t xml:space="preserve">Um die Anwendung später auf die virtuelle Maschine </w:t>
+      </w:r>
+      <w:proofErr w:type="spellStart"/>
+      <w:r>
+        <w:t>deployen</w:t>
+      </w:r>
+      <w:proofErr w:type="spellEnd"/>
+      <w:r>
+        <w:t xml:space="preserve"> zu können, muss Java installiert und </w:t>
+      </w:r>
+      <w:proofErr w:type="spellStart"/>
+      <w:r>
+        <w:t>Tomcat</w:t>
+      </w:r>
+      <w:proofErr w:type="spellEnd"/>
+      <w:r>
+        <w:t xml:space="preserve"> konfiguriert werden. Dabei wird zuerst per Oracle Java 8 Installer das Java 8 JDK installiert. Danach wird </w:t>
+      </w:r>
+      <w:proofErr w:type="spellStart"/>
+      <w:r>
+        <w:t>Tomcat</w:t>
+      </w:r>
+      <w:proofErr w:type="spellEnd"/>
+      <w:r>
+        <w:t xml:space="preserve"> 8 heruntergeladen, entpackt und in das Verzeichnis </w:t>
+      </w:r>
+      <w:r>
+        <w:rPr>
+          <w:rFonts w:ascii="Consolas" w:hAnsi="Consolas"/>
+        </w:rPr>
+        <w:t>/</w:t>
+      </w:r>
+      <w:proofErr w:type="spellStart"/>
+      <w:r>
+        <w:rPr>
+          <w:rFonts w:ascii="Consolas" w:hAnsi="Consolas"/>
+        </w:rPr>
+        <w:t>usr</w:t>
+      </w:r>
+      <w:proofErr w:type="spellEnd"/>
+      <w:r>
+        <w:rPr>
+          <w:rFonts w:ascii="Consolas" w:hAnsi="Consolas"/>
+        </w:rPr>
+        <w:t>/</w:t>
+      </w:r>
+      <w:proofErr w:type="spellStart"/>
+      <w:r>
+        <w:rPr>
+          <w:rFonts w:ascii="Consolas" w:hAnsi="Consolas"/>
+        </w:rPr>
+        <w:t>share</w:t>
+      </w:r>
+      <w:proofErr w:type="spellEnd"/>
+      <w:r>
+        <w:rPr>
+          <w:rFonts w:ascii="Consolas" w:hAnsi="Consolas"/>
+        </w:rPr>
+        <w:t>/</w:t>
+      </w:r>
+      <w:proofErr w:type="spellStart"/>
+      <w:r>
+        <w:rPr>
+          <w:rFonts w:ascii="Consolas" w:hAnsi="Consolas"/>
+        </w:rPr>
+        <w:t>tomcat</w:t>
+      </w:r>
+      <w:proofErr w:type="spellEnd"/>
+      <w:r>
+        <w:t xml:space="preserve"> verschoben. Bevor </w:t>
+      </w:r>
+      <w:proofErr w:type="spellStart"/>
+      <w:r>
+        <w:t>Tomcat</w:t>
+      </w:r>
+      <w:proofErr w:type="spellEnd"/>
+      <w:r>
+        <w:t xml:space="preserve"> nun gestartet wird, wird noch ein User angelegt, um mittels dieses Users dann </w:t>
+      </w:r>
+      <w:proofErr w:type="spellStart"/>
+      <w:r>
+        <w:t>deployen</w:t>
+      </w:r>
+      <w:proofErr w:type="spellEnd"/>
+      <w:r>
+        <w:t xml:space="preserve"> zu können.</w:t>
       </w:r>
     </w:p>
     <w:p/>
@@ -4360,17 +6274,40 @@
     <w:p/>
     <w:p>
       <w:r>
-        <w:t>Um die Webapplikation und den SOA-Client auszuführen, muss zuerst eine virtuelle Maschine mittels Vagrant aufgesetzt werden. Daz</w:t>
-      </w:r>
-      <w:r>
-        <w:t xml:space="preserve">u muss man VirtualBox, </w:t>
-      </w:r>
+        <w:t xml:space="preserve">Um die Webapplikation und den SOA-Client auszuführen, muss zuerst eine virtuelle Maschine mittels </w:t>
+      </w:r>
+      <w:proofErr w:type="spellStart"/>
       <w:r>
         <w:t>Vagrant</w:t>
       </w:r>
-      <w:r>
-        <w:t xml:space="preserve"> und Maven</w:t>
-      </w:r>
+      <w:proofErr w:type="spellEnd"/>
+      <w:r>
+        <w:t xml:space="preserve"> aufgesetzt werden. Daz</w:t>
+      </w:r>
+      <w:r>
+        <w:t xml:space="preserve">u muss man </w:t>
+      </w:r>
+      <w:proofErr w:type="spellStart"/>
+      <w:r>
+        <w:t>VirtualBox</w:t>
+      </w:r>
+      <w:proofErr w:type="spellEnd"/>
+      <w:r>
+        <w:t xml:space="preserve">, </w:t>
+      </w:r>
+      <w:proofErr w:type="spellStart"/>
+      <w:r>
+        <w:t>Vagrant</w:t>
+      </w:r>
+      <w:proofErr w:type="spellEnd"/>
+      <w:r>
+        <w:t xml:space="preserve"> und </w:t>
+      </w:r>
+      <w:proofErr w:type="spellStart"/>
+      <w:r>
+        <w:t>Maven</w:t>
+      </w:r>
+      <w:proofErr w:type="spellEnd"/>
       <w:r>
         <w:t xml:space="preserve"> herunterladen und installieren. [3, 4</w:t>
       </w:r>
@@ -4393,24 +6330,113 @@
       <w:r>
         <w:t xml:space="preserve">Vom Root-Verzeichnis des Projekts navigiert man in den Ordner </w:t>
       </w:r>
+      <w:proofErr w:type="spellStart"/>
       <w:r>
         <w:rPr>
           <w:rFonts w:ascii="Consolas" w:hAnsi="Consolas" w:cs="Menlo"/>
         </w:rPr>
         <w:t>vagrant</w:t>
       </w:r>
-      <w:r>
-        <w:t xml:space="preserve"> und führt in der Konsole </w:t>
-      </w:r>
-      <w:r>
-        <w:rPr>
-          <w:rFonts w:ascii="Consolas" w:hAnsi="Consolas"/>
-        </w:rPr>
-        <w:t xml:space="preserve">vagrant up </w:t>
-      </w:r>
-      <w:r>
-        <w:t>aus.</w:t>
-      </w:r>
+      <w:proofErr w:type="spellEnd"/>
+      <w:r>
+        <w:t xml:space="preserve"> und führt in der Konsole</w:t>
+      </w:r>
+      <w:r>
+        <w:t xml:space="preserve"> folgende Befehle aus:</w:t>
+      </w:r>
+    </w:p>
+    <w:p>
+      <w:pPr>
+        <w:pStyle w:val="Listenabsatz"/>
+        <w:numPr>
+          <w:ilvl w:val="1"/>
+          <w:numId w:val="3"/>
+        </w:numPr>
+        <w:rPr>
+          <w:rFonts w:ascii="Consolas" w:hAnsi="Consolas"/>
+        </w:rPr>
+      </w:pPr>
+      <w:proofErr w:type="spellStart"/>
+      <w:r>
+        <w:rPr>
+          <w:rFonts w:ascii="Consolas" w:hAnsi="Consolas"/>
+        </w:rPr>
+        <w:t>vagrant</w:t>
+      </w:r>
+      <w:proofErr w:type="spellEnd"/>
+      <w:r>
+        <w:rPr>
+          <w:rFonts w:ascii="Consolas" w:hAnsi="Consolas"/>
+        </w:rPr>
+        <w:t xml:space="preserve"> </w:t>
+      </w:r>
+      <w:proofErr w:type="spellStart"/>
+      <w:r>
+        <w:rPr>
+          <w:rFonts w:ascii="Consolas" w:hAnsi="Consolas"/>
+        </w:rPr>
+        <w:t>plugin</w:t>
+      </w:r>
+      <w:proofErr w:type="spellEnd"/>
+      <w:r>
+        <w:rPr>
+          <w:rFonts w:ascii="Consolas" w:hAnsi="Consolas"/>
+        </w:rPr>
+        <w:t xml:space="preserve"> </w:t>
+      </w:r>
+      <w:proofErr w:type="spellStart"/>
+      <w:r>
+        <w:rPr>
+          <w:rFonts w:ascii="Consolas" w:hAnsi="Consolas"/>
+        </w:rPr>
+        <w:t>install</w:t>
+      </w:r>
+      <w:proofErr w:type="spellEnd"/>
+      <w:r>
+        <w:rPr>
+          <w:rFonts w:ascii="Consolas" w:hAnsi="Consolas"/>
+        </w:rPr>
+        <w:t xml:space="preserve"> </w:t>
+      </w:r>
+      <w:proofErr w:type="spellStart"/>
+      <w:r>
+        <w:rPr>
+          <w:rFonts w:ascii="Consolas" w:hAnsi="Consolas"/>
+        </w:rPr>
+        <w:t>vagrant-vbguest</w:t>
+      </w:r>
+      <w:proofErr w:type="spellEnd"/>
+    </w:p>
+    <w:p>
+      <w:pPr>
+        <w:pStyle w:val="Listenabsatz"/>
+        <w:numPr>
+          <w:ilvl w:val="1"/>
+          <w:numId w:val="3"/>
+        </w:numPr>
+      </w:pPr>
+      <w:proofErr w:type="spellStart"/>
+      <w:r>
+        <w:rPr>
+          <w:rFonts w:ascii="Consolas" w:hAnsi="Consolas"/>
+        </w:rPr>
+        <w:t>vagrant</w:t>
+      </w:r>
+      <w:proofErr w:type="spellEnd"/>
+      <w:r>
+        <w:rPr>
+          <w:rFonts w:ascii="Consolas" w:hAnsi="Consolas"/>
+        </w:rPr>
+        <w:t xml:space="preserve"> </w:t>
+      </w:r>
+      <w:proofErr w:type="spellStart"/>
+      <w:r>
+        <w:rPr>
+          <w:rFonts w:ascii="Consolas" w:hAnsi="Consolas"/>
+        </w:rPr>
+        <w:t>up</w:t>
+      </w:r>
+      <w:proofErr w:type="spellEnd"/>
     </w:p>
     <w:p>
       <w:pPr>
@@ -4421,26 +6447,65 @@
         </w:numPr>
       </w:pPr>
       <w:r>
-        <w:t xml:space="preserve">Im Root-Verzeichnis des Projekts führt man in der Konsole </w:t>
-      </w:r>
-      <w:r>
-        <w:rPr>
-          <w:rFonts w:ascii="Consolas" w:hAnsi="Consolas"/>
-        </w:rPr>
-        <w:t>mvn clean</w:t>
-      </w:r>
-      <w:r>
-        <w:t xml:space="preserve"> und </w:t>
-      </w:r>
-      <w:r>
-        <w:rPr>
-          <w:rFonts w:ascii="Consolas" w:hAnsi="Consolas"/>
-        </w:rPr>
-        <w:t>mvn install</w:t>
-      </w:r>
-      <w:r>
-        <w:t xml:space="preserve"> aus.</w:t>
-      </w:r>
+        <w:t>Im Root-Verzeichnis des Projekts führt man in der Konsole</w:t>
+      </w:r>
+      <w:r>
+        <w:t xml:space="preserve"> folgende Befehle aus:</w:t>
+      </w:r>
+    </w:p>
+    <w:p>
+      <w:pPr>
+        <w:pStyle w:val="Listenabsatz"/>
+        <w:numPr>
+          <w:ilvl w:val="1"/>
+          <w:numId w:val="3"/>
+        </w:numPr>
+      </w:pPr>
+      <w:proofErr w:type="spellStart"/>
+      <w:r>
+        <w:rPr>
+          <w:rFonts w:ascii="Consolas" w:hAnsi="Consolas"/>
+        </w:rPr>
+        <w:t>mvn</w:t>
+      </w:r>
+      <w:proofErr w:type="spellEnd"/>
+      <w:r>
+        <w:rPr>
+          <w:rFonts w:ascii="Consolas" w:hAnsi="Consolas"/>
+        </w:rPr>
+        <w:t xml:space="preserve"> clean</w:t>
+      </w:r>
+    </w:p>
+    <w:p>
+      <w:pPr>
+        <w:pStyle w:val="Listenabsatz"/>
+        <w:numPr>
+          <w:ilvl w:val="1"/>
+          <w:numId w:val="3"/>
+        </w:numPr>
+      </w:pPr>
+      <w:proofErr w:type="spellStart"/>
+      <w:r>
+        <w:rPr>
+          <w:rFonts w:ascii="Consolas" w:hAnsi="Consolas"/>
+        </w:rPr>
+        <w:t>mvn</w:t>
+      </w:r>
+      <w:proofErr w:type="spellEnd"/>
+      <w:r>
+        <w:rPr>
+          <w:rFonts w:ascii="Consolas" w:hAnsi="Consolas"/>
+        </w:rPr>
+        <w:t xml:space="preserve"> </w:t>
+      </w:r>
+      <w:proofErr w:type="spellStart"/>
+      <w:r>
+        <w:rPr>
+          <w:rFonts w:ascii="Consolas" w:hAnsi="Consolas"/>
+        </w:rPr>
+        <w:t>install</w:t>
+      </w:r>
+      <w:proofErr w:type="spellEnd"/>
     </w:p>
     <w:p>
       <w:pPr>
@@ -4457,19 +6522,47 @@
         <w:rPr>
           <w:rFonts w:ascii="Consolas" w:hAnsi="Consolas"/>
         </w:rPr>
-        <w:t>web-application</w:t>
-      </w:r>
-      <w:r>
-        <w:t xml:space="preserve"> und führt </w:t>
-      </w:r>
-      <w:r>
-        <w:rPr>
-          <w:rFonts w:ascii="Consolas" w:hAnsi="Consolas"/>
-        </w:rPr>
-        <w:t>mvn tomcat7:deploy</w:t>
-      </w:r>
-      <w:r>
-        <w:t xml:space="preserve"> aus.</w:t>
+        <w:t>web-</w:t>
+      </w:r>
+      <w:proofErr w:type="spellStart"/>
+      <w:r>
+        <w:rPr>
+          <w:rFonts w:ascii="Consolas" w:hAnsi="Consolas"/>
+        </w:rPr>
+        <w:t>application</w:t>
+      </w:r>
+      <w:proofErr w:type="spellEnd"/>
+      <w:r>
+        <w:t xml:space="preserve"> und führt</w:t>
+      </w:r>
+      <w:r>
+        <w:t xml:space="preserve"> folgenden Befehl </w:t>
+      </w:r>
+      <w:proofErr w:type="spellStart"/>
+      <w:r>
+        <w:t>aus:</w:t>
+      </w:r>
+    </w:p>
+    <w:p>
+      <w:pPr>
+        <w:pStyle w:val="Listenabsatz"/>
+        <w:numPr>
+          <w:ilvl w:val="1"/>
+          <w:numId w:val="3"/>
+        </w:numPr>
+      </w:pPr>
+      <w:r>
+        <w:rPr>
+          <w:rFonts w:ascii="Consolas" w:hAnsi="Consolas"/>
+        </w:rPr>
+        <w:t>mvn</w:t>
+      </w:r>
+      <w:proofErr w:type="spellEnd"/>
+      <w:r>
+        <w:rPr>
+          <w:rFonts w:ascii="Consolas" w:hAnsi="Consolas"/>
+        </w:rPr>
+        <w:t xml:space="preserve"> tomcat7:deploy</w:t>
       </w:r>
     </w:p>
     <w:p>
@@ -4483,11 +6576,19 @@
       <w:r>
         <w:t xml:space="preserve">Vom Root-Verzeichnis des Projekts navigiert man in </w:t>
       </w:r>
-      <w:r>
-        <w:rPr>
-          <w:rFonts w:ascii="Consolas" w:hAnsi="Consolas"/>
-        </w:rPr>
-        <w:t>saop-client/final</w:t>
+      <w:proofErr w:type="spellStart"/>
+      <w:r>
+        <w:rPr>
+          <w:rFonts w:ascii="Consolas" w:hAnsi="Consolas"/>
+        </w:rPr>
+        <w:t>saop</w:t>
+      </w:r>
+      <w:proofErr w:type="spellEnd"/>
+      <w:r>
+        <w:rPr>
+          <w:rFonts w:ascii="Consolas" w:hAnsi="Consolas"/>
+        </w:rPr>
+        <w:t>-client/final</w:t>
       </w:r>
       <w:r>
         <w:t xml:space="preserve"> und führt die in diesem Ordner enthaltene </w:t>
@@ -4496,37 +6597,21 @@
         <w:rPr>
           <w:rFonts w:ascii="Consolas" w:hAnsi="Consolas"/>
         </w:rPr>
-        <w:t>.jar</w:t>
-      </w:r>
-      <w:r>
-        <w:t xml:space="preserve">-Datei in der Konsole mittels </w:t>
-      </w:r>
-      <w:r>
-        <w:rPr>
-          <w:rFonts w:ascii="Consolas" w:hAnsi="Consolas"/>
-        </w:rPr>
-        <w:t xml:space="preserve">java -jar </w:t>
-      </w:r>
-      <w:r>
-        <w:rPr>
-          <w:rFonts w:ascii="Consolas" w:hAnsi="Consolas"/>
-        </w:rPr>
-        <w:t>&lt;</w:t>
-      </w:r>
-      <w:r>
-        <w:rPr>
-          <w:rFonts w:ascii="Consolas" w:hAnsi="Consolas"/>
-        </w:rPr>
-        <w:t>DATEINAMEN</w:t>
-      </w:r>
-      <w:r>
-        <w:rPr>
-          <w:rFonts w:ascii="Consolas" w:hAnsi="Consolas"/>
-        </w:rPr>
-        <w:t>&gt; -h 192.168.10.200 -n &lt;SUCHBEGRIFF&gt;</w:t>
-      </w:r>
-      <w:r>
-        <w:t xml:space="preserve"> aus.</w:t>
+        <w:t>.</w:t>
+      </w:r>
+      <w:proofErr w:type="spellStart"/>
+      <w:r>
+        <w:rPr>
+          <w:rFonts w:ascii="Consolas" w:hAnsi="Consolas"/>
+        </w:rPr>
+        <w:t>jar</w:t>
+      </w:r>
+      <w:proofErr w:type="spellEnd"/>
+      <w:r>
+        <w:t xml:space="preserve">-Datei in der Konsole </w:t>
+      </w:r>
+      <w:r>
+        <w:t>aus:</w:t>
       </w:r>
     </w:p>
     <w:p>
@@ -4537,14 +6622,33 @@
           <w:numId w:val="3"/>
         </w:numPr>
       </w:pPr>
-      <w:r>
-        <w:t xml:space="preserve">Ein Output-File kann mittels </w:t>
-      </w:r>
-      <w:r>
-        <w:rPr>
-          <w:rFonts w:ascii="Consolas" w:hAnsi="Consolas"/>
-        </w:rPr>
-        <w:t xml:space="preserve">-o </w:t>
+      <w:proofErr w:type="spellStart"/>
+      <w:r>
+        <w:rPr>
+          <w:rFonts w:ascii="Consolas" w:hAnsi="Consolas"/>
+        </w:rPr>
+        <w:t>java</w:t>
+      </w:r>
+      <w:proofErr w:type="spellEnd"/>
+      <w:r>
+        <w:rPr>
+          <w:rFonts w:ascii="Consolas" w:hAnsi="Consolas"/>
+        </w:rPr>
+        <w:t xml:space="preserve"> -</w:t>
+      </w:r>
+      <w:proofErr w:type="spellStart"/>
+      <w:r>
+        <w:rPr>
+          <w:rFonts w:ascii="Consolas" w:hAnsi="Consolas"/>
+        </w:rPr>
+        <w:t>jar</w:t>
+      </w:r>
+      <w:proofErr w:type="spellEnd"/>
+      <w:r>
+        <w:rPr>
+          <w:rFonts w:ascii="Consolas" w:hAnsi="Consolas"/>
+        </w:rPr>
+        <w:t xml:space="preserve"> </w:t>
       </w:r>
       <w:r>
         <w:rPr>
@@ -4556,22 +6660,13 @@
         <w:rPr>
           <w:rFonts w:ascii="Consolas" w:hAnsi="Consolas"/>
         </w:rPr>
-        <w:t>DATEINAME</w:t>
-      </w:r>
-      <w:r>
-        <w:rPr>
-          <w:rFonts w:ascii="Consolas" w:hAnsi="Consolas"/>
-        </w:rPr>
-        <w:t>&gt;</w:t>
-      </w:r>
-      <w:r>
-        <w:rPr>
-          <w:rFonts w:ascii="Consolas" w:hAnsi="Consolas"/>
-        </w:rPr>
-        <w:t xml:space="preserve"> </w:t>
-      </w:r>
-      <w:r>
-        <w:t>angegeben werden</w:t>
+        <w:t>DATEINAMEN</w:t>
+      </w:r>
+      <w:r>
+        <w:rPr>
+          <w:rFonts w:ascii="Consolas" w:hAnsi="Consolas"/>
+        </w:rPr>
+        <w:t>&gt; -h 192.168.10.200 -n &lt;SUCHBEGRIFF&gt;</w:t>
       </w:r>
     </w:p>
     <w:p>
@@ -4583,6 +6678,56 @@
         </w:numPr>
       </w:pPr>
       <w:r>
+        <w:t>Ein Outp</w:t>
+      </w:r>
+      <w:bookmarkStart w:id="14" w:name="_GoBack"/>
+      <w:bookmarkEnd w:id="14"/>
+      <w:r>
+        <w:t xml:space="preserve">ut-File kann mittels </w:t>
+      </w:r>
+      <w:r>
+        <w:rPr>
+          <w:rFonts w:ascii="Consolas" w:hAnsi="Consolas"/>
+        </w:rPr>
+        <w:t xml:space="preserve">-o </w:t>
+      </w:r>
+      <w:r>
+        <w:rPr>
+          <w:rFonts w:ascii="Consolas" w:hAnsi="Consolas"/>
+        </w:rPr>
+        <w:t>&lt;</w:t>
+      </w:r>
+      <w:r>
+        <w:rPr>
+          <w:rFonts w:ascii="Consolas" w:hAnsi="Consolas"/>
+        </w:rPr>
+        <w:t>DATEINAME</w:t>
+      </w:r>
+      <w:r>
+        <w:rPr>
+          <w:rFonts w:ascii="Consolas" w:hAnsi="Consolas"/>
+        </w:rPr>
+        <w:t>&gt;</w:t>
+      </w:r>
+      <w:r>
+        <w:rPr>
+          <w:rFonts w:ascii="Consolas" w:hAnsi="Consolas"/>
+        </w:rPr>
+        <w:t xml:space="preserve"> </w:t>
+      </w:r>
+      <w:r>
+        <w:t>angegeben werden</w:t>
+      </w:r>
+    </w:p>
+    <w:p>
+      <w:pPr>
+        <w:pStyle w:val="Listenabsatz"/>
+        <w:numPr>
+          <w:ilvl w:val="1"/>
+          <w:numId w:val="3"/>
+        </w:numPr>
+      </w:pPr>
+      <w:r>
         <w:t xml:space="preserve">Der Port kann mittels </w:t>
       </w:r>
       <w:r>
@@ -4629,11 +6774,11 @@
       <w:pPr>
         <w:pStyle w:val="berschrift3"/>
       </w:pPr>
-      <w:bookmarkStart w:id="14" w:name="_Toc438149372"/>
+      <w:bookmarkStart w:id="15" w:name="_Toc438149372"/>
       <w:r>
         <w:t>Gestarteter SOAP-Client</w:t>
       </w:r>
-      <w:bookmarkEnd w:id="14"/>
+      <w:bookmarkEnd w:id="15"/>
     </w:p>
     <w:p/>
     <w:p>
@@ -4720,12 +6865,12 @@
       <w:pPr>
         <w:pStyle w:val="berschrift3"/>
       </w:pPr>
-      <w:bookmarkStart w:id="15" w:name="_Toc438149373"/>
+      <w:bookmarkStart w:id="16" w:name="_Toc438149373"/>
       <w:r>
         <w:lastRenderedPageBreak/>
         <w:t>Gestartete Web-Anwendung</w:t>
       </w:r>
-      <w:bookmarkEnd w:id="15"/>
+      <w:bookmarkEnd w:id="16"/>
     </w:p>
     <w:p/>
     <w:p>
@@ -4741,8 +6886,6 @@
       <w:r>
         <w:t xml:space="preserve"> hochgeladen</w:t>
       </w:r>
-      <w:bookmarkStart w:id="16" w:name="_GoBack"/>
-      <w:bookmarkEnd w:id="16"/>
       <w:r>
         <w:t>. Mittels Browser kann man nun unter dieser URL die Web</w:t>
       </w:r>
@@ -4898,7 +7041,14 @@
       </w:r>
       <w:r>
         <w:tab/>
-        <w:t>Generatedata Daten-Generator, Version 3.2.4 [Online]</w:t>
+      </w:r>
+      <w:proofErr w:type="spellStart"/>
+      <w:r>
+        <w:t>Generatedata</w:t>
+      </w:r>
+      <w:proofErr w:type="spellEnd"/>
+      <w:r>
+        <w:t xml:space="preserve"> Daten-Generator, Version 3.2.4 [Online]</w:t>
       </w:r>
     </w:p>
     <w:p>
@@ -4989,7 +7139,30 @@
       </w:r>
       <w:r>
         <w:tab/>
-        <w:t>Vagrant, Development environments made easy [Online]</w:t>
+      </w:r>
+      <w:proofErr w:type="spellStart"/>
+      <w:r>
+        <w:t>Vagrant</w:t>
+      </w:r>
+      <w:proofErr w:type="spellEnd"/>
+      <w:r>
+        <w:t xml:space="preserve">, Development </w:t>
+      </w:r>
+      <w:proofErr w:type="spellStart"/>
+      <w:r>
+        <w:t>environments</w:t>
+      </w:r>
+      <w:proofErr w:type="spellEnd"/>
+      <w:r>
+        <w:t xml:space="preserve"> </w:t>
+      </w:r>
+      <w:proofErr w:type="spellStart"/>
+      <w:r>
+        <w:t>made</w:t>
+      </w:r>
+      <w:proofErr w:type="spellEnd"/>
+      <w:r>
+        <w:t xml:space="preserve"> easy [Online]</w:t>
       </w:r>
     </w:p>
     <w:p>
@@ -5019,7 +7192,30 @@
       </w:r>
       <w:r>
         <w:tab/>
-        <w:t>VirtualBox, Powerful x86 and AMD64/Intel64 virtualization [Online]</w:t>
+      </w:r>
+      <w:proofErr w:type="spellStart"/>
+      <w:r>
+        <w:t>VirtualBox</w:t>
+      </w:r>
+      <w:proofErr w:type="spellEnd"/>
+      <w:r>
+        <w:t xml:space="preserve">, Powerful x86 </w:t>
+      </w:r>
+      <w:proofErr w:type="spellStart"/>
+      <w:r>
+        <w:t>and</w:t>
+      </w:r>
+      <w:proofErr w:type="spellEnd"/>
+      <w:r>
+        <w:t xml:space="preserve"> AMD64/Intel64 </w:t>
+      </w:r>
+      <w:proofErr w:type="spellStart"/>
+      <w:r>
+        <w:t>virtualization</w:t>
+      </w:r>
+      <w:proofErr w:type="spellEnd"/>
+      <w:r>
+        <w:t xml:space="preserve"> [Online]</w:t>
       </w:r>
     </w:p>
     <w:p>
@@ -5049,7 +7245,63 @@
       </w:r>
       <w:r>
         <w:tab/>
-        <w:t>Apache Maven Project, software project management and comprehension tool [Online]</w:t>
+        <w:t xml:space="preserve">Apache </w:t>
+      </w:r>
+      <w:proofErr w:type="spellStart"/>
+      <w:r>
+        <w:t>Maven</w:t>
+      </w:r>
+      <w:proofErr w:type="spellEnd"/>
+      <w:r>
+        <w:t xml:space="preserve"> Project, </w:t>
+      </w:r>
+      <w:proofErr w:type="spellStart"/>
+      <w:r>
+        <w:t>software</w:t>
+      </w:r>
+      <w:proofErr w:type="spellEnd"/>
+      <w:r>
+        <w:t xml:space="preserve"> </w:t>
+      </w:r>
+      <w:proofErr w:type="spellStart"/>
+      <w:r>
+        <w:t>project</w:t>
+      </w:r>
+      <w:proofErr w:type="spellEnd"/>
+      <w:r>
+        <w:t xml:space="preserve"> </w:t>
+      </w:r>
+      <w:proofErr w:type="spellStart"/>
+      <w:r>
+        <w:t>management</w:t>
+      </w:r>
+      <w:proofErr w:type="spellEnd"/>
+      <w:r>
+        <w:t xml:space="preserve"> </w:t>
+      </w:r>
+      <w:proofErr w:type="spellStart"/>
+      <w:r>
+        <w:t>and</w:t>
+      </w:r>
+      <w:proofErr w:type="spellEnd"/>
+      <w:r>
+        <w:t xml:space="preserve"> </w:t>
+      </w:r>
+      <w:proofErr w:type="spellStart"/>
+      <w:r>
+        <w:t>comprehension</w:t>
+      </w:r>
+      <w:proofErr w:type="spellEnd"/>
+      <w:r>
+        <w:t xml:space="preserve"> </w:t>
+      </w:r>
+      <w:proofErr w:type="spellStart"/>
+      <w:r>
+        <w:t>tool</w:t>
+      </w:r>
+      <w:proofErr w:type="spellEnd"/>
+      <w:r>
+        <w:t xml:space="preserve"> [Online]</w:t>
       </w:r>
     </w:p>
     <w:p>
@@ -5099,8 +7351,6 @@
     <w:p>
       <w:r>
         <w:tab/>
-      </w:r>
-      <w:r>
         <w:t>[zuletzt abgerufen am 17.12.2015]</w:t>
       </w:r>
     </w:p>
@@ -5242,7 +7492,15 @@
       <w:tab/>
     </w:r>
     <w:r>
-      <w:t>07 – SOA and RESTful Webservice</w:t>
+      <w:t xml:space="preserve">07 – SOA </w:t>
+    </w:r>
+    <w:proofErr w:type="spellStart"/>
+    <w:r>
+      <w:t>and</w:t>
+    </w:r>
+    <w:proofErr w:type="spellEnd"/>
+    <w:r>
+      <w:t xml:space="preserve"> RESTful Webservice</w:t>
     </w:r>
   </w:p>
 </w:hdr>
@@ -7091,7 +9349,7 @@
 </file>
 
 <file path=customXml/itemProps1.xml><?xml version="1.0" encoding="utf-8"?>
-<ds:datastoreItem xmlns:ds="http://schemas.openxmlformats.org/officeDocument/2006/customXml" ds:itemID="{D38983CC-8D1B-3A40-9A26-2F508964E5F1}">
+<ds:datastoreItem xmlns:ds="http://schemas.openxmlformats.org/officeDocument/2006/customXml" ds:itemID="{C1AFCA6D-9287-8148-A674-44BADB219309}">
   <ds:schemaRefs>
     <ds:schemaRef ds:uri="http://schemas.openxmlformats.org/officeDocument/2006/bibliography"/>
   </ds:schemaRefs>

</xml_diff>